<commit_message>
Nog enkel de Wireframes moeten in het projectdossier gestopt worden en dan zijn we denk ik klaar voor dit stuk
</commit_message>
<xml_diff>
--- a/Projectdossier/Projectdossier.docx
+++ b/Projectdossier/Projectdossier.docx
@@ -1145,7 +1145,7 @@
           <w:r>
             <w:fldChar w:fldCharType="separate"/>
           </w:r>
-          <w:hyperlink w:anchor="_Toc466202414" w:history="1">
+          <w:hyperlink w:anchor="_Toc466205859" w:history="1">
             <w:r>
               <w:rPr>
                 <w:rStyle w:val="Hyperlink"/>
@@ -1172,7 +1172,7 @@
                 <w:noProof/>
                 <w:webHidden/>
               </w:rPr>
-              <w:instrText xml:space="preserve"> PAGEREF _Toc466202414 \h </w:instrText>
+              <w:instrText xml:space="preserve"> PAGEREF _Toc466205859 \h </w:instrText>
             </w:r>
             <w:r>
               <w:rPr>
@@ -1192,7 +1192,7 @@
                 <w:noProof/>
                 <w:webHidden/>
               </w:rPr>
-              <w:t>2</w:t>
+              <w:t>0</w:t>
             </w:r>
             <w:r>
               <w:rPr>
@@ -1220,7 +1220,7 @@
               <w:lang w:eastAsia="nl-BE"/>
             </w:rPr>
           </w:pPr>
-          <w:hyperlink w:anchor="_Toc466202415" w:history="1">
+          <w:hyperlink w:anchor="_Toc466205860" w:history="1">
             <w:r>
               <w:rPr>
                 <w:rStyle w:val="Hyperlink"/>
@@ -1266,7 +1266,7 @@
                 <w:noProof/>
                 <w:webHidden/>
               </w:rPr>
-              <w:instrText xml:space="preserve"> PAGEREF _Toc466202415 \h </w:instrText>
+              <w:instrText xml:space="preserve"> PAGEREF _Toc466205860 \h </w:instrText>
             </w:r>
             <w:r>
               <w:rPr>
@@ -1286,7 +1286,7 @@
                 <w:noProof/>
                 <w:webHidden/>
               </w:rPr>
-              <w:t>2</w:t>
+              <w:t>0</w:t>
             </w:r>
             <w:r>
               <w:rPr>
@@ -1314,7 +1314,7 @@
               <w:lang w:eastAsia="nl-BE"/>
             </w:rPr>
           </w:pPr>
-          <w:hyperlink w:anchor="_Toc466202416" w:history="1">
+          <w:hyperlink w:anchor="_Toc466205861" w:history="1">
             <w:r>
               <w:rPr>
                 <w:rStyle w:val="Hyperlink"/>
@@ -1360,7 +1360,7 @@
                 <w:noProof/>
                 <w:webHidden/>
               </w:rPr>
-              <w:instrText xml:space="preserve"> PAGEREF _Toc466202416 \h </w:instrText>
+              <w:instrText xml:space="preserve"> PAGEREF _Toc466205861 \h </w:instrText>
             </w:r>
             <w:r>
               <w:rPr>
@@ -1380,7 +1380,7 @@
                 <w:noProof/>
                 <w:webHidden/>
               </w:rPr>
-              <w:t>3</w:t>
+              <w:t>1</w:t>
             </w:r>
             <w:r>
               <w:rPr>
@@ -1408,7 +1408,7 @@
               <w:lang w:eastAsia="nl-BE"/>
             </w:rPr>
           </w:pPr>
-          <w:hyperlink w:anchor="_Toc466202417" w:history="1">
+          <w:hyperlink w:anchor="_Toc466205862" w:history="1">
             <w:r>
               <w:rPr>
                 <w:rStyle w:val="Hyperlink"/>
@@ -1454,7 +1454,7 @@
                 <w:noProof/>
                 <w:webHidden/>
               </w:rPr>
-              <w:instrText xml:space="preserve"> PAGEREF _Toc466202417 \h </w:instrText>
+              <w:instrText xml:space="preserve"> PAGEREF _Toc466205862 \h </w:instrText>
             </w:r>
             <w:r>
               <w:rPr>
@@ -1474,7 +1474,7 @@
                 <w:noProof/>
                 <w:webHidden/>
               </w:rPr>
-              <w:t>3</w:t>
+              <w:t>1</w:t>
             </w:r>
             <w:r>
               <w:rPr>
@@ -1502,7 +1502,7 @@
               <w:lang w:eastAsia="nl-BE"/>
             </w:rPr>
           </w:pPr>
-          <w:hyperlink w:anchor="_Toc466202418" w:history="1">
+          <w:hyperlink w:anchor="_Toc466205863" w:history="1">
             <w:r>
               <w:rPr>
                 <w:rStyle w:val="Hyperlink"/>
@@ -1548,7 +1548,7 @@
                 <w:noProof/>
                 <w:webHidden/>
               </w:rPr>
-              <w:instrText xml:space="preserve"> PAGEREF _Toc466202418 \h </w:instrText>
+              <w:instrText xml:space="preserve"> PAGEREF _Toc466205863 \h </w:instrText>
             </w:r>
             <w:r>
               <w:rPr>
@@ -1568,7 +1568,7 @@
                 <w:noProof/>
                 <w:webHidden/>
               </w:rPr>
-              <w:t>3</w:t>
+              <w:t>1</w:t>
             </w:r>
             <w:r>
               <w:rPr>
@@ -1596,7 +1596,7 @@
               <w:lang w:eastAsia="nl-BE"/>
             </w:rPr>
           </w:pPr>
-          <w:hyperlink w:anchor="_Toc466202419" w:history="1">
+          <w:hyperlink w:anchor="_Toc466205864" w:history="1">
             <w:r>
               <w:rPr>
                 <w:rStyle w:val="Hyperlink"/>
@@ -1642,7 +1642,7 @@
                 <w:noProof/>
                 <w:webHidden/>
               </w:rPr>
-              <w:instrText xml:space="preserve"> PAGEREF _Toc466202419 \h </w:instrText>
+              <w:instrText xml:space="preserve"> PAGEREF _Toc466205864 \h </w:instrText>
             </w:r>
             <w:r>
               <w:rPr>
@@ -1662,7 +1662,7 @@
                 <w:noProof/>
                 <w:webHidden/>
               </w:rPr>
-              <w:t>4</w:t>
+              <w:t>2</w:t>
             </w:r>
             <w:r>
               <w:rPr>
@@ -1690,7 +1690,7 @@
               <w:lang w:eastAsia="nl-BE"/>
             </w:rPr>
           </w:pPr>
-          <w:hyperlink w:anchor="_Toc466202420" w:history="1">
+          <w:hyperlink w:anchor="_Toc466205865" w:history="1">
             <w:r>
               <w:rPr>
                 <w:rStyle w:val="Hyperlink"/>
@@ -1736,7 +1736,7 @@
                 <w:noProof/>
                 <w:webHidden/>
               </w:rPr>
-              <w:instrText xml:space="preserve"> PAGEREF _Toc466202420 \h </w:instrText>
+              <w:instrText xml:space="preserve"> PAGEREF _Toc466205865 \h </w:instrText>
             </w:r>
             <w:r>
               <w:rPr>
@@ -1756,7 +1756,7 @@
                 <w:noProof/>
                 <w:webHidden/>
               </w:rPr>
-              <w:t>4</w:t>
+              <w:t>2</w:t>
             </w:r>
             <w:r>
               <w:rPr>
@@ -1780,7 +1780,7 @@
               <w:lang w:eastAsia="nl-BE"/>
             </w:rPr>
           </w:pPr>
-          <w:hyperlink w:anchor="_Toc466202421" w:history="1">
+          <w:hyperlink w:anchor="_Toc466205866" w:history="1">
             <w:r>
               <w:rPr>
                 <w:rStyle w:val="Hyperlink"/>
@@ -1807,7 +1807,7 @@
                 <w:noProof/>
                 <w:webHidden/>
               </w:rPr>
-              <w:instrText xml:space="preserve"> PAGEREF _Toc466202421 \h </w:instrText>
+              <w:instrText xml:space="preserve"> PAGEREF _Toc466205866 \h </w:instrText>
             </w:r>
             <w:r>
               <w:rPr>
@@ -1827,7 +1827,7 @@
                 <w:noProof/>
                 <w:webHidden/>
               </w:rPr>
-              <w:t>5</w:t>
+              <w:t>4</w:t>
             </w:r>
             <w:r>
               <w:rPr>
@@ -1855,7 +1855,7 @@
               <w:lang w:eastAsia="nl-BE"/>
             </w:rPr>
           </w:pPr>
-          <w:hyperlink w:anchor="_Toc466202422" w:history="1">
+          <w:hyperlink w:anchor="_Toc466205867" w:history="1">
             <w:r>
               <w:rPr>
                 <w:rStyle w:val="Hyperlink"/>
@@ -1901,7 +1901,7 @@
                 <w:noProof/>
                 <w:webHidden/>
               </w:rPr>
-              <w:instrText xml:space="preserve"> PAGEREF _Toc466202422 \h </w:instrText>
+              <w:instrText xml:space="preserve"> PAGEREF _Toc466205867 \h </w:instrText>
             </w:r>
             <w:r>
               <w:rPr>
@@ -1921,7 +1921,7 @@
                 <w:noProof/>
                 <w:webHidden/>
               </w:rPr>
-              <w:t>5</w:t>
+              <w:t>4</w:t>
             </w:r>
             <w:r>
               <w:rPr>
@@ -1949,7 +1949,7 @@
               <w:lang w:eastAsia="nl-BE"/>
             </w:rPr>
           </w:pPr>
-          <w:hyperlink w:anchor="_Toc466202423" w:history="1">
+          <w:hyperlink w:anchor="_Toc466205868" w:history="1">
             <w:r>
               <w:rPr>
                 <w:rStyle w:val="Hyperlink"/>
@@ -1995,7 +1995,7 @@
                 <w:noProof/>
                 <w:webHidden/>
               </w:rPr>
-              <w:instrText xml:space="preserve"> PAGEREF _Toc466202423 \h </w:instrText>
+              <w:instrText xml:space="preserve"> PAGEREF _Toc466205868 \h </w:instrText>
             </w:r>
             <w:r>
               <w:rPr>
@@ -2015,7 +2015,7 @@
                 <w:noProof/>
                 <w:webHidden/>
               </w:rPr>
-              <w:t>5</w:t>
+              <w:t>4</w:t>
             </w:r>
             <w:r>
               <w:rPr>
@@ -2043,7 +2043,7 @@
               <w:lang w:eastAsia="nl-BE"/>
             </w:rPr>
           </w:pPr>
-          <w:hyperlink w:anchor="_Toc466202424" w:history="1">
+          <w:hyperlink w:anchor="_Toc466205869" w:history="1">
             <w:r>
               <w:rPr>
                 <w:rStyle w:val="Hyperlink"/>
@@ -2089,7 +2089,1018 @@
                 <w:noProof/>
                 <w:webHidden/>
               </w:rPr>
-              <w:instrText xml:space="preserve"> PAGEREF _Toc466202424 \h </w:instrText>
+              <w:instrText xml:space="preserve"> PAGEREF _Toc466205869 \h </w:instrText>
+            </w:r>
+            <w:r>
+              <w:rPr>
+                <w:noProof/>
+                <w:webHidden/>
+              </w:rPr>
+            </w:r>
+            <w:r>
+              <w:rPr>
+                <w:noProof/>
+                <w:webHidden/>
+              </w:rPr>
+              <w:fldChar w:fldCharType="separate"/>
+            </w:r>
+            <w:r>
+              <w:rPr>
+                <w:noProof/>
+                <w:webHidden/>
+              </w:rPr>
+              <w:t>4</w:t>
+            </w:r>
+            <w:r>
+              <w:rPr>
+                <w:noProof/>
+                <w:webHidden/>
+              </w:rPr>
+              <w:fldChar w:fldCharType="end"/>
+            </w:r>
+          </w:hyperlink>
+        </w:p>
+        <w:p>
+          <w:pPr>
+            <w:pStyle w:val="Inhopg1"/>
+            <w:rPr>
+              <w:rFonts w:eastAsiaTheme="minorEastAsia" w:cstheme="minorBidi"/>
+              <w:b w:val="0"/>
+              <w:bCs w:val="0"/>
+              <w:noProof/>
+              <w:sz w:val="22"/>
+              <w:szCs w:val="22"/>
+              <w:lang w:eastAsia="nl-BE"/>
+            </w:rPr>
+          </w:pPr>
+          <w:hyperlink w:anchor="_Toc466205870" w:history="1">
+            <w:r>
+              <w:rPr>
+                <w:rStyle w:val="Hyperlink"/>
+                <w:noProof/>
+              </w:rPr>
+              <w:t>WireFrames</w:t>
+            </w:r>
+            <w:r>
+              <w:rPr>
+                <w:noProof/>
+                <w:webHidden/>
+              </w:rPr>
+              <w:tab/>
+            </w:r>
+            <w:r>
+              <w:rPr>
+                <w:noProof/>
+                <w:webHidden/>
+              </w:rPr>
+              <w:fldChar w:fldCharType="begin"/>
+            </w:r>
+            <w:r>
+              <w:rPr>
+                <w:noProof/>
+                <w:webHidden/>
+              </w:rPr>
+              <w:instrText xml:space="preserve"> PAGEREF _Toc466205870 \h </w:instrText>
+            </w:r>
+            <w:r>
+              <w:rPr>
+                <w:noProof/>
+                <w:webHidden/>
+              </w:rPr>
+            </w:r>
+            <w:r>
+              <w:rPr>
+                <w:noProof/>
+                <w:webHidden/>
+              </w:rPr>
+              <w:fldChar w:fldCharType="separate"/>
+            </w:r>
+            <w:r>
+              <w:rPr>
+                <w:noProof/>
+                <w:webHidden/>
+              </w:rPr>
+              <w:t>6</w:t>
+            </w:r>
+            <w:r>
+              <w:rPr>
+                <w:noProof/>
+                <w:webHidden/>
+              </w:rPr>
+              <w:fldChar w:fldCharType="end"/>
+            </w:r>
+          </w:hyperlink>
+        </w:p>
+        <w:p>
+          <w:pPr>
+            <w:pStyle w:val="Inhopg2"/>
+            <w:tabs>
+              <w:tab w:val="left" w:pos="660"/>
+              <w:tab w:val="right" w:pos="9062"/>
+            </w:tabs>
+            <w:rPr>
+              <w:rFonts w:eastAsiaTheme="minorEastAsia" w:cstheme="minorBidi"/>
+              <w:i w:val="0"/>
+              <w:iCs w:val="0"/>
+              <w:noProof/>
+              <w:sz w:val="22"/>
+              <w:szCs w:val="22"/>
+              <w:lang w:eastAsia="nl-BE"/>
+            </w:rPr>
+          </w:pPr>
+          <w:hyperlink w:anchor="_Toc466205871" w:history="1">
+            <w:r>
+              <w:rPr>
+                <w:rStyle w:val="Hyperlink"/>
+                <w:noProof/>
+              </w:rPr>
+              <w:t>1.</w:t>
+            </w:r>
+            <w:r>
+              <w:rPr>
+                <w:rFonts w:eastAsiaTheme="minorEastAsia" w:cstheme="minorBidi"/>
+                <w:i w:val="0"/>
+                <w:iCs w:val="0"/>
+                <w:noProof/>
+                <w:sz w:val="22"/>
+                <w:szCs w:val="22"/>
+                <w:lang w:eastAsia="nl-BE"/>
+              </w:rPr>
+              <w:tab/>
+            </w:r>
+            <w:r>
+              <w:rPr>
+                <w:rStyle w:val="Hyperlink"/>
+                <w:noProof/>
+              </w:rPr>
+              <w:t>Login</w:t>
+            </w:r>
+            <w:r>
+              <w:rPr>
+                <w:noProof/>
+                <w:webHidden/>
+              </w:rPr>
+              <w:tab/>
+            </w:r>
+            <w:r>
+              <w:rPr>
+                <w:noProof/>
+                <w:webHidden/>
+              </w:rPr>
+              <w:fldChar w:fldCharType="begin"/>
+            </w:r>
+            <w:r>
+              <w:rPr>
+                <w:noProof/>
+                <w:webHidden/>
+              </w:rPr>
+              <w:instrText xml:space="preserve"> PAGEREF _Toc466205871 \h </w:instrText>
+            </w:r>
+            <w:r>
+              <w:rPr>
+                <w:noProof/>
+                <w:webHidden/>
+              </w:rPr>
+            </w:r>
+            <w:r>
+              <w:rPr>
+                <w:noProof/>
+                <w:webHidden/>
+              </w:rPr>
+              <w:fldChar w:fldCharType="separate"/>
+            </w:r>
+            <w:r>
+              <w:rPr>
+                <w:noProof/>
+                <w:webHidden/>
+              </w:rPr>
+              <w:t>6</w:t>
+            </w:r>
+            <w:r>
+              <w:rPr>
+                <w:noProof/>
+                <w:webHidden/>
+              </w:rPr>
+              <w:fldChar w:fldCharType="end"/>
+            </w:r>
+          </w:hyperlink>
+        </w:p>
+        <w:p>
+          <w:pPr>
+            <w:pStyle w:val="Inhopg2"/>
+            <w:tabs>
+              <w:tab w:val="left" w:pos="660"/>
+              <w:tab w:val="right" w:pos="9062"/>
+            </w:tabs>
+            <w:rPr>
+              <w:rFonts w:eastAsiaTheme="minorEastAsia" w:cstheme="minorBidi"/>
+              <w:i w:val="0"/>
+              <w:iCs w:val="0"/>
+              <w:noProof/>
+              <w:sz w:val="22"/>
+              <w:szCs w:val="22"/>
+              <w:lang w:eastAsia="nl-BE"/>
+            </w:rPr>
+          </w:pPr>
+          <w:hyperlink w:anchor="_Toc466205872" w:history="1">
+            <w:r>
+              <w:rPr>
+                <w:rStyle w:val="Hyperlink"/>
+                <w:noProof/>
+              </w:rPr>
+              <w:t>2.</w:t>
+            </w:r>
+            <w:r>
+              <w:rPr>
+                <w:rFonts w:eastAsiaTheme="minorEastAsia" w:cstheme="minorBidi"/>
+                <w:i w:val="0"/>
+                <w:iCs w:val="0"/>
+                <w:noProof/>
+                <w:sz w:val="22"/>
+                <w:szCs w:val="22"/>
+                <w:lang w:eastAsia="nl-BE"/>
+              </w:rPr>
+              <w:tab/>
+            </w:r>
+            <w:r>
+              <w:rPr>
+                <w:rStyle w:val="Hyperlink"/>
+                <w:noProof/>
+              </w:rPr>
+              <w:t>Register</w:t>
+            </w:r>
+            <w:r>
+              <w:rPr>
+                <w:noProof/>
+                <w:webHidden/>
+              </w:rPr>
+              <w:tab/>
+            </w:r>
+            <w:r>
+              <w:rPr>
+                <w:noProof/>
+                <w:webHidden/>
+              </w:rPr>
+              <w:fldChar w:fldCharType="begin"/>
+            </w:r>
+            <w:r>
+              <w:rPr>
+                <w:noProof/>
+                <w:webHidden/>
+              </w:rPr>
+              <w:instrText xml:space="preserve"> PAGEREF _Toc466205872 \h </w:instrText>
+            </w:r>
+            <w:r>
+              <w:rPr>
+                <w:noProof/>
+                <w:webHidden/>
+              </w:rPr>
+            </w:r>
+            <w:r>
+              <w:rPr>
+                <w:noProof/>
+                <w:webHidden/>
+              </w:rPr>
+              <w:fldChar w:fldCharType="separate"/>
+            </w:r>
+            <w:r>
+              <w:rPr>
+                <w:noProof/>
+                <w:webHidden/>
+              </w:rPr>
+              <w:t>6</w:t>
+            </w:r>
+            <w:r>
+              <w:rPr>
+                <w:noProof/>
+                <w:webHidden/>
+              </w:rPr>
+              <w:fldChar w:fldCharType="end"/>
+            </w:r>
+          </w:hyperlink>
+        </w:p>
+        <w:p>
+          <w:pPr>
+            <w:pStyle w:val="Inhopg2"/>
+            <w:tabs>
+              <w:tab w:val="left" w:pos="660"/>
+              <w:tab w:val="right" w:pos="9062"/>
+            </w:tabs>
+            <w:rPr>
+              <w:rFonts w:eastAsiaTheme="minorEastAsia" w:cstheme="minorBidi"/>
+              <w:i w:val="0"/>
+              <w:iCs w:val="0"/>
+              <w:noProof/>
+              <w:sz w:val="22"/>
+              <w:szCs w:val="22"/>
+              <w:lang w:eastAsia="nl-BE"/>
+            </w:rPr>
+          </w:pPr>
+          <w:hyperlink w:anchor="_Toc466205873" w:history="1">
+            <w:r>
+              <w:rPr>
+                <w:rStyle w:val="Hyperlink"/>
+                <w:noProof/>
+              </w:rPr>
+              <w:t>3.</w:t>
+            </w:r>
+            <w:r>
+              <w:rPr>
+                <w:rFonts w:eastAsiaTheme="minorEastAsia" w:cstheme="minorBidi"/>
+                <w:i w:val="0"/>
+                <w:iCs w:val="0"/>
+                <w:noProof/>
+                <w:sz w:val="22"/>
+                <w:szCs w:val="22"/>
+                <w:lang w:eastAsia="nl-BE"/>
+              </w:rPr>
+              <w:tab/>
+            </w:r>
+            <w:r>
+              <w:rPr>
+                <w:rStyle w:val="Hyperlink"/>
+                <w:noProof/>
+              </w:rPr>
+              <w:t>Main Menu</w:t>
+            </w:r>
+            <w:r>
+              <w:rPr>
+                <w:noProof/>
+                <w:webHidden/>
+              </w:rPr>
+              <w:tab/>
+            </w:r>
+            <w:r>
+              <w:rPr>
+                <w:noProof/>
+                <w:webHidden/>
+              </w:rPr>
+              <w:fldChar w:fldCharType="begin"/>
+            </w:r>
+            <w:r>
+              <w:rPr>
+                <w:noProof/>
+                <w:webHidden/>
+              </w:rPr>
+              <w:instrText xml:space="preserve"> PAGEREF _Toc466205873 \h </w:instrText>
+            </w:r>
+            <w:r>
+              <w:rPr>
+                <w:noProof/>
+                <w:webHidden/>
+              </w:rPr>
+            </w:r>
+            <w:r>
+              <w:rPr>
+                <w:noProof/>
+                <w:webHidden/>
+              </w:rPr>
+              <w:fldChar w:fldCharType="separate"/>
+            </w:r>
+            <w:r>
+              <w:rPr>
+                <w:noProof/>
+                <w:webHidden/>
+              </w:rPr>
+              <w:t>6</w:t>
+            </w:r>
+            <w:r>
+              <w:rPr>
+                <w:noProof/>
+                <w:webHidden/>
+              </w:rPr>
+              <w:fldChar w:fldCharType="end"/>
+            </w:r>
+          </w:hyperlink>
+        </w:p>
+        <w:p>
+          <w:pPr>
+            <w:pStyle w:val="Inhopg2"/>
+            <w:tabs>
+              <w:tab w:val="left" w:pos="660"/>
+              <w:tab w:val="right" w:pos="9062"/>
+            </w:tabs>
+            <w:rPr>
+              <w:rFonts w:eastAsiaTheme="minorEastAsia" w:cstheme="minorBidi"/>
+              <w:i w:val="0"/>
+              <w:iCs w:val="0"/>
+              <w:noProof/>
+              <w:sz w:val="22"/>
+              <w:szCs w:val="22"/>
+              <w:lang w:eastAsia="nl-BE"/>
+            </w:rPr>
+          </w:pPr>
+          <w:hyperlink w:anchor="_Toc466205874" w:history="1">
+            <w:r>
+              <w:rPr>
+                <w:rStyle w:val="Hyperlink"/>
+                <w:noProof/>
+              </w:rPr>
+              <w:t>4.</w:t>
+            </w:r>
+            <w:r>
+              <w:rPr>
+                <w:rFonts w:eastAsiaTheme="minorEastAsia" w:cstheme="minorBidi"/>
+                <w:i w:val="0"/>
+                <w:iCs w:val="0"/>
+                <w:noProof/>
+                <w:sz w:val="22"/>
+                <w:szCs w:val="22"/>
+                <w:lang w:eastAsia="nl-BE"/>
+              </w:rPr>
+              <w:tab/>
+            </w:r>
+            <w:r>
+              <w:rPr>
+                <w:rStyle w:val="Hyperlink"/>
+                <w:noProof/>
+              </w:rPr>
+              <w:t>Profile</w:t>
+            </w:r>
+            <w:r>
+              <w:rPr>
+                <w:noProof/>
+                <w:webHidden/>
+              </w:rPr>
+              <w:tab/>
+            </w:r>
+            <w:r>
+              <w:rPr>
+                <w:noProof/>
+                <w:webHidden/>
+              </w:rPr>
+              <w:fldChar w:fldCharType="begin"/>
+            </w:r>
+            <w:r>
+              <w:rPr>
+                <w:noProof/>
+                <w:webHidden/>
+              </w:rPr>
+              <w:instrText xml:space="preserve"> PAGEREF _Toc466205874 \h </w:instrText>
+            </w:r>
+            <w:r>
+              <w:rPr>
+                <w:noProof/>
+                <w:webHidden/>
+              </w:rPr>
+            </w:r>
+            <w:r>
+              <w:rPr>
+                <w:noProof/>
+                <w:webHidden/>
+              </w:rPr>
+              <w:fldChar w:fldCharType="separate"/>
+            </w:r>
+            <w:r>
+              <w:rPr>
+                <w:noProof/>
+                <w:webHidden/>
+              </w:rPr>
+              <w:t>6</w:t>
+            </w:r>
+            <w:r>
+              <w:rPr>
+                <w:noProof/>
+                <w:webHidden/>
+              </w:rPr>
+              <w:fldChar w:fldCharType="end"/>
+            </w:r>
+          </w:hyperlink>
+        </w:p>
+        <w:p>
+          <w:pPr>
+            <w:pStyle w:val="Inhopg2"/>
+            <w:tabs>
+              <w:tab w:val="left" w:pos="660"/>
+              <w:tab w:val="right" w:pos="9062"/>
+            </w:tabs>
+            <w:rPr>
+              <w:rFonts w:eastAsiaTheme="minorEastAsia" w:cstheme="minorBidi"/>
+              <w:i w:val="0"/>
+              <w:iCs w:val="0"/>
+              <w:noProof/>
+              <w:sz w:val="22"/>
+              <w:szCs w:val="22"/>
+              <w:lang w:eastAsia="nl-BE"/>
+            </w:rPr>
+          </w:pPr>
+          <w:hyperlink w:anchor="_Toc466205875" w:history="1">
+            <w:r>
+              <w:rPr>
+                <w:rStyle w:val="Hyperlink"/>
+                <w:noProof/>
+              </w:rPr>
+              <w:t>5.</w:t>
+            </w:r>
+            <w:r>
+              <w:rPr>
+                <w:rFonts w:eastAsiaTheme="minorEastAsia" w:cstheme="minorBidi"/>
+                <w:i w:val="0"/>
+                <w:iCs w:val="0"/>
+                <w:noProof/>
+                <w:sz w:val="22"/>
+                <w:szCs w:val="22"/>
+                <w:lang w:eastAsia="nl-BE"/>
+              </w:rPr>
+              <w:tab/>
+            </w:r>
+            <w:r>
+              <w:rPr>
+                <w:rStyle w:val="Hyperlink"/>
+                <w:noProof/>
+              </w:rPr>
+              <w:t>Settings</w:t>
+            </w:r>
+            <w:r>
+              <w:rPr>
+                <w:noProof/>
+                <w:webHidden/>
+              </w:rPr>
+              <w:tab/>
+            </w:r>
+            <w:r>
+              <w:rPr>
+                <w:noProof/>
+                <w:webHidden/>
+              </w:rPr>
+              <w:fldChar w:fldCharType="begin"/>
+            </w:r>
+            <w:r>
+              <w:rPr>
+                <w:noProof/>
+                <w:webHidden/>
+              </w:rPr>
+              <w:instrText xml:space="preserve"> PAGEREF _Toc466205875 \h </w:instrText>
+            </w:r>
+            <w:r>
+              <w:rPr>
+                <w:noProof/>
+                <w:webHidden/>
+              </w:rPr>
+            </w:r>
+            <w:r>
+              <w:rPr>
+                <w:noProof/>
+                <w:webHidden/>
+              </w:rPr>
+              <w:fldChar w:fldCharType="separate"/>
+            </w:r>
+            <w:r>
+              <w:rPr>
+                <w:noProof/>
+                <w:webHidden/>
+              </w:rPr>
+              <w:t>6</w:t>
+            </w:r>
+            <w:r>
+              <w:rPr>
+                <w:noProof/>
+                <w:webHidden/>
+              </w:rPr>
+              <w:fldChar w:fldCharType="end"/>
+            </w:r>
+          </w:hyperlink>
+        </w:p>
+        <w:p>
+          <w:pPr>
+            <w:pStyle w:val="Inhopg2"/>
+            <w:tabs>
+              <w:tab w:val="left" w:pos="660"/>
+              <w:tab w:val="right" w:pos="9062"/>
+            </w:tabs>
+            <w:rPr>
+              <w:rFonts w:eastAsiaTheme="minorEastAsia" w:cstheme="minorBidi"/>
+              <w:i w:val="0"/>
+              <w:iCs w:val="0"/>
+              <w:noProof/>
+              <w:sz w:val="22"/>
+              <w:szCs w:val="22"/>
+              <w:lang w:eastAsia="nl-BE"/>
+            </w:rPr>
+          </w:pPr>
+          <w:hyperlink w:anchor="_Toc466205876" w:history="1">
+            <w:r>
+              <w:rPr>
+                <w:rStyle w:val="Hyperlink"/>
+                <w:noProof/>
+              </w:rPr>
+              <w:t>6.</w:t>
+            </w:r>
+            <w:r>
+              <w:rPr>
+                <w:rFonts w:eastAsiaTheme="minorEastAsia" w:cstheme="minorBidi"/>
+                <w:i w:val="0"/>
+                <w:iCs w:val="0"/>
+                <w:noProof/>
+                <w:sz w:val="22"/>
+                <w:szCs w:val="22"/>
+                <w:lang w:eastAsia="nl-BE"/>
+              </w:rPr>
+              <w:tab/>
+            </w:r>
+            <w:r>
+              <w:rPr>
+                <w:rStyle w:val="Hyperlink"/>
+                <w:noProof/>
+              </w:rPr>
+              <w:t>Achievements</w:t>
+            </w:r>
+            <w:r>
+              <w:rPr>
+                <w:noProof/>
+                <w:webHidden/>
+              </w:rPr>
+              <w:tab/>
+            </w:r>
+            <w:r>
+              <w:rPr>
+                <w:noProof/>
+                <w:webHidden/>
+              </w:rPr>
+              <w:fldChar w:fldCharType="begin"/>
+            </w:r>
+            <w:r>
+              <w:rPr>
+                <w:noProof/>
+                <w:webHidden/>
+              </w:rPr>
+              <w:instrText xml:space="preserve"> PAGEREF _Toc466205876 \h </w:instrText>
+            </w:r>
+            <w:r>
+              <w:rPr>
+                <w:noProof/>
+                <w:webHidden/>
+              </w:rPr>
+            </w:r>
+            <w:r>
+              <w:rPr>
+                <w:noProof/>
+                <w:webHidden/>
+              </w:rPr>
+              <w:fldChar w:fldCharType="separate"/>
+            </w:r>
+            <w:r>
+              <w:rPr>
+                <w:noProof/>
+                <w:webHidden/>
+              </w:rPr>
+              <w:t>6</w:t>
+            </w:r>
+            <w:r>
+              <w:rPr>
+                <w:noProof/>
+                <w:webHidden/>
+              </w:rPr>
+              <w:fldChar w:fldCharType="end"/>
+            </w:r>
+          </w:hyperlink>
+        </w:p>
+        <w:p>
+          <w:pPr>
+            <w:pStyle w:val="Inhopg2"/>
+            <w:tabs>
+              <w:tab w:val="left" w:pos="660"/>
+              <w:tab w:val="right" w:pos="9062"/>
+            </w:tabs>
+            <w:rPr>
+              <w:rFonts w:eastAsiaTheme="minorEastAsia" w:cstheme="minorBidi"/>
+              <w:i w:val="0"/>
+              <w:iCs w:val="0"/>
+              <w:noProof/>
+              <w:sz w:val="22"/>
+              <w:szCs w:val="22"/>
+              <w:lang w:eastAsia="nl-BE"/>
+            </w:rPr>
+          </w:pPr>
+          <w:hyperlink w:anchor="_Toc466205877" w:history="1">
+            <w:r>
+              <w:rPr>
+                <w:rStyle w:val="Hyperlink"/>
+                <w:noProof/>
+              </w:rPr>
+              <w:t>7.</w:t>
+            </w:r>
+            <w:r>
+              <w:rPr>
+                <w:rFonts w:eastAsiaTheme="minorEastAsia" w:cstheme="minorBidi"/>
+                <w:i w:val="0"/>
+                <w:iCs w:val="0"/>
+                <w:noProof/>
+                <w:sz w:val="22"/>
+                <w:szCs w:val="22"/>
+                <w:lang w:eastAsia="nl-BE"/>
+              </w:rPr>
+              <w:tab/>
+            </w:r>
+            <w:r>
+              <w:rPr>
+                <w:rStyle w:val="Hyperlink"/>
+                <w:noProof/>
+              </w:rPr>
+              <w:t>Start Game</w:t>
+            </w:r>
+            <w:r>
+              <w:rPr>
+                <w:noProof/>
+                <w:webHidden/>
+              </w:rPr>
+              <w:tab/>
+            </w:r>
+            <w:r>
+              <w:rPr>
+                <w:noProof/>
+                <w:webHidden/>
+              </w:rPr>
+              <w:fldChar w:fldCharType="begin"/>
+            </w:r>
+            <w:r>
+              <w:rPr>
+                <w:noProof/>
+                <w:webHidden/>
+              </w:rPr>
+              <w:instrText xml:space="preserve"> PAGEREF _Toc466205877 \h </w:instrText>
+            </w:r>
+            <w:r>
+              <w:rPr>
+                <w:noProof/>
+                <w:webHidden/>
+              </w:rPr>
+            </w:r>
+            <w:r>
+              <w:rPr>
+                <w:noProof/>
+                <w:webHidden/>
+              </w:rPr>
+              <w:fldChar w:fldCharType="separate"/>
+            </w:r>
+            <w:r>
+              <w:rPr>
+                <w:noProof/>
+                <w:webHidden/>
+              </w:rPr>
+              <w:t>6</w:t>
+            </w:r>
+            <w:r>
+              <w:rPr>
+                <w:noProof/>
+                <w:webHidden/>
+              </w:rPr>
+              <w:fldChar w:fldCharType="end"/>
+            </w:r>
+          </w:hyperlink>
+        </w:p>
+        <w:p>
+          <w:pPr>
+            <w:pStyle w:val="Inhopg2"/>
+            <w:tabs>
+              <w:tab w:val="left" w:pos="660"/>
+              <w:tab w:val="right" w:pos="9062"/>
+            </w:tabs>
+            <w:rPr>
+              <w:rFonts w:eastAsiaTheme="minorEastAsia" w:cstheme="minorBidi"/>
+              <w:i w:val="0"/>
+              <w:iCs w:val="0"/>
+              <w:noProof/>
+              <w:sz w:val="22"/>
+              <w:szCs w:val="22"/>
+              <w:lang w:eastAsia="nl-BE"/>
+            </w:rPr>
+          </w:pPr>
+          <w:hyperlink w:anchor="_Toc466205878" w:history="1">
+            <w:r>
+              <w:rPr>
+                <w:rStyle w:val="Hyperlink"/>
+                <w:noProof/>
+              </w:rPr>
+              <w:t>8.</w:t>
+            </w:r>
+            <w:r>
+              <w:rPr>
+                <w:rFonts w:eastAsiaTheme="minorEastAsia" w:cstheme="minorBidi"/>
+                <w:i w:val="0"/>
+                <w:iCs w:val="0"/>
+                <w:noProof/>
+                <w:sz w:val="22"/>
+                <w:szCs w:val="22"/>
+                <w:lang w:eastAsia="nl-BE"/>
+              </w:rPr>
+              <w:tab/>
+            </w:r>
+            <w:r>
+              <w:rPr>
+                <w:rStyle w:val="Hyperlink"/>
+                <w:noProof/>
+              </w:rPr>
+              <w:t>War</w:t>
+            </w:r>
+            <w:r>
+              <w:rPr>
+                <w:noProof/>
+                <w:webHidden/>
+              </w:rPr>
+              <w:tab/>
+            </w:r>
+            <w:r>
+              <w:rPr>
+                <w:noProof/>
+                <w:webHidden/>
+              </w:rPr>
+              <w:fldChar w:fldCharType="begin"/>
+            </w:r>
+            <w:r>
+              <w:rPr>
+                <w:noProof/>
+                <w:webHidden/>
+              </w:rPr>
+              <w:instrText xml:space="preserve"> PAGEREF _Toc466205878 \h </w:instrText>
+            </w:r>
+            <w:r>
+              <w:rPr>
+                <w:noProof/>
+                <w:webHidden/>
+              </w:rPr>
+            </w:r>
+            <w:r>
+              <w:rPr>
+                <w:noProof/>
+                <w:webHidden/>
+              </w:rPr>
+              <w:fldChar w:fldCharType="separate"/>
+            </w:r>
+            <w:r>
+              <w:rPr>
+                <w:noProof/>
+                <w:webHidden/>
+              </w:rPr>
+              <w:t>6</w:t>
+            </w:r>
+            <w:r>
+              <w:rPr>
+                <w:noProof/>
+                <w:webHidden/>
+              </w:rPr>
+              <w:fldChar w:fldCharType="end"/>
+            </w:r>
+          </w:hyperlink>
+        </w:p>
+        <w:p>
+          <w:pPr>
+            <w:pStyle w:val="Inhopg2"/>
+            <w:tabs>
+              <w:tab w:val="left" w:pos="660"/>
+              <w:tab w:val="right" w:pos="9062"/>
+            </w:tabs>
+            <w:rPr>
+              <w:rFonts w:eastAsiaTheme="minorEastAsia" w:cstheme="minorBidi"/>
+              <w:i w:val="0"/>
+              <w:iCs w:val="0"/>
+              <w:noProof/>
+              <w:sz w:val="22"/>
+              <w:szCs w:val="22"/>
+              <w:lang w:eastAsia="nl-BE"/>
+            </w:rPr>
+          </w:pPr>
+          <w:hyperlink w:anchor="_Toc466205879" w:history="1">
+            <w:r>
+              <w:rPr>
+                <w:rStyle w:val="Hyperlink"/>
+                <w:noProof/>
+              </w:rPr>
+              <w:t>9.</w:t>
+            </w:r>
+            <w:r>
+              <w:rPr>
+                <w:rFonts w:eastAsiaTheme="minorEastAsia" w:cstheme="minorBidi"/>
+                <w:i w:val="0"/>
+                <w:iCs w:val="0"/>
+                <w:noProof/>
+                <w:sz w:val="22"/>
+                <w:szCs w:val="22"/>
+                <w:lang w:eastAsia="nl-BE"/>
+              </w:rPr>
+              <w:tab/>
+            </w:r>
+            <w:r>
+              <w:rPr>
+                <w:rStyle w:val="Hyperlink"/>
+                <w:noProof/>
+              </w:rPr>
+              <w:t>Shop</w:t>
+            </w:r>
+            <w:r>
+              <w:rPr>
+                <w:noProof/>
+                <w:webHidden/>
+              </w:rPr>
+              <w:tab/>
+            </w:r>
+            <w:r>
+              <w:rPr>
+                <w:noProof/>
+                <w:webHidden/>
+              </w:rPr>
+              <w:fldChar w:fldCharType="begin"/>
+            </w:r>
+            <w:r>
+              <w:rPr>
+                <w:noProof/>
+                <w:webHidden/>
+              </w:rPr>
+              <w:instrText xml:space="preserve"> PAGEREF _Toc466205879 \h </w:instrText>
+            </w:r>
+            <w:r>
+              <w:rPr>
+                <w:noProof/>
+                <w:webHidden/>
+              </w:rPr>
+            </w:r>
+            <w:r>
+              <w:rPr>
+                <w:noProof/>
+                <w:webHidden/>
+              </w:rPr>
+              <w:fldChar w:fldCharType="separate"/>
+            </w:r>
+            <w:r>
+              <w:rPr>
+                <w:noProof/>
+                <w:webHidden/>
+              </w:rPr>
+              <w:t>6</w:t>
+            </w:r>
+            <w:r>
+              <w:rPr>
+                <w:noProof/>
+                <w:webHidden/>
+              </w:rPr>
+              <w:fldChar w:fldCharType="end"/>
+            </w:r>
+          </w:hyperlink>
+        </w:p>
+        <w:p>
+          <w:pPr>
+            <w:pStyle w:val="Inhopg2"/>
+            <w:tabs>
+              <w:tab w:val="left" w:pos="880"/>
+              <w:tab w:val="right" w:pos="9062"/>
+            </w:tabs>
+            <w:rPr>
+              <w:rFonts w:eastAsiaTheme="minorEastAsia" w:cstheme="minorBidi"/>
+              <w:i w:val="0"/>
+              <w:iCs w:val="0"/>
+              <w:noProof/>
+              <w:sz w:val="22"/>
+              <w:szCs w:val="22"/>
+              <w:lang w:eastAsia="nl-BE"/>
+            </w:rPr>
+          </w:pPr>
+          <w:hyperlink w:anchor="_Toc466205880" w:history="1">
+            <w:r>
+              <w:rPr>
+                <w:rStyle w:val="Hyperlink"/>
+                <w:noProof/>
+              </w:rPr>
+              <w:t>10.</w:t>
+            </w:r>
+            <w:r>
+              <w:rPr>
+                <w:rFonts w:eastAsiaTheme="minorEastAsia" w:cstheme="minorBidi"/>
+                <w:i w:val="0"/>
+                <w:iCs w:val="0"/>
+                <w:noProof/>
+                <w:sz w:val="22"/>
+                <w:szCs w:val="22"/>
+                <w:lang w:eastAsia="nl-BE"/>
+              </w:rPr>
+              <w:tab/>
+            </w:r>
+            <w:r>
+              <w:rPr>
+                <w:rStyle w:val="Hyperlink"/>
+                <w:noProof/>
+              </w:rPr>
+              <w:t>Skins &amp; upgrades</w:t>
+            </w:r>
+            <w:r>
+              <w:rPr>
+                <w:noProof/>
+                <w:webHidden/>
+              </w:rPr>
+              <w:tab/>
+            </w:r>
+            <w:r>
+              <w:rPr>
+                <w:noProof/>
+                <w:webHidden/>
+              </w:rPr>
+              <w:fldChar w:fldCharType="begin"/>
+            </w:r>
+            <w:r>
+              <w:rPr>
+                <w:noProof/>
+                <w:webHidden/>
+              </w:rPr>
+              <w:instrText xml:space="preserve"> PAGEREF _Toc466205880 \h </w:instrText>
             </w:r>
             <w:r>
               <w:rPr>
@@ -2147,6 +3158,8 @@
           <w:szCs w:val="36"/>
         </w:rPr>
       </w:pPr>
+      <w:bookmarkStart w:id="0" w:name="_GoBack"/>
+      <w:bookmarkEnd w:id="0"/>
       <w:r>
         <w:rPr>
           <w:sz w:val="36"/>
@@ -2154,22 +3167,37 @@
         </w:rPr>
         <w:br w:type="page"/>
       </w:r>
-      <w:bookmarkStart w:id="0" w:name="_GoBack"/>
-      <w:bookmarkEnd w:id="0"/>
     </w:p>
     <w:p>
       <w:pPr>
         <w:pStyle w:val="Kop2"/>
         <w:widowControl w:val="0"/>
         <w:rPr>
-          <w:sz w:val="36"/>
           <w:szCs w:val="36"/>
         </w:rPr>
-      </w:pPr>
-      <w:bookmarkStart w:id="1" w:name="_Toc466202414"/>
-      <w:r>
+        <w:sectPr>
+          <w:headerReference w:type="default" r:id="rId9"/>
+          <w:footerReference w:type="default" r:id="rId10"/>
+          <w:pgSz w:w="11906" w:h="16838"/>
+          <w:pgMar w:top="1417" w:right="1417" w:bottom="1417" w:left="1417" w:header="708" w:footer="708" w:gutter="0"/>
+          <w:pgNumType w:start="0"/>
+          <w:cols w:space="708"/>
+          <w:titlePg/>
+          <w:docGrid w:linePitch="360"/>
+        </w:sectPr>
+      </w:pPr>
+    </w:p>
+    <w:p>
+      <w:pPr>
+        <w:pStyle w:val="Kop2"/>
+        <w:widowControl w:val="0"/>
         <w:rPr>
-          <w:sz w:val="36"/>
+          <w:szCs w:val="36"/>
+        </w:rPr>
+      </w:pPr>
+      <w:bookmarkStart w:id="1" w:name="_Toc466205859"/>
+      <w:r>
+        <w:rPr>
           <w:szCs w:val="36"/>
         </w:rPr>
         <w:lastRenderedPageBreak/>
@@ -2181,7 +3209,7 @@
       <w:pPr>
         <w:pStyle w:val="Subtitel"/>
       </w:pPr>
-      <w:bookmarkStart w:id="2" w:name="_Toc466202415"/>
+      <w:bookmarkStart w:id="2" w:name="_Toc466205860"/>
       <w:r>
         <w:t>Game Mechanics / Gameplay</w:t>
       </w:r>
@@ -2224,22 +3252,7 @@
         <w:t xml:space="preserve">De speler beschikt over een ruimteschip dat bestuurd wordt met de </w:t>
       </w:r>
       <w:r>
-        <w:rPr>
-          <w:color w:val="FF0000"/>
-        </w:rPr>
-        <w:t>(pijltjestoetsen</w:t>
-      </w:r>
-      <w:r>
-        <w:rPr>
-          <w:color w:val="FF0000"/>
-        </w:rPr>
-        <w:t>?</w:t>
-      </w:r>
-      <w:r>
-        <w:rPr>
-          <w:color w:val="FF0000"/>
-        </w:rPr>
-        <w:t>)</w:t>
+        <w:t>pijltjestoetsen of PS3-controller.</w:t>
       </w:r>
       <w:r>
         <w:rPr>
@@ -2338,25 +3351,7 @@
         <w:spacing w:line="320" w:lineRule="atLeast"/>
       </w:pPr>
       <w:r>
-        <w:rPr>
-          <w:color w:val="FF0000"/>
-        </w:rPr>
-        <w:t>(</w:t>
-      </w:r>
-      <w:r>
-        <w:rPr>
-          <w:color w:val="FF0000"/>
-        </w:rPr>
-        <w:t>Hoe lager je levens, hoe meer vuurkracht je hebt</w:t>
-      </w:r>
-      <w:r>
-        <w:rPr>
-          <w:color w:val="FF0000"/>
-        </w:rPr>
-        <w:t>)</w:t>
-      </w:r>
-      <w:r>
-        <w:t>.</w:t>
+        <w:t>Hoe lager je levens, hoe meer vuurkracht je hebt.</w:t>
       </w:r>
     </w:p>
     <w:p>
@@ -2479,7 +3474,7 @@
       <w:pPr>
         <w:pStyle w:val="Subtitel"/>
       </w:pPr>
-      <w:bookmarkStart w:id="3" w:name="_Toc466202416"/>
+      <w:bookmarkStart w:id="3" w:name="_Toc466205861"/>
       <w:r>
         <w:lastRenderedPageBreak/>
         <w:t>Power ups / downs</w:t>
@@ -2572,7 +3567,7 @@
       <w:pPr>
         <w:pStyle w:val="Subtitel"/>
       </w:pPr>
-      <w:bookmarkStart w:id="4" w:name="_Toc466202417"/>
+      <w:bookmarkStart w:id="4" w:name="_Toc466205862"/>
       <w:r>
         <w:t>Campaign modus / Tech tree</w:t>
       </w:r>
@@ -2658,12 +3653,6 @@
         <w:t>n “sets” kan maken van schippen.</w:t>
       </w:r>
     </w:p>
-    <w:p>
-      <w:pPr>
-        <w:spacing w:after="0"/>
-      </w:pPr>
-    </w:p>
-    <w:p/>
     <w:p>
       <w:pPr>
         <w:rPr>
@@ -2678,7 +3667,7 @@
       <w:pPr>
         <w:pStyle w:val="Subtitel"/>
       </w:pPr>
-      <w:bookmarkStart w:id="5" w:name="_Toc466202418"/>
+      <w:bookmarkStart w:id="5" w:name="_Toc466205863"/>
       <w:r>
         <w:t xml:space="preserve">Integratie </w:t>
       </w:r>
@@ -2802,36 +3791,6 @@
         <w:t>Je kan discussies houden over het spel met andere spelers via Reddit door middel van het aanmaken van een nieuwe thread.</w:t>
       </w:r>
     </w:p>
-    <w:p/>
-    <w:p>
-      <w:pPr>
-        <w:pStyle w:val="Lijstalinea"/>
-        <w:ind w:left="360"/>
-      </w:pPr>
-    </w:p>
-    <w:p>
-      <w:pPr>
-        <w:pStyle w:val="Subtitel"/>
-      </w:pPr>
-      <w:bookmarkStart w:id="6" w:name="_Toc466202419"/>
-      <w:r>
-        <w:t>Werking wedstrijden / clans / wars</w:t>
-      </w:r>
-      <w:bookmarkEnd w:id="6"/>
-    </w:p>
-    <w:p>
-      <w:pPr>
-        <w:pStyle w:val="FNFReqkleinetitles"/>
-      </w:pPr>
-      <w:r>
-        <w:t>Wedstrijden</w:t>
-      </w:r>
-    </w:p>
-    <w:p>
-      <w:pPr>
-        <w:spacing w:after="0"/>
-      </w:pPr>
-    </w:p>
     <w:p>
       <w:pPr>
         <w:pStyle w:val="Lijstalinea"/>
@@ -2841,8 +3800,38 @@
         </w:numPr>
       </w:pPr>
       <w:r>
-        <w:t>Wedstrijden worden gehouden tussen twee spelers.</w:t>
-      </w:r>
+        <w:t>Er zal ook een server voorzien zijn op Discord. De server houdt gewoon een group chat in van de spelers die hun ervaringen willen delen.</w:t>
+      </w:r>
+    </w:p>
+    <w:p/>
+    <w:p>
+      <w:pPr>
+        <w:pStyle w:val="Lijstalinea"/>
+        <w:ind w:left="360"/>
+      </w:pPr>
+    </w:p>
+    <w:p>
+      <w:pPr>
+        <w:pStyle w:val="Subtitel"/>
+      </w:pPr>
+      <w:bookmarkStart w:id="6" w:name="_Toc466205864"/>
+      <w:r>
+        <w:t>Werking wedstrijden / clans / wars</w:t>
+      </w:r>
+      <w:bookmarkEnd w:id="6"/>
+    </w:p>
+    <w:p>
+      <w:pPr>
+        <w:pStyle w:val="FNFReqkleinetitles"/>
+      </w:pPr>
+      <w:r>
+        <w:t>Wedstrijden</w:t>
+      </w:r>
+    </w:p>
+    <w:p>
+      <w:pPr>
+        <w:spacing w:after="0"/>
+      </w:pPr>
     </w:p>
     <w:p>
       <w:pPr>
@@ -2853,23 +3842,9 @@
         </w:numPr>
       </w:pPr>
       <w:r>
-        <w:t>Diegene met de hoogste punten wint de wedstrijd.</w:t>
-      </w:r>
-    </w:p>
-    <w:p>
-      <w:pPr>
-        <w:spacing w:after="0"/>
-      </w:pPr>
-    </w:p>
-    <w:p>
-      <w:pPr>
-        <w:pStyle w:val="FNFReqkleinetitles"/>
-      </w:pPr>
-      <w:r>
-        <w:t>Clans</w:t>
-      </w:r>
-    </w:p>
-    <w:p/>
+        <w:t>Wedstrijden worden gehouden tussen twee spelers.</w:t>
+      </w:r>
+    </w:p>
     <w:p>
       <w:pPr>
         <w:pStyle w:val="Lijstalinea"/>
@@ -2879,10 +3854,9 @@
         </w:numPr>
       </w:pPr>
       <w:r>
-        <w:t>Clans zijn groepen bestaande uit spelers die de clanrank gaan verdedigen a.d.h.v. een gezamenlijk score. Elk seizoen wordt de ranking gereset.</w:t>
-      </w:r>
-    </w:p>
-    <w:p/>
+        <w:t>Diegene met de hoogste punten wint de wedstrijd.</w:t>
+      </w:r>
+    </w:p>
     <w:p>
       <w:pPr>
         <w:spacing w:after="0"/>
@@ -2893,7 +3867,7 @@
         <w:pStyle w:val="FNFReqkleinetitles"/>
       </w:pPr>
       <w:r>
-        <w:t>Wars</w:t>
+        <w:t>Clans</w:t>
       </w:r>
     </w:p>
     <w:p/>
@@ -2906,7 +3880,20 @@
         </w:numPr>
       </w:pPr>
       <w:r>
-        <w:t>Clans met minstens 5 spelers kunnen een War houden met andere clans.</w:t>
+        <w:t>Clans zijn groepen bestaande uit spelers die de clanrank gaan verdedigen a.d.h.v. een gezamenlijk score. Elk seizoen wordt de ranking gereset.</w:t>
+      </w:r>
+    </w:p>
+    <w:p>
+      <w:pPr>
+        <w:spacing w:after="0"/>
+      </w:pPr>
+    </w:p>
+    <w:p>
+      <w:pPr>
+        <w:pStyle w:val="FNFReqkleinetitles"/>
+      </w:pPr>
+      <w:r>
+        <w:t>Wars</w:t>
       </w:r>
     </w:p>
     <w:p>
@@ -2918,7 +3905,7 @@
         </w:numPr>
       </w:pPr>
       <w:r>
-        <w:t>In een war wordt elke individuele score binnen de clan samengeteld.</w:t>
+        <w:t>Clans met minstens 5 spelers kunnen een War houden met andere clans.</w:t>
       </w:r>
     </w:p>
     <w:p>
@@ -2930,6 +3917,18 @@
         </w:numPr>
       </w:pPr>
       <w:r>
+        <w:t>In een war wordt elke individuele score binnen de clan samengeteld.</w:t>
+      </w:r>
+    </w:p>
+    <w:p>
+      <w:pPr>
+        <w:pStyle w:val="Lijstalinea"/>
+        <w:numPr>
+          <w:ilvl w:val="0"/>
+          <w:numId w:val="8"/>
+        </w:numPr>
+      </w:pPr>
+      <w:r>
         <w:t>De clan met de hoogste score wint.</w:t>
       </w:r>
     </w:p>
@@ -2938,7 +3937,7 @@
       <w:pPr>
         <w:pStyle w:val="Subtitel"/>
       </w:pPr>
-      <w:bookmarkStart w:id="7" w:name="_Toc466202420"/>
+      <w:bookmarkStart w:id="7" w:name="_Toc466205865"/>
       <w:r>
         <w:t>Monetisation</w:t>
       </w:r>
@@ -3072,16 +4071,15 @@
       <w:pPr>
         <w:pStyle w:val="Kop2"/>
         <w:rPr>
-          <w:sz w:val="36"/>
           <w:szCs w:val="36"/>
         </w:rPr>
       </w:pPr>
-      <w:bookmarkStart w:id="8" w:name="_Toc466202421"/>
+      <w:bookmarkStart w:id="8" w:name="_Toc466205866"/>
       <w:r>
         <w:rPr>
-          <w:sz w:val="36"/>
           <w:szCs w:val="36"/>
         </w:rPr>
+        <w:lastRenderedPageBreak/>
         <w:t>Non Functional Requirements</w:t>
       </w:r>
       <w:bookmarkEnd w:id="8"/>
@@ -3104,7 +4102,7 @@
           <w:numId w:val="21"/>
         </w:numPr>
       </w:pPr>
-      <w:bookmarkStart w:id="9" w:name="_Toc466202422"/>
+      <w:bookmarkStart w:id="9" w:name="_Toc466205867"/>
       <w:r>
         <w:t>Distributieplatformen</w:t>
       </w:r>
@@ -3239,7 +4237,7 @@
       <w:pPr>
         <w:pStyle w:val="Subtitel"/>
       </w:pPr>
-      <w:bookmarkStart w:id="10" w:name="_Toc466202423"/>
+      <w:bookmarkStart w:id="10" w:name="_Toc466205868"/>
       <w:r>
         <w:t>Performance requirements</w:t>
       </w:r>
@@ -3329,7 +4327,7 @@
       <w:pPr>
         <w:pStyle w:val="Subtitel"/>
       </w:pPr>
-      <w:bookmarkStart w:id="11" w:name="_Toc466202424"/>
+      <w:bookmarkStart w:id="11" w:name="_Toc466205869"/>
       <w:r>
         <w:t>Security requirements</w:t>
       </w:r>
@@ -3361,7 +4359,6 @@
         <w:t>Indien de persoon wilt registreren, wordt de gebruikersnaam en wachtwoord  in de databank opgeslagen en geencrypteerd.</w:t>
       </w:r>
     </w:p>
-    <w:p/>
     <w:p>
       <w:pPr>
         <w:pStyle w:val="FNFReqkleinetitles"/>
@@ -3407,15 +4404,10 @@
     </w:p>
     <w:p>
       <w:pPr>
-        <w:pStyle w:val="Lijstalinea"/>
-        <w:ind w:left="1413"/>
-      </w:pPr>
-    </w:p>
-    <w:p>
-      <w:pPr>
         <w:pStyle w:val="FNFReqkleinetitles"/>
       </w:pPr>
       <w:r>
+        <w:lastRenderedPageBreak/>
         <w:t xml:space="preserve">Transaction </w:t>
       </w:r>
     </w:p>
@@ -3499,9 +4491,141 @@
       </w:pPr>
     </w:p>
     <w:p>
-      <w:r>
-        <w:br w:type="page"/>
-      </w:r>
+      <w:pPr>
+        <w:pStyle w:val="Lijstalinea"/>
+        <w:ind w:left="0"/>
+      </w:pPr>
+    </w:p>
+    <w:p>
+      <w:pPr>
+        <w:pStyle w:val="Kop2"/>
+      </w:pPr>
+      <w:bookmarkStart w:id="12" w:name="_Toc466205870"/>
+      <w:r>
+        <w:lastRenderedPageBreak/>
+        <w:t>WireFrames</w:t>
+      </w:r>
+      <w:bookmarkEnd w:id="12"/>
+    </w:p>
+    <w:p/>
+    <w:p>
+      <w:pPr>
+        <w:pStyle w:val="Subtitel"/>
+        <w:numPr>
+          <w:ilvl w:val="0"/>
+          <w:numId w:val="22"/>
+        </w:numPr>
+      </w:pPr>
+      <w:bookmarkStart w:id="13" w:name="_Toc466205871"/>
+      <w:r>
+        <w:t>Login</w:t>
+      </w:r>
+      <w:bookmarkEnd w:id="13"/>
+    </w:p>
+    <w:p>
+      <w:pPr>
+        <w:pStyle w:val="Subtitel"/>
+      </w:pPr>
+      <w:bookmarkStart w:id="14" w:name="_Toc466205872"/>
+      <w:r>
+        <w:t>Register</w:t>
+      </w:r>
+      <w:bookmarkEnd w:id="14"/>
+    </w:p>
+    <w:p>
+      <w:pPr>
+        <w:pStyle w:val="Subtitel"/>
+      </w:pPr>
+      <w:bookmarkStart w:id="15" w:name="_Toc466205873"/>
+      <w:r>
+        <w:t>Main Menu</w:t>
+      </w:r>
+      <w:bookmarkEnd w:id="15"/>
+    </w:p>
+    <w:p>
+      <w:pPr>
+        <w:pStyle w:val="Subtitel"/>
+      </w:pPr>
+      <w:bookmarkStart w:id="16" w:name="_Toc466205874"/>
+      <w:r>
+        <w:t>Profile</w:t>
+      </w:r>
+      <w:bookmarkEnd w:id="16"/>
+    </w:p>
+    <w:p>
+      <w:pPr>
+        <w:pStyle w:val="Subtitel"/>
+      </w:pPr>
+      <w:bookmarkStart w:id="17" w:name="_Toc466205875"/>
+      <w:r>
+        <w:t>Settings</w:t>
+      </w:r>
+      <w:bookmarkEnd w:id="17"/>
+    </w:p>
+    <w:p>
+      <w:pPr>
+        <w:pStyle w:val="Subtitel"/>
+      </w:pPr>
+      <w:bookmarkStart w:id="18" w:name="_Toc466205876"/>
+      <w:r>
+        <w:t>Achievements</w:t>
+      </w:r>
+      <w:bookmarkEnd w:id="18"/>
+    </w:p>
+    <w:p>
+      <w:pPr>
+        <w:pStyle w:val="Subtitel"/>
+      </w:pPr>
+      <w:bookmarkStart w:id="19" w:name="_Toc466205877"/>
+      <w:r>
+        <w:t>Start Game</w:t>
+      </w:r>
+      <w:bookmarkEnd w:id="19"/>
+    </w:p>
+    <w:p>
+      <w:pPr>
+        <w:pStyle w:val="Subtitel"/>
+      </w:pPr>
+      <w:bookmarkStart w:id="20" w:name="_Toc466205878"/>
+      <w:r>
+        <w:t>War</w:t>
+      </w:r>
+      <w:bookmarkEnd w:id="20"/>
+    </w:p>
+    <w:p>
+      <w:pPr>
+        <w:pStyle w:val="Subtitel"/>
+      </w:pPr>
+      <w:bookmarkStart w:id="21" w:name="_Toc466205879"/>
+      <w:r>
+        <w:t>Shop</w:t>
+      </w:r>
+      <w:bookmarkEnd w:id="21"/>
+    </w:p>
+    <w:p>
+      <w:pPr>
+        <w:pStyle w:val="Subtitel"/>
+      </w:pPr>
+      <w:bookmarkStart w:id="22" w:name="_Toc466205880"/>
+      <w:r>
+        <w:t>Skins &amp; upgrades</w:t>
+      </w:r>
+      <w:bookmarkEnd w:id="22"/>
+    </w:p>
+    <w:p>
+      <w:pPr>
+        <w:pStyle w:val="Subtitel"/>
+        <w:numPr>
+          <w:ilvl w:val="0"/>
+          <w:numId w:val="0"/>
+        </w:numPr>
+        <w:ind w:left="357"/>
+      </w:pPr>
+    </w:p>
+    <w:p>
+      <w:pPr>
+        <w:pStyle w:val="Kop2"/>
+      </w:pPr>
     </w:p>
     <w:p>
       <w:pPr>
@@ -3511,14 +4635,16 @@
     </w:p>
     <w:p>
       <w:pPr>
-        <w:pStyle w:val="Lijstalinea"/>
-        <w:ind w:left="1053"/>
-      </w:pPr>
-    </w:p>
-    <w:p/>
+        <w:pStyle w:val="Kop2"/>
+      </w:pPr>
+    </w:p>
+    <w:p>
+      <w:pPr>
+        <w:pStyle w:val="Kop2"/>
+      </w:pPr>
+    </w:p>
     <w:sectPr>
-      <w:headerReference w:type="default" r:id="rId9"/>
-      <w:footerReference w:type="default" r:id="rId10"/>
+      <w:type w:val="continuous"/>
       <w:pgSz w:w="11906" w:h="16838"/>
       <w:pgMar w:top="1417" w:right="1417" w:bottom="1417" w:left="1417" w:header="708" w:footer="708" w:gutter="0"/>
       <w:pgNumType w:start="0"/>
@@ -3737,14 +4863,13 @@
       <w:rPr>
         <w:lang w:val="en-US"/>
       </w:rPr>
-      <w:t>Renzie Omaña</w:t>
+      <w:tab/>
     </w:r>
     <w:r>
       <w:rPr>
         <w:lang w:val="en-US"/>
       </w:rPr>
-      <w:tab/>
-      <w:t>Functional Requirements &amp; Non Functional Requirements</w:t>
+      <w:t>Projectdossier</w:t>
     </w:r>
   </w:p>
 </w:hdr>
@@ -6104,6 +7229,36 @@
     <w:abstractNumId w:val="19"/>
   </w:num>
   <w:num w:numId="21">
+    <w:abstractNumId w:val="8"/>
+    <w:lvlOverride w:ilvl="0">
+      <w:startOverride w:val="1"/>
+    </w:lvlOverride>
+    <w:lvlOverride w:ilvl="1">
+      <w:startOverride w:val="2"/>
+    </w:lvlOverride>
+    <w:lvlOverride w:ilvl="2">
+      <w:startOverride w:val="1"/>
+    </w:lvlOverride>
+    <w:lvlOverride w:ilvl="3">
+      <w:startOverride w:val="1"/>
+    </w:lvlOverride>
+    <w:lvlOverride w:ilvl="4">
+      <w:startOverride w:val="1"/>
+    </w:lvlOverride>
+    <w:lvlOverride w:ilvl="5">
+      <w:startOverride w:val="1"/>
+    </w:lvlOverride>
+    <w:lvlOverride w:ilvl="6">
+      <w:startOverride w:val="1"/>
+    </w:lvlOverride>
+    <w:lvlOverride w:ilvl="7">
+      <w:startOverride w:val="1"/>
+    </w:lvlOverride>
+    <w:lvlOverride w:ilvl="8">
+      <w:startOverride w:val="1"/>
+    </w:lvlOverride>
+  </w:num>
+  <w:num w:numId="22">
     <w:abstractNumId w:val="8"/>
     <w:lvlOverride w:ilvl="0">
       <w:startOverride w:val="1"/>
@@ -6559,17 +7714,18 @@
     <w:uiPriority w:val="9"/>
     <w:unhideWhenUsed/>
     <w:qFormat/>
-    <w:rsid w:val="003E1FA0"/>
+    <w:rsid w:val="002127E3"/>
     <w:pPr>
       <w:keepNext/>
       <w:keepLines/>
+      <w:pageBreakBefore/>
       <w:spacing w:before="40" w:after="0"/>
       <w:outlineLvl w:val="1"/>
     </w:pPr>
     <w:rPr>
       <w:rFonts w:asciiTheme="majorHAnsi" w:eastAsiaTheme="majorEastAsia" w:hAnsiTheme="majorHAnsi" w:cstheme="majorBidi"/>
       <w:color w:val="2E74B5" w:themeColor="accent1" w:themeShade="BF"/>
-      <w:sz w:val="26"/>
+      <w:sz w:val="36"/>
       <w:szCs w:val="26"/>
     </w:rPr>
   </w:style>
@@ -6788,11 +7944,11 @@
     <w:basedOn w:val="Standaardalinea-lettertype"/>
     <w:link w:val="Kop2"/>
     <w:uiPriority w:val="9"/>
-    <w:rsid w:val="003E1FA0"/>
+    <w:rsid w:val="002127E3"/>
     <w:rPr>
       <w:rFonts w:asciiTheme="majorHAnsi" w:eastAsiaTheme="majorEastAsia" w:hAnsiTheme="majorHAnsi" w:cstheme="majorBidi"/>
       <w:color w:val="2E74B5" w:themeColor="accent1" w:themeShade="BF"/>
-      <w:sz w:val="26"/>
+      <w:sz w:val="36"/>
       <w:szCs w:val="26"/>
     </w:rPr>
   </w:style>
@@ -7187,7 +8343,7 @@
   </w:compat>
   <w:rsids>
     <w:rsidRoot w:val="00EA0584"/>
-    <w:rsid w:val="00D639D1"/>
+    <w:rsid w:val="00C04C28"/>
     <w:rsid w:val="00EA0584"/>
   </w:rsids>
   <m:mathPr>
@@ -7939,7 +9095,7 @@
 </file>
 
 <file path=customXml/itemProps2.xml><?xml version="1.0" encoding="utf-8"?>
-<ds:datastoreItem xmlns:ds="http://schemas.openxmlformats.org/officeDocument/2006/customXml" ds:itemID="{32FBDC70-ED67-48E4-A1C2-551694431C21}">
+<ds:datastoreItem xmlns:ds="http://schemas.openxmlformats.org/officeDocument/2006/customXml" ds:itemID="{58A253CC-F6EB-48ED-A851-9E716FF6E019}">
   <ds:schemaRefs>
     <ds:schemaRef ds:uri="http://schemas.openxmlformats.org/officeDocument/2006/bibliography"/>
   </ds:schemaRefs>

</xml_diff>

<commit_message>
projectdossier is normaal gezien afgewerkt maar bekijk het nog eens
</commit_message>
<xml_diff>
--- a/Projectdossier/Projectdossier.docx
+++ b/Projectdossier/Projectdossier.docx
@@ -1092,7 +1092,11 @@
     <w:sdt>
       <w:sdtPr>
         <w:rPr>
-          <w:lang w:val="nl-NL"/>
+          <w:rFonts w:asciiTheme="minorHAnsi" w:eastAsiaTheme="minorHAnsi" w:hAnsiTheme="minorHAnsi" w:cstheme="minorBidi"/>
+          <w:color w:val="auto"/>
+          <w:sz w:val="22"/>
+          <w:szCs w:val="22"/>
+          <w:lang w:val="nl-NL" w:eastAsia="en-US"/>
         </w:rPr>
         <w:id w:val="-1211965451"/>
         <w:docPartObj>
@@ -1102,13 +1106,8 @@
       </w:sdtPr>
       <w:sdtEndPr>
         <w:rPr>
-          <w:rFonts w:asciiTheme="minorHAnsi" w:eastAsiaTheme="minorHAnsi" w:hAnsiTheme="minorHAnsi" w:cstheme="minorBidi"/>
           <w:b/>
           <w:bCs/>
-          <w:color w:val="auto"/>
-          <w:sz w:val="22"/>
-          <w:szCs w:val="22"/>
-          <w:lang w:eastAsia="en-US"/>
         </w:rPr>
       </w:sdtEndPr>
       <w:sdtContent>
@@ -1145,7 +1144,7 @@
           <w:r>
             <w:fldChar w:fldCharType="separate"/>
           </w:r>
-          <w:hyperlink w:anchor="_Toc466205859" w:history="1">
+          <w:hyperlink w:anchor="_Toc466213593" w:history="1">
             <w:r>
               <w:rPr>
                 <w:rStyle w:val="Hyperlink"/>
@@ -1172,7 +1171,7 @@
                 <w:noProof/>
                 <w:webHidden/>
               </w:rPr>
-              <w:instrText xml:space="preserve"> PAGEREF _Toc466205859 \h </w:instrText>
+              <w:instrText xml:space="preserve"> PAGEREF _Toc466213593 \h </w:instrText>
             </w:r>
             <w:r>
               <w:rPr>
@@ -1192,7 +1191,7 @@
                 <w:noProof/>
                 <w:webHidden/>
               </w:rPr>
-              <w:t>0</w:t>
+              <w:t>2</w:t>
             </w:r>
             <w:r>
               <w:rPr>
@@ -1220,7 +1219,7 @@
               <w:lang w:eastAsia="nl-BE"/>
             </w:rPr>
           </w:pPr>
-          <w:hyperlink w:anchor="_Toc466205860" w:history="1">
+          <w:hyperlink w:anchor="_Toc466213594" w:history="1">
             <w:r>
               <w:rPr>
                 <w:rStyle w:val="Hyperlink"/>
@@ -1266,7 +1265,7 @@
                 <w:noProof/>
                 <w:webHidden/>
               </w:rPr>
-              <w:instrText xml:space="preserve"> PAGEREF _Toc466205860 \h </w:instrText>
+              <w:instrText xml:space="preserve"> PAGEREF _Toc466213594 \h </w:instrText>
             </w:r>
             <w:r>
               <w:rPr>
@@ -1286,7 +1285,7 @@
                 <w:noProof/>
                 <w:webHidden/>
               </w:rPr>
-              <w:t>0</w:t>
+              <w:t>2</w:t>
             </w:r>
             <w:r>
               <w:rPr>
@@ -1314,7 +1313,7 @@
               <w:lang w:eastAsia="nl-BE"/>
             </w:rPr>
           </w:pPr>
-          <w:hyperlink w:anchor="_Toc466205861" w:history="1">
+          <w:hyperlink w:anchor="_Toc466213595" w:history="1">
             <w:r>
               <w:rPr>
                 <w:rStyle w:val="Hyperlink"/>
@@ -1360,7 +1359,7 @@
                 <w:noProof/>
                 <w:webHidden/>
               </w:rPr>
-              <w:instrText xml:space="preserve"> PAGEREF _Toc466205861 \h </w:instrText>
+              <w:instrText xml:space="preserve"> PAGEREF _Toc466213595 \h </w:instrText>
             </w:r>
             <w:r>
               <w:rPr>
@@ -1380,7 +1379,7 @@
                 <w:noProof/>
                 <w:webHidden/>
               </w:rPr>
-              <w:t>1</w:t>
+              <w:t>3</w:t>
             </w:r>
             <w:r>
               <w:rPr>
@@ -1408,7 +1407,7 @@
               <w:lang w:eastAsia="nl-BE"/>
             </w:rPr>
           </w:pPr>
-          <w:hyperlink w:anchor="_Toc466205862" w:history="1">
+          <w:hyperlink w:anchor="_Toc466213596" w:history="1">
             <w:r>
               <w:rPr>
                 <w:rStyle w:val="Hyperlink"/>
@@ -1454,7 +1453,7 @@
                 <w:noProof/>
                 <w:webHidden/>
               </w:rPr>
-              <w:instrText xml:space="preserve"> PAGEREF _Toc466205862 \h </w:instrText>
+              <w:instrText xml:space="preserve"> PAGEREF _Toc466213596 \h </w:instrText>
             </w:r>
             <w:r>
               <w:rPr>
@@ -1474,7 +1473,7 @@
                 <w:noProof/>
                 <w:webHidden/>
               </w:rPr>
-              <w:t>1</w:t>
+              <w:t>3</w:t>
             </w:r>
             <w:r>
               <w:rPr>
@@ -1502,7 +1501,7 @@
               <w:lang w:eastAsia="nl-BE"/>
             </w:rPr>
           </w:pPr>
-          <w:hyperlink w:anchor="_Toc466205863" w:history="1">
+          <w:hyperlink w:anchor="_Toc466213597" w:history="1">
             <w:r>
               <w:rPr>
                 <w:rStyle w:val="Hyperlink"/>
@@ -1548,7 +1547,7 @@
                 <w:noProof/>
                 <w:webHidden/>
               </w:rPr>
-              <w:instrText xml:space="preserve"> PAGEREF _Toc466205863 \h </w:instrText>
+              <w:instrText xml:space="preserve"> PAGEREF _Toc466213597 \h </w:instrText>
             </w:r>
             <w:r>
               <w:rPr>
@@ -1568,7 +1567,7 @@
                 <w:noProof/>
                 <w:webHidden/>
               </w:rPr>
-              <w:t>1</w:t>
+              <w:t>3</w:t>
             </w:r>
             <w:r>
               <w:rPr>
@@ -1596,7 +1595,7 @@
               <w:lang w:eastAsia="nl-BE"/>
             </w:rPr>
           </w:pPr>
-          <w:hyperlink w:anchor="_Toc466205864" w:history="1">
+          <w:hyperlink w:anchor="_Toc466213598" w:history="1">
             <w:r>
               <w:rPr>
                 <w:rStyle w:val="Hyperlink"/>
@@ -1642,7 +1641,7 @@
                 <w:noProof/>
                 <w:webHidden/>
               </w:rPr>
-              <w:instrText xml:space="preserve"> PAGEREF _Toc466205864 \h </w:instrText>
+              <w:instrText xml:space="preserve"> PAGEREF _Toc466213598 \h </w:instrText>
             </w:r>
             <w:r>
               <w:rPr>
@@ -1662,7 +1661,7 @@
                 <w:noProof/>
                 <w:webHidden/>
               </w:rPr>
-              <w:t>2</w:t>
+              <w:t>4</w:t>
             </w:r>
             <w:r>
               <w:rPr>
@@ -1690,7 +1689,7 @@
               <w:lang w:eastAsia="nl-BE"/>
             </w:rPr>
           </w:pPr>
-          <w:hyperlink w:anchor="_Toc466205865" w:history="1">
+          <w:hyperlink w:anchor="_Toc466213599" w:history="1">
             <w:r>
               <w:rPr>
                 <w:rStyle w:val="Hyperlink"/>
@@ -1736,7 +1735,7 @@
                 <w:noProof/>
                 <w:webHidden/>
               </w:rPr>
-              <w:instrText xml:space="preserve"> PAGEREF _Toc466205865 \h </w:instrText>
+              <w:instrText xml:space="preserve"> PAGEREF _Toc466213599 \h </w:instrText>
             </w:r>
             <w:r>
               <w:rPr>
@@ -1756,7 +1755,7 @@
                 <w:noProof/>
                 <w:webHidden/>
               </w:rPr>
-              <w:t>2</w:t>
+              <w:t>4</w:t>
             </w:r>
             <w:r>
               <w:rPr>
@@ -1780,7 +1779,7 @@
               <w:lang w:eastAsia="nl-BE"/>
             </w:rPr>
           </w:pPr>
-          <w:hyperlink w:anchor="_Toc466205866" w:history="1">
+          <w:hyperlink w:anchor="_Toc466213600" w:history="1">
             <w:r>
               <w:rPr>
                 <w:rStyle w:val="Hyperlink"/>
@@ -1807,7 +1806,7 @@
                 <w:noProof/>
                 <w:webHidden/>
               </w:rPr>
-              <w:instrText xml:space="preserve"> PAGEREF _Toc466205866 \h </w:instrText>
+              <w:instrText xml:space="preserve"> PAGEREF _Toc466213600 \h </w:instrText>
             </w:r>
             <w:r>
               <w:rPr>
@@ -1827,7 +1826,7 @@
                 <w:noProof/>
                 <w:webHidden/>
               </w:rPr>
-              <w:t>4</w:t>
+              <w:t>6</w:t>
             </w:r>
             <w:r>
               <w:rPr>
@@ -1855,7 +1854,7 @@
               <w:lang w:eastAsia="nl-BE"/>
             </w:rPr>
           </w:pPr>
-          <w:hyperlink w:anchor="_Toc466205867" w:history="1">
+          <w:hyperlink w:anchor="_Toc466213601" w:history="1">
             <w:r>
               <w:rPr>
                 <w:rStyle w:val="Hyperlink"/>
@@ -1901,7 +1900,7 @@
                 <w:noProof/>
                 <w:webHidden/>
               </w:rPr>
-              <w:instrText xml:space="preserve"> PAGEREF _Toc466205867 \h </w:instrText>
+              <w:instrText xml:space="preserve"> PAGEREF _Toc466213601 \h </w:instrText>
             </w:r>
             <w:r>
               <w:rPr>
@@ -1921,7 +1920,7 @@
                 <w:noProof/>
                 <w:webHidden/>
               </w:rPr>
-              <w:t>4</w:t>
+              <w:t>6</w:t>
             </w:r>
             <w:r>
               <w:rPr>
@@ -1949,7 +1948,7 @@
               <w:lang w:eastAsia="nl-BE"/>
             </w:rPr>
           </w:pPr>
-          <w:hyperlink w:anchor="_Toc466205868" w:history="1">
+          <w:hyperlink w:anchor="_Toc466213602" w:history="1">
             <w:r>
               <w:rPr>
                 <w:rStyle w:val="Hyperlink"/>
@@ -1995,7 +1994,7 @@
                 <w:noProof/>
                 <w:webHidden/>
               </w:rPr>
-              <w:instrText xml:space="preserve"> PAGEREF _Toc466205868 \h </w:instrText>
+              <w:instrText xml:space="preserve"> PAGEREF _Toc466213602 \h </w:instrText>
             </w:r>
             <w:r>
               <w:rPr>
@@ -2015,7 +2014,7 @@
                 <w:noProof/>
                 <w:webHidden/>
               </w:rPr>
-              <w:t>4</w:t>
+              <w:t>6</w:t>
             </w:r>
             <w:r>
               <w:rPr>
@@ -2043,7 +2042,7 @@
               <w:lang w:eastAsia="nl-BE"/>
             </w:rPr>
           </w:pPr>
-          <w:hyperlink w:anchor="_Toc466205869" w:history="1">
+          <w:hyperlink w:anchor="_Toc466213603" w:history="1">
             <w:r>
               <w:rPr>
                 <w:rStyle w:val="Hyperlink"/>
@@ -2089,1018 +2088,7 @@
                 <w:noProof/>
                 <w:webHidden/>
               </w:rPr>
-              <w:instrText xml:space="preserve"> PAGEREF _Toc466205869 \h </w:instrText>
-            </w:r>
-            <w:r>
-              <w:rPr>
-                <w:noProof/>
-                <w:webHidden/>
-              </w:rPr>
-            </w:r>
-            <w:r>
-              <w:rPr>
-                <w:noProof/>
-                <w:webHidden/>
-              </w:rPr>
-              <w:fldChar w:fldCharType="separate"/>
-            </w:r>
-            <w:r>
-              <w:rPr>
-                <w:noProof/>
-                <w:webHidden/>
-              </w:rPr>
-              <w:t>4</w:t>
-            </w:r>
-            <w:r>
-              <w:rPr>
-                <w:noProof/>
-                <w:webHidden/>
-              </w:rPr>
-              <w:fldChar w:fldCharType="end"/>
-            </w:r>
-          </w:hyperlink>
-        </w:p>
-        <w:p>
-          <w:pPr>
-            <w:pStyle w:val="Inhopg1"/>
-            <w:rPr>
-              <w:rFonts w:eastAsiaTheme="minorEastAsia" w:cstheme="minorBidi"/>
-              <w:b w:val="0"/>
-              <w:bCs w:val="0"/>
-              <w:noProof/>
-              <w:sz w:val="22"/>
-              <w:szCs w:val="22"/>
-              <w:lang w:eastAsia="nl-BE"/>
-            </w:rPr>
-          </w:pPr>
-          <w:hyperlink w:anchor="_Toc466205870" w:history="1">
-            <w:r>
-              <w:rPr>
-                <w:rStyle w:val="Hyperlink"/>
-                <w:noProof/>
-              </w:rPr>
-              <w:t>WireFrames</w:t>
-            </w:r>
-            <w:r>
-              <w:rPr>
-                <w:noProof/>
-                <w:webHidden/>
-              </w:rPr>
-              <w:tab/>
-            </w:r>
-            <w:r>
-              <w:rPr>
-                <w:noProof/>
-                <w:webHidden/>
-              </w:rPr>
-              <w:fldChar w:fldCharType="begin"/>
-            </w:r>
-            <w:r>
-              <w:rPr>
-                <w:noProof/>
-                <w:webHidden/>
-              </w:rPr>
-              <w:instrText xml:space="preserve"> PAGEREF _Toc466205870 \h </w:instrText>
-            </w:r>
-            <w:r>
-              <w:rPr>
-                <w:noProof/>
-                <w:webHidden/>
-              </w:rPr>
-            </w:r>
-            <w:r>
-              <w:rPr>
-                <w:noProof/>
-                <w:webHidden/>
-              </w:rPr>
-              <w:fldChar w:fldCharType="separate"/>
-            </w:r>
-            <w:r>
-              <w:rPr>
-                <w:noProof/>
-                <w:webHidden/>
-              </w:rPr>
-              <w:t>6</w:t>
-            </w:r>
-            <w:r>
-              <w:rPr>
-                <w:noProof/>
-                <w:webHidden/>
-              </w:rPr>
-              <w:fldChar w:fldCharType="end"/>
-            </w:r>
-          </w:hyperlink>
-        </w:p>
-        <w:p>
-          <w:pPr>
-            <w:pStyle w:val="Inhopg2"/>
-            <w:tabs>
-              <w:tab w:val="left" w:pos="660"/>
-              <w:tab w:val="right" w:pos="9062"/>
-            </w:tabs>
-            <w:rPr>
-              <w:rFonts w:eastAsiaTheme="minorEastAsia" w:cstheme="minorBidi"/>
-              <w:i w:val="0"/>
-              <w:iCs w:val="0"/>
-              <w:noProof/>
-              <w:sz w:val="22"/>
-              <w:szCs w:val="22"/>
-              <w:lang w:eastAsia="nl-BE"/>
-            </w:rPr>
-          </w:pPr>
-          <w:hyperlink w:anchor="_Toc466205871" w:history="1">
-            <w:r>
-              <w:rPr>
-                <w:rStyle w:val="Hyperlink"/>
-                <w:noProof/>
-              </w:rPr>
-              <w:t>1.</w:t>
-            </w:r>
-            <w:r>
-              <w:rPr>
-                <w:rFonts w:eastAsiaTheme="minorEastAsia" w:cstheme="minorBidi"/>
-                <w:i w:val="0"/>
-                <w:iCs w:val="0"/>
-                <w:noProof/>
-                <w:sz w:val="22"/>
-                <w:szCs w:val="22"/>
-                <w:lang w:eastAsia="nl-BE"/>
-              </w:rPr>
-              <w:tab/>
-            </w:r>
-            <w:r>
-              <w:rPr>
-                <w:rStyle w:val="Hyperlink"/>
-                <w:noProof/>
-              </w:rPr>
-              <w:t>Login</w:t>
-            </w:r>
-            <w:r>
-              <w:rPr>
-                <w:noProof/>
-                <w:webHidden/>
-              </w:rPr>
-              <w:tab/>
-            </w:r>
-            <w:r>
-              <w:rPr>
-                <w:noProof/>
-                <w:webHidden/>
-              </w:rPr>
-              <w:fldChar w:fldCharType="begin"/>
-            </w:r>
-            <w:r>
-              <w:rPr>
-                <w:noProof/>
-                <w:webHidden/>
-              </w:rPr>
-              <w:instrText xml:space="preserve"> PAGEREF _Toc466205871 \h </w:instrText>
-            </w:r>
-            <w:r>
-              <w:rPr>
-                <w:noProof/>
-                <w:webHidden/>
-              </w:rPr>
-            </w:r>
-            <w:r>
-              <w:rPr>
-                <w:noProof/>
-                <w:webHidden/>
-              </w:rPr>
-              <w:fldChar w:fldCharType="separate"/>
-            </w:r>
-            <w:r>
-              <w:rPr>
-                <w:noProof/>
-                <w:webHidden/>
-              </w:rPr>
-              <w:t>6</w:t>
-            </w:r>
-            <w:r>
-              <w:rPr>
-                <w:noProof/>
-                <w:webHidden/>
-              </w:rPr>
-              <w:fldChar w:fldCharType="end"/>
-            </w:r>
-          </w:hyperlink>
-        </w:p>
-        <w:p>
-          <w:pPr>
-            <w:pStyle w:val="Inhopg2"/>
-            <w:tabs>
-              <w:tab w:val="left" w:pos="660"/>
-              <w:tab w:val="right" w:pos="9062"/>
-            </w:tabs>
-            <w:rPr>
-              <w:rFonts w:eastAsiaTheme="minorEastAsia" w:cstheme="minorBidi"/>
-              <w:i w:val="0"/>
-              <w:iCs w:val="0"/>
-              <w:noProof/>
-              <w:sz w:val="22"/>
-              <w:szCs w:val="22"/>
-              <w:lang w:eastAsia="nl-BE"/>
-            </w:rPr>
-          </w:pPr>
-          <w:hyperlink w:anchor="_Toc466205872" w:history="1">
-            <w:r>
-              <w:rPr>
-                <w:rStyle w:val="Hyperlink"/>
-                <w:noProof/>
-              </w:rPr>
-              <w:t>2.</w:t>
-            </w:r>
-            <w:r>
-              <w:rPr>
-                <w:rFonts w:eastAsiaTheme="minorEastAsia" w:cstheme="minorBidi"/>
-                <w:i w:val="0"/>
-                <w:iCs w:val="0"/>
-                <w:noProof/>
-                <w:sz w:val="22"/>
-                <w:szCs w:val="22"/>
-                <w:lang w:eastAsia="nl-BE"/>
-              </w:rPr>
-              <w:tab/>
-            </w:r>
-            <w:r>
-              <w:rPr>
-                <w:rStyle w:val="Hyperlink"/>
-                <w:noProof/>
-              </w:rPr>
-              <w:t>Register</w:t>
-            </w:r>
-            <w:r>
-              <w:rPr>
-                <w:noProof/>
-                <w:webHidden/>
-              </w:rPr>
-              <w:tab/>
-            </w:r>
-            <w:r>
-              <w:rPr>
-                <w:noProof/>
-                <w:webHidden/>
-              </w:rPr>
-              <w:fldChar w:fldCharType="begin"/>
-            </w:r>
-            <w:r>
-              <w:rPr>
-                <w:noProof/>
-                <w:webHidden/>
-              </w:rPr>
-              <w:instrText xml:space="preserve"> PAGEREF _Toc466205872 \h </w:instrText>
-            </w:r>
-            <w:r>
-              <w:rPr>
-                <w:noProof/>
-                <w:webHidden/>
-              </w:rPr>
-            </w:r>
-            <w:r>
-              <w:rPr>
-                <w:noProof/>
-                <w:webHidden/>
-              </w:rPr>
-              <w:fldChar w:fldCharType="separate"/>
-            </w:r>
-            <w:r>
-              <w:rPr>
-                <w:noProof/>
-                <w:webHidden/>
-              </w:rPr>
-              <w:t>6</w:t>
-            </w:r>
-            <w:r>
-              <w:rPr>
-                <w:noProof/>
-                <w:webHidden/>
-              </w:rPr>
-              <w:fldChar w:fldCharType="end"/>
-            </w:r>
-          </w:hyperlink>
-        </w:p>
-        <w:p>
-          <w:pPr>
-            <w:pStyle w:val="Inhopg2"/>
-            <w:tabs>
-              <w:tab w:val="left" w:pos="660"/>
-              <w:tab w:val="right" w:pos="9062"/>
-            </w:tabs>
-            <w:rPr>
-              <w:rFonts w:eastAsiaTheme="minorEastAsia" w:cstheme="minorBidi"/>
-              <w:i w:val="0"/>
-              <w:iCs w:val="0"/>
-              <w:noProof/>
-              <w:sz w:val="22"/>
-              <w:szCs w:val="22"/>
-              <w:lang w:eastAsia="nl-BE"/>
-            </w:rPr>
-          </w:pPr>
-          <w:hyperlink w:anchor="_Toc466205873" w:history="1">
-            <w:r>
-              <w:rPr>
-                <w:rStyle w:val="Hyperlink"/>
-                <w:noProof/>
-              </w:rPr>
-              <w:t>3.</w:t>
-            </w:r>
-            <w:r>
-              <w:rPr>
-                <w:rFonts w:eastAsiaTheme="minorEastAsia" w:cstheme="minorBidi"/>
-                <w:i w:val="0"/>
-                <w:iCs w:val="0"/>
-                <w:noProof/>
-                <w:sz w:val="22"/>
-                <w:szCs w:val="22"/>
-                <w:lang w:eastAsia="nl-BE"/>
-              </w:rPr>
-              <w:tab/>
-            </w:r>
-            <w:r>
-              <w:rPr>
-                <w:rStyle w:val="Hyperlink"/>
-                <w:noProof/>
-              </w:rPr>
-              <w:t>Main Menu</w:t>
-            </w:r>
-            <w:r>
-              <w:rPr>
-                <w:noProof/>
-                <w:webHidden/>
-              </w:rPr>
-              <w:tab/>
-            </w:r>
-            <w:r>
-              <w:rPr>
-                <w:noProof/>
-                <w:webHidden/>
-              </w:rPr>
-              <w:fldChar w:fldCharType="begin"/>
-            </w:r>
-            <w:r>
-              <w:rPr>
-                <w:noProof/>
-                <w:webHidden/>
-              </w:rPr>
-              <w:instrText xml:space="preserve"> PAGEREF _Toc466205873 \h </w:instrText>
-            </w:r>
-            <w:r>
-              <w:rPr>
-                <w:noProof/>
-                <w:webHidden/>
-              </w:rPr>
-            </w:r>
-            <w:r>
-              <w:rPr>
-                <w:noProof/>
-                <w:webHidden/>
-              </w:rPr>
-              <w:fldChar w:fldCharType="separate"/>
-            </w:r>
-            <w:r>
-              <w:rPr>
-                <w:noProof/>
-                <w:webHidden/>
-              </w:rPr>
-              <w:t>6</w:t>
-            </w:r>
-            <w:r>
-              <w:rPr>
-                <w:noProof/>
-                <w:webHidden/>
-              </w:rPr>
-              <w:fldChar w:fldCharType="end"/>
-            </w:r>
-          </w:hyperlink>
-        </w:p>
-        <w:p>
-          <w:pPr>
-            <w:pStyle w:val="Inhopg2"/>
-            <w:tabs>
-              <w:tab w:val="left" w:pos="660"/>
-              <w:tab w:val="right" w:pos="9062"/>
-            </w:tabs>
-            <w:rPr>
-              <w:rFonts w:eastAsiaTheme="minorEastAsia" w:cstheme="minorBidi"/>
-              <w:i w:val="0"/>
-              <w:iCs w:val="0"/>
-              <w:noProof/>
-              <w:sz w:val="22"/>
-              <w:szCs w:val="22"/>
-              <w:lang w:eastAsia="nl-BE"/>
-            </w:rPr>
-          </w:pPr>
-          <w:hyperlink w:anchor="_Toc466205874" w:history="1">
-            <w:r>
-              <w:rPr>
-                <w:rStyle w:val="Hyperlink"/>
-                <w:noProof/>
-              </w:rPr>
-              <w:t>4.</w:t>
-            </w:r>
-            <w:r>
-              <w:rPr>
-                <w:rFonts w:eastAsiaTheme="minorEastAsia" w:cstheme="minorBidi"/>
-                <w:i w:val="0"/>
-                <w:iCs w:val="0"/>
-                <w:noProof/>
-                <w:sz w:val="22"/>
-                <w:szCs w:val="22"/>
-                <w:lang w:eastAsia="nl-BE"/>
-              </w:rPr>
-              <w:tab/>
-            </w:r>
-            <w:r>
-              <w:rPr>
-                <w:rStyle w:val="Hyperlink"/>
-                <w:noProof/>
-              </w:rPr>
-              <w:t>Profile</w:t>
-            </w:r>
-            <w:r>
-              <w:rPr>
-                <w:noProof/>
-                <w:webHidden/>
-              </w:rPr>
-              <w:tab/>
-            </w:r>
-            <w:r>
-              <w:rPr>
-                <w:noProof/>
-                <w:webHidden/>
-              </w:rPr>
-              <w:fldChar w:fldCharType="begin"/>
-            </w:r>
-            <w:r>
-              <w:rPr>
-                <w:noProof/>
-                <w:webHidden/>
-              </w:rPr>
-              <w:instrText xml:space="preserve"> PAGEREF _Toc466205874 \h </w:instrText>
-            </w:r>
-            <w:r>
-              <w:rPr>
-                <w:noProof/>
-                <w:webHidden/>
-              </w:rPr>
-            </w:r>
-            <w:r>
-              <w:rPr>
-                <w:noProof/>
-                <w:webHidden/>
-              </w:rPr>
-              <w:fldChar w:fldCharType="separate"/>
-            </w:r>
-            <w:r>
-              <w:rPr>
-                <w:noProof/>
-                <w:webHidden/>
-              </w:rPr>
-              <w:t>6</w:t>
-            </w:r>
-            <w:r>
-              <w:rPr>
-                <w:noProof/>
-                <w:webHidden/>
-              </w:rPr>
-              <w:fldChar w:fldCharType="end"/>
-            </w:r>
-          </w:hyperlink>
-        </w:p>
-        <w:p>
-          <w:pPr>
-            <w:pStyle w:val="Inhopg2"/>
-            <w:tabs>
-              <w:tab w:val="left" w:pos="660"/>
-              <w:tab w:val="right" w:pos="9062"/>
-            </w:tabs>
-            <w:rPr>
-              <w:rFonts w:eastAsiaTheme="minorEastAsia" w:cstheme="minorBidi"/>
-              <w:i w:val="0"/>
-              <w:iCs w:val="0"/>
-              <w:noProof/>
-              <w:sz w:val="22"/>
-              <w:szCs w:val="22"/>
-              <w:lang w:eastAsia="nl-BE"/>
-            </w:rPr>
-          </w:pPr>
-          <w:hyperlink w:anchor="_Toc466205875" w:history="1">
-            <w:r>
-              <w:rPr>
-                <w:rStyle w:val="Hyperlink"/>
-                <w:noProof/>
-              </w:rPr>
-              <w:t>5.</w:t>
-            </w:r>
-            <w:r>
-              <w:rPr>
-                <w:rFonts w:eastAsiaTheme="minorEastAsia" w:cstheme="minorBidi"/>
-                <w:i w:val="0"/>
-                <w:iCs w:val="0"/>
-                <w:noProof/>
-                <w:sz w:val="22"/>
-                <w:szCs w:val="22"/>
-                <w:lang w:eastAsia="nl-BE"/>
-              </w:rPr>
-              <w:tab/>
-            </w:r>
-            <w:r>
-              <w:rPr>
-                <w:rStyle w:val="Hyperlink"/>
-                <w:noProof/>
-              </w:rPr>
-              <w:t>Settings</w:t>
-            </w:r>
-            <w:r>
-              <w:rPr>
-                <w:noProof/>
-                <w:webHidden/>
-              </w:rPr>
-              <w:tab/>
-            </w:r>
-            <w:r>
-              <w:rPr>
-                <w:noProof/>
-                <w:webHidden/>
-              </w:rPr>
-              <w:fldChar w:fldCharType="begin"/>
-            </w:r>
-            <w:r>
-              <w:rPr>
-                <w:noProof/>
-                <w:webHidden/>
-              </w:rPr>
-              <w:instrText xml:space="preserve"> PAGEREF _Toc466205875 \h </w:instrText>
-            </w:r>
-            <w:r>
-              <w:rPr>
-                <w:noProof/>
-                <w:webHidden/>
-              </w:rPr>
-            </w:r>
-            <w:r>
-              <w:rPr>
-                <w:noProof/>
-                <w:webHidden/>
-              </w:rPr>
-              <w:fldChar w:fldCharType="separate"/>
-            </w:r>
-            <w:r>
-              <w:rPr>
-                <w:noProof/>
-                <w:webHidden/>
-              </w:rPr>
-              <w:t>6</w:t>
-            </w:r>
-            <w:r>
-              <w:rPr>
-                <w:noProof/>
-                <w:webHidden/>
-              </w:rPr>
-              <w:fldChar w:fldCharType="end"/>
-            </w:r>
-          </w:hyperlink>
-        </w:p>
-        <w:p>
-          <w:pPr>
-            <w:pStyle w:val="Inhopg2"/>
-            <w:tabs>
-              <w:tab w:val="left" w:pos="660"/>
-              <w:tab w:val="right" w:pos="9062"/>
-            </w:tabs>
-            <w:rPr>
-              <w:rFonts w:eastAsiaTheme="minorEastAsia" w:cstheme="minorBidi"/>
-              <w:i w:val="0"/>
-              <w:iCs w:val="0"/>
-              <w:noProof/>
-              <w:sz w:val="22"/>
-              <w:szCs w:val="22"/>
-              <w:lang w:eastAsia="nl-BE"/>
-            </w:rPr>
-          </w:pPr>
-          <w:hyperlink w:anchor="_Toc466205876" w:history="1">
-            <w:r>
-              <w:rPr>
-                <w:rStyle w:val="Hyperlink"/>
-                <w:noProof/>
-              </w:rPr>
-              <w:t>6.</w:t>
-            </w:r>
-            <w:r>
-              <w:rPr>
-                <w:rFonts w:eastAsiaTheme="minorEastAsia" w:cstheme="minorBidi"/>
-                <w:i w:val="0"/>
-                <w:iCs w:val="0"/>
-                <w:noProof/>
-                <w:sz w:val="22"/>
-                <w:szCs w:val="22"/>
-                <w:lang w:eastAsia="nl-BE"/>
-              </w:rPr>
-              <w:tab/>
-            </w:r>
-            <w:r>
-              <w:rPr>
-                <w:rStyle w:val="Hyperlink"/>
-                <w:noProof/>
-              </w:rPr>
-              <w:t>Achievements</w:t>
-            </w:r>
-            <w:r>
-              <w:rPr>
-                <w:noProof/>
-                <w:webHidden/>
-              </w:rPr>
-              <w:tab/>
-            </w:r>
-            <w:r>
-              <w:rPr>
-                <w:noProof/>
-                <w:webHidden/>
-              </w:rPr>
-              <w:fldChar w:fldCharType="begin"/>
-            </w:r>
-            <w:r>
-              <w:rPr>
-                <w:noProof/>
-                <w:webHidden/>
-              </w:rPr>
-              <w:instrText xml:space="preserve"> PAGEREF _Toc466205876 \h </w:instrText>
-            </w:r>
-            <w:r>
-              <w:rPr>
-                <w:noProof/>
-                <w:webHidden/>
-              </w:rPr>
-            </w:r>
-            <w:r>
-              <w:rPr>
-                <w:noProof/>
-                <w:webHidden/>
-              </w:rPr>
-              <w:fldChar w:fldCharType="separate"/>
-            </w:r>
-            <w:r>
-              <w:rPr>
-                <w:noProof/>
-                <w:webHidden/>
-              </w:rPr>
-              <w:t>6</w:t>
-            </w:r>
-            <w:r>
-              <w:rPr>
-                <w:noProof/>
-                <w:webHidden/>
-              </w:rPr>
-              <w:fldChar w:fldCharType="end"/>
-            </w:r>
-          </w:hyperlink>
-        </w:p>
-        <w:p>
-          <w:pPr>
-            <w:pStyle w:val="Inhopg2"/>
-            <w:tabs>
-              <w:tab w:val="left" w:pos="660"/>
-              <w:tab w:val="right" w:pos="9062"/>
-            </w:tabs>
-            <w:rPr>
-              <w:rFonts w:eastAsiaTheme="minorEastAsia" w:cstheme="minorBidi"/>
-              <w:i w:val="0"/>
-              <w:iCs w:val="0"/>
-              <w:noProof/>
-              <w:sz w:val="22"/>
-              <w:szCs w:val="22"/>
-              <w:lang w:eastAsia="nl-BE"/>
-            </w:rPr>
-          </w:pPr>
-          <w:hyperlink w:anchor="_Toc466205877" w:history="1">
-            <w:r>
-              <w:rPr>
-                <w:rStyle w:val="Hyperlink"/>
-                <w:noProof/>
-              </w:rPr>
-              <w:t>7.</w:t>
-            </w:r>
-            <w:r>
-              <w:rPr>
-                <w:rFonts w:eastAsiaTheme="minorEastAsia" w:cstheme="minorBidi"/>
-                <w:i w:val="0"/>
-                <w:iCs w:val="0"/>
-                <w:noProof/>
-                <w:sz w:val="22"/>
-                <w:szCs w:val="22"/>
-                <w:lang w:eastAsia="nl-BE"/>
-              </w:rPr>
-              <w:tab/>
-            </w:r>
-            <w:r>
-              <w:rPr>
-                <w:rStyle w:val="Hyperlink"/>
-                <w:noProof/>
-              </w:rPr>
-              <w:t>Start Game</w:t>
-            </w:r>
-            <w:r>
-              <w:rPr>
-                <w:noProof/>
-                <w:webHidden/>
-              </w:rPr>
-              <w:tab/>
-            </w:r>
-            <w:r>
-              <w:rPr>
-                <w:noProof/>
-                <w:webHidden/>
-              </w:rPr>
-              <w:fldChar w:fldCharType="begin"/>
-            </w:r>
-            <w:r>
-              <w:rPr>
-                <w:noProof/>
-                <w:webHidden/>
-              </w:rPr>
-              <w:instrText xml:space="preserve"> PAGEREF _Toc466205877 \h </w:instrText>
-            </w:r>
-            <w:r>
-              <w:rPr>
-                <w:noProof/>
-                <w:webHidden/>
-              </w:rPr>
-            </w:r>
-            <w:r>
-              <w:rPr>
-                <w:noProof/>
-                <w:webHidden/>
-              </w:rPr>
-              <w:fldChar w:fldCharType="separate"/>
-            </w:r>
-            <w:r>
-              <w:rPr>
-                <w:noProof/>
-                <w:webHidden/>
-              </w:rPr>
-              <w:t>6</w:t>
-            </w:r>
-            <w:r>
-              <w:rPr>
-                <w:noProof/>
-                <w:webHidden/>
-              </w:rPr>
-              <w:fldChar w:fldCharType="end"/>
-            </w:r>
-          </w:hyperlink>
-        </w:p>
-        <w:p>
-          <w:pPr>
-            <w:pStyle w:val="Inhopg2"/>
-            <w:tabs>
-              <w:tab w:val="left" w:pos="660"/>
-              <w:tab w:val="right" w:pos="9062"/>
-            </w:tabs>
-            <w:rPr>
-              <w:rFonts w:eastAsiaTheme="minorEastAsia" w:cstheme="minorBidi"/>
-              <w:i w:val="0"/>
-              <w:iCs w:val="0"/>
-              <w:noProof/>
-              <w:sz w:val="22"/>
-              <w:szCs w:val="22"/>
-              <w:lang w:eastAsia="nl-BE"/>
-            </w:rPr>
-          </w:pPr>
-          <w:hyperlink w:anchor="_Toc466205878" w:history="1">
-            <w:r>
-              <w:rPr>
-                <w:rStyle w:val="Hyperlink"/>
-                <w:noProof/>
-              </w:rPr>
-              <w:t>8.</w:t>
-            </w:r>
-            <w:r>
-              <w:rPr>
-                <w:rFonts w:eastAsiaTheme="minorEastAsia" w:cstheme="minorBidi"/>
-                <w:i w:val="0"/>
-                <w:iCs w:val="0"/>
-                <w:noProof/>
-                <w:sz w:val="22"/>
-                <w:szCs w:val="22"/>
-                <w:lang w:eastAsia="nl-BE"/>
-              </w:rPr>
-              <w:tab/>
-            </w:r>
-            <w:r>
-              <w:rPr>
-                <w:rStyle w:val="Hyperlink"/>
-                <w:noProof/>
-              </w:rPr>
-              <w:t>War</w:t>
-            </w:r>
-            <w:r>
-              <w:rPr>
-                <w:noProof/>
-                <w:webHidden/>
-              </w:rPr>
-              <w:tab/>
-            </w:r>
-            <w:r>
-              <w:rPr>
-                <w:noProof/>
-                <w:webHidden/>
-              </w:rPr>
-              <w:fldChar w:fldCharType="begin"/>
-            </w:r>
-            <w:r>
-              <w:rPr>
-                <w:noProof/>
-                <w:webHidden/>
-              </w:rPr>
-              <w:instrText xml:space="preserve"> PAGEREF _Toc466205878 \h </w:instrText>
-            </w:r>
-            <w:r>
-              <w:rPr>
-                <w:noProof/>
-                <w:webHidden/>
-              </w:rPr>
-            </w:r>
-            <w:r>
-              <w:rPr>
-                <w:noProof/>
-                <w:webHidden/>
-              </w:rPr>
-              <w:fldChar w:fldCharType="separate"/>
-            </w:r>
-            <w:r>
-              <w:rPr>
-                <w:noProof/>
-                <w:webHidden/>
-              </w:rPr>
-              <w:t>6</w:t>
-            </w:r>
-            <w:r>
-              <w:rPr>
-                <w:noProof/>
-                <w:webHidden/>
-              </w:rPr>
-              <w:fldChar w:fldCharType="end"/>
-            </w:r>
-          </w:hyperlink>
-        </w:p>
-        <w:p>
-          <w:pPr>
-            <w:pStyle w:val="Inhopg2"/>
-            <w:tabs>
-              <w:tab w:val="left" w:pos="660"/>
-              <w:tab w:val="right" w:pos="9062"/>
-            </w:tabs>
-            <w:rPr>
-              <w:rFonts w:eastAsiaTheme="minorEastAsia" w:cstheme="minorBidi"/>
-              <w:i w:val="0"/>
-              <w:iCs w:val="0"/>
-              <w:noProof/>
-              <w:sz w:val="22"/>
-              <w:szCs w:val="22"/>
-              <w:lang w:eastAsia="nl-BE"/>
-            </w:rPr>
-          </w:pPr>
-          <w:hyperlink w:anchor="_Toc466205879" w:history="1">
-            <w:r>
-              <w:rPr>
-                <w:rStyle w:val="Hyperlink"/>
-                <w:noProof/>
-              </w:rPr>
-              <w:t>9.</w:t>
-            </w:r>
-            <w:r>
-              <w:rPr>
-                <w:rFonts w:eastAsiaTheme="minorEastAsia" w:cstheme="minorBidi"/>
-                <w:i w:val="0"/>
-                <w:iCs w:val="0"/>
-                <w:noProof/>
-                <w:sz w:val="22"/>
-                <w:szCs w:val="22"/>
-                <w:lang w:eastAsia="nl-BE"/>
-              </w:rPr>
-              <w:tab/>
-            </w:r>
-            <w:r>
-              <w:rPr>
-                <w:rStyle w:val="Hyperlink"/>
-                <w:noProof/>
-              </w:rPr>
-              <w:t>Shop</w:t>
-            </w:r>
-            <w:r>
-              <w:rPr>
-                <w:noProof/>
-                <w:webHidden/>
-              </w:rPr>
-              <w:tab/>
-            </w:r>
-            <w:r>
-              <w:rPr>
-                <w:noProof/>
-                <w:webHidden/>
-              </w:rPr>
-              <w:fldChar w:fldCharType="begin"/>
-            </w:r>
-            <w:r>
-              <w:rPr>
-                <w:noProof/>
-                <w:webHidden/>
-              </w:rPr>
-              <w:instrText xml:space="preserve"> PAGEREF _Toc466205879 \h </w:instrText>
-            </w:r>
-            <w:r>
-              <w:rPr>
-                <w:noProof/>
-                <w:webHidden/>
-              </w:rPr>
-            </w:r>
-            <w:r>
-              <w:rPr>
-                <w:noProof/>
-                <w:webHidden/>
-              </w:rPr>
-              <w:fldChar w:fldCharType="separate"/>
-            </w:r>
-            <w:r>
-              <w:rPr>
-                <w:noProof/>
-                <w:webHidden/>
-              </w:rPr>
-              <w:t>6</w:t>
-            </w:r>
-            <w:r>
-              <w:rPr>
-                <w:noProof/>
-                <w:webHidden/>
-              </w:rPr>
-              <w:fldChar w:fldCharType="end"/>
-            </w:r>
-          </w:hyperlink>
-        </w:p>
-        <w:p>
-          <w:pPr>
-            <w:pStyle w:val="Inhopg2"/>
-            <w:tabs>
-              <w:tab w:val="left" w:pos="880"/>
-              <w:tab w:val="right" w:pos="9062"/>
-            </w:tabs>
-            <w:rPr>
-              <w:rFonts w:eastAsiaTheme="minorEastAsia" w:cstheme="minorBidi"/>
-              <w:i w:val="0"/>
-              <w:iCs w:val="0"/>
-              <w:noProof/>
-              <w:sz w:val="22"/>
-              <w:szCs w:val="22"/>
-              <w:lang w:eastAsia="nl-BE"/>
-            </w:rPr>
-          </w:pPr>
-          <w:hyperlink w:anchor="_Toc466205880" w:history="1">
-            <w:r>
-              <w:rPr>
-                <w:rStyle w:val="Hyperlink"/>
-                <w:noProof/>
-              </w:rPr>
-              <w:t>10.</w:t>
-            </w:r>
-            <w:r>
-              <w:rPr>
-                <w:rFonts w:eastAsiaTheme="minorEastAsia" w:cstheme="minorBidi"/>
-                <w:i w:val="0"/>
-                <w:iCs w:val="0"/>
-                <w:noProof/>
-                <w:sz w:val="22"/>
-                <w:szCs w:val="22"/>
-                <w:lang w:eastAsia="nl-BE"/>
-              </w:rPr>
-              <w:tab/>
-            </w:r>
-            <w:r>
-              <w:rPr>
-                <w:rStyle w:val="Hyperlink"/>
-                <w:noProof/>
-              </w:rPr>
-              <w:t>Skins &amp; upgrades</w:t>
-            </w:r>
-            <w:r>
-              <w:rPr>
-                <w:noProof/>
-                <w:webHidden/>
-              </w:rPr>
-              <w:tab/>
-            </w:r>
-            <w:r>
-              <w:rPr>
-                <w:noProof/>
-                <w:webHidden/>
-              </w:rPr>
-              <w:fldChar w:fldCharType="begin"/>
-            </w:r>
-            <w:r>
-              <w:rPr>
-                <w:noProof/>
-                <w:webHidden/>
-              </w:rPr>
-              <w:instrText xml:space="preserve"> PAGEREF _Toc466205880 \h </w:instrText>
+              <w:instrText xml:space="preserve"> PAGEREF _Toc466213603 \h </w:instrText>
             </w:r>
             <w:r>
               <w:rPr>
@@ -3158,8 +2146,6 @@
           <w:szCs w:val="36"/>
         </w:rPr>
       </w:pPr>
-      <w:bookmarkStart w:id="0" w:name="_GoBack"/>
-      <w:bookmarkEnd w:id="0"/>
       <w:r>
         <w:rPr>
           <w:sz w:val="36"/>
@@ -3195,7 +2181,7 @@
           <w:szCs w:val="36"/>
         </w:rPr>
       </w:pPr>
-      <w:bookmarkStart w:id="1" w:name="_Toc466205859"/>
+      <w:bookmarkStart w:id="0" w:name="_Toc466213593"/>
       <w:r>
         <w:rPr>
           <w:szCs w:val="36"/>
@@ -3203,17 +2189,17 @@
         <w:lastRenderedPageBreak/>
         <w:t>Functional Requirements</w:t>
       </w:r>
+      <w:bookmarkEnd w:id="0"/>
+    </w:p>
+    <w:p>
+      <w:pPr>
+        <w:pStyle w:val="Subtitel"/>
+      </w:pPr>
+      <w:bookmarkStart w:id="1" w:name="_Toc466213594"/>
+      <w:r>
+        <w:t>Game Mechanics / Gameplay</w:t>
+      </w:r>
       <w:bookmarkEnd w:id="1"/>
-    </w:p>
-    <w:p>
-      <w:pPr>
-        <w:pStyle w:val="Subtitel"/>
-      </w:pPr>
-      <w:bookmarkStart w:id="2" w:name="_Toc466205860"/>
-      <w:r>
-        <w:t>Game Mechanics / Gameplay</w:t>
-      </w:r>
-      <w:bookmarkEnd w:id="2"/>
     </w:p>
     <w:p>
       <w:pPr>
@@ -3474,12 +2460,12 @@
       <w:pPr>
         <w:pStyle w:val="Subtitel"/>
       </w:pPr>
-      <w:bookmarkStart w:id="3" w:name="_Toc466205861"/>
+      <w:bookmarkStart w:id="2" w:name="_Toc466213595"/>
       <w:r>
         <w:lastRenderedPageBreak/>
         <w:t>Power ups / downs</w:t>
       </w:r>
-      <w:bookmarkEnd w:id="3"/>
+      <w:bookmarkEnd w:id="2"/>
     </w:p>
     <w:p>
       <w:pPr>
@@ -3567,11 +2553,11 @@
       <w:pPr>
         <w:pStyle w:val="Subtitel"/>
       </w:pPr>
-      <w:bookmarkStart w:id="4" w:name="_Toc466205862"/>
+      <w:bookmarkStart w:id="3" w:name="_Toc466213596"/>
       <w:r>
         <w:t>Campaign modus / Tech tree</w:t>
       </w:r>
-      <w:bookmarkEnd w:id="4"/>
+      <w:bookmarkEnd w:id="3"/>
     </w:p>
     <w:p/>
     <w:p>
@@ -3667,7 +2653,7 @@
       <w:pPr>
         <w:pStyle w:val="Subtitel"/>
       </w:pPr>
-      <w:bookmarkStart w:id="5" w:name="_Toc466205863"/>
+      <w:bookmarkStart w:id="4" w:name="_Toc466213597"/>
       <w:r>
         <w:t xml:space="preserve">Integratie </w:t>
       </w:r>
@@ -3677,7 +2663,7 @@
       <w:r>
         <w:t xml:space="preserve"> media</w:t>
       </w:r>
-      <w:bookmarkEnd w:id="5"/>
+      <w:bookmarkEnd w:id="4"/>
     </w:p>
     <w:p>
       <w:pPr>
@@ -3814,11 +2800,11 @@
       <w:pPr>
         <w:pStyle w:val="Subtitel"/>
       </w:pPr>
-      <w:bookmarkStart w:id="6" w:name="_Toc466205864"/>
+      <w:bookmarkStart w:id="5" w:name="_Toc466213598"/>
       <w:r>
         <w:t>Werking wedstrijden / clans / wars</w:t>
       </w:r>
-      <w:bookmarkEnd w:id="6"/>
+      <w:bookmarkEnd w:id="5"/>
     </w:p>
     <w:p>
       <w:pPr>
@@ -3937,11 +2923,11 @@
       <w:pPr>
         <w:pStyle w:val="Subtitel"/>
       </w:pPr>
-      <w:bookmarkStart w:id="7" w:name="_Toc466205865"/>
+      <w:bookmarkStart w:id="6" w:name="_Toc466213599"/>
       <w:r>
         <w:t>Monetisation</w:t>
       </w:r>
-      <w:bookmarkEnd w:id="7"/>
+      <w:bookmarkEnd w:id="6"/>
     </w:p>
     <w:p>
       <w:pPr>
@@ -4073,8 +3059,24 @@
         <w:rPr>
           <w:szCs w:val="36"/>
         </w:rPr>
-      </w:pPr>
-      <w:bookmarkStart w:id="8" w:name="_Toc466205866"/>
+        <w:sectPr>
+          <w:footerReference w:type="default" r:id="rId11"/>
+          <w:type w:val="continuous"/>
+          <w:pgSz w:w="11906" w:h="16838"/>
+          <w:pgMar w:top="1417" w:right="1417" w:bottom="1417" w:left="1417" w:header="708" w:footer="708" w:gutter="0"/>
+          <w:cols w:space="708"/>
+          <w:docGrid w:linePitch="360"/>
+        </w:sectPr>
+      </w:pPr>
+    </w:p>
+    <w:p>
+      <w:pPr>
+        <w:pStyle w:val="Kop2"/>
+        <w:rPr>
+          <w:szCs w:val="36"/>
+        </w:rPr>
+      </w:pPr>
+      <w:bookmarkStart w:id="7" w:name="_Toc466213600"/>
       <w:r>
         <w:rPr>
           <w:szCs w:val="36"/>
@@ -4082,7 +3084,7 @@
         <w:lastRenderedPageBreak/>
         <w:t>Non Functional Requirements</w:t>
       </w:r>
-      <w:bookmarkEnd w:id="8"/>
+      <w:bookmarkEnd w:id="7"/>
     </w:p>
     <w:p>
       <w:pPr>
@@ -4102,11 +3104,11 @@
           <w:numId w:val="21"/>
         </w:numPr>
       </w:pPr>
-      <w:bookmarkStart w:id="9" w:name="_Toc466205867"/>
+      <w:bookmarkStart w:id="8" w:name="_Toc466213601"/>
       <w:r>
         <w:t>Distributieplatformen</w:t>
       </w:r>
-      <w:bookmarkEnd w:id="9"/>
+      <w:bookmarkEnd w:id="8"/>
     </w:p>
     <w:p>
       <w:pPr>
@@ -4237,11 +3239,11 @@
       <w:pPr>
         <w:pStyle w:val="Subtitel"/>
       </w:pPr>
-      <w:bookmarkStart w:id="10" w:name="_Toc466205868"/>
+      <w:bookmarkStart w:id="9" w:name="_Toc466213602"/>
       <w:r>
         <w:t>Performance requirements</w:t>
       </w:r>
-      <w:bookmarkEnd w:id="10"/>
+      <w:bookmarkEnd w:id="9"/>
     </w:p>
     <w:p>
       <w:pPr>
@@ -4327,11 +3329,11 @@
       <w:pPr>
         <w:pStyle w:val="Subtitel"/>
       </w:pPr>
-      <w:bookmarkStart w:id="11" w:name="_Toc466205869"/>
+      <w:bookmarkStart w:id="10" w:name="_Toc466213603"/>
       <w:r>
         <w:t>Security requirements</w:t>
       </w:r>
-      <w:bookmarkEnd w:id="11"/>
+      <w:bookmarkEnd w:id="10"/>
     </w:p>
     <w:p>
       <w:pPr>
@@ -4495,122 +3497,6 @@
         <w:pStyle w:val="Lijstalinea"/>
         <w:ind w:left="0"/>
       </w:pPr>
-    </w:p>
-    <w:p>
-      <w:pPr>
-        <w:pStyle w:val="Kop2"/>
-      </w:pPr>
-      <w:bookmarkStart w:id="12" w:name="_Toc466205870"/>
-      <w:r>
-        <w:lastRenderedPageBreak/>
-        <w:t>WireFrames</w:t>
-      </w:r>
-      <w:bookmarkEnd w:id="12"/>
-    </w:p>
-    <w:p/>
-    <w:p>
-      <w:pPr>
-        <w:pStyle w:val="Subtitel"/>
-        <w:numPr>
-          <w:ilvl w:val="0"/>
-          <w:numId w:val="22"/>
-        </w:numPr>
-      </w:pPr>
-      <w:bookmarkStart w:id="13" w:name="_Toc466205871"/>
-      <w:r>
-        <w:t>Login</w:t>
-      </w:r>
-      <w:bookmarkEnd w:id="13"/>
-    </w:p>
-    <w:p>
-      <w:pPr>
-        <w:pStyle w:val="Subtitel"/>
-      </w:pPr>
-      <w:bookmarkStart w:id="14" w:name="_Toc466205872"/>
-      <w:r>
-        <w:t>Register</w:t>
-      </w:r>
-      <w:bookmarkEnd w:id="14"/>
-    </w:p>
-    <w:p>
-      <w:pPr>
-        <w:pStyle w:val="Subtitel"/>
-      </w:pPr>
-      <w:bookmarkStart w:id="15" w:name="_Toc466205873"/>
-      <w:r>
-        <w:t>Main Menu</w:t>
-      </w:r>
-      <w:bookmarkEnd w:id="15"/>
-    </w:p>
-    <w:p>
-      <w:pPr>
-        <w:pStyle w:val="Subtitel"/>
-      </w:pPr>
-      <w:bookmarkStart w:id="16" w:name="_Toc466205874"/>
-      <w:r>
-        <w:t>Profile</w:t>
-      </w:r>
-      <w:bookmarkEnd w:id="16"/>
-    </w:p>
-    <w:p>
-      <w:pPr>
-        <w:pStyle w:val="Subtitel"/>
-      </w:pPr>
-      <w:bookmarkStart w:id="17" w:name="_Toc466205875"/>
-      <w:r>
-        <w:t>Settings</w:t>
-      </w:r>
-      <w:bookmarkEnd w:id="17"/>
-    </w:p>
-    <w:p>
-      <w:pPr>
-        <w:pStyle w:val="Subtitel"/>
-      </w:pPr>
-      <w:bookmarkStart w:id="18" w:name="_Toc466205876"/>
-      <w:r>
-        <w:t>Achievements</w:t>
-      </w:r>
-      <w:bookmarkEnd w:id="18"/>
-    </w:p>
-    <w:p>
-      <w:pPr>
-        <w:pStyle w:val="Subtitel"/>
-      </w:pPr>
-      <w:bookmarkStart w:id="19" w:name="_Toc466205877"/>
-      <w:r>
-        <w:t>Start Game</w:t>
-      </w:r>
-      <w:bookmarkEnd w:id="19"/>
-    </w:p>
-    <w:p>
-      <w:pPr>
-        <w:pStyle w:val="Subtitel"/>
-      </w:pPr>
-      <w:bookmarkStart w:id="20" w:name="_Toc466205878"/>
-      <w:r>
-        <w:t>War</w:t>
-      </w:r>
-      <w:bookmarkEnd w:id="20"/>
-    </w:p>
-    <w:p>
-      <w:pPr>
-        <w:pStyle w:val="Subtitel"/>
-      </w:pPr>
-      <w:bookmarkStart w:id="21" w:name="_Toc466205879"/>
-      <w:r>
-        <w:t>Shop</w:t>
-      </w:r>
-      <w:bookmarkEnd w:id="21"/>
-    </w:p>
-    <w:p>
-      <w:pPr>
-        <w:pStyle w:val="Subtitel"/>
-      </w:pPr>
-      <w:bookmarkStart w:id="22" w:name="_Toc466205880"/>
-      <w:r>
-        <w:t>Skins &amp; upgrades</w:t>
-      </w:r>
-      <w:bookmarkEnd w:id="22"/>
     </w:p>
     <w:p>
       <w:pPr>
@@ -4622,34 +3508,15 @@
         <w:ind w:left="357"/>
       </w:pPr>
     </w:p>
-    <w:p>
-      <w:pPr>
-        <w:pStyle w:val="Kop2"/>
-      </w:pPr>
-    </w:p>
-    <w:p>
-      <w:pPr>
-        <w:pStyle w:val="Lijstalinea"/>
-        <w:ind w:left="360"/>
-      </w:pPr>
-    </w:p>
-    <w:p>
-      <w:pPr>
-        <w:pStyle w:val="Kop2"/>
-      </w:pPr>
-    </w:p>
-    <w:p>
-      <w:pPr>
-        <w:pStyle w:val="Kop2"/>
-      </w:pPr>
+    <w:p/>
+    <w:p>
+      <w:bookmarkStart w:id="11" w:name="_GoBack"/>
+      <w:bookmarkEnd w:id="11"/>
     </w:p>
     <w:sectPr>
-      <w:type w:val="continuous"/>
       <w:pgSz w:w="11906" w:h="16838"/>
       <w:pgMar w:top="1417" w:right="1417" w:bottom="1417" w:left="1417" w:header="708" w:footer="708" w:gutter="0"/>
-      <w:pgNumType w:start="0"/>
       <w:cols w:space="708"/>
-      <w:titlePg/>
       <w:docGrid w:linePitch="360"/>
     </w:sectPr>
   </w:body>
@@ -4806,7 +3673,151 @@
                   <w:noProof/>
                   <w:lang w:val="nl-NL"/>
                 </w:rPr>
-                <w:t>7</w:t>
+                <w:t>1</w:t>
+              </w:r>
+              <w:r>
+                <w:fldChar w:fldCharType="end"/>
+              </w:r>
+            </w:p>
+          </w:tc>
+        </w:tr>
+      </w:sdtContent>
+    </w:sdt>
+  </w:tbl>
+  <w:p>
+    <w:pPr>
+      <w:pStyle w:val="Voettekst"/>
+    </w:pPr>
+  </w:p>
+</w:ftr>
+</file>
+
+<file path=word/footer2.xml><?xml version="1.0" encoding="utf-8"?>
+<w:ftr xmlns:wpc="http://schemas.microsoft.com/office/word/2010/wordprocessingCanvas" xmlns:mc="http://schemas.openxmlformats.org/markup-compatibility/2006" xmlns:o="urn:schemas-microsoft-com:office:office" xmlns:r="http://schemas.openxmlformats.org/officeDocument/2006/relationships" xmlns:m="http://schemas.openxmlformats.org/officeDocument/2006/math" xmlns:v="urn:schemas-microsoft-com:vml" xmlns:wp14="http://schemas.microsoft.com/office/word/2010/wordprocessingDrawing" xmlns:wp="http://schemas.openxmlformats.org/drawingml/2006/wordprocessingDrawing" xmlns:w10="urn:schemas-microsoft-com:office:word" xmlns:w="http://schemas.openxmlformats.org/wordprocessingml/2006/main" xmlns:w14="http://schemas.microsoft.com/office/word/2010/wordml" xmlns:w15="http://schemas.microsoft.com/office/word/2012/wordml" xmlns:wpg="http://schemas.microsoft.com/office/word/2010/wordprocessingGroup" xmlns:wpi="http://schemas.microsoft.com/office/word/2010/wordprocessingInk" xmlns:wne="http://schemas.microsoft.com/office/word/2006/wordml" xmlns:wps="http://schemas.microsoft.com/office/word/2010/wordprocessingShape" mc:Ignorable="w14 w15 wp14">
+  <w:tbl>
+    <w:tblPr>
+      <w:tblpPr w:leftFromText="187" w:rightFromText="187" w:vertAnchor="page" w:horzAnchor="margin" w:tblpXSpec="center" w:tblpYSpec="bottom"/>
+      <w:tblW w:w="5000" w:type="pct"/>
+      <w:tblLayout w:type="fixed"/>
+      <w:tblLook w:val="04A0" w:firstRow="1" w:lastRow="0" w:firstColumn="1" w:lastColumn="0" w:noHBand="0" w:noVBand="1"/>
+    </w:tblPr>
+    <w:tblGrid>
+      <w:gridCol w:w="7258"/>
+      <w:gridCol w:w="1814"/>
+    </w:tblGrid>
+    <w:sdt>
+      <w:sdtPr>
+        <w:rPr>
+          <w:rFonts w:asciiTheme="majorHAnsi" w:eastAsiaTheme="majorEastAsia" w:hAnsiTheme="majorHAnsi" w:cstheme="majorBidi"/>
+          <w:sz w:val="20"/>
+          <w:szCs w:val="20"/>
+        </w:rPr>
+        <w:id w:val="-1770922290"/>
+        <w:docPartObj>
+          <w:docPartGallery w:val="Page Numbers (Bottom of Page)"/>
+          <w:docPartUnique/>
+        </w:docPartObj>
+      </w:sdtPr>
+      <w:sdtEndPr>
+        <w:rPr>
+          <w:rFonts w:asciiTheme="minorHAnsi" w:eastAsiaTheme="minorHAnsi" w:hAnsiTheme="minorHAnsi" w:cstheme="minorBidi"/>
+          <w:sz w:val="22"/>
+          <w:szCs w:val="22"/>
+        </w:rPr>
+      </w:sdtEndPr>
+      <w:sdtContent>
+        <w:tr>
+          <w:trPr>
+            <w:trHeight w:val="727"/>
+          </w:trPr>
+          <w:tc>
+            <w:tcPr>
+              <w:tcW w:w="4000" w:type="pct"/>
+              <w:tcBorders>
+                <w:right w:val="triple" w:sz="4" w:space="0" w:color="5B9BD5" w:themeColor="accent1"/>
+              </w:tcBorders>
+            </w:tcPr>
+            <w:p>
+              <w:pPr>
+                <w:tabs>
+                  <w:tab w:val="left" w:pos="620"/>
+                  <w:tab w:val="left" w:pos="1164"/>
+                  <w:tab w:val="center" w:pos="4320"/>
+                  <w:tab w:val="right" w:pos="7042"/>
+                </w:tabs>
+                <w:rPr>
+                  <w:rFonts w:asciiTheme="majorHAnsi" w:eastAsiaTheme="majorEastAsia" w:hAnsiTheme="majorHAnsi" w:cstheme="majorBidi"/>
+                  <w:sz w:val="20"/>
+                  <w:szCs w:val="20"/>
+                </w:rPr>
+              </w:pPr>
+              <w:r>
+                <w:rPr>
+                  <w:rFonts w:asciiTheme="majorHAnsi" w:eastAsiaTheme="majorEastAsia" w:hAnsiTheme="majorHAnsi" w:cstheme="majorBidi"/>
+                  <w:sz w:val="20"/>
+                  <w:szCs w:val="20"/>
+                </w:rPr>
+                <w:t>Howest TI</w:t>
+              </w:r>
+              <w:r>
+                <w:rPr>
+                  <w:rFonts w:asciiTheme="majorHAnsi" w:eastAsiaTheme="majorEastAsia" w:hAnsiTheme="majorHAnsi" w:cstheme="majorBidi"/>
+                  <w:sz w:val="20"/>
+                  <w:szCs w:val="20"/>
+                </w:rPr>
+                <w:tab/>
+              </w:r>
+              <w:r>
+                <w:rPr>
+                  <w:rFonts w:asciiTheme="majorHAnsi" w:eastAsiaTheme="majorEastAsia" w:hAnsiTheme="majorHAnsi" w:cstheme="majorBidi"/>
+                  <w:sz w:val="20"/>
+                  <w:szCs w:val="20"/>
+                </w:rPr>
+                <w:tab/>
+              </w:r>
+              <w:r>
+                <w:rPr>
+                  <w:rFonts w:asciiTheme="majorHAnsi" w:eastAsiaTheme="majorEastAsia" w:hAnsiTheme="majorHAnsi" w:cstheme="majorBidi"/>
+                  <w:sz w:val="20"/>
+                  <w:szCs w:val="20"/>
+                </w:rPr>
+                <w:tab/>
+              </w:r>
+            </w:p>
+          </w:tc>
+          <w:tc>
+            <w:tcPr>
+              <w:tcW w:w="1000" w:type="pct"/>
+              <w:tcBorders>
+                <w:left w:val="triple" w:sz="4" w:space="0" w:color="5B9BD5" w:themeColor="accent1"/>
+              </w:tcBorders>
+            </w:tcPr>
+            <w:p>
+              <w:pPr>
+                <w:tabs>
+                  <w:tab w:val="left" w:pos="1490"/>
+                </w:tabs>
+                <w:rPr>
+                  <w:rFonts w:asciiTheme="majorHAnsi" w:eastAsiaTheme="majorEastAsia" w:hAnsiTheme="majorHAnsi" w:cstheme="majorBidi"/>
+                  <w:sz w:val="28"/>
+                  <w:szCs w:val="28"/>
+                </w:rPr>
+              </w:pPr>
+              <w:r>
+                <w:fldChar w:fldCharType="begin"/>
+              </w:r>
+              <w:r>
+                <w:instrText>PAGE    \* MERGEFORMAT</w:instrText>
+              </w:r>
+              <w:r>
+                <w:fldChar w:fldCharType="separate"/>
+              </w:r>
+              <w:r>
+                <w:rPr>
+                  <w:noProof/>
+                  <w:lang w:val="nl-NL"/>
+                </w:rPr>
+                <w:t>5</w:t>
               </w:r>
               <w:r>
                 <w:fldChar w:fldCharType="end"/>
@@ -8269,547 +7280,6 @@
 </w:styles>
 </file>
 
-<file path=word/glossary/document.xml><?xml version="1.0" encoding="utf-8"?>
-<w:glossaryDocument xmlns:wpc="http://schemas.microsoft.com/office/word/2010/wordprocessingCanvas" xmlns:mc="http://schemas.openxmlformats.org/markup-compatibility/2006" xmlns:o="urn:schemas-microsoft-com:office:office" xmlns:r="http://schemas.openxmlformats.org/officeDocument/2006/relationships" xmlns:m="http://schemas.openxmlformats.org/officeDocument/2006/math" xmlns:v="urn:schemas-microsoft-com:vml" xmlns:wp14="http://schemas.microsoft.com/office/word/2010/wordprocessingDrawing" xmlns:wp="http://schemas.openxmlformats.org/drawingml/2006/wordprocessingDrawing" xmlns:w10="urn:schemas-microsoft-com:office:word" xmlns:w="http://schemas.openxmlformats.org/wordprocessingml/2006/main" xmlns:w14="http://schemas.microsoft.com/office/word/2010/wordml" xmlns:w15="http://schemas.microsoft.com/office/word/2012/wordml" xmlns:wpg="http://schemas.microsoft.com/office/word/2010/wordprocessingGroup" xmlns:wpi="http://schemas.microsoft.com/office/word/2010/wordprocessingInk" xmlns:wne="http://schemas.microsoft.com/office/word/2006/wordml" xmlns:wps="http://schemas.microsoft.com/office/word/2010/wordprocessingShape" mc:Ignorable="w14 w15 wp14"/>
-</file>
-
-<file path=word/glossary/fontTable.xml><?xml version="1.0" encoding="utf-8"?>
-<w:fonts xmlns:mc="http://schemas.openxmlformats.org/markup-compatibility/2006" xmlns:r="http://schemas.openxmlformats.org/officeDocument/2006/relationships" xmlns:w="http://schemas.openxmlformats.org/wordprocessingml/2006/main" xmlns:w14="http://schemas.microsoft.com/office/word/2010/wordml" xmlns:w15="http://schemas.microsoft.com/office/word/2012/wordml" mc:Ignorable="w14 w15">
-  <w:font w:name="Calibri">
-    <w:panose1 w:val="020F0502020204030204"/>
-    <w:charset w:val="00"/>
-    <w:family w:val="swiss"/>
-    <w:pitch w:val="variable"/>
-    <w:sig w:usb0="E0002AFF" w:usb1="C000247B" w:usb2="00000009" w:usb3="00000000" w:csb0="000001FF" w:csb1="00000000"/>
-  </w:font>
-  <w:font w:name="Times New Roman">
-    <w:panose1 w:val="02020603050405020304"/>
-    <w:charset w:val="00"/>
-    <w:family w:val="roman"/>
-    <w:pitch w:val="variable"/>
-    <w:sig w:usb0="E0002EFF" w:usb1="C000785B" w:usb2="00000009" w:usb3="00000000" w:csb0="000001FF" w:csb1="00000000"/>
-  </w:font>
-  <w:font w:name="Symbol">
-    <w:panose1 w:val="05050102010706020507"/>
-    <w:charset w:val="02"/>
-    <w:family w:val="roman"/>
-    <w:pitch w:val="variable"/>
-    <w:sig w:usb0="00000000" w:usb1="10000000" w:usb2="00000000" w:usb3="00000000" w:csb0="80000000" w:csb1="00000000"/>
-  </w:font>
-  <w:font w:name="Courier New">
-    <w:panose1 w:val="02070309020205020404"/>
-    <w:charset w:val="00"/>
-    <w:family w:val="modern"/>
-    <w:pitch w:val="fixed"/>
-    <w:sig w:usb0="E0002EFF" w:usb1="C0007843" w:usb2="00000009" w:usb3="00000000" w:csb0="000001FF" w:csb1="00000000"/>
-  </w:font>
-  <w:font w:name="Wingdings">
-    <w:panose1 w:val="05000000000000000000"/>
-    <w:charset w:val="02"/>
-    <w:family w:val="auto"/>
-    <w:pitch w:val="variable"/>
-    <w:sig w:usb0="00000000" w:usb1="10000000" w:usb2="00000000" w:usb3="00000000" w:csb0="80000000" w:csb1="00000000"/>
-  </w:font>
-  <w:font w:name="Calibri Light">
-    <w:panose1 w:val="020F0302020204030204"/>
-    <w:charset w:val="00"/>
-    <w:family w:val="swiss"/>
-    <w:pitch w:val="variable"/>
-    <w:sig w:usb0="E0002AFF" w:usb1="C000247B" w:usb2="00000009" w:usb3="00000000" w:csb0="000001FF" w:csb1="00000000"/>
-  </w:font>
-  <w:font w:name="Segoe UI">
-    <w:panose1 w:val="020B0502040204020203"/>
-    <w:charset w:val="00"/>
-    <w:family w:val="swiss"/>
-    <w:pitch w:val="variable"/>
-    <w:sig w:usb0="E4002EFF" w:usb1="C000E47F" w:usb2="00000009" w:usb3="00000000" w:csb0="000001FF" w:csb1="00000000"/>
-  </w:font>
-</w:fonts>
-</file>
-
-<file path=word/glossary/settings.xml><?xml version="1.0" encoding="utf-8"?>
-<w:settings xmlns:mc="http://schemas.openxmlformats.org/markup-compatibility/2006" xmlns:o="urn:schemas-microsoft-com:office:office" xmlns:r="http://schemas.openxmlformats.org/officeDocument/2006/relationships" xmlns:m="http://schemas.openxmlformats.org/officeDocument/2006/math" xmlns:v="urn:schemas-microsoft-com:vml" xmlns:w10="urn:schemas-microsoft-com:office:word" xmlns:w="http://schemas.openxmlformats.org/wordprocessingml/2006/main" xmlns:w14="http://schemas.microsoft.com/office/word/2010/wordml" xmlns:w15="http://schemas.microsoft.com/office/word/2012/wordml" xmlns:sl="http://schemas.openxmlformats.org/schemaLibrary/2006/main" mc:Ignorable="w14 w15">
-  <w:view w:val="normal"/>
-  <w:defaultTabStop w:val="708"/>
-  <w:hyphenationZone w:val="425"/>
-  <w:characterSpacingControl w:val="doNotCompress"/>
-  <w:compat>
-    <w:useFELayout/>
-    <w:compatSetting w:name="compatibilityMode" w:uri="http://schemas.microsoft.com/office/word" w:val="15"/>
-    <w:compatSetting w:name="overrideTableStyleFontSizeAndJustification" w:uri="http://schemas.microsoft.com/office/word" w:val="1"/>
-    <w:compatSetting w:name="enableOpenTypeFeatures" w:uri="http://schemas.microsoft.com/office/word" w:val="1"/>
-    <w:compatSetting w:name="doNotFlipMirrorIndents" w:uri="http://schemas.microsoft.com/office/word" w:val="1"/>
-    <w:compatSetting w:name="differentiateMultirowTableHeaders" w:uri="http://schemas.microsoft.com/office/word" w:val="1"/>
-  </w:compat>
-  <w:rsids>
-    <w:rsidRoot w:val="00EA0584"/>
-    <w:rsid w:val="00C04C28"/>
-    <w:rsid w:val="00EA0584"/>
-  </w:rsids>
-  <m:mathPr>
-    <m:mathFont m:val="Cambria Math"/>
-    <m:brkBin m:val="before"/>
-    <m:brkBinSub m:val="--"/>
-    <m:smallFrac m:val="0"/>
-    <m:dispDef/>
-    <m:lMargin m:val="0"/>
-    <m:rMargin m:val="0"/>
-    <m:defJc m:val="centerGroup"/>
-    <m:wrapIndent m:val="1440"/>
-    <m:intLim m:val="subSup"/>
-    <m:naryLim m:val="undOvr"/>
-  </m:mathPr>
-  <w:themeFontLang w:val="nl-BE"/>
-  <w:clrSchemeMapping w:bg1="light1" w:t1="dark1" w:bg2="light2" w:t2="dark2" w:accent1="accent1" w:accent2="accent2" w:accent3="accent3" w:accent4="accent4" w:accent5="accent5" w:accent6="accent6" w:hyperlink="hyperlink" w:followedHyperlink="followedHyperlink"/>
-  <w:decimalSymbol w:val=","/>
-  <w:listSeparator w:val=";"/>
-  <w15:chartTrackingRefBased/>
-</w:settings>
-</file>
-
-<file path=word/glossary/styles.xml><?xml version="1.0" encoding="utf-8"?>
-<w:styles xmlns:mc="http://schemas.openxmlformats.org/markup-compatibility/2006" xmlns:r="http://schemas.openxmlformats.org/officeDocument/2006/relationships" xmlns:w="http://schemas.openxmlformats.org/wordprocessingml/2006/main" xmlns:w14="http://schemas.microsoft.com/office/word/2010/wordml" xmlns:w15="http://schemas.microsoft.com/office/word/2012/wordml" mc:Ignorable="w14 w15">
-  <w:docDefaults>
-    <w:rPrDefault>
-      <w:rPr>
-        <w:rFonts w:asciiTheme="minorHAnsi" w:eastAsiaTheme="minorEastAsia" w:hAnsiTheme="minorHAnsi" w:cstheme="minorBidi"/>
-        <w:sz w:val="22"/>
-        <w:szCs w:val="22"/>
-        <w:lang w:val="nl-BE" w:eastAsia="nl-BE" w:bidi="ar-SA"/>
-      </w:rPr>
-    </w:rPrDefault>
-    <w:pPrDefault>
-      <w:pPr>
-        <w:spacing w:after="160" w:line="259" w:lineRule="auto"/>
-      </w:pPr>
-    </w:pPrDefault>
-  </w:docDefaults>
-  <w:latentStyles w:defLockedState="0" w:defUIPriority="99" w:defSemiHidden="0" w:defUnhideWhenUsed="0" w:defQFormat="0" w:count="371">
-    <w:lsdException w:name="Normal" w:uiPriority="0" w:qFormat="1"/>
-    <w:lsdException w:name="heading 1" w:uiPriority="9" w:qFormat="1"/>
-    <w:lsdException w:name="heading 2" w:semiHidden="1" w:uiPriority="9" w:unhideWhenUsed="1" w:qFormat="1"/>
-    <w:lsdException w:name="heading 3" w:semiHidden="1" w:uiPriority="9" w:unhideWhenUsed="1" w:qFormat="1"/>
-    <w:lsdException w:name="heading 4" w:semiHidden="1" w:uiPriority="9" w:unhideWhenUsed="1" w:qFormat="1"/>
-    <w:lsdException w:name="heading 5" w:semiHidden="1" w:uiPriority="9" w:unhideWhenUsed="1" w:qFormat="1"/>
-    <w:lsdException w:name="heading 6" w:semiHidden="1" w:uiPriority="9" w:unhideWhenUsed="1" w:qFormat="1"/>
-    <w:lsdException w:name="heading 7" w:semiHidden="1" w:uiPriority="9" w:unhideWhenUsed="1" w:qFormat="1"/>
-    <w:lsdException w:name="heading 8" w:semiHidden="1" w:uiPriority="9" w:unhideWhenUsed="1" w:qFormat="1"/>
-    <w:lsdException w:name="heading 9" w:semiHidden="1" w:uiPriority="9" w:unhideWhenUsed="1" w:qFormat="1"/>
-    <w:lsdException w:name="index 1" w:semiHidden="1" w:unhideWhenUsed="1"/>
-    <w:lsdException w:name="index 2" w:semiHidden="1" w:unhideWhenUsed="1"/>
-    <w:lsdException w:name="index 3" w:semiHidden="1" w:unhideWhenUsed="1"/>
-    <w:lsdException w:name="index 4" w:semiHidden="1" w:unhideWhenUsed="1"/>
-    <w:lsdException w:name="index 5" w:semiHidden="1" w:unhideWhenUsed="1"/>
-    <w:lsdException w:name="index 6" w:semiHidden="1" w:unhideWhenUsed="1"/>
-    <w:lsdException w:name="index 7" w:semiHidden="1" w:unhideWhenUsed="1"/>
-    <w:lsdException w:name="index 8" w:semiHidden="1" w:unhideWhenUsed="1"/>
-    <w:lsdException w:name="index 9" w:semiHidden="1" w:unhideWhenUsed="1"/>
-    <w:lsdException w:name="toc 1" w:semiHidden="1" w:uiPriority="39" w:unhideWhenUsed="1"/>
-    <w:lsdException w:name="toc 2" w:semiHidden="1" w:uiPriority="39" w:unhideWhenUsed="1"/>
-    <w:lsdException w:name="toc 3" w:semiHidden="1" w:uiPriority="39" w:unhideWhenUsed="1"/>
-    <w:lsdException w:name="toc 4" w:semiHidden="1" w:uiPriority="39" w:unhideWhenUsed="1"/>
-    <w:lsdException w:name="toc 5" w:semiHidden="1" w:uiPriority="39" w:unhideWhenUsed="1"/>
-    <w:lsdException w:name="toc 6" w:semiHidden="1" w:uiPriority="39" w:unhideWhenUsed="1"/>
-    <w:lsdException w:name="toc 7" w:semiHidden="1" w:uiPriority="39" w:unhideWhenUsed="1"/>
-    <w:lsdException w:name="toc 8" w:semiHidden="1" w:uiPriority="39" w:unhideWhenUsed="1"/>
-    <w:lsdException w:name="toc 9" w:semiHidden="1" w:uiPriority="39" w:unhideWhenUsed="1"/>
-    <w:lsdException w:name="Normal Indent" w:semiHidden="1" w:unhideWhenUsed="1"/>
-    <w:lsdException w:name="footnote text" w:semiHidden="1" w:unhideWhenUsed="1"/>
-    <w:lsdException w:name="annotation text" w:semiHidden="1" w:unhideWhenUsed="1"/>
-    <w:lsdException w:name="header" w:semiHidden="1" w:unhideWhenUsed="1"/>
-    <w:lsdException w:name="footer" w:semiHidden="1" w:unhideWhenUsed="1"/>
-    <w:lsdException w:name="index heading" w:semiHidden="1" w:unhideWhenUsed="1"/>
-    <w:lsdException w:name="caption" w:semiHidden="1" w:uiPriority="35" w:unhideWhenUsed="1" w:qFormat="1"/>
-    <w:lsdException w:name="table of figures" w:semiHidden="1" w:unhideWhenUsed="1"/>
-    <w:lsdException w:name="envelope address" w:semiHidden="1" w:unhideWhenUsed="1"/>
-    <w:lsdException w:name="envelope return" w:semiHidden="1" w:unhideWhenUsed="1"/>
-    <w:lsdException w:name="footnote reference" w:semiHidden="1" w:unhideWhenUsed="1"/>
-    <w:lsdException w:name="annotation reference" w:semiHidden="1" w:unhideWhenUsed="1"/>
-    <w:lsdException w:name="line number" w:semiHidden="1" w:unhideWhenUsed="1"/>
-    <w:lsdException w:name="page number" w:semiHidden="1" w:unhideWhenUsed="1"/>
-    <w:lsdException w:name="endnote reference" w:semiHidden="1" w:unhideWhenUsed="1"/>
-    <w:lsdException w:name="endnote text" w:semiHidden="1" w:unhideWhenUsed="1"/>
-    <w:lsdException w:name="table of authorities" w:semiHidden="1" w:unhideWhenUsed="1"/>
-    <w:lsdException w:name="macro" w:semiHidden="1" w:unhideWhenUsed="1"/>
-    <w:lsdException w:name="toa heading" w:semiHidden="1" w:unhideWhenUsed="1"/>
-    <w:lsdException w:name="List" w:semiHidden="1" w:unhideWhenUsed="1"/>
-    <w:lsdException w:name="List Bullet" w:semiHidden="1" w:unhideWhenUsed="1"/>
-    <w:lsdException w:name="List Number" w:semiHidden="1" w:unhideWhenUsed="1"/>
-    <w:lsdException w:name="List 2" w:semiHidden="1" w:unhideWhenUsed="1"/>
-    <w:lsdException w:name="List 3" w:semiHidden="1" w:unhideWhenUsed="1"/>
-    <w:lsdException w:name="List 4" w:semiHidden="1" w:unhideWhenUsed="1"/>
-    <w:lsdException w:name="List 5" w:semiHidden="1" w:unhideWhenUsed="1"/>
-    <w:lsdException w:name="List Bullet 2" w:semiHidden="1" w:unhideWhenUsed="1"/>
-    <w:lsdException w:name="List Bullet 3" w:semiHidden="1" w:unhideWhenUsed="1"/>
-    <w:lsdException w:name="List Bullet 4" w:semiHidden="1" w:unhideWhenUsed="1"/>
-    <w:lsdException w:name="List Bullet 5" w:semiHidden="1" w:unhideWhenUsed="1"/>
-    <w:lsdException w:name="List Number 2" w:semiHidden="1" w:unhideWhenUsed="1"/>
-    <w:lsdException w:name="List Number 3" w:semiHidden="1" w:unhideWhenUsed="1"/>
-    <w:lsdException w:name="List Number 4" w:semiHidden="1" w:unhideWhenUsed="1"/>
-    <w:lsdException w:name="List Number 5" w:semiHidden="1" w:unhideWhenUsed="1"/>
-    <w:lsdException w:name="Title" w:uiPriority="10" w:qFormat="1"/>
-    <w:lsdException w:name="Closing" w:semiHidden="1" w:unhideWhenUsed="1"/>
-    <w:lsdException w:name="Signature" w:semiHidden="1" w:unhideWhenUsed="1"/>
-    <w:lsdException w:name="Default Paragraph Font" w:semiHidden="1" w:uiPriority="1" w:unhideWhenUsed="1"/>
-    <w:lsdException w:name="Body Text" w:semiHidden="1" w:unhideWhenUsed="1"/>
-    <w:lsdException w:name="Body Text Indent" w:semiHidden="1" w:unhideWhenUsed="1"/>
-    <w:lsdException w:name="List Continue" w:semiHidden="1" w:unhideWhenUsed="1"/>
-    <w:lsdException w:name="List Continue 2" w:semiHidden="1" w:unhideWhenUsed="1"/>
-    <w:lsdException w:name="List Continue 3" w:semiHidden="1" w:unhideWhenUsed="1"/>
-    <w:lsdException w:name="List Continue 4" w:semiHidden="1" w:unhideWhenUsed="1"/>
-    <w:lsdException w:name="List Continue 5" w:semiHidden="1" w:unhideWhenUsed="1"/>
-    <w:lsdException w:name="Message Header" w:semiHidden="1" w:unhideWhenUsed="1"/>
-    <w:lsdException w:name="Subtitle" w:uiPriority="11" w:qFormat="1"/>
-    <w:lsdException w:name="Salutation" w:semiHidden="1" w:unhideWhenUsed="1"/>
-    <w:lsdException w:name="Date" w:semiHidden="1" w:unhideWhenUsed="1"/>
-    <w:lsdException w:name="Body Text First Indent" w:semiHidden="1" w:unhideWhenUsed="1"/>
-    <w:lsdException w:name="Body Text First Indent 2" w:semiHidden="1" w:unhideWhenUsed="1"/>
-    <w:lsdException w:name="Note Heading" w:semiHidden="1" w:unhideWhenUsed="1"/>
-    <w:lsdException w:name="Body Text 2" w:semiHidden="1" w:unhideWhenUsed="1"/>
-    <w:lsdException w:name="Body Text 3" w:semiHidden="1" w:unhideWhenUsed="1"/>
-    <w:lsdException w:name="Body Text Indent 2" w:semiHidden="1" w:unhideWhenUsed="1"/>
-    <w:lsdException w:name="Body Text Indent 3" w:semiHidden="1" w:unhideWhenUsed="1"/>
-    <w:lsdException w:name="Block Text" w:semiHidden="1" w:unhideWhenUsed="1"/>
-    <w:lsdException w:name="Hyperlink" w:semiHidden="1" w:unhideWhenUsed="1"/>
-    <w:lsdException w:name="FollowedHyperlink" w:semiHidden="1" w:unhideWhenUsed="1"/>
-    <w:lsdException w:name="Strong" w:uiPriority="22" w:qFormat="1"/>
-    <w:lsdException w:name="Emphasis" w:uiPriority="20" w:qFormat="1"/>
-    <w:lsdException w:name="Document Map" w:semiHidden="1" w:unhideWhenUsed="1"/>
-    <w:lsdException w:name="Plain Text" w:semiHidden="1" w:unhideWhenUsed="1"/>
-    <w:lsdException w:name="E-mail Signature" w:semiHidden="1" w:unhideWhenUsed="1"/>
-    <w:lsdException w:name="HTML Top of Form" w:semiHidden="1" w:unhideWhenUsed="1"/>
-    <w:lsdException w:name="HTML Bottom of Form" w:semiHidden="1" w:unhideWhenUsed="1"/>
-    <w:lsdException w:name="Normal (Web)" w:semiHidden="1" w:unhideWhenUsed="1"/>
-    <w:lsdException w:name="HTML Acronym" w:semiHidden="1" w:unhideWhenUsed="1"/>
-    <w:lsdException w:name="HTML Address" w:semiHidden="1" w:unhideWhenUsed="1"/>
-    <w:lsdException w:name="HTML Cite" w:semiHidden="1" w:unhideWhenUsed="1"/>
-    <w:lsdException w:name="HTML Code" w:semiHidden="1" w:unhideWhenUsed="1"/>
-    <w:lsdException w:name="HTML Definition" w:semiHidden="1" w:unhideWhenUsed="1"/>
-    <w:lsdException w:name="HTML Keyboard" w:semiHidden="1" w:unhideWhenUsed="1"/>
-    <w:lsdException w:name="HTML Preformatted" w:semiHidden="1" w:unhideWhenUsed="1"/>
-    <w:lsdException w:name="HTML Sample" w:semiHidden="1" w:unhideWhenUsed="1"/>
-    <w:lsdException w:name="HTML Typewriter" w:semiHidden="1" w:unhideWhenUsed="1"/>
-    <w:lsdException w:name="HTML Variable" w:semiHidden="1" w:unhideWhenUsed="1"/>
-    <w:lsdException w:name="Normal Table" w:semiHidden="1" w:unhideWhenUsed="1"/>
-    <w:lsdException w:name="annotation subject" w:semiHidden="1" w:unhideWhenUsed="1"/>
-    <w:lsdException w:name="No List" w:semiHidden="1" w:unhideWhenUsed="1"/>
-    <w:lsdException w:name="Outline List 1" w:semiHidden="1" w:unhideWhenUsed="1"/>
-    <w:lsdException w:name="Outline List 2" w:semiHidden="1" w:unhideWhenUsed="1"/>
-    <w:lsdException w:name="Outline List 3" w:semiHidden="1" w:unhideWhenUsed="1"/>
-    <w:lsdException w:name="Table Simple 1" w:semiHidden="1" w:unhideWhenUsed="1"/>
-    <w:lsdException w:name="Table Simple 2" w:semiHidden="1" w:unhideWhenUsed="1"/>
-    <w:lsdException w:name="Table Simple 3" w:semiHidden="1" w:unhideWhenUsed="1"/>
-    <w:lsdException w:name="Table Classic 1" w:semiHidden="1" w:unhideWhenUsed="1"/>
-    <w:lsdException w:name="Table Classic 2" w:semiHidden="1" w:unhideWhenUsed="1"/>
-    <w:lsdException w:name="Table Classic 3" w:semiHidden="1" w:unhideWhenUsed="1"/>
-    <w:lsdException w:name="Table Classic 4" w:semiHidden="1" w:unhideWhenUsed="1"/>
-    <w:lsdException w:name="Table Colorful 1" w:semiHidden="1" w:unhideWhenUsed="1"/>
-    <w:lsdException w:name="Table Colorful 2" w:semiHidden="1" w:unhideWhenUsed="1"/>
-    <w:lsdException w:name="Table Colorful 3" w:semiHidden="1" w:unhideWhenUsed="1"/>
-    <w:lsdException w:name="Table Columns 1" w:semiHidden="1" w:unhideWhenUsed="1"/>
-    <w:lsdException w:name="Table Columns 2" w:semiHidden="1" w:unhideWhenUsed="1"/>
-    <w:lsdException w:name="Table Columns 3" w:semiHidden="1" w:unhideWhenUsed="1"/>
-    <w:lsdException w:name="Table Columns 4" w:semiHidden="1" w:unhideWhenUsed="1"/>
-    <w:lsdException w:name="Table Columns 5" w:semiHidden="1" w:unhideWhenUsed="1"/>
-    <w:lsdException w:name="Table Grid 1" w:semiHidden="1" w:unhideWhenUsed="1"/>
-    <w:lsdException w:name="Table Grid 2" w:semiHidden="1" w:unhideWhenUsed="1"/>
-    <w:lsdException w:name="Table Grid 3" w:semiHidden="1" w:unhideWhenUsed="1"/>
-    <w:lsdException w:name="Table Grid 4" w:semiHidden="1" w:unhideWhenUsed="1"/>
-    <w:lsdException w:name="Table Grid 5" w:semiHidden="1" w:unhideWhenUsed="1"/>
-    <w:lsdException w:name="Table Grid 6" w:semiHidden="1" w:unhideWhenUsed="1"/>
-    <w:lsdException w:name="Table Grid 7" w:semiHidden="1" w:unhideWhenUsed="1"/>
-    <w:lsdException w:name="Table Grid 8" w:semiHidden="1" w:unhideWhenUsed="1"/>
-    <w:lsdException w:name="Table List 1" w:semiHidden="1" w:unhideWhenUsed="1"/>
-    <w:lsdException w:name="Table List 2" w:semiHidden="1" w:unhideWhenUsed="1"/>
-    <w:lsdException w:name="Table List 3" w:semiHidden="1" w:unhideWhenUsed="1"/>
-    <w:lsdException w:name="Table List 4" w:semiHidden="1" w:unhideWhenUsed="1"/>
-    <w:lsdException w:name="Table List 5" w:semiHidden="1" w:unhideWhenUsed="1"/>
-    <w:lsdException w:name="Table List 6" w:semiHidden="1" w:unhideWhenUsed="1"/>
-    <w:lsdException w:name="Table List 7" w:semiHidden="1" w:unhideWhenUsed="1"/>
-    <w:lsdException w:name="Table List 8" w:semiHidden="1" w:unhideWhenUsed="1"/>
-    <w:lsdException w:name="Table 3D effects 1" w:semiHidden="1" w:unhideWhenUsed="1"/>
-    <w:lsdException w:name="Table 3D effects 2" w:semiHidden="1" w:unhideWhenUsed="1"/>
-    <w:lsdException w:name="Table 3D effects 3" w:semiHidden="1" w:unhideWhenUsed="1"/>
-    <w:lsdException w:name="Table Contemporary" w:semiHidden="1" w:unhideWhenUsed="1"/>
-    <w:lsdException w:name="Table Elegant" w:semiHidden="1" w:unhideWhenUsed="1"/>
-    <w:lsdException w:name="Table Professional" w:semiHidden="1" w:unhideWhenUsed="1"/>
-    <w:lsdException w:name="Table Subtle 1" w:semiHidden="1" w:unhideWhenUsed="1"/>
-    <w:lsdException w:name="Table Subtle 2" w:semiHidden="1" w:unhideWhenUsed="1"/>
-    <w:lsdException w:name="Table Web 1" w:semiHidden="1" w:unhideWhenUsed="1"/>
-    <w:lsdException w:name="Table Web 2" w:semiHidden="1" w:unhideWhenUsed="1"/>
-    <w:lsdException w:name="Table Web 3" w:semiHidden="1" w:unhideWhenUsed="1"/>
-    <w:lsdException w:name="Balloon Text" w:semiHidden="1" w:unhideWhenUsed="1"/>
-    <w:lsdException w:name="Table Grid" w:uiPriority="39"/>
-    <w:lsdException w:name="Table Theme" w:semiHidden="1" w:unhideWhenUsed="1"/>
-    <w:lsdException w:name="Placeholder Text" w:semiHidden="1"/>
-    <w:lsdException w:name="No Spacing" w:uiPriority="1" w:qFormat="1"/>
-    <w:lsdException w:name="Light Shading" w:uiPriority="60"/>
-    <w:lsdException w:name="Light List" w:uiPriority="61"/>
-    <w:lsdException w:name="Light Grid" w:uiPriority="62"/>
-    <w:lsdException w:name="Medium Shading 1" w:uiPriority="63"/>
-    <w:lsdException w:name="Medium Shading 2" w:uiPriority="64"/>
-    <w:lsdException w:name="Medium List 1" w:uiPriority="65"/>
-    <w:lsdException w:name="Medium List 2" w:uiPriority="66"/>
-    <w:lsdException w:name="Medium Grid 1" w:uiPriority="67"/>
-    <w:lsdException w:name="Medium Grid 2" w:uiPriority="68"/>
-    <w:lsdException w:name="Medium Grid 3" w:uiPriority="69"/>
-    <w:lsdException w:name="Dark List" w:uiPriority="70"/>
-    <w:lsdException w:name="Colorful Shading" w:uiPriority="71"/>
-    <w:lsdException w:name="Colorful List" w:uiPriority="72"/>
-    <w:lsdException w:name="Colorful Grid" w:uiPriority="73"/>
-    <w:lsdException w:name="Light Shading Accent 1" w:uiPriority="60"/>
-    <w:lsdException w:name="Light List Accent 1" w:uiPriority="61"/>
-    <w:lsdException w:name="Light Grid Accent 1" w:uiPriority="62"/>
-    <w:lsdException w:name="Medium Shading 1 Accent 1" w:uiPriority="63"/>
-    <w:lsdException w:name="Medium Shading 2 Accent 1" w:uiPriority="64"/>
-    <w:lsdException w:name="Medium List 1 Accent 1" w:uiPriority="65"/>
-    <w:lsdException w:name="Revision" w:semiHidden="1"/>
-    <w:lsdException w:name="List Paragraph" w:uiPriority="34" w:qFormat="1"/>
-    <w:lsdException w:name="Quote" w:uiPriority="29" w:qFormat="1"/>
-    <w:lsdException w:name="Intense Quote" w:uiPriority="30" w:qFormat="1"/>
-    <w:lsdException w:name="Medium List 2 Accent 1" w:uiPriority="66"/>
-    <w:lsdException w:name="Medium Grid 1 Accent 1" w:uiPriority="67"/>
-    <w:lsdException w:name="Medium Grid 2 Accent 1" w:uiPriority="68"/>
-    <w:lsdException w:name="Medium Grid 3 Accent 1" w:uiPriority="69"/>
-    <w:lsdException w:name="Dark List Accent 1" w:uiPriority="70"/>
-    <w:lsdException w:name="Colorful Shading Accent 1" w:uiPriority="71"/>
-    <w:lsdException w:name="Colorful List Accent 1" w:uiPriority="72"/>
-    <w:lsdException w:name="Colorful Grid Accent 1" w:uiPriority="73"/>
-    <w:lsdException w:name="Light Shading Accent 2" w:uiPriority="60"/>
-    <w:lsdException w:name="Light List Accent 2" w:uiPriority="61"/>
-    <w:lsdException w:name="Light Grid Accent 2" w:uiPriority="62"/>
-    <w:lsdException w:name="Medium Shading 1 Accent 2" w:uiPriority="63"/>
-    <w:lsdException w:name="Medium Shading 2 Accent 2" w:uiPriority="64"/>
-    <w:lsdException w:name="Medium List 1 Accent 2" w:uiPriority="65"/>
-    <w:lsdException w:name="Medium List 2 Accent 2" w:uiPriority="66"/>
-    <w:lsdException w:name="Medium Grid 1 Accent 2" w:uiPriority="67"/>
-    <w:lsdException w:name="Medium Grid 2 Accent 2" w:uiPriority="68"/>
-    <w:lsdException w:name="Medium Grid 3 Accent 2" w:uiPriority="69"/>
-    <w:lsdException w:name="Dark List Accent 2" w:uiPriority="70"/>
-    <w:lsdException w:name="Colorful Shading Accent 2" w:uiPriority="71"/>
-    <w:lsdException w:name="Colorful List Accent 2" w:uiPriority="72"/>
-    <w:lsdException w:name="Colorful Grid Accent 2" w:uiPriority="73"/>
-    <w:lsdException w:name="Light Shading Accent 3" w:uiPriority="60"/>
-    <w:lsdException w:name="Light List Accent 3" w:uiPriority="61"/>
-    <w:lsdException w:name="Light Grid Accent 3" w:uiPriority="62"/>
-    <w:lsdException w:name="Medium Shading 1 Accent 3" w:uiPriority="63"/>
-    <w:lsdException w:name="Medium Shading 2 Accent 3" w:uiPriority="64"/>
-    <w:lsdException w:name="Medium List 1 Accent 3" w:uiPriority="65"/>
-    <w:lsdException w:name="Medium List 2 Accent 3" w:uiPriority="66"/>
-    <w:lsdException w:name="Medium Grid 1 Accent 3" w:uiPriority="67"/>
-    <w:lsdException w:name="Medium Grid 2 Accent 3" w:uiPriority="68"/>
-    <w:lsdException w:name="Medium Grid 3 Accent 3" w:uiPriority="69"/>
-    <w:lsdException w:name="Dark List Accent 3" w:uiPriority="70"/>
-    <w:lsdException w:name="Colorful Shading Accent 3" w:uiPriority="71"/>
-    <w:lsdException w:name="Colorful List Accent 3" w:uiPriority="72"/>
-    <w:lsdException w:name="Colorful Grid Accent 3" w:uiPriority="73"/>
-    <w:lsdException w:name="Light Shading Accent 4" w:uiPriority="60"/>
-    <w:lsdException w:name="Light List Accent 4" w:uiPriority="61"/>
-    <w:lsdException w:name="Light Grid Accent 4" w:uiPriority="62"/>
-    <w:lsdException w:name="Medium Shading 1 Accent 4" w:uiPriority="63"/>
-    <w:lsdException w:name="Medium Shading 2 Accent 4" w:uiPriority="64"/>
-    <w:lsdException w:name="Medium List 1 Accent 4" w:uiPriority="65"/>
-    <w:lsdException w:name="Medium List 2 Accent 4" w:uiPriority="66"/>
-    <w:lsdException w:name="Medium Grid 1 Accent 4" w:uiPriority="67"/>
-    <w:lsdException w:name="Medium Grid 2 Accent 4" w:uiPriority="68"/>
-    <w:lsdException w:name="Medium Grid 3 Accent 4" w:uiPriority="69"/>
-    <w:lsdException w:name="Dark List Accent 4" w:uiPriority="70"/>
-    <w:lsdException w:name="Colorful Shading Accent 4" w:uiPriority="71"/>
-    <w:lsdException w:name="Colorful List Accent 4" w:uiPriority="72"/>
-    <w:lsdException w:name="Colorful Grid Accent 4" w:uiPriority="73"/>
-    <w:lsdException w:name="Light Shading Accent 5" w:uiPriority="60"/>
-    <w:lsdException w:name="Light List Accent 5" w:uiPriority="61"/>
-    <w:lsdException w:name="Light Grid Accent 5" w:uiPriority="62"/>
-    <w:lsdException w:name="Medium Shading 1 Accent 5" w:uiPriority="63"/>
-    <w:lsdException w:name="Medium Shading 2 Accent 5" w:uiPriority="64"/>
-    <w:lsdException w:name="Medium List 1 Accent 5" w:uiPriority="65"/>
-    <w:lsdException w:name="Medium List 2 Accent 5" w:uiPriority="66"/>
-    <w:lsdException w:name="Medium Grid 1 Accent 5" w:uiPriority="67"/>
-    <w:lsdException w:name="Medium Grid 2 Accent 5" w:uiPriority="68"/>
-    <w:lsdException w:name="Medium Grid 3 Accent 5" w:uiPriority="69"/>
-    <w:lsdException w:name="Dark List Accent 5" w:uiPriority="70"/>
-    <w:lsdException w:name="Colorful Shading Accent 5" w:uiPriority="71"/>
-    <w:lsdException w:name="Colorful List Accent 5" w:uiPriority="72"/>
-    <w:lsdException w:name="Colorful Grid Accent 5" w:uiPriority="73"/>
-    <w:lsdException w:name="Light Shading Accent 6" w:uiPriority="60"/>
-    <w:lsdException w:name="Light List Accent 6" w:uiPriority="61"/>
-    <w:lsdException w:name="Light Grid Accent 6" w:uiPriority="62"/>
-    <w:lsdException w:name="Medium Shading 1 Accent 6" w:uiPriority="63"/>
-    <w:lsdException w:name="Medium Shading 2 Accent 6" w:uiPriority="64"/>
-    <w:lsdException w:name="Medium List 1 Accent 6" w:uiPriority="65"/>
-    <w:lsdException w:name="Medium List 2 Accent 6" w:uiPriority="66"/>
-    <w:lsdException w:name="Medium Grid 1 Accent 6" w:uiPriority="67"/>
-    <w:lsdException w:name="Medium Grid 2 Accent 6" w:uiPriority="68"/>
-    <w:lsdException w:name="Medium Grid 3 Accent 6" w:uiPriority="69"/>
-    <w:lsdException w:name="Dark List Accent 6" w:uiPriority="70"/>
-    <w:lsdException w:name="Colorful Shading Accent 6" w:uiPriority="71"/>
-    <w:lsdException w:name="Colorful List Accent 6" w:uiPriority="72"/>
-    <w:lsdException w:name="Colorful Grid Accent 6" w:uiPriority="73"/>
-    <w:lsdException w:name="Subtle Emphasis" w:uiPriority="19" w:qFormat="1"/>
-    <w:lsdException w:name="Intense Emphasis" w:uiPriority="21" w:qFormat="1"/>
-    <w:lsdException w:name="Subtle Reference" w:uiPriority="31" w:qFormat="1"/>
-    <w:lsdException w:name="Intense Reference" w:uiPriority="32" w:qFormat="1"/>
-    <w:lsdException w:name="Book Title" w:uiPriority="33" w:qFormat="1"/>
-    <w:lsdException w:name="Bibliography" w:semiHidden="1" w:uiPriority="37" w:unhideWhenUsed="1"/>
-    <w:lsdException w:name="TOC Heading" w:semiHidden="1" w:uiPriority="39" w:unhideWhenUsed="1" w:qFormat="1"/>
-    <w:lsdException w:name="Plain Table 1" w:uiPriority="41"/>
-    <w:lsdException w:name="Plain Table 2" w:uiPriority="42"/>
-    <w:lsdException w:name="Plain Table 3" w:uiPriority="43"/>
-    <w:lsdException w:name="Plain Table 4" w:uiPriority="44"/>
-    <w:lsdException w:name="Plain Table 5" w:uiPriority="45"/>
-    <w:lsdException w:name="Grid Table Light" w:uiPriority="40"/>
-    <w:lsdException w:name="Grid Table 1 Light" w:uiPriority="46"/>
-    <w:lsdException w:name="Grid Table 2" w:uiPriority="47"/>
-    <w:lsdException w:name="Grid Table 3" w:uiPriority="48"/>
-    <w:lsdException w:name="Grid Table 4" w:uiPriority="49"/>
-    <w:lsdException w:name="Grid Table 5 Dark" w:uiPriority="50"/>
-    <w:lsdException w:name="Grid Table 6 Colorful" w:uiPriority="51"/>
-    <w:lsdException w:name="Grid Table 7 Colorful" w:uiPriority="52"/>
-    <w:lsdException w:name="Grid Table 1 Light Accent 1" w:uiPriority="46"/>
-    <w:lsdException w:name="Grid Table 2 Accent 1" w:uiPriority="47"/>
-    <w:lsdException w:name="Grid Table 3 Accent 1" w:uiPriority="48"/>
-    <w:lsdException w:name="Grid Table 4 Accent 1" w:uiPriority="49"/>
-    <w:lsdException w:name="Grid Table 5 Dark Accent 1" w:uiPriority="50"/>
-    <w:lsdException w:name="Grid Table 6 Colorful Accent 1" w:uiPriority="51"/>
-    <w:lsdException w:name="Grid Table 7 Colorful Accent 1" w:uiPriority="52"/>
-    <w:lsdException w:name="Grid Table 1 Light Accent 2" w:uiPriority="46"/>
-    <w:lsdException w:name="Grid Table 2 Accent 2" w:uiPriority="47"/>
-    <w:lsdException w:name="Grid Table 3 Accent 2" w:uiPriority="48"/>
-    <w:lsdException w:name="Grid Table 4 Accent 2" w:uiPriority="49"/>
-    <w:lsdException w:name="Grid Table 5 Dark Accent 2" w:uiPriority="50"/>
-    <w:lsdException w:name="Grid Table 6 Colorful Accent 2" w:uiPriority="51"/>
-    <w:lsdException w:name="Grid Table 7 Colorful Accent 2" w:uiPriority="52"/>
-    <w:lsdException w:name="Grid Table 1 Light Accent 3" w:uiPriority="46"/>
-    <w:lsdException w:name="Grid Table 2 Accent 3" w:uiPriority="47"/>
-    <w:lsdException w:name="Grid Table 3 Accent 3" w:uiPriority="48"/>
-    <w:lsdException w:name="Grid Table 4 Accent 3" w:uiPriority="49"/>
-    <w:lsdException w:name="Grid Table 5 Dark Accent 3" w:uiPriority="50"/>
-    <w:lsdException w:name="Grid Table 6 Colorful Accent 3" w:uiPriority="51"/>
-    <w:lsdException w:name="Grid Table 7 Colorful Accent 3" w:uiPriority="52"/>
-    <w:lsdException w:name="Grid Table 1 Light Accent 4" w:uiPriority="46"/>
-    <w:lsdException w:name="Grid Table 2 Accent 4" w:uiPriority="47"/>
-    <w:lsdException w:name="Grid Table 3 Accent 4" w:uiPriority="48"/>
-    <w:lsdException w:name="Grid Table 4 Accent 4" w:uiPriority="49"/>
-    <w:lsdException w:name="Grid Table 5 Dark Accent 4" w:uiPriority="50"/>
-    <w:lsdException w:name="Grid Table 6 Colorful Accent 4" w:uiPriority="51"/>
-    <w:lsdException w:name="Grid Table 7 Colorful Accent 4" w:uiPriority="52"/>
-    <w:lsdException w:name="Grid Table 1 Light Accent 5" w:uiPriority="46"/>
-    <w:lsdException w:name="Grid Table 2 Accent 5" w:uiPriority="47"/>
-    <w:lsdException w:name="Grid Table 3 Accent 5" w:uiPriority="48"/>
-    <w:lsdException w:name="Grid Table 4 Accent 5" w:uiPriority="49"/>
-    <w:lsdException w:name="Grid Table 5 Dark Accent 5" w:uiPriority="50"/>
-    <w:lsdException w:name="Grid Table 6 Colorful Accent 5" w:uiPriority="51"/>
-    <w:lsdException w:name="Grid Table 7 Colorful Accent 5" w:uiPriority="52"/>
-    <w:lsdException w:name="Grid Table 1 Light Accent 6" w:uiPriority="46"/>
-    <w:lsdException w:name="Grid Table 2 Accent 6" w:uiPriority="47"/>
-    <w:lsdException w:name="Grid Table 3 Accent 6" w:uiPriority="48"/>
-    <w:lsdException w:name="Grid Table 4 Accent 6" w:uiPriority="49"/>
-    <w:lsdException w:name="Grid Table 5 Dark Accent 6" w:uiPriority="50"/>
-    <w:lsdException w:name="Grid Table 6 Colorful Accent 6" w:uiPriority="51"/>
-    <w:lsdException w:name="Grid Table 7 Colorful Accent 6" w:uiPriority="52"/>
-    <w:lsdException w:name="List Table 1 Light" w:uiPriority="46"/>
-    <w:lsdException w:name="List Table 2" w:uiPriority="47"/>
-    <w:lsdException w:name="List Table 3" w:uiPriority="48"/>
-    <w:lsdException w:name="List Table 4" w:uiPriority="49"/>
-    <w:lsdException w:name="List Table 5 Dark" w:uiPriority="50"/>
-    <w:lsdException w:name="List Table 6 Colorful" w:uiPriority="51"/>
-    <w:lsdException w:name="List Table 7 Colorful" w:uiPriority="52"/>
-    <w:lsdException w:name="List Table 1 Light Accent 1" w:uiPriority="46"/>
-    <w:lsdException w:name="List Table 2 Accent 1" w:uiPriority="47"/>
-    <w:lsdException w:name="List Table 3 Accent 1" w:uiPriority="48"/>
-    <w:lsdException w:name="List Table 4 Accent 1" w:uiPriority="49"/>
-    <w:lsdException w:name="List Table 5 Dark Accent 1" w:uiPriority="50"/>
-    <w:lsdException w:name="List Table 6 Colorful Accent 1" w:uiPriority="51"/>
-    <w:lsdException w:name="List Table 7 Colorful Accent 1" w:uiPriority="52"/>
-    <w:lsdException w:name="List Table 1 Light Accent 2" w:uiPriority="46"/>
-    <w:lsdException w:name="List Table 2 Accent 2" w:uiPriority="47"/>
-    <w:lsdException w:name="List Table 3 Accent 2" w:uiPriority="48"/>
-    <w:lsdException w:name="List Table 4 Accent 2" w:uiPriority="49"/>
-    <w:lsdException w:name="List Table 5 Dark Accent 2" w:uiPriority="50"/>
-    <w:lsdException w:name="List Table 6 Colorful Accent 2" w:uiPriority="51"/>
-    <w:lsdException w:name="List Table 7 Colorful Accent 2" w:uiPriority="52"/>
-    <w:lsdException w:name="List Table 1 Light Accent 3" w:uiPriority="46"/>
-    <w:lsdException w:name="List Table 2 Accent 3" w:uiPriority="47"/>
-    <w:lsdException w:name="List Table 3 Accent 3" w:uiPriority="48"/>
-    <w:lsdException w:name="List Table 4 Accent 3" w:uiPriority="49"/>
-    <w:lsdException w:name="List Table 5 Dark Accent 3" w:uiPriority="50"/>
-    <w:lsdException w:name="List Table 6 Colorful Accent 3" w:uiPriority="51"/>
-    <w:lsdException w:name="List Table 7 Colorful Accent 3" w:uiPriority="52"/>
-    <w:lsdException w:name="List Table 1 Light Accent 4" w:uiPriority="46"/>
-    <w:lsdException w:name="List Table 2 Accent 4" w:uiPriority="47"/>
-    <w:lsdException w:name="List Table 3 Accent 4" w:uiPriority="48"/>
-    <w:lsdException w:name="List Table 4 Accent 4" w:uiPriority="49"/>
-    <w:lsdException w:name="List Table 5 Dark Accent 4" w:uiPriority="50"/>
-    <w:lsdException w:name="List Table 6 Colorful Accent 4" w:uiPriority="51"/>
-    <w:lsdException w:name="List Table 7 Colorful Accent 4" w:uiPriority="52"/>
-    <w:lsdException w:name="List Table 1 Light Accent 5" w:uiPriority="46"/>
-    <w:lsdException w:name="List Table 2 Accent 5" w:uiPriority="47"/>
-    <w:lsdException w:name="List Table 3 Accent 5" w:uiPriority="48"/>
-    <w:lsdException w:name="List Table 4 Accent 5" w:uiPriority="49"/>
-    <w:lsdException w:name="List Table 5 Dark Accent 5" w:uiPriority="50"/>
-    <w:lsdException w:name="List Table 6 Colorful Accent 5" w:uiPriority="51"/>
-    <w:lsdException w:name="List Table 7 Colorful Accent 5" w:uiPriority="52"/>
-    <w:lsdException w:name="List Table 1 Light Accent 6" w:uiPriority="46"/>
-    <w:lsdException w:name="List Table 2 Accent 6" w:uiPriority="47"/>
-    <w:lsdException w:name="List Table 3 Accent 6" w:uiPriority="48"/>
-    <w:lsdException w:name="List Table 4 Accent 6" w:uiPriority="49"/>
-    <w:lsdException w:name="List Table 5 Dark Accent 6" w:uiPriority="50"/>
-    <w:lsdException w:name="List Table 6 Colorful Accent 6" w:uiPriority="51"/>
-    <w:lsdException w:name="List Table 7 Colorful Accent 6" w:uiPriority="52"/>
-  </w:latentStyles>
-  <w:style w:type="paragraph" w:default="1" w:styleId="Standaard">
-    <w:name w:val="Normal"/>
-    <w:qFormat/>
-  </w:style>
-  <w:style w:type="character" w:default="1" w:styleId="Standaardalinea-lettertype">
-    <w:name w:val="Default Paragraph Font"/>
-    <w:uiPriority w:val="1"/>
-    <w:semiHidden/>
-    <w:unhideWhenUsed/>
-  </w:style>
-  <w:style w:type="table" w:default="1" w:styleId="Standaardtabel">
-    <w:name w:val="Normal Table"/>
-    <w:uiPriority w:val="99"/>
-    <w:semiHidden/>
-    <w:unhideWhenUsed/>
-    <w:tblPr>
-      <w:tblInd w:w="0" w:type="dxa"/>
-      <w:tblCellMar>
-        <w:top w:w="0" w:type="dxa"/>
-        <w:left w:w="108" w:type="dxa"/>
-        <w:bottom w:w="0" w:type="dxa"/>
-        <w:right w:w="108" w:type="dxa"/>
-      </w:tblCellMar>
-    </w:tblPr>
-  </w:style>
-  <w:style w:type="numbering" w:default="1" w:styleId="Geenlijst">
-    <w:name w:val="No List"/>
-    <w:uiPriority w:val="99"/>
-    <w:semiHidden/>
-    <w:unhideWhenUsed/>
-  </w:style>
-  <w:style w:type="paragraph" w:customStyle="1" w:styleId="B0F3CB8AC50A401DA750E0B862C2388A">
-    <w:name w:val="B0F3CB8AC50A401DA750E0B862C2388A"/>
-    <w:rsid w:val="00EA0584"/>
-  </w:style>
-  <w:style w:type="paragraph" w:customStyle="1" w:styleId="0D23C72C2F6F4D40B257F14D31833CBC">
-    <w:name w:val="0D23C72C2F6F4D40B257F14D31833CBC"/>
-    <w:rsid w:val="00EA0584"/>
-  </w:style>
-  <w:style w:type="paragraph" w:customStyle="1" w:styleId="8B5E0DD2B30F4D15B7D2059F6B2C154E">
-    <w:name w:val="8B5E0DD2B30F4D15B7D2059F6B2C154E"/>
-    <w:rsid w:val="00EA0584"/>
-  </w:style>
-</w:styles>
-</file>
-
-<file path=word/glossary/webSettings.xml><?xml version="1.0" encoding="utf-8"?>
-<w:webSettings xmlns:mc="http://schemas.openxmlformats.org/markup-compatibility/2006" xmlns:r="http://schemas.openxmlformats.org/officeDocument/2006/relationships" xmlns:w="http://schemas.openxmlformats.org/wordprocessingml/2006/main" xmlns:w14="http://schemas.microsoft.com/office/word/2010/wordml" xmlns:w15="http://schemas.microsoft.com/office/word/2012/wordml" mc:Ignorable="w14 w15">
-  <w:optimizeForBrowser/>
-  <w:allowPNG/>
-</w:webSettings>
-</file>
-
 <file path=word/theme/theme1.xml><?xml version="1.0" encoding="utf-8"?>
 <a:theme xmlns:a="http://schemas.openxmlformats.org/drawingml/2006/main" name="Kantoorthema">
   <a:themeElements>
@@ -9095,7 +7565,7 @@
 </file>
 
 <file path=customXml/itemProps2.xml><?xml version="1.0" encoding="utf-8"?>
-<ds:datastoreItem xmlns:ds="http://schemas.openxmlformats.org/officeDocument/2006/customXml" ds:itemID="{58A253CC-F6EB-48ED-A851-9E716FF6E019}">
+<ds:datastoreItem xmlns:ds="http://schemas.openxmlformats.org/officeDocument/2006/customXml" ds:itemID="{F7C34685-DB5A-4674-AB5F-B1A17691D71F}">
   <ds:schemaRefs>
     <ds:schemaRef ds:uri="http://schemas.openxmlformats.org/officeDocument/2006/bibliography"/>
   </ds:schemaRefs>

</xml_diff>

<commit_message>
fixing your typos bitch, projectdossier
</commit_message>
<xml_diff>
--- a/Projectdossier/Projectdossier.docx
+++ b/Projectdossier/Projectdossier.docx
@@ -94,7 +94,7 @@
                                 <w:sdtContent>
                                   <w:p>
                                     <w:pPr>
-                                      <w:pStyle w:val="Geenafstand"/>
+                                      <w:pStyle w:val="NoSpacing"/>
                                       <w:jc w:val="right"/>
                                       <w:rPr>
                                         <w:color w:val="FFFFFF" w:themeColor="background1"/>
@@ -375,7 +375,15 @@
                                           <w:sz w:val="72"/>
                                           <w:szCs w:val="72"/>
                                         </w:rPr>
-                                        <w:t>Geometry Wars</w:t>
+                                        <w:t xml:space="preserve">Geometry </w:t>
+                                      </w:r>
+                                      <w:r>
+                                        <w:rPr>
+                                          <w:color w:val="FFFFFF" w:themeColor="background1"/>
+                                          <w:sz w:val="72"/>
+                                          <w:szCs w:val="72"/>
+                                        </w:rPr>
+                                        <w:t>Wars</w:t>
                                       </w:r>
                                     </w:sdtContent>
                                   </w:sdt>
@@ -621,7 +629,7 @@
                             <w:txbxContent>
                               <w:p>
                                 <w:pPr>
-                                  <w:pStyle w:val="Geenafstand"/>
+                                  <w:pStyle w:val="NoSpacing"/>
                                   <w:rPr>
                                     <w:color w:val="7F7F7F" w:themeColor="text1" w:themeTint="80"/>
                                     <w:sz w:val="18"/>
@@ -901,7 +909,7 @@
                                 <w:sdtContent>
                                   <w:p>
                                     <w:pPr>
-                                      <w:pStyle w:val="Geenafstand"/>
+                                      <w:pStyle w:val="NoSpacing"/>
                                       <w:spacing w:before="40" w:after="40"/>
                                       <w:rPr>
                                         <w:caps/>
@@ -943,7 +951,7 @@
                                 <w:sdtContent>
                                   <w:p>
                                     <w:pPr>
-                                      <w:pStyle w:val="Geenafstand"/>
+                                      <w:pStyle w:val="NoSpacing"/>
                                       <w:spacing w:before="40" w:after="40"/>
                                       <w:rPr>
                                         <w:caps/>
@@ -1113,7 +1121,7 @@
       <w:sdtContent>
         <w:p>
           <w:pPr>
-            <w:pStyle w:val="Kopvaninhoudsopgave"/>
+            <w:pStyle w:val="TOCHeading"/>
           </w:pPr>
           <w:r>
             <w:rPr>
@@ -1124,7 +1132,7 @@
         </w:p>
         <w:p>
           <w:pPr>
-            <w:pStyle w:val="Inhopg1"/>
+            <w:pStyle w:val="TOC1"/>
             <w:rPr>
               <w:rFonts w:eastAsiaTheme="minorEastAsia" w:cstheme="minorBidi"/>
               <w:b w:val="0"/>
@@ -1204,7 +1212,7 @@
         </w:p>
         <w:p>
           <w:pPr>
-            <w:pStyle w:val="Inhopg2"/>
+            <w:pStyle w:val="TOC2"/>
             <w:tabs>
               <w:tab w:val="left" w:pos="660"/>
               <w:tab w:val="right" w:pos="9062"/>
@@ -1298,7 +1306,7 @@
         </w:p>
         <w:p>
           <w:pPr>
-            <w:pStyle w:val="Inhopg2"/>
+            <w:pStyle w:val="TOC2"/>
             <w:tabs>
               <w:tab w:val="left" w:pos="660"/>
               <w:tab w:val="right" w:pos="9062"/>
@@ -1392,7 +1400,7 @@
         </w:p>
         <w:p>
           <w:pPr>
-            <w:pStyle w:val="Inhopg2"/>
+            <w:pStyle w:val="TOC2"/>
             <w:tabs>
               <w:tab w:val="left" w:pos="660"/>
               <w:tab w:val="right" w:pos="9062"/>
@@ -1486,7 +1494,7 @@
         </w:p>
         <w:p>
           <w:pPr>
-            <w:pStyle w:val="Inhopg2"/>
+            <w:pStyle w:val="TOC2"/>
             <w:tabs>
               <w:tab w:val="left" w:pos="660"/>
               <w:tab w:val="right" w:pos="9062"/>
@@ -1580,7 +1588,7 @@
         </w:p>
         <w:p>
           <w:pPr>
-            <w:pStyle w:val="Inhopg2"/>
+            <w:pStyle w:val="TOC2"/>
             <w:tabs>
               <w:tab w:val="left" w:pos="660"/>
               <w:tab w:val="right" w:pos="9062"/>
@@ -1674,7 +1682,7 @@
         </w:p>
         <w:p>
           <w:pPr>
-            <w:pStyle w:val="Inhopg2"/>
+            <w:pStyle w:val="TOC2"/>
             <w:tabs>
               <w:tab w:val="left" w:pos="660"/>
               <w:tab w:val="right" w:pos="9062"/>
@@ -1768,7 +1776,7 @@
         </w:p>
         <w:p>
           <w:pPr>
-            <w:pStyle w:val="Inhopg1"/>
+            <w:pStyle w:val="TOC1"/>
             <w:rPr>
               <w:rFonts w:eastAsiaTheme="minorEastAsia" w:cstheme="minorBidi"/>
               <w:b w:val="0"/>
@@ -1839,7 +1847,7 @@
         </w:p>
         <w:p>
           <w:pPr>
-            <w:pStyle w:val="Inhopg2"/>
+            <w:pStyle w:val="TOC2"/>
             <w:tabs>
               <w:tab w:val="left" w:pos="660"/>
               <w:tab w:val="right" w:pos="9062"/>
@@ -1933,7 +1941,7 @@
         </w:p>
         <w:p>
           <w:pPr>
-            <w:pStyle w:val="Inhopg2"/>
+            <w:pStyle w:val="TOC2"/>
             <w:tabs>
               <w:tab w:val="left" w:pos="660"/>
               <w:tab w:val="right" w:pos="9062"/>
@@ -2027,7 +2035,7 @@
         </w:p>
         <w:p>
           <w:pPr>
-            <w:pStyle w:val="Inhopg2"/>
+            <w:pStyle w:val="TOC2"/>
             <w:tabs>
               <w:tab w:val="left" w:pos="660"/>
               <w:tab w:val="right" w:pos="9062"/>
@@ -2133,7 +2141,7 @@
     </w:sdt>
     <w:p>
       <w:pPr>
-        <w:pStyle w:val="Kopvaninhoudsopgave"/>
+        <w:pStyle w:val="TOCHeading"/>
         <w:keepNext w:val="0"/>
       </w:pPr>
     </w:p>
@@ -2156,7 +2164,7 @@
     </w:p>
     <w:p>
       <w:pPr>
-        <w:pStyle w:val="Kop2"/>
+        <w:pStyle w:val="Heading2"/>
         <w:widowControl w:val="0"/>
         <w:rPr>
           <w:szCs w:val="36"/>
@@ -2175,7 +2183,7 @@
     </w:p>
     <w:p>
       <w:pPr>
-        <w:pStyle w:val="Kop2"/>
+        <w:pStyle w:val="Heading2"/>
         <w:widowControl w:val="0"/>
         <w:rPr>
           <w:szCs w:val="36"/>
@@ -2221,13 +2229,13 @@
     </w:p>
     <w:p>
       <w:pPr>
-        <w:pStyle w:val="Lijstalinea"/>
+        <w:pStyle w:val="ListParagraph"/>
         <w:ind w:left="1413"/>
       </w:pPr>
     </w:p>
     <w:p>
       <w:pPr>
-        <w:pStyle w:val="Lijstalinea"/>
+        <w:pStyle w:val="ListParagraph"/>
         <w:numPr>
           <w:ilvl w:val="0"/>
           <w:numId w:val="7"/>
@@ -2238,7 +2246,7 @@
         <w:t xml:space="preserve">De speler beschikt over een ruimteschip dat bestuurd wordt met de </w:t>
       </w:r>
       <w:r>
-        <w:t>pijltjestoetsen of PS3-controller.</w:t>
+        <w:t>pijltjestoetsen of controller.</w:t>
       </w:r>
       <w:r>
         <w:rPr>
@@ -2249,7 +2257,7 @@
     </w:p>
     <w:p>
       <w:pPr>
-        <w:pStyle w:val="Lijstalinea"/>
+        <w:pStyle w:val="ListParagraph"/>
         <w:numPr>
           <w:ilvl w:val="0"/>
           <w:numId w:val="7"/>
@@ -2262,7 +2270,7 @@
     </w:p>
     <w:p>
       <w:pPr>
-        <w:pStyle w:val="Lijstalinea"/>
+        <w:pStyle w:val="ListParagraph"/>
         <w:numPr>
           <w:ilvl w:val="0"/>
           <w:numId w:val="7"/>
@@ -2273,10 +2281,13 @@
       <w:r>
         <w:t>De richting wordt bepaald door de muispositie. Het vuren gebeurt met de linkermuisknop</w:t>
       </w:r>
-    </w:p>
-    <w:p>
-      <w:pPr>
-        <w:pStyle w:val="Lijstalinea"/>
+      <w:r>
+        <w:t>.</w:t>
+      </w:r>
+    </w:p>
+    <w:p>
+      <w:pPr>
+        <w:pStyle w:val="ListParagraph"/>
         <w:numPr>
           <w:ilvl w:val="0"/>
           <w:numId w:val="7"/>
@@ -2289,7 +2300,7 @@
     </w:p>
     <w:p>
       <w:pPr>
-        <w:pStyle w:val="Lijstalinea"/>
+        <w:pStyle w:val="ListParagraph"/>
         <w:numPr>
           <w:ilvl w:val="0"/>
           <w:numId w:val="7"/>
@@ -2297,12 +2308,18 @@
         <w:spacing w:line="320" w:lineRule="atLeast"/>
       </w:pPr>
       <w:r>
-        <w:t>Met elke vijand die je vernietigt haal je een combo, de combo vermenigvuldigt de punten die je verdient.</w:t>
-      </w:r>
-    </w:p>
-    <w:p>
-      <w:pPr>
-        <w:pStyle w:val="Lijstalinea"/>
+        <w:t>M</w:t>
+      </w:r>
+      <w:r>
+        <w:t>et elke vijand die je vernietigt</w:t>
+      </w:r>
+      <w:r>
+        <w:t xml:space="preserve"> haal je een combo, de combo vermenigvuldigt de punten die je verdient.</w:t>
+      </w:r>
+    </w:p>
+    <w:p>
+      <w:pPr>
+        <w:pStyle w:val="ListParagraph"/>
         <w:numPr>
           <w:ilvl w:val="0"/>
           <w:numId w:val="7"/>
@@ -2311,12 +2328,18 @@
         <w:ind w:left="703" w:hanging="703"/>
       </w:pPr>
       <w:r>
-        <w:t>Indien je geraakt wordt, verlies je  een leven en de combo die je verdiend hebt.</w:t>
-      </w:r>
-    </w:p>
-    <w:p>
-      <w:pPr>
-        <w:pStyle w:val="Lijstalinea"/>
+        <w:t xml:space="preserve">Indien je geraakt wordt, verlies je een leven en </w:t>
+      </w:r>
+      <w:r>
+        <w:t>je combo</w:t>
+      </w:r>
+      <w:r>
+        <w:t>.</w:t>
+      </w:r>
+    </w:p>
+    <w:p>
+      <w:pPr>
+        <w:pStyle w:val="ListParagraph"/>
         <w:numPr>
           <w:ilvl w:val="0"/>
           <w:numId w:val="7"/>
@@ -2329,7 +2352,7 @@
     </w:p>
     <w:p>
       <w:pPr>
-        <w:pStyle w:val="Lijstalinea"/>
+        <w:pStyle w:val="ListParagraph"/>
         <w:numPr>
           <w:ilvl w:val="0"/>
           <w:numId w:val="7"/>
@@ -2342,7 +2365,7 @@
     </w:p>
     <w:p>
       <w:pPr>
-        <w:pStyle w:val="Lijstalinea"/>
+        <w:pStyle w:val="ListParagraph"/>
         <w:numPr>
           <w:ilvl w:val="0"/>
           <w:numId w:val="7"/>
@@ -2355,7 +2378,7 @@
     </w:p>
     <w:p>
       <w:pPr>
-        <w:pStyle w:val="Lijstalinea"/>
+        <w:pStyle w:val="ListParagraph"/>
         <w:numPr>
           <w:ilvl w:val="0"/>
           <w:numId w:val="7"/>
@@ -2368,7 +2391,7 @@
     </w:p>
     <w:p>
       <w:pPr>
-        <w:pStyle w:val="Lijstalinea"/>
+        <w:pStyle w:val="ListParagraph"/>
         <w:numPr>
           <w:ilvl w:val="0"/>
           <w:numId w:val="7"/>
@@ -2390,13 +2413,13 @@
     </w:p>
     <w:p>
       <w:pPr>
-        <w:pStyle w:val="Lijstalinea"/>
+        <w:pStyle w:val="ListParagraph"/>
         <w:ind w:left="1413"/>
       </w:pPr>
     </w:p>
     <w:p>
       <w:pPr>
-        <w:pStyle w:val="Lijstalinea"/>
+        <w:pStyle w:val="ListParagraph"/>
         <w:numPr>
           <w:ilvl w:val="1"/>
           <w:numId w:val="8"/>
@@ -2410,7 +2433,7 @@
     </w:p>
     <w:p>
       <w:pPr>
-        <w:pStyle w:val="Lijstalinea"/>
+        <w:pStyle w:val="ListParagraph"/>
         <w:numPr>
           <w:ilvl w:val="1"/>
           <w:numId w:val="8"/>
@@ -2424,7 +2447,7 @@
     </w:p>
     <w:p>
       <w:pPr>
-        <w:pStyle w:val="Lijstalinea"/>
+        <w:pStyle w:val="ListParagraph"/>
         <w:numPr>
           <w:ilvl w:val="1"/>
           <w:numId w:val="8"/>
@@ -2438,7 +2461,7 @@
     </w:p>
     <w:p>
       <w:pPr>
-        <w:pStyle w:val="Lijstalinea"/>
+        <w:pStyle w:val="ListParagraph"/>
         <w:ind w:left="705"/>
       </w:pPr>
     </w:p>
@@ -2486,7 +2509,7 @@
     </w:p>
     <w:p>
       <w:pPr>
-        <w:pStyle w:val="Lijstalinea"/>
+        <w:pStyle w:val="ListParagraph"/>
         <w:keepNext/>
         <w:numPr>
           <w:ilvl w:val="0"/>
@@ -2494,12 +2517,18 @@
         </w:numPr>
       </w:pPr>
       <w:r>
-        <w:t>In het spel zelf kan je zowel power-ups als power-downs oprapen. Power ups geven je ruimteschip extra versterking.</w:t>
-      </w:r>
-    </w:p>
-    <w:p>
-      <w:pPr>
-        <w:pStyle w:val="Lijstalinea"/>
+        <w:t>In het spel zelf kan je zowel power-ups als power-downs oprapen. Power</w:t>
+      </w:r>
+      <w:r>
+        <w:t>-</w:t>
+      </w:r>
+      <w:r>
+        <w:t>ups geven je ruimteschip extra versterking.</w:t>
+      </w:r>
+    </w:p>
+    <w:p>
+      <w:pPr>
+        <w:pStyle w:val="ListParagraph"/>
         <w:keepNext/>
         <w:numPr>
           <w:ilvl w:val="0"/>
@@ -2507,7 +2536,10 @@
         </w:numPr>
       </w:pPr>
       <w:r>
-        <w:t>Power downs verzwakken je ruimteschip.</w:t>
+        <w:t>Power-</w:t>
+      </w:r>
+      <w:r>
+        <w:t>downs verzwakken je ruimteschip.</w:t>
       </w:r>
     </w:p>
     <w:p/>
@@ -2526,19 +2558,25 @@
     </w:p>
     <w:p>
       <w:pPr>
-        <w:pStyle w:val="Lijstalinea"/>
+        <w:pStyle w:val="ListParagraph"/>
         <w:numPr>
           <w:ilvl w:val="0"/>
           <w:numId w:val="8"/>
         </w:numPr>
       </w:pPr>
       <w:r>
-        <w:t>Power-ups buiten het spel zijn te verkrijgen door munten in te wisselen die je tijdens het spelen ontvangt. De munteenheid zijn Nuggets.</w:t>
-      </w:r>
-    </w:p>
-    <w:p>
-      <w:pPr>
-        <w:pStyle w:val="Lijstalinea"/>
+        <w:t xml:space="preserve">Power-ups buiten het spel zijn te verkrijgen door munten in te wisselen die je tijdens het spelen ontvangt. De munteenheid </w:t>
+      </w:r>
+      <w:r>
+        <w:t>is</w:t>
+      </w:r>
+      <w:r>
+        <w:t xml:space="preserve"> Nuggets.</w:t>
+      </w:r>
+    </w:p>
+    <w:p>
+      <w:pPr>
+        <w:pStyle w:val="ListParagraph"/>
         <w:numPr>
           <w:ilvl w:val="0"/>
           <w:numId w:val="8"/>
@@ -2570,7 +2608,7 @@
     </w:p>
     <w:p>
       <w:pPr>
-        <w:pStyle w:val="Lijstalinea"/>
+        <w:pStyle w:val="ListParagraph"/>
         <w:numPr>
           <w:ilvl w:val="0"/>
           <w:numId w:val="8"/>
@@ -2582,19 +2620,25 @@
     </w:p>
     <w:p>
       <w:pPr>
-        <w:pStyle w:val="Lijstalinea"/>
+        <w:pStyle w:val="ListParagraph"/>
         <w:numPr>
           <w:ilvl w:val="0"/>
           <w:numId w:val="8"/>
         </w:numPr>
       </w:pPr>
       <w:r>
-        <w:t>Bij het einde van de modus worden er 3 power ups aangeboden waar je maar 1 uit mag kiezen. De speler kan veranderen als het nodig is.</w:t>
-      </w:r>
-    </w:p>
-    <w:p>
-      <w:pPr>
-        <w:pStyle w:val="Lijstalinea"/>
+        <w:t xml:space="preserve">Bij het einde van de modus worden er 3 power ups aangeboden waar je maar 1 uit mag kiezen. De speler kan </w:t>
+      </w:r>
+      <w:r>
+        <w:t>deze uitwisselen</w:t>
+      </w:r>
+      <w:r>
+        <w:t xml:space="preserve"> als het nodig is.</w:t>
+      </w:r>
+    </w:p>
+    <w:p>
+      <w:pPr>
+        <w:pStyle w:val="ListParagraph"/>
         <w:ind w:left="705"/>
       </w:pPr>
     </w:p>
@@ -2608,35 +2652,50 @@
     </w:p>
     <w:p>
       <w:pPr>
-        <w:pStyle w:val="Lijstalinea"/>
+        <w:pStyle w:val="ListParagraph"/>
         <w:ind w:left="705"/>
       </w:pPr>
     </w:p>
     <w:p>
       <w:pPr>
-        <w:pStyle w:val="Lijstalinea"/>
+        <w:pStyle w:val="ListParagraph"/>
         <w:numPr>
           <w:ilvl w:val="0"/>
           <w:numId w:val="8"/>
         </w:numPr>
       </w:pPr>
       <w:r>
+        <w:t xml:space="preserve">De </w:t>
+      </w:r>
+      <w:r>
         <w:t xml:space="preserve">Tech Tree bevat de status van het schip en de drone. </w:t>
       </w:r>
     </w:p>
     <w:p>
       <w:pPr>
-        <w:pStyle w:val="Lijstalinea"/>
+        <w:pStyle w:val="ListParagraph"/>
         <w:numPr>
           <w:ilvl w:val="0"/>
           <w:numId w:val="8"/>
         </w:numPr>
       </w:pPr>
       <w:r>
-        <w:t>Met de Tech Tree kan je ook de status versterken ten koste van Nuggets, maar niet alles kan op hetzelfde moment versterkt worden, zodat me</w:t>
-      </w:r>
-      <w:r>
-        <w:t>n “sets” kan maken van schippen.</w:t>
+        <w:t xml:space="preserve">Met de Tech Tree kan je ook </w:t>
+      </w:r>
+      <w:r>
+        <w:t>de kracht van je schip</w:t>
+      </w:r>
+      <w:r>
+        <w:t xml:space="preserve"> versterken ten koste van Nuggets, maar niet alles kan op hetzelfde moment versterkt worden, zodat me</w:t>
+      </w:r>
+      <w:r>
+        <w:t xml:space="preserve">n “sets” kan maken van </w:t>
+      </w:r>
+      <w:r>
+        <w:t>schepen</w:t>
+      </w:r>
+      <w:r>
+        <w:t>.</w:t>
       </w:r>
     </w:p>
     <w:p>
@@ -2690,7 +2749,7 @@
     </w:p>
     <w:p>
       <w:pPr>
-        <w:pStyle w:val="Lijstalinea"/>
+        <w:pStyle w:val="ListParagraph"/>
         <w:numPr>
           <w:ilvl w:val="0"/>
           <w:numId w:val="8"/>
@@ -2702,14 +2761,23 @@
     </w:p>
     <w:p>
       <w:pPr>
-        <w:pStyle w:val="Lijstalinea"/>
+        <w:pStyle w:val="ListParagraph"/>
         <w:numPr>
           <w:ilvl w:val="0"/>
           <w:numId w:val="8"/>
         </w:numPr>
       </w:pPr>
       <w:r>
-        <w:t>In het spel zelf kan je ook de online ranking bekijken, zodat men niet hoeft op te zoeken op het internet</w:t>
+        <w:t>In het spel zelf kan je ook de online ranking bekijken, zodat men</w:t>
+      </w:r>
+      <w:r>
+        <w:t xml:space="preserve"> deze</w:t>
+      </w:r>
+      <w:r>
+        <w:t xml:space="preserve"> niet hoeft op te zoeken op het internet</w:t>
+      </w:r>
+      <w:r>
+        <w:t>.</w:t>
       </w:r>
     </w:p>
     <w:p/>
@@ -2729,19 +2797,22 @@
     </w:p>
     <w:p>
       <w:pPr>
-        <w:pStyle w:val="Lijstalinea"/>
+        <w:pStyle w:val="ListParagraph"/>
         <w:numPr>
           <w:ilvl w:val="0"/>
           <w:numId w:val="8"/>
         </w:numPr>
       </w:pPr>
       <w:r>
-        <w:t>Je kan het spel live streamen via Twitch / Youtube. Er kan rechtstreeks vanuit het spel gestreamd worden naar de verschillende Streaming kanalen.</w:t>
-      </w:r>
-    </w:p>
-    <w:p>
-      <w:pPr>
-        <w:pStyle w:val="Lijstalinea"/>
+        <w:t>Je kan het spel live</w:t>
+      </w:r>
+      <w:r>
+        <w:t>streamen via Twitch / Youtube. Er kan rechtstreeks vanuit het spel gestreamd worden naar de verschillende Streaming kanalen.</w:t>
+      </w:r>
+    </w:p>
+    <w:p>
+      <w:pPr>
+        <w:pStyle w:val="ListParagraph"/>
         <w:numPr>
           <w:ilvl w:val="0"/>
           <w:numId w:val="8"/>
@@ -2767,7 +2838,7 @@
     </w:p>
     <w:p>
       <w:pPr>
-        <w:pStyle w:val="Lijstalinea"/>
+        <w:pStyle w:val="ListParagraph"/>
         <w:numPr>
           <w:ilvl w:val="0"/>
           <w:numId w:val="8"/>
@@ -2779,7 +2850,7 @@
     </w:p>
     <w:p>
       <w:pPr>
-        <w:pStyle w:val="Lijstalinea"/>
+        <w:pStyle w:val="ListParagraph"/>
         <w:numPr>
           <w:ilvl w:val="0"/>
           <w:numId w:val="8"/>
@@ -2792,7 +2863,7 @@
     <w:p/>
     <w:p>
       <w:pPr>
-        <w:pStyle w:val="Lijstalinea"/>
+        <w:pStyle w:val="ListParagraph"/>
         <w:ind w:left="360"/>
       </w:pPr>
     </w:p>
@@ -2821,7 +2892,7 @@
     </w:p>
     <w:p>
       <w:pPr>
-        <w:pStyle w:val="Lijstalinea"/>
+        <w:pStyle w:val="ListParagraph"/>
         <w:numPr>
           <w:ilvl w:val="0"/>
           <w:numId w:val="8"/>
@@ -2833,7 +2904,7 @@
     </w:p>
     <w:p>
       <w:pPr>
-        <w:pStyle w:val="Lijstalinea"/>
+        <w:pStyle w:val="ListParagraph"/>
         <w:numPr>
           <w:ilvl w:val="0"/>
           <w:numId w:val="8"/>
@@ -2859,14 +2930,20 @@
     <w:p/>
     <w:p>
       <w:pPr>
-        <w:pStyle w:val="Lijstalinea"/>
+        <w:pStyle w:val="ListParagraph"/>
         <w:numPr>
           <w:ilvl w:val="0"/>
           <w:numId w:val="8"/>
         </w:numPr>
       </w:pPr>
       <w:r>
-        <w:t>Clans zijn groepen bestaande uit spelers die de clanrank gaan verdedigen a.d.h.v. een gezamenlijk score. Elk seizoen wordt de ranking gereset.</w:t>
+        <w:t>Clans zijn groepen bestaande uit spelers die de clanrank gaan verdedigen a.d.h.v. een gezamenlijk</w:t>
+      </w:r>
+      <w:r>
+        <w:t>e</w:t>
+      </w:r>
+      <w:r>
+        <w:t xml:space="preserve"> score. Elk seizoen wordt de ranking gereset.</w:t>
       </w:r>
     </w:p>
     <w:p>
@@ -2884,7 +2961,7 @@
     </w:p>
     <w:p>
       <w:pPr>
-        <w:pStyle w:val="Lijstalinea"/>
+        <w:pStyle w:val="ListParagraph"/>
         <w:numPr>
           <w:ilvl w:val="0"/>
           <w:numId w:val="8"/>
@@ -2896,7 +2973,7 @@
     </w:p>
     <w:p>
       <w:pPr>
-        <w:pStyle w:val="Lijstalinea"/>
+        <w:pStyle w:val="ListParagraph"/>
         <w:numPr>
           <w:ilvl w:val="0"/>
           <w:numId w:val="8"/>
@@ -2908,7 +2985,7 @@
     </w:p>
     <w:p>
       <w:pPr>
-        <w:pStyle w:val="Lijstalinea"/>
+        <w:pStyle w:val="ListParagraph"/>
         <w:numPr>
           <w:ilvl w:val="0"/>
           <w:numId w:val="8"/>
@@ -2944,7 +3021,7 @@
     </w:p>
     <w:p>
       <w:pPr>
-        <w:pStyle w:val="Lijstalinea"/>
+        <w:pStyle w:val="ListParagraph"/>
         <w:numPr>
           <w:ilvl w:val="0"/>
           <w:numId w:val="8"/>
@@ -2956,14 +3033,20 @@
     </w:p>
     <w:p>
       <w:pPr>
-        <w:pStyle w:val="Lijstalinea"/>
+        <w:pStyle w:val="ListParagraph"/>
         <w:numPr>
           <w:ilvl w:val="0"/>
           <w:numId w:val="8"/>
         </w:numPr>
       </w:pPr>
       <w:r>
-        <w:t>Er zijn een aantal objecten die je enkel kunt kopen met Special Nuggets.</w:t>
+        <w:t xml:space="preserve">Er zijn een aantal objecten die je enkel kunt kopen met </w:t>
+      </w:r>
+      <w:r>
+        <w:t>Golden</w:t>
+      </w:r>
+      <w:r>
+        <w:t xml:space="preserve"> Nuggets.</w:t>
       </w:r>
     </w:p>
     <w:p/>
@@ -2983,7 +3066,7 @@
     </w:p>
     <w:p>
       <w:pPr>
-        <w:pStyle w:val="Lijstalinea"/>
+        <w:pStyle w:val="ListParagraph"/>
         <w:numPr>
           <w:ilvl w:val="0"/>
           <w:numId w:val="8"/>
@@ -2995,26 +3078,38 @@
     </w:p>
     <w:p>
       <w:pPr>
-        <w:pStyle w:val="Lijstalinea"/>
+        <w:pStyle w:val="ListParagraph"/>
         <w:numPr>
           <w:ilvl w:val="0"/>
           <w:numId w:val="8"/>
         </w:numPr>
       </w:pPr>
       <w:r>
-        <w:t>Bepaalde Skins kan je enkel kopen met Special Nuggets.</w:t>
-      </w:r>
-    </w:p>
-    <w:p>
-      <w:pPr>
-        <w:pStyle w:val="Lijstalinea"/>
+        <w:t xml:space="preserve">Bepaalde Skins kan je enkel kopen met </w:t>
+      </w:r>
+      <w:r>
+        <w:t>Golden</w:t>
+      </w:r>
+      <w:r>
+        <w:t xml:space="preserve"> Nuggets.</w:t>
+      </w:r>
+    </w:p>
+    <w:p>
+      <w:pPr>
+        <w:pStyle w:val="ListParagraph"/>
         <w:numPr>
           <w:ilvl w:val="0"/>
           <w:numId w:val="8"/>
         </w:numPr>
       </w:pPr>
       <w:r>
-        <w:t>Bepaalde skins kunnen ook gekocht worden met in-game Nuggets.</w:t>
+        <w:t xml:space="preserve">Bepaalde skins kunnen ook gekocht worden met </w:t>
+      </w:r>
+      <w:r>
+        <w:t xml:space="preserve">gewone </w:t>
+      </w:r>
+      <w:r>
+        <w:t>Nuggets.</w:t>
       </w:r>
     </w:p>
     <w:p/>
@@ -3023,19 +3118,31 @@
         <w:pStyle w:val="FNFReqkleinetitles"/>
       </w:pPr>
       <w:r>
-        <w:t>Power Ups</w:t>
-      </w:r>
-    </w:p>
-    <w:p>
-      <w:pPr>
-        <w:pStyle w:val="Lijstalinea"/>
+        <w:t>Power-</w:t>
+      </w:r>
+      <w:r>
+        <w:t>Ups</w:t>
+      </w:r>
+    </w:p>
+    <w:p>
+      <w:pPr>
+        <w:pStyle w:val="ListParagraph"/>
         <w:numPr>
           <w:ilvl w:val="0"/>
           <w:numId w:val="8"/>
         </w:numPr>
       </w:pPr>
       <w:r>
-        <w:t>Bepaalde Power Ups buiten het spel zelf kan je enkel kopen met Special Nuggets.</w:t>
+        <w:t>Bepaalde Power-</w:t>
+      </w:r>
+      <w:r>
+        <w:t xml:space="preserve">Ups buiten het spel zelf kan je enkel kopen met </w:t>
+      </w:r>
+      <w:r>
+        <w:t>Golden</w:t>
+      </w:r>
+      <w:r>
+        <w:t xml:space="preserve"> Nuggets.</w:t>
       </w:r>
     </w:p>
     <w:p>
@@ -3055,7 +3162,7 @@
     </w:p>
     <w:p>
       <w:pPr>
-        <w:pStyle w:val="Kop2"/>
+        <w:pStyle w:val="Heading2"/>
         <w:rPr>
           <w:szCs w:val="36"/>
         </w:rPr>
@@ -3071,7 +3178,7 @@
     </w:p>
     <w:p>
       <w:pPr>
-        <w:pStyle w:val="Kop2"/>
+        <w:pStyle w:val="Heading2"/>
         <w:rPr>
           <w:szCs w:val="36"/>
         </w:rPr>
@@ -3120,25 +3227,37 @@
     </w:p>
     <w:p>
       <w:pPr>
-        <w:pStyle w:val="Lijstalinea"/>
+        <w:pStyle w:val="ListParagraph"/>
         <w:ind w:left="1413"/>
       </w:pPr>
     </w:p>
     <w:p>
       <w:pPr>
-        <w:pStyle w:val="Lijstalinea"/>
+        <w:pStyle w:val="ListParagraph"/>
         <w:numPr>
           <w:ilvl w:val="0"/>
           <w:numId w:val="8"/>
         </w:numPr>
       </w:pPr>
       <w:r>
-        <w:t>De keyboard bestuurt het schip van de speler, je kan kiezen tussen de pijltjes of “awsd”.</w:t>
-      </w:r>
-    </w:p>
-    <w:p>
-      <w:pPr>
-        <w:pStyle w:val="Lijstalinea"/>
+        <w:t>De keyboard bestuurt het schip van de speler, je kan</w:t>
+      </w:r>
+      <w:r>
+        <w:t xml:space="preserve"> kiezen tussen de pijltjes of “</w:t>
+      </w:r>
+      <w:r>
+        <w:t>w</w:t>
+      </w:r>
+      <w:r>
+        <w:t>a</w:t>
+      </w:r>
+      <w:r>
+        <w:t>sd”.</w:t>
+      </w:r>
+    </w:p>
+    <w:p>
+      <w:pPr>
+        <w:pStyle w:val="ListParagraph"/>
         <w:numPr>
           <w:ilvl w:val="0"/>
           <w:numId w:val="8"/>
@@ -3150,7 +3269,7 @@
     </w:p>
     <w:p>
       <w:pPr>
-        <w:pStyle w:val="Lijstalinea"/>
+        <w:pStyle w:val="ListParagraph"/>
         <w:numPr>
           <w:ilvl w:val="0"/>
           <w:numId w:val="8"/>
@@ -3166,18 +3285,18 @@
         <w:pStyle w:val="FNFReqkleinetitles"/>
       </w:pPr>
       <w:r>
-        <w:t>PS3 Controller</w:t>
-      </w:r>
-    </w:p>
-    <w:p>
-      <w:pPr>
-        <w:pStyle w:val="Lijstalinea"/>
+        <w:t>Controller</w:t>
+      </w:r>
+    </w:p>
+    <w:p>
+      <w:pPr>
+        <w:pStyle w:val="ListParagraph"/>
         <w:ind w:left="1413"/>
       </w:pPr>
     </w:p>
     <w:p>
       <w:pPr>
-        <w:pStyle w:val="Lijstalinea"/>
+        <w:pStyle w:val="ListParagraph"/>
         <w:numPr>
           <w:ilvl w:val="0"/>
           <w:numId w:val="8"/>
@@ -3189,7 +3308,7 @@
     </w:p>
     <w:p>
       <w:pPr>
-        <w:pStyle w:val="Lijstalinea"/>
+        <w:pStyle w:val="ListParagraph"/>
         <w:numPr>
           <w:ilvl w:val="0"/>
           <w:numId w:val="8"/>
@@ -3201,19 +3320,22 @@
     </w:p>
     <w:p>
       <w:pPr>
-        <w:pStyle w:val="Lijstalinea"/>
+        <w:pStyle w:val="ListParagraph"/>
         <w:numPr>
           <w:ilvl w:val="0"/>
           <w:numId w:val="8"/>
         </w:numPr>
       </w:pPr>
       <w:r>
-        <w:t>Met de R1-knop wordt er gevuurd.</w:t>
-      </w:r>
-    </w:p>
-    <w:p>
-      <w:pPr>
-        <w:pStyle w:val="Lijstalinea"/>
+        <w:t>Met de bumper</w:t>
+      </w:r>
+      <w:r>
+        <w:t>-knop wordt er gevuurd.</w:t>
+      </w:r>
+    </w:p>
+    <w:p>
+      <w:pPr>
+        <w:pStyle w:val="ListParagraph"/>
         <w:ind w:left="705"/>
         <w:rPr>
           <w:rFonts w:asciiTheme="majorHAnsi" w:eastAsiaTheme="majorEastAsia" w:hAnsiTheme="majorHAnsi" w:cstheme="majorBidi"/>
@@ -3225,7 +3347,7 @@
     </w:p>
     <w:p>
       <w:pPr>
-        <w:pStyle w:val="Lijstalinea"/>
+        <w:pStyle w:val="ListParagraph"/>
         <w:ind w:left="705"/>
         <w:rPr>
           <w:rFonts w:asciiTheme="majorHAnsi" w:eastAsiaTheme="majorEastAsia" w:hAnsiTheme="majorHAnsi" w:cstheme="majorBidi"/>
@@ -3255,13 +3377,13 @@
     </w:p>
     <w:p>
       <w:pPr>
-        <w:pStyle w:val="Lijstalinea"/>
+        <w:pStyle w:val="ListParagraph"/>
         <w:ind w:left="1413"/>
       </w:pPr>
     </w:p>
     <w:p>
       <w:pPr>
-        <w:pStyle w:val="Lijstalinea"/>
+        <w:pStyle w:val="ListParagraph"/>
         <w:numPr>
           <w:ilvl w:val="0"/>
           <w:numId w:val="8"/>
@@ -3273,7 +3395,7 @@
     </w:p>
     <w:p>
       <w:pPr>
-        <w:pStyle w:val="Lijstalinea"/>
+        <w:pStyle w:val="ListParagraph"/>
         <w:numPr>
           <w:ilvl w:val="0"/>
           <w:numId w:val="8"/>
@@ -3285,7 +3407,7 @@
     </w:p>
     <w:p>
       <w:pPr>
-        <w:pStyle w:val="Lijstalinea"/>
+        <w:pStyle w:val="ListParagraph"/>
         <w:ind w:left="705"/>
       </w:pPr>
     </w:p>
@@ -3299,13 +3421,13 @@
     </w:p>
     <w:p>
       <w:pPr>
-        <w:pStyle w:val="Lijstalinea"/>
+        <w:pStyle w:val="ListParagraph"/>
         <w:ind w:left="1413"/>
       </w:pPr>
     </w:p>
     <w:p>
       <w:pPr>
-        <w:pStyle w:val="Lijstalinea"/>
+        <w:pStyle w:val="ListParagraph"/>
         <w:numPr>
           <w:ilvl w:val="0"/>
           <w:numId w:val="8"/>
@@ -3345,20 +3467,26 @@
     </w:p>
     <w:p>
       <w:pPr>
-        <w:pStyle w:val="Lijstalinea"/>
+        <w:pStyle w:val="ListParagraph"/>
         <w:ind w:left="1413"/>
       </w:pPr>
     </w:p>
     <w:p>
       <w:pPr>
-        <w:pStyle w:val="Lijstalinea"/>
+        <w:pStyle w:val="ListParagraph"/>
         <w:numPr>
           <w:ilvl w:val="0"/>
           <w:numId w:val="8"/>
         </w:numPr>
       </w:pPr>
       <w:r>
-        <w:t>Indien de persoon wilt registreren, wordt de gebruikersnaam en wachtwoord  in de databank opgeslagen en geencrypteerd.</w:t>
+        <w:t xml:space="preserve">Indien de persoon wilt registreren, wordt de gebruikersnaam en wachtwoord  </w:t>
+      </w:r>
+      <w:r>
+        <w:t>in de databank opgeslagen en geë</w:t>
+      </w:r>
+      <w:r>
+        <w:t>ncrypteerd.</w:t>
       </w:r>
     </w:p>
     <w:p>
@@ -3376,13 +3504,13 @@
     </w:p>
     <w:p>
       <w:pPr>
-        <w:pStyle w:val="Lijstalinea"/>
+        <w:pStyle w:val="ListParagraph"/>
         <w:ind w:left="1413"/>
       </w:pPr>
     </w:p>
     <w:p>
       <w:pPr>
-        <w:pStyle w:val="Lijstalinea"/>
+        <w:pStyle w:val="ListParagraph"/>
         <w:numPr>
           <w:ilvl w:val="0"/>
           <w:numId w:val="8"/>
@@ -3394,7 +3522,7 @@
     </w:p>
     <w:p>
       <w:pPr>
-        <w:pStyle w:val="Lijstalinea"/>
+        <w:pStyle w:val="ListParagraph"/>
         <w:numPr>
           <w:ilvl w:val="0"/>
           <w:numId w:val="8"/>
@@ -3415,13 +3543,13 @@
     </w:p>
     <w:p>
       <w:pPr>
-        <w:pStyle w:val="Lijstalinea"/>
+        <w:pStyle w:val="ListParagraph"/>
         <w:ind w:left="1413"/>
       </w:pPr>
     </w:p>
     <w:p>
       <w:pPr>
-        <w:pStyle w:val="Lijstalinea"/>
+        <w:pStyle w:val="ListParagraph"/>
         <w:numPr>
           <w:ilvl w:val="0"/>
           <w:numId w:val="8"/>
@@ -3438,19 +3566,22 @@
     </w:p>
     <w:p>
       <w:pPr>
-        <w:pStyle w:val="Lijstalinea"/>
+        <w:pStyle w:val="ListParagraph"/>
         <w:numPr>
           <w:ilvl w:val="0"/>
           <w:numId w:val="8"/>
         </w:numPr>
       </w:pPr>
       <w:r>
-        <w:t>Je kan het spel live streamen via Twitch / Youtube. Er kan rechtstreeks vanuit het spel gestreamd worden naar de verschillende Streaming kanalen.</w:t>
-      </w:r>
-    </w:p>
-    <w:p>
-      <w:pPr>
-        <w:pStyle w:val="Lijstalinea"/>
+        <w:t>Je kan het spel live</w:t>
+      </w:r>
+      <w:r>
+        <w:t>streamen via Twitch / Youtube. Er kan rechtstreeks vanuit het spel gestreamd worden naar de verschillende Streaming kanalen.</w:t>
+      </w:r>
+    </w:p>
+    <w:p>
+      <w:pPr>
+        <w:pStyle w:val="ListParagraph"/>
         <w:numPr>
           <w:ilvl w:val="0"/>
           <w:numId w:val="8"/>
@@ -3459,19 +3590,19 @@
       <w:r>
         <w:t>Wedstrijden en Wars worden ook live gestreamd op Twitch.</w:t>
       </w:r>
-    </w:p>
-    <w:p/>
-    <w:p>
-      <w:pPr>
-        <w:pStyle w:val="Lijstalinea"/>
-        <w:ind w:left="0"/>
-      </w:pPr>
       <w:bookmarkStart w:id="11" w:name="_GoBack"/>
       <w:bookmarkEnd w:id="11"/>
     </w:p>
-    <w:p>
-      <w:pPr>
-        <w:pStyle w:val="Lijstalinea"/>
+    <w:p/>
+    <w:p>
+      <w:pPr>
+        <w:pStyle w:val="ListParagraph"/>
+        <w:ind w:left="0"/>
+      </w:pPr>
+    </w:p>
+    <w:p>
+      <w:pPr>
+        <w:pStyle w:val="ListParagraph"/>
         <w:ind w:left="0"/>
       </w:pPr>
     </w:p>
@@ -3660,7 +3791,7 @@
   </w:tbl>
   <w:p>
     <w:pPr>
-      <w:pStyle w:val="Voettekst"/>
+      <w:pStyle w:val="Footer"/>
     </w:pPr>
   </w:p>
 </w:ftr>
@@ -3731,7 +3862,15 @@
                   <w:sz w:val="20"/>
                   <w:szCs w:val="20"/>
                 </w:rPr>
-                <w:t>Howest TI</w:t>
+                <w:t xml:space="preserve">Howest </w:t>
+              </w:r>
+              <w:r>
+                <w:rPr>
+                  <w:rFonts w:asciiTheme="majorHAnsi" w:eastAsiaTheme="majorEastAsia" w:hAnsiTheme="majorHAnsi" w:cstheme="majorBidi"/>
+                  <w:sz w:val="20"/>
+                  <w:szCs w:val="20"/>
+                </w:rPr>
+                <w:t>TI</w:t>
               </w:r>
               <w:r>
                 <w:rPr>
@@ -3804,7 +3943,7 @@
   </w:tbl>
   <w:p>
     <w:pPr>
-      <w:pStyle w:val="Voettekst"/>
+      <w:pStyle w:val="Footer"/>
     </w:pPr>
   </w:p>
 </w:ftr>
@@ -3839,7 +3978,7 @@
 <w:hdr xmlns:wpc="http://schemas.microsoft.com/office/word/2010/wordprocessingCanvas" xmlns:mc="http://schemas.openxmlformats.org/markup-compatibility/2006" xmlns:o="urn:schemas-microsoft-com:office:office" xmlns:r="http://schemas.openxmlformats.org/officeDocument/2006/relationships" xmlns:m="http://schemas.openxmlformats.org/officeDocument/2006/math" xmlns:v="urn:schemas-microsoft-com:vml" xmlns:wp14="http://schemas.microsoft.com/office/word/2010/wordprocessingDrawing" xmlns:wp="http://schemas.openxmlformats.org/drawingml/2006/wordprocessingDrawing" xmlns:w10="urn:schemas-microsoft-com:office:word" xmlns:w="http://schemas.openxmlformats.org/wordprocessingml/2006/main" xmlns:w14="http://schemas.microsoft.com/office/word/2010/wordml" xmlns:w15="http://schemas.microsoft.com/office/word/2012/wordml" xmlns:wpg="http://schemas.microsoft.com/office/word/2010/wordprocessingGroup" xmlns:wpi="http://schemas.microsoft.com/office/word/2010/wordprocessingInk" xmlns:wne="http://schemas.microsoft.com/office/word/2006/wordml" xmlns:wps="http://schemas.microsoft.com/office/word/2010/wordprocessingShape" mc:Ignorable="w14 w15 wp14">
   <w:p>
     <w:pPr>
-      <w:pStyle w:val="Koptekst"/>
+      <w:pStyle w:val="Header"/>
       <w:rPr>
         <w:lang w:val="en-US"/>
       </w:rPr>
@@ -3850,12 +3989,14 @@
       </w:rPr>
       <w:tab/>
     </w:r>
+    <w:proofErr w:type="spellStart"/>
     <w:r>
       <w:rPr>
         <w:lang w:val="en-US"/>
       </w:rPr>
       <w:t>Projectdossier</w:t>
     </w:r>
+    <w:proofErr w:type="spellEnd"/>
   </w:p>
 </w:hdr>
 </file>
@@ -6666,15 +6807,15 @@
     <w:lsdException w:name="List Table 6 Colorful Accent 6" w:uiPriority="51"/>
     <w:lsdException w:name="List Table 7 Colorful Accent 6" w:uiPriority="52"/>
   </w:latentStyles>
-  <w:style w:type="paragraph" w:default="1" w:styleId="Standaard">
+  <w:style w:type="paragraph" w:default="1" w:styleId="Normal">
     <w:name w:val="Normal"/>
     <w:qFormat/>
   </w:style>
-  <w:style w:type="paragraph" w:styleId="Kop1">
+  <w:style w:type="paragraph" w:styleId="Heading1">
     <w:name w:val="heading 1"/>
-    <w:basedOn w:val="Standaard"/>
-    <w:next w:val="Standaard"/>
-    <w:link w:val="Kop1Char"/>
+    <w:basedOn w:val="Normal"/>
+    <w:next w:val="Normal"/>
+    <w:link w:val="Heading1Char"/>
     <w:uiPriority w:val="9"/>
     <w:qFormat/>
     <w:rsid w:val="00DA36EB"/>
@@ -6691,11 +6832,11 @@
       <w:szCs w:val="32"/>
     </w:rPr>
   </w:style>
-  <w:style w:type="paragraph" w:styleId="Kop2">
+  <w:style w:type="paragraph" w:styleId="Heading2">
     <w:name w:val="heading 2"/>
-    <w:basedOn w:val="Standaard"/>
-    <w:next w:val="Standaard"/>
-    <w:link w:val="Kop2Char"/>
+    <w:basedOn w:val="Normal"/>
+    <w:next w:val="Normal"/>
+    <w:link w:val="Heading2Char"/>
     <w:uiPriority w:val="9"/>
     <w:unhideWhenUsed/>
     <w:qFormat/>
@@ -6714,11 +6855,11 @@
       <w:szCs w:val="26"/>
     </w:rPr>
   </w:style>
-  <w:style w:type="paragraph" w:styleId="Kop3">
+  <w:style w:type="paragraph" w:styleId="Heading3">
     <w:name w:val="heading 3"/>
-    <w:basedOn w:val="Standaard"/>
-    <w:next w:val="Standaard"/>
-    <w:link w:val="Kop3Char"/>
+    <w:basedOn w:val="Normal"/>
+    <w:next w:val="Normal"/>
+    <w:link w:val="Heading3Char"/>
     <w:uiPriority w:val="9"/>
     <w:semiHidden/>
     <w:unhideWhenUsed/>
@@ -6737,11 +6878,11 @@
       <w:szCs w:val="24"/>
     </w:rPr>
   </w:style>
-  <w:style w:type="paragraph" w:styleId="Kop4">
+  <w:style w:type="paragraph" w:styleId="Heading4">
     <w:name w:val="heading 4"/>
-    <w:basedOn w:val="Standaard"/>
-    <w:next w:val="Standaard"/>
-    <w:link w:val="Kop4Char"/>
+    <w:basedOn w:val="Normal"/>
+    <w:next w:val="Normal"/>
+    <w:link w:val="Heading4Char"/>
     <w:uiPriority w:val="9"/>
     <w:semiHidden/>
     <w:unhideWhenUsed/>
@@ -6760,13 +6901,13 @@
       <w:color w:val="2E74B5" w:themeColor="accent1" w:themeShade="BF"/>
     </w:rPr>
   </w:style>
-  <w:style w:type="character" w:default="1" w:styleId="Standaardalinea-lettertype">
+  <w:style w:type="character" w:default="1" w:styleId="DefaultParagraphFont">
     <w:name w:val="Default Paragraph Font"/>
     <w:uiPriority w:val="1"/>
     <w:semiHidden/>
     <w:unhideWhenUsed/>
   </w:style>
-  <w:style w:type="table" w:default="1" w:styleId="Standaardtabel">
+  <w:style w:type="table" w:default="1" w:styleId="TableNormal">
     <w:name w:val="Normal Table"/>
     <w:uiPriority w:val="99"/>
     <w:semiHidden/>
@@ -6781,17 +6922,17 @@
       </w:tblCellMar>
     </w:tblPr>
   </w:style>
-  <w:style w:type="numbering" w:default="1" w:styleId="Geenlijst">
+  <w:style w:type="numbering" w:default="1" w:styleId="NoList">
     <w:name w:val="No List"/>
     <w:uiPriority w:val="99"/>
     <w:semiHidden/>
     <w:unhideWhenUsed/>
   </w:style>
-  <w:style w:type="paragraph" w:styleId="Titel">
+  <w:style w:type="paragraph" w:styleId="Title">
     <w:name w:val="Title"/>
-    <w:basedOn w:val="Standaard"/>
-    <w:next w:val="Standaard"/>
-    <w:link w:val="TitelChar"/>
+    <w:basedOn w:val="Normal"/>
+    <w:next w:val="Normal"/>
+    <w:link w:val="TitleChar"/>
     <w:uiPriority w:val="10"/>
     <w:qFormat/>
     <w:rsid w:val="00A060D2"/>
@@ -6807,10 +6948,10 @@
       <w:szCs w:val="56"/>
     </w:rPr>
   </w:style>
-  <w:style w:type="character" w:customStyle="1" w:styleId="TitelChar">
-    <w:name w:val="Titel Char"/>
-    <w:basedOn w:val="Standaardalinea-lettertype"/>
-    <w:link w:val="Titel"/>
+  <w:style w:type="character" w:customStyle="1" w:styleId="TitleChar">
+    <w:name w:val="Title Char"/>
+    <w:basedOn w:val="DefaultParagraphFont"/>
+    <w:link w:val="Title"/>
     <w:uiPriority w:val="10"/>
     <w:rsid w:val="00A060D2"/>
     <w:rPr>
@@ -6821,9 +6962,9 @@
       <w:szCs w:val="56"/>
     </w:rPr>
   </w:style>
-  <w:style w:type="paragraph" w:styleId="Geenafstand">
+  <w:style w:type="paragraph" w:styleId="NoSpacing">
     <w:name w:val="No Spacing"/>
-    <w:link w:val="GeenafstandChar"/>
+    <w:link w:val="NoSpacingChar"/>
     <w:uiPriority w:val="1"/>
     <w:qFormat/>
     <w:rsid w:val="00A060D2"/>
@@ -6831,11 +6972,11 @@
       <w:spacing w:after="0" w:line="240" w:lineRule="auto"/>
     </w:pPr>
   </w:style>
-  <w:style w:type="paragraph" w:styleId="Citaat">
+  <w:style w:type="paragraph" w:styleId="Quote">
     <w:name w:val="Quote"/>
-    <w:basedOn w:val="Standaard"/>
-    <w:next w:val="Standaard"/>
-    <w:link w:val="CitaatChar"/>
+    <w:basedOn w:val="Normal"/>
+    <w:next w:val="Normal"/>
+    <w:link w:val="QuoteChar"/>
     <w:uiPriority w:val="29"/>
     <w:qFormat/>
     <w:rsid w:val="00A060D2"/>
@@ -6850,10 +6991,10 @@
       <w:color w:val="404040" w:themeColor="text1" w:themeTint="BF"/>
     </w:rPr>
   </w:style>
-  <w:style w:type="character" w:customStyle="1" w:styleId="CitaatChar">
-    <w:name w:val="Citaat Char"/>
-    <w:basedOn w:val="Standaardalinea-lettertype"/>
-    <w:link w:val="Citaat"/>
+  <w:style w:type="character" w:customStyle="1" w:styleId="QuoteChar">
+    <w:name w:val="Quote Char"/>
+    <w:basedOn w:val="DefaultParagraphFont"/>
+    <w:link w:val="Quote"/>
     <w:uiPriority w:val="29"/>
     <w:rsid w:val="00A060D2"/>
     <w:rPr>
@@ -6862,9 +7003,9 @@
       <w:color w:val="404040" w:themeColor="text1" w:themeTint="BF"/>
     </w:rPr>
   </w:style>
-  <w:style w:type="paragraph" w:styleId="Lijstalinea">
+  <w:style w:type="paragraph" w:styleId="ListParagraph">
     <w:name w:val="List Paragraph"/>
-    <w:basedOn w:val="Standaard"/>
+    <w:basedOn w:val="Normal"/>
     <w:uiPriority w:val="34"/>
     <w:qFormat/>
     <w:rsid w:val="00A060D2"/>
@@ -6873,17 +7014,17 @@
       <w:contextualSpacing/>
     </w:pPr>
   </w:style>
-  <w:style w:type="character" w:customStyle="1" w:styleId="GeenafstandChar">
-    <w:name w:val="Geen afstand Char"/>
-    <w:basedOn w:val="Standaardalinea-lettertype"/>
-    <w:link w:val="Geenafstand"/>
+  <w:style w:type="character" w:customStyle="1" w:styleId="NoSpacingChar">
+    <w:name w:val="No Spacing Char"/>
+    <w:basedOn w:val="DefaultParagraphFont"/>
+    <w:link w:val="NoSpacing"/>
     <w:uiPriority w:val="1"/>
     <w:rsid w:val="003018CC"/>
   </w:style>
-  <w:style w:type="paragraph" w:styleId="Koptekst">
+  <w:style w:type="paragraph" w:styleId="Header">
     <w:name w:val="header"/>
-    <w:basedOn w:val="Standaard"/>
-    <w:link w:val="KoptekstChar"/>
+    <w:basedOn w:val="Normal"/>
+    <w:link w:val="HeaderChar"/>
     <w:uiPriority w:val="99"/>
     <w:unhideWhenUsed/>
     <w:rsid w:val="003018CC"/>
@@ -6895,17 +7036,17 @@
       <w:spacing w:after="0" w:line="240" w:lineRule="auto"/>
     </w:pPr>
   </w:style>
-  <w:style w:type="character" w:customStyle="1" w:styleId="KoptekstChar">
-    <w:name w:val="Koptekst Char"/>
-    <w:basedOn w:val="Standaardalinea-lettertype"/>
-    <w:link w:val="Koptekst"/>
+  <w:style w:type="character" w:customStyle="1" w:styleId="HeaderChar">
+    <w:name w:val="Header Char"/>
+    <w:basedOn w:val="DefaultParagraphFont"/>
+    <w:link w:val="Header"/>
     <w:uiPriority w:val="99"/>
     <w:rsid w:val="003018CC"/>
   </w:style>
-  <w:style w:type="paragraph" w:styleId="Voettekst">
+  <w:style w:type="paragraph" w:styleId="Footer">
     <w:name w:val="footer"/>
-    <w:basedOn w:val="Standaard"/>
-    <w:link w:val="VoettekstChar"/>
+    <w:basedOn w:val="Normal"/>
+    <w:link w:val="FooterChar"/>
     <w:uiPriority w:val="99"/>
     <w:unhideWhenUsed/>
     <w:rsid w:val="003018CC"/>
@@ -6917,17 +7058,17 @@
       <w:spacing w:after="0" w:line="240" w:lineRule="auto"/>
     </w:pPr>
   </w:style>
-  <w:style w:type="character" w:customStyle="1" w:styleId="VoettekstChar">
-    <w:name w:val="Voettekst Char"/>
-    <w:basedOn w:val="Standaardalinea-lettertype"/>
-    <w:link w:val="Voettekst"/>
+  <w:style w:type="character" w:customStyle="1" w:styleId="FooterChar">
+    <w:name w:val="Footer Char"/>
+    <w:basedOn w:val="DefaultParagraphFont"/>
+    <w:link w:val="Footer"/>
     <w:uiPriority w:val="99"/>
     <w:rsid w:val="003018CC"/>
   </w:style>
-  <w:style w:type="character" w:customStyle="1" w:styleId="Kop2Char">
-    <w:name w:val="Kop 2 Char"/>
-    <w:basedOn w:val="Standaardalinea-lettertype"/>
-    <w:link w:val="Kop2"/>
+  <w:style w:type="character" w:customStyle="1" w:styleId="Heading2Char">
+    <w:name w:val="Heading 2 Char"/>
+    <w:basedOn w:val="DefaultParagraphFont"/>
+    <w:link w:val="Heading2"/>
     <w:uiPriority w:val="9"/>
     <w:rsid w:val="002127E3"/>
     <w:rPr>
@@ -6947,10 +7088,10 @@
       </w:numPr>
     </w:pPr>
   </w:style>
-  <w:style w:type="character" w:customStyle="1" w:styleId="Kop1Char">
-    <w:name w:val="Kop 1 Char"/>
-    <w:basedOn w:val="Standaardalinea-lettertype"/>
-    <w:link w:val="Kop1"/>
+  <w:style w:type="character" w:customStyle="1" w:styleId="Heading1Char">
+    <w:name w:val="Heading 1 Char"/>
+    <w:basedOn w:val="DefaultParagraphFont"/>
+    <w:link w:val="Heading1"/>
     <w:uiPriority w:val="9"/>
     <w:rsid w:val="00DA36EB"/>
     <w:rPr>
@@ -6960,10 +7101,10 @@
       <w:szCs w:val="32"/>
     </w:rPr>
   </w:style>
-  <w:style w:type="paragraph" w:styleId="Kopvaninhoudsopgave">
+  <w:style w:type="paragraph" w:styleId="TOCHeading">
     <w:name w:val="TOC Heading"/>
-    <w:basedOn w:val="Kop1"/>
-    <w:next w:val="Standaard"/>
+    <w:basedOn w:val="Heading1"/>
+    <w:next w:val="Normal"/>
     <w:uiPriority w:val="39"/>
     <w:unhideWhenUsed/>
     <w:qFormat/>
@@ -6975,10 +7116,10 @@
       <w:lang w:eastAsia="nl-BE"/>
     </w:rPr>
   </w:style>
-  <w:style w:type="paragraph" w:styleId="Inhopg2">
+  <w:style w:type="paragraph" w:styleId="TOC2">
     <w:name w:val="toc 2"/>
-    <w:basedOn w:val="Standaard"/>
-    <w:next w:val="Standaard"/>
+    <w:basedOn w:val="Normal"/>
+    <w:next w:val="Normal"/>
     <w:autoRedefine/>
     <w:uiPriority w:val="39"/>
     <w:unhideWhenUsed/>
@@ -6997,7 +7138,7 @@
   </w:style>
   <w:style w:type="character" w:styleId="Hyperlink">
     <w:name w:val="Hyperlink"/>
-    <w:basedOn w:val="Standaardalinea-lettertype"/>
+    <w:basedOn w:val="DefaultParagraphFont"/>
     <w:uiPriority w:val="99"/>
     <w:unhideWhenUsed/>
     <w:rsid w:val="00DA36EB"/>
@@ -7006,10 +7147,10 @@
       <w:u w:val="single"/>
     </w:rPr>
   </w:style>
-  <w:style w:type="paragraph" w:styleId="Ballontekst">
+  <w:style w:type="paragraph" w:styleId="BalloonText">
     <w:name w:val="Balloon Text"/>
-    <w:basedOn w:val="Standaard"/>
-    <w:link w:val="BallontekstChar"/>
+    <w:basedOn w:val="Normal"/>
+    <w:link w:val="BalloonTextChar"/>
     <w:uiPriority w:val="99"/>
     <w:semiHidden/>
     <w:unhideWhenUsed/>
@@ -7023,10 +7164,10 @@
       <w:szCs w:val="18"/>
     </w:rPr>
   </w:style>
-  <w:style w:type="character" w:customStyle="1" w:styleId="BallontekstChar">
-    <w:name w:val="Ballontekst Char"/>
-    <w:basedOn w:val="Standaardalinea-lettertype"/>
-    <w:link w:val="Ballontekst"/>
+  <w:style w:type="character" w:customStyle="1" w:styleId="BalloonTextChar">
+    <w:name w:val="Balloon Text Char"/>
+    <w:basedOn w:val="DefaultParagraphFont"/>
+    <w:link w:val="BalloonText"/>
     <w:uiPriority w:val="99"/>
     <w:semiHidden/>
     <w:rsid w:val="00DA36EB"/>
@@ -7036,10 +7177,10 @@
       <w:szCs w:val="18"/>
     </w:rPr>
   </w:style>
-  <w:style w:type="paragraph" w:styleId="Inhopg1">
+  <w:style w:type="paragraph" w:styleId="TOC1">
     <w:name w:val="toc 1"/>
-    <w:basedOn w:val="Standaard"/>
-    <w:next w:val="Standaard"/>
+    <w:basedOn w:val="Normal"/>
+    <w:next w:val="Normal"/>
     <w:autoRedefine/>
     <w:uiPriority w:val="39"/>
     <w:unhideWhenUsed/>
@@ -7058,10 +7199,10 @@
       <w:szCs w:val="20"/>
     </w:rPr>
   </w:style>
-  <w:style w:type="paragraph" w:styleId="Inhopg3">
+  <w:style w:type="paragraph" w:styleId="TOC3">
     <w:name w:val="toc 3"/>
-    <w:basedOn w:val="Standaard"/>
-    <w:next w:val="Standaard"/>
+    <w:basedOn w:val="Normal"/>
+    <w:next w:val="Normal"/>
     <w:autoRedefine/>
     <w:uiPriority w:val="39"/>
     <w:unhideWhenUsed/>
@@ -7076,10 +7217,10 @@
       <w:szCs w:val="20"/>
     </w:rPr>
   </w:style>
-  <w:style w:type="paragraph" w:styleId="Inhopg4">
+  <w:style w:type="paragraph" w:styleId="TOC4">
     <w:name w:val="toc 4"/>
-    <w:basedOn w:val="Standaard"/>
-    <w:next w:val="Standaard"/>
+    <w:basedOn w:val="Normal"/>
+    <w:next w:val="Normal"/>
     <w:autoRedefine/>
     <w:uiPriority w:val="39"/>
     <w:unhideWhenUsed/>
@@ -7094,10 +7235,10 @@
       <w:szCs w:val="20"/>
     </w:rPr>
   </w:style>
-  <w:style w:type="paragraph" w:styleId="Inhopg5">
+  <w:style w:type="paragraph" w:styleId="TOC5">
     <w:name w:val="toc 5"/>
-    <w:basedOn w:val="Standaard"/>
-    <w:next w:val="Standaard"/>
+    <w:basedOn w:val="Normal"/>
+    <w:next w:val="Normal"/>
     <w:autoRedefine/>
     <w:uiPriority w:val="39"/>
     <w:unhideWhenUsed/>
@@ -7112,10 +7253,10 @@
       <w:szCs w:val="20"/>
     </w:rPr>
   </w:style>
-  <w:style w:type="paragraph" w:styleId="Inhopg6">
+  <w:style w:type="paragraph" w:styleId="TOC6">
     <w:name w:val="toc 6"/>
-    <w:basedOn w:val="Standaard"/>
-    <w:next w:val="Standaard"/>
+    <w:basedOn w:val="Normal"/>
+    <w:next w:val="Normal"/>
     <w:autoRedefine/>
     <w:uiPriority w:val="39"/>
     <w:unhideWhenUsed/>
@@ -7130,10 +7271,10 @@
       <w:szCs w:val="20"/>
     </w:rPr>
   </w:style>
-  <w:style w:type="paragraph" w:styleId="Inhopg7">
+  <w:style w:type="paragraph" w:styleId="TOC7">
     <w:name w:val="toc 7"/>
-    <w:basedOn w:val="Standaard"/>
-    <w:next w:val="Standaard"/>
+    <w:basedOn w:val="Normal"/>
+    <w:next w:val="Normal"/>
     <w:autoRedefine/>
     <w:uiPriority w:val="39"/>
     <w:unhideWhenUsed/>
@@ -7148,10 +7289,10 @@
       <w:szCs w:val="20"/>
     </w:rPr>
   </w:style>
-  <w:style w:type="paragraph" w:styleId="Inhopg8">
+  <w:style w:type="paragraph" w:styleId="TOC8">
     <w:name w:val="toc 8"/>
-    <w:basedOn w:val="Standaard"/>
-    <w:next w:val="Standaard"/>
+    <w:basedOn w:val="Normal"/>
+    <w:next w:val="Normal"/>
     <w:autoRedefine/>
     <w:uiPriority w:val="39"/>
     <w:unhideWhenUsed/>
@@ -7166,10 +7307,10 @@
       <w:szCs w:val="20"/>
     </w:rPr>
   </w:style>
-  <w:style w:type="paragraph" w:styleId="Inhopg9">
+  <w:style w:type="paragraph" w:styleId="TOC9">
     <w:name w:val="toc 9"/>
-    <w:basedOn w:val="Standaard"/>
-    <w:next w:val="Standaard"/>
+    <w:basedOn w:val="Normal"/>
+    <w:next w:val="Normal"/>
     <w:autoRedefine/>
     <w:uiPriority w:val="39"/>
     <w:unhideWhenUsed/>
@@ -7186,7 +7327,7 @@
   </w:style>
   <w:style w:type="paragraph" w:customStyle="1" w:styleId="Subtitel">
     <w:name w:val="Subtitel"/>
-    <w:basedOn w:val="Lijstalinea"/>
+    <w:basedOn w:val="ListParagraph"/>
     <w:qFormat/>
     <w:rsid w:val="00207187"/>
     <w:pPr>
@@ -7206,10 +7347,10 @@
       <w:szCs w:val="24"/>
     </w:rPr>
   </w:style>
-  <w:style w:type="character" w:customStyle="1" w:styleId="Kop3Char">
-    <w:name w:val="Kop 3 Char"/>
-    <w:basedOn w:val="Standaardalinea-lettertype"/>
-    <w:link w:val="Kop3"/>
+  <w:style w:type="character" w:customStyle="1" w:styleId="Heading3Char">
+    <w:name w:val="Heading 3 Char"/>
+    <w:basedOn w:val="DefaultParagraphFont"/>
+    <w:link w:val="Heading3"/>
     <w:uiPriority w:val="9"/>
     <w:semiHidden/>
     <w:rsid w:val="00041738"/>
@@ -7220,10 +7361,10 @@
       <w:szCs w:val="24"/>
     </w:rPr>
   </w:style>
-  <w:style w:type="character" w:customStyle="1" w:styleId="Kop4Char">
-    <w:name w:val="Kop 4 Char"/>
-    <w:basedOn w:val="Standaardalinea-lettertype"/>
-    <w:link w:val="Kop4"/>
+  <w:style w:type="character" w:customStyle="1" w:styleId="Heading4Char">
+    <w:name w:val="Heading 4 Char"/>
+    <w:basedOn w:val="DefaultParagraphFont"/>
+    <w:link w:val="Heading4"/>
     <w:uiPriority w:val="9"/>
     <w:semiHidden/>
     <w:rsid w:val="00041738"/>
@@ -7236,7 +7377,7 @@
   </w:style>
   <w:style w:type="paragraph" w:customStyle="1" w:styleId="FNFReqkleinetitles">
     <w:name w:val="F&amp;NF Req kleine titles"/>
-    <w:basedOn w:val="Lijstalinea"/>
+    <w:basedOn w:val="ListParagraph"/>
     <w:qFormat/>
     <w:rsid w:val="00207187"/>
     <w:pPr>
@@ -7539,7 +7680,7 @@
 </file>
 
 <file path=customXml/itemProps2.xml><?xml version="1.0" encoding="utf-8"?>
-<ds:datastoreItem xmlns:ds="http://schemas.openxmlformats.org/officeDocument/2006/customXml" ds:itemID="{E99AB847-659B-4796-B2B6-3A7BEDEEA6AE}">
+<ds:datastoreItem xmlns:ds="http://schemas.openxmlformats.org/officeDocument/2006/customXml" ds:itemID="{8D326152-D38D-4D04-9D92-2FE5ECA28987}">
   <ds:schemaRefs>
     <ds:schemaRef ds:uri="http://schemas.openxmlformats.org/officeDocument/2006/bibliography"/>
   </ds:schemaRefs>

</xml_diff>

<commit_message>
use case in dossier gestopt
</commit_message>
<xml_diff>
--- a/Projectdossier/Projectdossier.docx
+++ b/Projectdossier/Projectdossier.docx
@@ -94,7 +94,7 @@
                                 <w:sdtContent>
                                   <w:p>
                                     <w:pPr>
-                                      <w:pStyle w:val="NoSpacing"/>
+                                      <w:pStyle w:val="Geenafstand"/>
                                       <w:jc w:val="right"/>
                                       <w:rPr>
                                         <w:color w:val="FFFFFF" w:themeColor="background1"/>
@@ -375,15 +375,7 @@
                                           <w:sz w:val="72"/>
                                           <w:szCs w:val="72"/>
                                         </w:rPr>
-                                        <w:t xml:space="preserve">Geometry </w:t>
-                                      </w:r>
-                                      <w:r>
-                                        <w:rPr>
-                                          <w:color w:val="FFFFFF" w:themeColor="background1"/>
-                                          <w:sz w:val="72"/>
-                                          <w:szCs w:val="72"/>
-                                        </w:rPr>
-                                        <w:t>Wars</w:t>
+                                        <w:t>Geometry Wars</w:t>
                                       </w:r>
                                     </w:sdtContent>
                                   </w:sdt>
@@ -629,7 +621,7 @@
                             <w:txbxContent>
                               <w:p>
                                 <w:pPr>
-                                  <w:pStyle w:val="NoSpacing"/>
+                                  <w:pStyle w:val="Geenafstand"/>
                                   <w:rPr>
                                     <w:color w:val="7F7F7F" w:themeColor="text1" w:themeTint="80"/>
                                     <w:sz w:val="18"/>
@@ -909,7 +901,7 @@
                                 <w:sdtContent>
                                   <w:p>
                                     <w:pPr>
-                                      <w:pStyle w:val="NoSpacing"/>
+                                      <w:pStyle w:val="Geenafstand"/>
                                       <w:spacing w:before="40" w:after="40"/>
                                       <w:rPr>
                                         <w:caps/>
@@ -951,7 +943,7 @@
                                 <w:sdtContent>
                                   <w:p>
                                     <w:pPr>
-                                      <w:pStyle w:val="NoSpacing"/>
+                                      <w:pStyle w:val="Geenafstand"/>
                                       <w:spacing w:before="40" w:after="40"/>
                                       <w:rPr>
                                         <w:caps/>
@@ -1121,7 +1113,7 @@
       <w:sdtContent>
         <w:p>
           <w:pPr>
-            <w:pStyle w:val="TOCHeading"/>
+            <w:pStyle w:val="Kopvaninhoudsopgave"/>
           </w:pPr>
           <w:r>
             <w:rPr>
@@ -1132,7 +1124,7 @@
         </w:p>
         <w:p>
           <w:pPr>
-            <w:pStyle w:val="TOC1"/>
+            <w:pStyle w:val="Inhopg1"/>
             <w:rPr>
               <w:rFonts w:eastAsiaTheme="minorEastAsia" w:cstheme="minorBidi"/>
               <w:b w:val="0"/>
@@ -1152,13 +1144,13 @@
           <w:r>
             <w:fldChar w:fldCharType="separate"/>
           </w:r>
-          <w:hyperlink w:anchor="_Toc466213593" w:history="1">
+          <w:hyperlink w:anchor="_Toc466738299" w:history="1">
             <w:r>
               <w:rPr>
                 <w:rStyle w:val="Hyperlink"/>
                 <w:noProof/>
               </w:rPr>
-              <w:t>Functional Requirements</w:t>
+              <w:t>Use Case Diagram</w:t>
             </w:r>
             <w:r>
               <w:rPr>
@@ -1179,7 +1171,7 @@
                 <w:noProof/>
                 <w:webHidden/>
               </w:rPr>
-              <w:instrText xml:space="preserve"> PAGEREF _Toc466213593 \h </w:instrText>
+              <w:instrText xml:space="preserve"> PAGEREF _Toc466738299 \h </w:instrText>
             </w:r>
             <w:r>
               <w:rPr>
@@ -1212,7 +1204,78 @@
         </w:p>
         <w:p>
           <w:pPr>
-            <w:pStyle w:val="TOC2"/>
+            <w:pStyle w:val="Inhopg1"/>
+            <w:rPr>
+              <w:rFonts w:eastAsiaTheme="minorEastAsia" w:cstheme="minorBidi"/>
+              <w:b w:val="0"/>
+              <w:bCs w:val="0"/>
+              <w:noProof/>
+              <w:sz w:val="22"/>
+              <w:szCs w:val="22"/>
+              <w:lang w:eastAsia="nl-BE"/>
+            </w:rPr>
+          </w:pPr>
+          <w:hyperlink w:anchor="_Toc466738300" w:history="1">
+            <w:r>
+              <w:rPr>
+                <w:rStyle w:val="Hyperlink"/>
+                <w:noProof/>
+              </w:rPr>
+              <w:t>Functional Requirements</w:t>
+            </w:r>
+            <w:r>
+              <w:rPr>
+                <w:noProof/>
+                <w:webHidden/>
+              </w:rPr>
+              <w:tab/>
+            </w:r>
+            <w:r>
+              <w:rPr>
+                <w:noProof/>
+                <w:webHidden/>
+              </w:rPr>
+              <w:fldChar w:fldCharType="begin"/>
+            </w:r>
+            <w:r>
+              <w:rPr>
+                <w:noProof/>
+                <w:webHidden/>
+              </w:rPr>
+              <w:instrText xml:space="preserve"> PAGEREF _Toc466738300 \h </w:instrText>
+            </w:r>
+            <w:r>
+              <w:rPr>
+                <w:noProof/>
+                <w:webHidden/>
+              </w:rPr>
+            </w:r>
+            <w:r>
+              <w:rPr>
+                <w:noProof/>
+                <w:webHidden/>
+              </w:rPr>
+              <w:fldChar w:fldCharType="separate"/>
+            </w:r>
+            <w:r>
+              <w:rPr>
+                <w:noProof/>
+                <w:webHidden/>
+              </w:rPr>
+              <w:t>3</w:t>
+            </w:r>
+            <w:r>
+              <w:rPr>
+                <w:noProof/>
+                <w:webHidden/>
+              </w:rPr>
+              <w:fldChar w:fldCharType="end"/>
+            </w:r>
+          </w:hyperlink>
+        </w:p>
+        <w:p>
+          <w:pPr>
+            <w:pStyle w:val="Inhopg2"/>
             <w:tabs>
               <w:tab w:val="left" w:pos="660"/>
               <w:tab w:val="right" w:pos="9062"/>
@@ -1227,7 +1290,7 @@
               <w:lang w:eastAsia="nl-BE"/>
             </w:rPr>
           </w:pPr>
-          <w:hyperlink w:anchor="_Toc466213594" w:history="1">
+          <w:hyperlink w:anchor="_Toc466738301" w:history="1">
             <w:r>
               <w:rPr>
                 <w:rStyle w:val="Hyperlink"/>
@@ -1273,7 +1336,7 @@
                 <w:noProof/>
                 <w:webHidden/>
               </w:rPr>
-              <w:instrText xml:space="preserve"> PAGEREF _Toc466213594 \h </w:instrText>
+              <w:instrText xml:space="preserve"> PAGEREF _Toc466738301 \h </w:instrText>
             </w:r>
             <w:r>
               <w:rPr>
@@ -1293,7 +1356,7 @@
                 <w:noProof/>
                 <w:webHidden/>
               </w:rPr>
-              <w:t>2</w:t>
+              <w:t>3</w:t>
             </w:r>
             <w:r>
               <w:rPr>
@@ -1306,7 +1369,7 @@
         </w:p>
         <w:p>
           <w:pPr>
-            <w:pStyle w:val="TOC2"/>
+            <w:pStyle w:val="Inhopg2"/>
             <w:tabs>
               <w:tab w:val="left" w:pos="660"/>
               <w:tab w:val="right" w:pos="9062"/>
@@ -1321,7 +1384,7 @@
               <w:lang w:eastAsia="nl-BE"/>
             </w:rPr>
           </w:pPr>
-          <w:hyperlink w:anchor="_Toc466213595" w:history="1">
+          <w:hyperlink w:anchor="_Toc466738302" w:history="1">
             <w:r>
               <w:rPr>
                 <w:rStyle w:val="Hyperlink"/>
@@ -1367,7 +1430,7 @@
                 <w:noProof/>
                 <w:webHidden/>
               </w:rPr>
-              <w:instrText xml:space="preserve"> PAGEREF _Toc466213595 \h </w:instrText>
+              <w:instrText xml:space="preserve"> PAGEREF _Toc466738302 \h </w:instrText>
             </w:r>
             <w:r>
               <w:rPr>
@@ -1387,7 +1450,7 @@
                 <w:noProof/>
                 <w:webHidden/>
               </w:rPr>
-              <w:t>3</w:t>
+              <w:t>4</w:t>
             </w:r>
             <w:r>
               <w:rPr>
@@ -1400,7 +1463,7 @@
         </w:p>
         <w:p>
           <w:pPr>
-            <w:pStyle w:val="TOC2"/>
+            <w:pStyle w:val="Inhopg2"/>
             <w:tabs>
               <w:tab w:val="left" w:pos="660"/>
               <w:tab w:val="right" w:pos="9062"/>
@@ -1415,7 +1478,7 @@
               <w:lang w:eastAsia="nl-BE"/>
             </w:rPr>
           </w:pPr>
-          <w:hyperlink w:anchor="_Toc466213596" w:history="1">
+          <w:hyperlink w:anchor="_Toc466738303" w:history="1">
             <w:r>
               <w:rPr>
                 <w:rStyle w:val="Hyperlink"/>
@@ -1461,7 +1524,7 @@
                 <w:noProof/>
                 <w:webHidden/>
               </w:rPr>
-              <w:instrText xml:space="preserve"> PAGEREF _Toc466213596 \h </w:instrText>
+              <w:instrText xml:space="preserve"> PAGEREF _Toc466738303 \h </w:instrText>
             </w:r>
             <w:r>
               <w:rPr>
@@ -1481,7 +1544,7 @@
                 <w:noProof/>
                 <w:webHidden/>
               </w:rPr>
-              <w:t>3</w:t>
+              <w:t>4</w:t>
             </w:r>
             <w:r>
               <w:rPr>
@@ -1494,7 +1557,7 @@
         </w:p>
         <w:p>
           <w:pPr>
-            <w:pStyle w:val="TOC2"/>
+            <w:pStyle w:val="Inhopg2"/>
             <w:tabs>
               <w:tab w:val="left" w:pos="660"/>
               <w:tab w:val="right" w:pos="9062"/>
@@ -1509,7 +1572,7 @@
               <w:lang w:eastAsia="nl-BE"/>
             </w:rPr>
           </w:pPr>
-          <w:hyperlink w:anchor="_Toc466213597" w:history="1">
+          <w:hyperlink w:anchor="_Toc466738304" w:history="1">
             <w:r>
               <w:rPr>
                 <w:rStyle w:val="Hyperlink"/>
@@ -1555,7 +1618,7 @@
                 <w:noProof/>
                 <w:webHidden/>
               </w:rPr>
-              <w:instrText xml:space="preserve"> PAGEREF _Toc466213597 \h </w:instrText>
+              <w:instrText xml:space="preserve"> PAGEREF _Toc466738304 \h </w:instrText>
             </w:r>
             <w:r>
               <w:rPr>
@@ -1575,7 +1638,7 @@
                 <w:noProof/>
                 <w:webHidden/>
               </w:rPr>
-              <w:t>3</w:t>
+              <w:t>4</w:t>
             </w:r>
             <w:r>
               <w:rPr>
@@ -1588,7 +1651,7 @@
         </w:p>
         <w:p>
           <w:pPr>
-            <w:pStyle w:val="TOC2"/>
+            <w:pStyle w:val="Inhopg2"/>
             <w:tabs>
               <w:tab w:val="left" w:pos="660"/>
               <w:tab w:val="right" w:pos="9062"/>
@@ -1603,7 +1666,7 @@
               <w:lang w:eastAsia="nl-BE"/>
             </w:rPr>
           </w:pPr>
-          <w:hyperlink w:anchor="_Toc466213598" w:history="1">
+          <w:hyperlink w:anchor="_Toc466738305" w:history="1">
             <w:r>
               <w:rPr>
                 <w:rStyle w:val="Hyperlink"/>
@@ -1649,7 +1712,7 @@
                 <w:noProof/>
                 <w:webHidden/>
               </w:rPr>
-              <w:instrText xml:space="preserve"> PAGEREF _Toc466213598 \h </w:instrText>
+              <w:instrText xml:space="preserve"> PAGEREF _Toc466738305 \h </w:instrText>
             </w:r>
             <w:r>
               <w:rPr>
@@ -1669,7 +1732,7 @@
                 <w:noProof/>
                 <w:webHidden/>
               </w:rPr>
-              <w:t>4</w:t>
+              <w:t>5</w:t>
             </w:r>
             <w:r>
               <w:rPr>
@@ -1682,7 +1745,7 @@
         </w:p>
         <w:p>
           <w:pPr>
-            <w:pStyle w:val="TOC2"/>
+            <w:pStyle w:val="Inhopg2"/>
             <w:tabs>
               <w:tab w:val="left" w:pos="660"/>
               <w:tab w:val="right" w:pos="9062"/>
@@ -1697,7 +1760,7 @@
               <w:lang w:eastAsia="nl-BE"/>
             </w:rPr>
           </w:pPr>
-          <w:hyperlink w:anchor="_Toc466213599" w:history="1">
+          <w:hyperlink w:anchor="_Toc466738306" w:history="1">
             <w:r>
               <w:rPr>
                 <w:rStyle w:val="Hyperlink"/>
@@ -1743,7 +1806,7 @@
                 <w:noProof/>
                 <w:webHidden/>
               </w:rPr>
-              <w:instrText xml:space="preserve"> PAGEREF _Toc466213599 \h </w:instrText>
+              <w:instrText xml:space="preserve"> PAGEREF _Toc466738306 \h </w:instrText>
             </w:r>
             <w:r>
               <w:rPr>
@@ -1763,7 +1826,7 @@
                 <w:noProof/>
                 <w:webHidden/>
               </w:rPr>
-              <w:t>4</w:t>
+              <w:t>5</w:t>
             </w:r>
             <w:r>
               <w:rPr>
@@ -1776,7 +1839,7 @@
         </w:p>
         <w:p>
           <w:pPr>
-            <w:pStyle w:val="TOC1"/>
+            <w:pStyle w:val="Inhopg1"/>
             <w:rPr>
               <w:rFonts w:eastAsiaTheme="minorEastAsia" w:cstheme="minorBidi"/>
               <w:b w:val="0"/>
@@ -1787,7 +1850,7 @@
               <w:lang w:eastAsia="nl-BE"/>
             </w:rPr>
           </w:pPr>
-          <w:hyperlink w:anchor="_Toc466213600" w:history="1">
+          <w:hyperlink w:anchor="_Toc466738307" w:history="1">
             <w:r>
               <w:rPr>
                 <w:rStyle w:val="Hyperlink"/>
@@ -1814,7 +1877,7 @@
                 <w:noProof/>
                 <w:webHidden/>
               </w:rPr>
-              <w:instrText xml:space="preserve"> PAGEREF _Toc466213600 \h </w:instrText>
+              <w:instrText xml:space="preserve"> PAGEREF _Toc466738307 \h </w:instrText>
             </w:r>
             <w:r>
               <w:rPr>
@@ -1834,7 +1897,7 @@
                 <w:noProof/>
                 <w:webHidden/>
               </w:rPr>
-              <w:t>6</w:t>
+              <w:t>7</w:t>
             </w:r>
             <w:r>
               <w:rPr>
@@ -1847,7 +1910,7 @@
         </w:p>
         <w:p>
           <w:pPr>
-            <w:pStyle w:val="TOC2"/>
+            <w:pStyle w:val="Inhopg2"/>
             <w:tabs>
               <w:tab w:val="left" w:pos="660"/>
               <w:tab w:val="right" w:pos="9062"/>
@@ -1862,7 +1925,7 @@
               <w:lang w:eastAsia="nl-BE"/>
             </w:rPr>
           </w:pPr>
-          <w:hyperlink w:anchor="_Toc466213601" w:history="1">
+          <w:hyperlink w:anchor="_Toc466738308" w:history="1">
             <w:r>
               <w:rPr>
                 <w:rStyle w:val="Hyperlink"/>
@@ -1908,7 +1971,7 @@
                 <w:noProof/>
                 <w:webHidden/>
               </w:rPr>
-              <w:instrText xml:space="preserve"> PAGEREF _Toc466213601 \h </w:instrText>
+              <w:instrText xml:space="preserve"> PAGEREF _Toc466738308 \h </w:instrText>
             </w:r>
             <w:r>
               <w:rPr>
@@ -1928,7 +1991,7 @@
                 <w:noProof/>
                 <w:webHidden/>
               </w:rPr>
-              <w:t>6</w:t>
+              <w:t>7</w:t>
             </w:r>
             <w:r>
               <w:rPr>
@@ -1941,7 +2004,7 @@
         </w:p>
         <w:p>
           <w:pPr>
-            <w:pStyle w:val="TOC2"/>
+            <w:pStyle w:val="Inhopg2"/>
             <w:tabs>
               <w:tab w:val="left" w:pos="660"/>
               <w:tab w:val="right" w:pos="9062"/>
@@ -1956,7 +2019,7 @@
               <w:lang w:eastAsia="nl-BE"/>
             </w:rPr>
           </w:pPr>
-          <w:hyperlink w:anchor="_Toc466213602" w:history="1">
+          <w:hyperlink w:anchor="_Toc466738309" w:history="1">
             <w:r>
               <w:rPr>
                 <w:rStyle w:val="Hyperlink"/>
@@ -2002,7 +2065,7 @@
                 <w:noProof/>
                 <w:webHidden/>
               </w:rPr>
-              <w:instrText xml:space="preserve"> PAGEREF _Toc466213602 \h </w:instrText>
+              <w:instrText xml:space="preserve"> PAGEREF _Toc466738309 \h </w:instrText>
             </w:r>
             <w:r>
               <w:rPr>
@@ -2022,7 +2085,7 @@
                 <w:noProof/>
                 <w:webHidden/>
               </w:rPr>
-              <w:t>6</w:t>
+              <w:t>7</w:t>
             </w:r>
             <w:r>
               <w:rPr>
@@ -2035,7 +2098,7 @@
         </w:p>
         <w:p>
           <w:pPr>
-            <w:pStyle w:val="TOC2"/>
+            <w:pStyle w:val="Inhopg2"/>
             <w:tabs>
               <w:tab w:val="left" w:pos="660"/>
               <w:tab w:val="right" w:pos="9062"/>
@@ -2050,7 +2113,7 @@
               <w:lang w:eastAsia="nl-BE"/>
             </w:rPr>
           </w:pPr>
-          <w:hyperlink w:anchor="_Toc466213603" w:history="1">
+          <w:hyperlink w:anchor="_Toc466738310" w:history="1">
             <w:r>
               <w:rPr>
                 <w:rStyle w:val="Hyperlink"/>
@@ -2096,7 +2159,7 @@
                 <w:noProof/>
                 <w:webHidden/>
               </w:rPr>
-              <w:instrText xml:space="preserve"> PAGEREF _Toc466213603 \h </w:instrText>
+              <w:instrText xml:space="preserve"> PAGEREF _Toc466738310 \h </w:instrText>
             </w:r>
             <w:r>
               <w:rPr>
@@ -2116,7 +2179,7 @@
                 <w:noProof/>
                 <w:webHidden/>
               </w:rPr>
-              <w:t>6</w:t>
+              <w:t>7</w:t>
             </w:r>
             <w:r>
               <w:rPr>
@@ -2141,7 +2204,7 @@
     </w:sdt>
     <w:p>
       <w:pPr>
-        <w:pStyle w:val="TOCHeading"/>
+        <w:pStyle w:val="Kopvaninhoudsopgave"/>
         <w:keepNext w:val="0"/>
       </w:pPr>
     </w:p>
@@ -2164,7 +2227,7 @@
     </w:p>
     <w:p>
       <w:pPr>
-        <w:pStyle w:val="Heading2"/>
+        <w:pStyle w:val="Kop2"/>
         <w:widowControl w:val="0"/>
         <w:rPr>
           <w:szCs w:val="36"/>
@@ -2183,13 +2246,79 @@
     </w:p>
     <w:p>
       <w:pPr>
-        <w:pStyle w:val="Heading2"/>
+        <w:pStyle w:val="Kop2"/>
         <w:widowControl w:val="0"/>
         <w:rPr>
           <w:szCs w:val="36"/>
         </w:rPr>
       </w:pPr>
-      <w:bookmarkStart w:id="0" w:name="_Toc466213593"/>
+      <w:bookmarkStart w:id="0" w:name="_Toc466738299"/>
+      <w:r>
+        <w:rPr>
+          <w:szCs w:val="36"/>
+        </w:rPr>
+        <w:lastRenderedPageBreak/>
+        <w:t>Use Case Diagram</w:t>
+      </w:r>
+      <w:bookmarkStart w:id="1" w:name="_GoBack"/>
+      <w:bookmarkEnd w:id="0"/>
+      <w:bookmarkEnd w:id="1"/>
+    </w:p>
+    <w:p>
+      <w:pPr>
+        <w:spacing w:after="840"/>
+        <w:ind w:left="-1191"/>
+      </w:pPr>
+      <w:r>
+        <w:pict>
+          <v:shapetype id="_x0000_t75" coordsize="21600,21600" o:spt="75" o:preferrelative="t" path="m@4@5l@4@11@9@11@9@5xe" filled="f" stroked="f">
+            <v:stroke joinstyle="miter"/>
+            <v:formulas>
+              <v:f eqn="if lineDrawn pixelLineWidth 0"/>
+              <v:f eqn="sum @0 1 0"/>
+              <v:f eqn="sum 0 0 @1"/>
+              <v:f eqn="prod @2 1 2"/>
+              <v:f eqn="prod @3 21600 pixelWidth"/>
+              <v:f eqn="prod @3 21600 pixelHeight"/>
+              <v:f eqn="sum @0 0 1"/>
+              <v:f eqn="prod @6 1 2"/>
+              <v:f eqn="prod @7 21600 pixelWidth"/>
+              <v:f eqn="sum @8 21600 0"/>
+              <v:f eqn="prod @7 21600 pixelHeight"/>
+              <v:f eqn="sum @10 21600 0"/>
+            </v:formulas>
+            <v:path o:extrusionok="f" gradientshapeok="t" o:connecttype="rect"/>
+            <o:lock v:ext="edit" aspectratio="t"/>
+          </v:shapetype>
+          <v:shape id="_x0000_i1025" type="#_x0000_t75" style="width:597.9pt;height:405.05pt">
+            <v:imagedata r:id="rId11" o:title="UseCase"/>
+          </v:shape>
+        </w:pict>
+      </w:r>
+    </w:p>
+    <w:p/>
+    <w:p>
+      <w:pPr>
+        <w:tabs>
+          <w:tab w:val="left" w:pos="5880"/>
+        </w:tabs>
+      </w:pPr>
+      <w:r>
+        <w:tab/>
+      </w:r>
+      <w:r>
+        <w:br w:type="page"/>
+      </w:r>
+    </w:p>
+    <w:p>
+      <w:pPr>
+        <w:pStyle w:val="Kop2"/>
+        <w:widowControl w:val="0"/>
+        <w:rPr>
+          <w:szCs w:val="36"/>
+        </w:rPr>
+      </w:pPr>
+      <w:bookmarkStart w:id="2" w:name="_Toc466738300"/>
       <w:r>
         <w:rPr>
           <w:szCs w:val="36"/>
@@ -2197,17 +2326,17 @@
         <w:lastRenderedPageBreak/>
         <w:t>Functional Requirements</w:t>
       </w:r>
-      <w:bookmarkEnd w:id="0"/>
+      <w:bookmarkEnd w:id="2"/>
     </w:p>
     <w:p>
       <w:pPr>
         <w:pStyle w:val="Subtitel"/>
       </w:pPr>
-      <w:bookmarkStart w:id="1" w:name="_Toc466213594"/>
+      <w:bookmarkStart w:id="3" w:name="_Toc466738301"/>
       <w:r>
         <w:t>Game Mechanics / Gameplay</w:t>
       </w:r>
-      <w:bookmarkEnd w:id="1"/>
+      <w:bookmarkEnd w:id="3"/>
     </w:p>
     <w:p>
       <w:pPr>
@@ -2229,13 +2358,13 @@
     </w:p>
     <w:p>
       <w:pPr>
-        <w:pStyle w:val="ListParagraph"/>
+        <w:pStyle w:val="Lijstalinea"/>
         <w:ind w:left="1413"/>
       </w:pPr>
     </w:p>
     <w:p>
       <w:pPr>
-        <w:pStyle w:val="ListParagraph"/>
+        <w:pStyle w:val="Lijstalinea"/>
         <w:numPr>
           <w:ilvl w:val="0"/>
           <w:numId w:val="7"/>
@@ -2246,18 +2375,18 @@
         <w:t xml:space="preserve">De speler beschikt over een ruimteschip dat bestuurd wordt met de </w:t>
       </w:r>
       <w:r>
-        <w:t>pijltjestoetsen of controller.</w:t>
+        <w:t>gekozen sneltoetsen of consoles</w:t>
       </w:r>
       <w:r>
         <w:rPr>
           <w:color w:val="FF0000"/>
         </w:rPr>
-        <w:t xml:space="preserve"> </w:t>
-      </w:r>
-    </w:p>
-    <w:p>
-      <w:pPr>
-        <w:pStyle w:val="ListParagraph"/>
+        <w:t>.</w:t>
+      </w:r>
+    </w:p>
+    <w:p>
+      <w:pPr>
+        <w:pStyle w:val="Lijstalinea"/>
         <w:numPr>
           <w:ilvl w:val="0"/>
           <w:numId w:val="7"/>
@@ -2270,7 +2399,7 @@
     </w:p>
     <w:p>
       <w:pPr>
-        <w:pStyle w:val="ListParagraph"/>
+        <w:pStyle w:val="Lijstalinea"/>
         <w:numPr>
           <w:ilvl w:val="0"/>
           <w:numId w:val="7"/>
@@ -2287,7 +2416,7 @@
     </w:p>
     <w:p>
       <w:pPr>
-        <w:pStyle w:val="ListParagraph"/>
+        <w:pStyle w:val="Lijstalinea"/>
         <w:numPr>
           <w:ilvl w:val="0"/>
           <w:numId w:val="7"/>
@@ -2300,7 +2429,7 @@
     </w:p>
     <w:p>
       <w:pPr>
-        <w:pStyle w:val="ListParagraph"/>
+        <w:pStyle w:val="Lijstalinea"/>
         <w:numPr>
           <w:ilvl w:val="0"/>
           <w:numId w:val="7"/>
@@ -2319,7 +2448,7 @@
     </w:p>
     <w:p>
       <w:pPr>
-        <w:pStyle w:val="ListParagraph"/>
+        <w:pStyle w:val="Lijstalinea"/>
         <w:numPr>
           <w:ilvl w:val="0"/>
           <w:numId w:val="7"/>
@@ -2339,7 +2468,7 @@
     </w:p>
     <w:p>
       <w:pPr>
-        <w:pStyle w:val="ListParagraph"/>
+        <w:pStyle w:val="Lijstalinea"/>
         <w:numPr>
           <w:ilvl w:val="0"/>
           <w:numId w:val="7"/>
@@ -2352,7 +2481,7 @@
     </w:p>
     <w:p>
       <w:pPr>
-        <w:pStyle w:val="ListParagraph"/>
+        <w:pStyle w:val="Lijstalinea"/>
         <w:numPr>
           <w:ilvl w:val="0"/>
           <w:numId w:val="7"/>
@@ -2365,7 +2494,7 @@
     </w:p>
     <w:p>
       <w:pPr>
-        <w:pStyle w:val="ListParagraph"/>
+        <w:pStyle w:val="Lijstalinea"/>
         <w:numPr>
           <w:ilvl w:val="0"/>
           <w:numId w:val="7"/>
@@ -2378,7 +2507,7 @@
     </w:p>
     <w:p>
       <w:pPr>
-        <w:pStyle w:val="ListParagraph"/>
+        <w:pStyle w:val="Lijstalinea"/>
         <w:numPr>
           <w:ilvl w:val="0"/>
           <w:numId w:val="7"/>
@@ -2391,7 +2520,7 @@
     </w:p>
     <w:p>
       <w:pPr>
-        <w:pStyle w:val="ListParagraph"/>
+        <w:pStyle w:val="Lijstalinea"/>
         <w:numPr>
           <w:ilvl w:val="0"/>
           <w:numId w:val="7"/>
@@ -2413,13 +2542,13 @@
     </w:p>
     <w:p>
       <w:pPr>
-        <w:pStyle w:val="ListParagraph"/>
+        <w:pStyle w:val="Lijstalinea"/>
         <w:ind w:left="1413"/>
       </w:pPr>
     </w:p>
     <w:p>
       <w:pPr>
-        <w:pStyle w:val="ListParagraph"/>
+        <w:pStyle w:val="Lijstalinea"/>
         <w:numPr>
           <w:ilvl w:val="1"/>
           <w:numId w:val="8"/>
@@ -2433,7 +2562,7 @@
     </w:p>
     <w:p>
       <w:pPr>
-        <w:pStyle w:val="ListParagraph"/>
+        <w:pStyle w:val="Lijstalinea"/>
         <w:numPr>
           <w:ilvl w:val="1"/>
           <w:numId w:val="8"/>
@@ -2447,7 +2576,7 @@
     </w:p>
     <w:p>
       <w:pPr>
-        <w:pStyle w:val="ListParagraph"/>
+        <w:pStyle w:val="Lijstalinea"/>
         <w:numPr>
           <w:ilvl w:val="1"/>
           <w:numId w:val="8"/>
@@ -2461,7 +2590,7 @@
     </w:p>
     <w:p>
       <w:pPr>
-        <w:pStyle w:val="ListParagraph"/>
+        <w:pStyle w:val="Lijstalinea"/>
         <w:ind w:left="705"/>
       </w:pPr>
     </w:p>
@@ -2483,12 +2612,12 @@
       <w:pPr>
         <w:pStyle w:val="Subtitel"/>
       </w:pPr>
-      <w:bookmarkStart w:id="2" w:name="_Toc466213595"/>
+      <w:bookmarkStart w:id="4" w:name="_Toc466738302"/>
       <w:r>
         <w:lastRenderedPageBreak/>
         <w:t>Power ups / downs</w:t>
       </w:r>
-      <w:bookmarkEnd w:id="2"/>
+      <w:bookmarkEnd w:id="4"/>
     </w:p>
     <w:p>
       <w:pPr>
@@ -2509,7 +2638,7 @@
     </w:p>
     <w:p>
       <w:pPr>
-        <w:pStyle w:val="ListParagraph"/>
+        <w:pStyle w:val="Lijstalinea"/>
         <w:keepNext/>
         <w:numPr>
           <w:ilvl w:val="0"/>
@@ -2528,7 +2657,7 @@
     </w:p>
     <w:p>
       <w:pPr>
-        <w:pStyle w:val="ListParagraph"/>
+        <w:pStyle w:val="Lijstalinea"/>
         <w:keepNext/>
         <w:numPr>
           <w:ilvl w:val="0"/>
@@ -2558,7 +2687,7 @@
     </w:p>
     <w:p>
       <w:pPr>
-        <w:pStyle w:val="ListParagraph"/>
+        <w:pStyle w:val="Lijstalinea"/>
         <w:numPr>
           <w:ilvl w:val="0"/>
           <w:numId w:val="8"/>
@@ -2576,7 +2705,7 @@
     </w:p>
     <w:p>
       <w:pPr>
-        <w:pStyle w:val="ListParagraph"/>
+        <w:pStyle w:val="Lijstalinea"/>
         <w:numPr>
           <w:ilvl w:val="0"/>
           <w:numId w:val="8"/>
@@ -2591,11 +2720,11 @@
       <w:pPr>
         <w:pStyle w:val="Subtitel"/>
       </w:pPr>
-      <w:bookmarkStart w:id="3" w:name="_Toc466213596"/>
+      <w:bookmarkStart w:id="5" w:name="_Toc466738303"/>
       <w:r>
         <w:t>Campaign modus / Tech tree</w:t>
       </w:r>
-      <w:bookmarkEnd w:id="3"/>
+      <w:bookmarkEnd w:id="5"/>
     </w:p>
     <w:p/>
     <w:p>
@@ -2608,7 +2737,7 @@
     </w:p>
     <w:p>
       <w:pPr>
-        <w:pStyle w:val="ListParagraph"/>
+        <w:pStyle w:val="Lijstalinea"/>
         <w:numPr>
           <w:ilvl w:val="0"/>
           <w:numId w:val="8"/>
@@ -2620,7 +2749,7 @@
     </w:p>
     <w:p>
       <w:pPr>
-        <w:pStyle w:val="ListParagraph"/>
+        <w:pStyle w:val="Lijstalinea"/>
         <w:numPr>
           <w:ilvl w:val="0"/>
           <w:numId w:val="8"/>
@@ -2638,7 +2767,7 @@
     </w:p>
     <w:p>
       <w:pPr>
-        <w:pStyle w:val="ListParagraph"/>
+        <w:pStyle w:val="Lijstalinea"/>
         <w:ind w:left="705"/>
       </w:pPr>
     </w:p>
@@ -2652,13 +2781,13 @@
     </w:p>
     <w:p>
       <w:pPr>
-        <w:pStyle w:val="ListParagraph"/>
+        <w:pStyle w:val="Lijstalinea"/>
         <w:ind w:left="705"/>
       </w:pPr>
     </w:p>
     <w:p>
       <w:pPr>
-        <w:pStyle w:val="ListParagraph"/>
+        <w:pStyle w:val="Lijstalinea"/>
         <w:numPr>
           <w:ilvl w:val="0"/>
           <w:numId w:val="8"/>
@@ -2673,7 +2802,7 @@
     </w:p>
     <w:p>
       <w:pPr>
-        <w:pStyle w:val="ListParagraph"/>
+        <w:pStyle w:val="Lijstalinea"/>
         <w:numPr>
           <w:ilvl w:val="0"/>
           <w:numId w:val="8"/>
@@ -2696,6 +2825,21 @@
       </w:r>
       <w:r>
         <w:t>.</w:t>
+      </w:r>
+    </w:p>
+    <w:p>
+      <w:pPr>
+        <w:pStyle w:val="Lijstalinea"/>
+        <w:numPr>
+          <w:ilvl w:val="0"/>
+          <w:numId w:val="8"/>
+        </w:numPr>
+      </w:pPr>
+      <w:r>
+        <w:t>De toegankelijkheid van de volledige Tech Tree is afhankelijk van je level, niet alle</w:t>
+      </w:r>
+      <w:r>
+        <w:t>s is verkrijgbaar voor je een maximum level behaalt.</w:t>
       </w:r>
     </w:p>
     <w:p>
@@ -2712,7 +2856,7 @@
       <w:pPr>
         <w:pStyle w:val="Subtitel"/>
       </w:pPr>
-      <w:bookmarkStart w:id="4" w:name="_Toc466213597"/>
+      <w:bookmarkStart w:id="6" w:name="_Toc466738304"/>
       <w:r>
         <w:t xml:space="preserve">Integratie </w:t>
       </w:r>
@@ -2722,7 +2866,7 @@
       <w:r>
         <w:t xml:space="preserve"> media</w:t>
       </w:r>
-      <w:bookmarkEnd w:id="4"/>
+      <w:bookmarkEnd w:id="6"/>
     </w:p>
     <w:p>
       <w:pPr>
@@ -2749,7 +2893,7 @@
     </w:p>
     <w:p>
       <w:pPr>
-        <w:pStyle w:val="ListParagraph"/>
+        <w:pStyle w:val="Lijstalinea"/>
         <w:numPr>
           <w:ilvl w:val="0"/>
           <w:numId w:val="8"/>
@@ -2761,7 +2905,7 @@
     </w:p>
     <w:p>
       <w:pPr>
-        <w:pStyle w:val="ListParagraph"/>
+        <w:pStyle w:val="Lijstalinea"/>
         <w:numPr>
           <w:ilvl w:val="0"/>
           <w:numId w:val="8"/>
@@ -2797,7 +2941,7 @@
     </w:p>
     <w:p>
       <w:pPr>
-        <w:pStyle w:val="ListParagraph"/>
+        <w:pStyle w:val="Lijstalinea"/>
         <w:numPr>
           <w:ilvl w:val="0"/>
           <w:numId w:val="8"/>
@@ -2812,7 +2956,7 @@
     </w:p>
     <w:p>
       <w:pPr>
-        <w:pStyle w:val="ListParagraph"/>
+        <w:pStyle w:val="Lijstalinea"/>
         <w:numPr>
           <w:ilvl w:val="0"/>
           <w:numId w:val="8"/>
@@ -2838,7 +2982,7 @@
     </w:p>
     <w:p>
       <w:pPr>
-        <w:pStyle w:val="ListParagraph"/>
+        <w:pStyle w:val="Lijstalinea"/>
         <w:numPr>
           <w:ilvl w:val="0"/>
           <w:numId w:val="8"/>
@@ -2850,7 +2994,7 @@
     </w:p>
     <w:p>
       <w:pPr>
-        <w:pStyle w:val="ListParagraph"/>
+        <w:pStyle w:val="Lijstalinea"/>
         <w:numPr>
           <w:ilvl w:val="0"/>
           <w:numId w:val="8"/>
@@ -2863,7 +3007,7 @@
     <w:p/>
     <w:p>
       <w:pPr>
-        <w:pStyle w:val="ListParagraph"/>
+        <w:pStyle w:val="Lijstalinea"/>
         <w:ind w:left="360"/>
       </w:pPr>
     </w:p>
@@ -2871,11 +3015,11 @@
       <w:pPr>
         <w:pStyle w:val="Subtitel"/>
       </w:pPr>
-      <w:bookmarkStart w:id="5" w:name="_Toc466213598"/>
+      <w:bookmarkStart w:id="7" w:name="_Toc466738305"/>
       <w:r>
         <w:t>Werking wedstrijden / clans / wars</w:t>
       </w:r>
-      <w:bookmarkEnd w:id="5"/>
+      <w:bookmarkEnd w:id="7"/>
     </w:p>
     <w:p>
       <w:pPr>
@@ -2892,7 +3036,7 @@
     </w:p>
     <w:p>
       <w:pPr>
-        <w:pStyle w:val="ListParagraph"/>
+        <w:pStyle w:val="Lijstalinea"/>
         <w:numPr>
           <w:ilvl w:val="0"/>
           <w:numId w:val="8"/>
@@ -2904,7 +3048,7 @@
     </w:p>
     <w:p>
       <w:pPr>
-        <w:pStyle w:val="ListParagraph"/>
+        <w:pStyle w:val="Lijstalinea"/>
         <w:numPr>
           <w:ilvl w:val="0"/>
           <w:numId w:val="8"/>
@@ -2930,7 +3074,7 @@
     <w:p/>
     <w:p>
       <w:pPr>
-        <w:pStyle w:val="ListParagraph"/>
+        <w:pStyle w:val="Lijstalinea"/>
         <w:numPr>
           <w:ilvl w:val="0"/>
           <w:numId w:val="8"/>
@@ -2961,7 +3105,7 @@
     </w:p>
     <w:p>
       <w:pPr>
-        <w:pStyle w:val="ListParagraph"/>
+        <w:pStyle w:val="Lijstalinea"/>
         <w:numPr>
           <w:ilvl w:val="0"/>
           <w:numId w:val="8"/>
@@ -2973,7 +3117,7 @@
     </w:p>
     <w:p>
       <w:pPr>
-        <w:pStyle w:val="ListParagraph"/>
+        <w:pStyle w:val="Lijstalinea"/>
         <w:numPr>
           <w:ilvl w:val="0"/>
           <w:numId w:val="8"/>
@@ -2985,7 +3129,7 @@
     </w:p>
     <w:p>
       <w:pPr>
-        <w:pStyle w:val="ListParagraph"/>
+        <w:pStyle w:val="Lijstalinea"/>
         <w:numPr>
           <w:ilvl w:val="0"/>
           <w:numId w:val="8"/>
@@ -3000,11 +3144,11 @@
       <w:pPr>
         <w:pStyle w:val="Subtitel"/>
       </w:pPr>
-      <w:bookmarkStart w:id="6" w:name="_Toc466213599"/>
+      <w:bookmarkStart w:id="8" w:name="_Toc466738306"/>
       <w:r>
         <w:t>Monetisation</w:t>
       </w:r>
-      <w:bookmarkEnd w:id="6"/>
+      <w:bookmarkEnd w:id="8"/>
     </w:p>
     <w:p>
       <w:pPr>
@@ -3021,7 +3165,7 @@
     </w:p>
     <w:p>
       <w:pPr>
-        <w:pStyle w:val="ListParagraph"/>
+        <w:pStyle w:val="Lijstalinea"/>
         <w:numPr>
           <w:ilvl w:val="0"/>
           <w:numId w:val="8"/>
@@ -3033,7 +3177,7 @@
     </w:p>
     <w:p>
       <w:pPr>
-        <w:pStyle w:val="ListParagraph"/>
+        <w:pStyle w:val="Lijstalinea"/>
         <w:numPr>
           <w:ilvl w:val="0"/>
           <w:numId w:val="8"/>
@@ -3066,7 +3210,7 @@
     </w:p>
     <w:p>
       <w:pPr>
-        <w:pStyle w:val="ListParagraph"/>
+        <w:pStyle w:val="Lijstalinea"/>
         <w:numPr>
           <w:ilvl w:val="0"/>
           <w:numId w:val="8"/>
@@ -3078,7 +3222,7 @@
     </w:p>
     <w:p>
       <w:pPr>
-        <w:pStyle w:val="ListParagraph"/>
+        <w:pStyle w:val="Lijstalinea"/>
         <w:numPr>
           <w:ilvl w:val="0"/>
           <w:numId w:val="8"/>
@@ -3096,7 +3240,7 @@
     </w:p>
     <w:p>
       <w:pPr>
-        <w:pStyle w:val="ListParagraph"/>
+        <w:pStyle w:val="Lijstalinea"/>
         <w:numPr>
           <w:ilvl w:val="0"/>
           <w:numId w:val="8"/>
@@ -3126,7 +3270,7 @@
     </w:p>
     <w:p>
       <w:pPr>
-        <w:pStyle w:val="ListParagraph"/>
+        <w:pStyle w:val="Lijstalinea"/>
         <w:numPr>
           <w:ilvl w:val="0"/>
           <w:numId w:val="8"/>
@@ -3162,12 +3306,12 @@
     </w:p>
     <w:p>
       <w:pPr>
-        <w:pStyle w:val="Heading2"/>
+        <w:pStyle w:val="Kop2"/>
         <w:rPr>
           <w:szCs w:val="36"/>
         </w:rPr>
         <w:sectPr>
-          <w:footerReference w:type="default" r:id="rId11"/>
+          <w:footerReference w:type="default" r:id="rId12"/>
           <w:type w:val="continuous"/>
           <w:pgSz w:w="11906" w:h="16838"/>
           <w:pgMar w:top="1417" w:right="1417" w:bottom="1417" w:left="1417" w:header="708" w:footer="708" w:gutter="0"/>
@@ -3178,12 +3322,12 @@
     </w:p>
     <w:p>
       <w:pPr>
-        <w:pStyle w:val="Heading2"/>
+        <w:pStyle w:val="Kop2"/>
         <w:rPr>
           <w:szCs w:val="36"/>
         </w:rPr>
       </w:pPr>
-      <w:bookmarkStart w:id="7" w:name="_Toc466213600"/>
+      <w:bookmarkStart w:id="9" w:name="_Toc466738307"/>
       <w:r>
         <w:rPr>
           <w:szCs w:val="36"/>
@@ -3191,7 +3335,7 @@
         <w:lastRenderedPageBreak/>
         <w:t>Non Functional Requirements</w:t>
       </w:r>
-      <w:bookmarkEnd w:id="7"/>
+      <w:bookmarkEnd w:id="9"/>
     </w:p>
     <w:p>
       <w:pPr>
@@ -3211,11 +3355,11 @@
           <w:numId w:val="21"/>
         </w:numPr>
       </w:pPr>
-      <w:bookmarkStart w:id="8" w:name="_Toc466213601"/>
+      <w:bookmarkStart w:id="10" w:name="_Toc466738308"/>
       <w:r>
         <w:t>Distributieplatformen</w:t>
       </w:r>
-      <w:bookmarkEnd w:id="8"/>
+      <w:bookmarkEnd w:id="10"/>
     </w:p>
     <w:p>
       <w:pPr>
@@ -3227,13 +3371,13 @@
     </w:p>
     <w:p>
       <w:pPr>
-        <w:pStyle w:val="ListParagraph"/>
+        <w:pStyle w:val="Lijstalinea"/>
         <w:ind w:left="1413"/>
       </w:pPr>
     </w:p>
     <w:p>
       <w:pPr>
-        <w:pStyle w:val="ListParagraph"/>
+        <w:pStyle w:val="Lijstalinea"/>
         <w:numPr>
           <w:ilvl w:val="0"/>
           <w:numId w:val="8"/>
@@ -3257,7 +3401,7 @@
     </w:p>
     <w:p>
       <w:pPr>
-        <w:pStyle w:val="ListParagraph"/>
+        <w:pStyle w:val="Lijstalinea"/>
         <w:numPr>
           <w:ilvl w:val="0"/>
           <w:numId w:val="8"/>
@@ -3269,7 +3413,7 @@
     </w:p>
     <w:p>
       <w:pPr>
-        <w:pStyle w:val="ListParagraph"/>
+        <w:pStyle w:val="Lijstalinea"/>
         <w:numPr>
           <w:ilvl w:val="0"/>
           <w:numId w:val="8"/>
@@ -3290,13 +3434,13 @@
     </w:p>
     <w:p>
       <w:pPr>
-        <w:pStyle w:val="ListParagraph"/>
+        <w:pStyle w:val="Lijstalinea"/>
         <w:ind w:left="1413"/>
       </w:pPr>
     </w:p>
     <w:p>
       <w:pPr>
-        <w:pStyle w:val="ListParagraph"/>
+        <w:pStyle w:val="Lijstalinea"/>
         <w:numPr>
           <w:ilvl w:val="0"/>
           <w:numId w:val="8"/>
@@ -3308,7 +3452,7 @@
     </w:p>
     <w:p>
       <w:pPr>
-        <w:pStyle w:val="ListParagraph"/>
+        <w:pStyle w:val="Lijstalinea"/>
         <w:numPr>
           <w:ilvl w:val="0"/>
           <w:numId w:val="8"/>
@@ -3320,7 +3464,7 @@
     </w:p>
     <w:p>
       <w:pPr>
-        <w:pStyle w:val="ListParagraph"/>
+        <w:pStyle w:val="Lijstalinea"/>
         <w:numPr>
           <w:ilvl w:val="0"/>
           <w:numId w:val="8"/>
@@ -3335,7 +3479,7 @@
     </w:p>
     <w:p>
       <w:pPr>
-        <w:pStyle w:val="ListParagraph"/>
+        <w:pStyle w:val="Lijstalinea"/>
         <w:ind w:left="705"/>
         <w:rPr>
           <w:rFonts w:asciiTheme="majorHAnsi" w:eastAsiaTheme="majorEastAsia" w:hAnsiTheme="majorHAnsi" w:cstheme="majorBidi"/>
@@ -3347,7 +3491,7 @@
     </w:p>
     <w:p>
       <w:pPr>
-        <w:pStyle w:val="ListParagraph"/>
+        <w:pStyle w:val="Lijstalinea"/>
         <w:ind w:left="705"/>
         <w:rPr>
           <w:rFonts w:asciiTheme="majorHAnsi" w:eastAsiaTheme="majorEastAsia" w:hAnsiTheme="majorHAnsi" w:cstheme="majorBidi"/>
@@ -3361,11 +3505,11 @@
       <w:pPr>
         <w:pStyle w:val="Subtitel"/>
       </w:pPr>
-      <w:bookmarkStart w:id="9" w:name="_Toc466213602"/>
+      <w:bookmarkStart w:id="11" w:name="_Toc466738309"/>
       <w:r>
         <w:t>Performance requirements</w:t>
       </w:r>
-      <w:bookmarkEnd w:id="9"/>
+      <w:bookmarkEnd w:id="11"/>
     </w:p>
     <w:p>
       <w:pPr>
@@ -3377,13 +3521,13 @@
     </w:p>
     <w:p>
       <w:pPr>
-        <w:pStyle w:val="ListParagraph"/>
+        <w:pStyle w:val="Lijstalinea"/>
         <w:ind w:left="1413"/>
       </w:pPr>
     </w:p>
     <w:p>
       <w:pPr>
-        <w:pStyle w:val="ListParagraph"/>
+        <w:pStyle w:val="Lijstalinea"/>
         <w:numPr>
           <w:ilvl w:val="0"/>
           <w:numId w:val="8"/>
@@ -3395,7 +3539,7 @@
     </w:p>
     <w:p>
       <w:pPr>
-        <w:pStyle w:val="ListParagraph"/>
+        <w:pStyle w:val="Lijstalinea"/>
         <w:numPr>
           <w:ilvl w:val="0"/>
           <w:numId w:val="8"/>
@@ -3407,7 +3551,7 @@
     </w:p>
     <w:p>
       <w:pPr>
-        <w:pStyle w:val="ListParagraph"/>
+        <w:pStyle w:val="Lijstalinea"/>
         <w:ind w:left="705"/>
       </w:pPr>
     </w:p>
@@ -3421,13 +3565,13 @@
     </w:p>
     <w:p>
       <w:pPr>
-        <w:pStyle w:val="ListParagraph"/>
+        <w:pStyle w:val="Lijstalinea"/>
         <w:ind w:left="1413"/>
       </w:pPr>
     </w:p>
     <w:p>
       <w:pPr>
-        <w:pStyle w:val="ListParagraph"/>
+        <w:pStyle w:val="Lijstalinea"/>
         <w:numPr>
           <w:ilvl w:val="0"/>
           <w:numId w:val="8"/>
@@ -3451,11 +3595,11 @@
       <w:pPr>
         <w:pStyle w:val="Subtitel"/>
       </w:pPr>
-      <w:bookmarkStart w:id="10" w:name="_Toc466213603"/>
+      <w:bookmarkStart w:id="12" w:name="_Toc466738310"/>
       <w:r>
         <w:t>Security requirements</w:t>
       </w:r>
-      <w:bookmarkEnd w:id="10"/>
+      <w:bookmarkEnd w:id="12"/>
     </w:p>
     <w:p>
       <w:pPr>
@@ -3467,13 +3611,13 @@
     </w:p>
     <w:p>
       <w:pPr>
-        <w:pStyle w:val="ListParagraph"/>
+        <w:pStyle w:val="Lijstalinea"/>
         <w:ind w:left="1413"/>
       </w:pPr>
     </w:p>
     <w:p>
       <w:pPr>
-        <w:pStyle w:val="ListParagraph"/>
+        <w:pStyle w:val="Lijstalinea"/>
         <w:numPr>
           <w:ilvl w:val="0"/>
           <w:numId w:val="8"/>
@@ -3504,13 +3648,13 @@
     </w:p>
     <w:p>
       <w:pPr>
-        <w:pStyle w:val="ListParagraph"/>
+        <w:pStyle w:val="Lijstalinea"/>
         <w:ind w:left="1413"/>
       </w:pPr>
     </w:p>
     <w:p>
       <w:pPr>
-        <w:pStyle w:val="ListParagraph"/>
+        <w:pStyle w:val="Lijstalinea"/>
         <w:numPr>
           <w:ilvl w:val="0"/>
           <w:numId w:val="8"/>
@@ -3522,7 +3666,7 @@
     </w:p>
     <w:p>
       <w:pPr>
-        <w:pStyle w:val="ListParagraph"/>
+        <w:pStyle w:val="Lijstalinea"/>
         <w:numPr>
           <w:ilvl w:val="0"/>
           <w:numId w:val="8"/>
@@ -3543,13 +3687,13 @@
     </w:p>
     <w:p>
       <w:pPr>
-        <w:pStyle w:val="ListParagraph"/>
+        <w:pStyle w:val="Lijstalinea"/>
         <w:ind w:left="1413"/>
       </w:pPr>
     </w:p>
     <w:p>
       <w:pPr>
-        <w:pStyle w:val="ListParagraph"/>
+        <w:pStyle w:val="Lijstalinea"/>
         <w:numPr>
           <w:ilvl w:val="0"/>
           <w:numId w:val="8"/>
@@ -3564,45 +3708,16 @@
         <w:spacing w:after="0"/>
       </w:pPr>
     </w:p>
-    <w:p>
-      <w:pPr>
-        <w:pStyle w:val="ListParagraph"/>
-        <w:numPr>
-          <w:ilvl w:val="0"/>
-          <w:numId w:val="8"/>
-        </w:numPr>
-      </w:pPr>
-      <w:r>
-        <w:t>Je kan het spel live</w:t>
-      </w:r>
-      <w:r>
-        <w:t>streamen via Twitch / Youtube. Er kan rechtstreeks vanuit het spel gestreamd worden naar de verschillende Streaming kanalen.</w:t>
-      </w:r>
-    </w:p>
-    <w:p>
-      <w:pPr>
-        <w:pStyle w:val="ListParagraph"/>
-        <w:numPr>
-          <w:ilvl w:val="0"/>
-          <w:numId w:val="8"/>
-        </w:numPr>
-      </w:pPr>
-      <w:r>
-        <w:t>Wedstrijden en Wars worden ook live gestreamd op Twitch.</w:t>
-      </w:r>
-      <w:bookmarkStart w:id="11" w:name="_GoBack"/>
-      <w:bookmarkEnd w:id="11"/>
-    </w:p>
     <w:p/>
     <w:p>
       <w:pPr>
-        <w:pStyle w:val="ListParagraph"/>
+        <w:pStyle w:val="Lijstalinea"/>
         <w:ind w:left="0"/>
       </w:pPr>
     </w:p>
     <w:p>
       <w:pPr>
-        <w:pStyle w:val="ListParagraph"/>
+        <w:pStyle w:val="Lijstalinea"/>
         <w:ind w:left="0"/>
       </w:pPr>
     </w:p>
@@ -3791,7 +3906,7 @@
   </w:tbl>
   <w:p>
     <w:pPr>
-      <w:pStyle w:val="Footer"/>
+      <w:pStyle w:val="Voettekst"/>
     </w:pPr>
   </w:p>
 </w:ftr>
@@ -3817,7 +3932,7 @@
           <w:sz w:val="20"/>
           <w:szCs w:val="20"/>
         </w:rPr>
-        <w:id w:val="-1770922290"/>
+        <w:id w:val="-719124721"/>
         <w:docPartObj>
           <w:docPartGallery w:val="Page Numbers (Bottom of Page)"/>
           <w:docPartUnique/>
@@ -3862,15 +3977,7 @@
                   <w:sz w:val="20"/>
                   <w:szCs w:val="20"/>
                 </w:rPr>
-                <w:t xml:space="preserve">Howest </w:t>
-              </w:r>
-              <w:r>
-                <w:rPr>
-                  <w:rFonts w:asciiTheme="majorHAnsi" w:eastAsiaTheme="majorEastAsia" w:hAnsiTheme="majorHAnsi" w:cstheme="majorBidi"/>
-                  <w:sz w:val="20"/>
-                  <w:szCs w:val="20"/>
-                </w:rPr>
-                <w:t>TI</w:t>
+                <w:t>Howest TI</w:t>
               </w:r>
               <w:r>
                 <w:rPr>
@@ -3930,7 +4037,7 @@
                   <w:noProof/>
                   <w:lang w:val="nl-NL"/>
                 </w:rPr>
-                <w:t>7</w:t>
+                <w:t>5</w:t>
               </w:r>
               <w:r>
                 <w:fldChar w:fldCharType="end"/>
@@ -3943,7 +4050,7 @@
   </w:tbl>
   <w:p>
     <w:pPr>
-      <w:pStyle w:val="Footer"/>
+      <w:pStyle w:val="Voettekst"/>
     </w:pPr>
   </w:p>
 </w:ftr>
@@ -3978,7 +4085,7 @@
 <w:hdr xmlns:wpc="http://schemas.microsoft.com/office/word/2010/wordprocessingCanvas" xmlns:mc="http://schemas.openxmlformats.org/markup-compatibility/2006" xmlns:o="urn:schemas-microsoft-com:office:office" xmlns:r="http://schemas.openxmlformats.org/officeDocument/2006/relationships" xmlns:m="http://schemas.openxmlformats.org/officeDocument/2006/math" xmlns:v="urn:schemas-microsoft-com:vml" xmlns:wp14="http://schemas.microsoft.com/office/word/2010/wordprocessingDrawing" xmlns:wp="http://schemas.openxmlformats.org/drawingml/2006/wordprocessingDrawing" xmlns:w10="urn:schemas-microsoft-com:office:word" xmlns:w="http://schemas.openxmlformats.org/wordprocessingml/2006/main" xmlns:w14="http://schemas.microsoft.com/office/word/2010/wordml" xmlns:w15="http://schemas.microsoft.com/office/word/2012/wordml" xmlns:wpg="http://schemas.microsoft.com/office/word/2010/wordprocessingGroup" xmlns:wpi="http://schemas.microsoft.com/office/word/2010/wordprocessingInk" xmlns:wne="http://schemas.microsoft.com/office/word/2006/wordml" xmlns:wps="http://schemas.microsoft.com/office/word/2010/wordprocessingShape" mc:Ignorable="w14 w15 wp14">
   <w:p>
     <w:pPr>
-      <w:pStyle w:val="Header"/>
+      <w:pStyle w:val="Koptekst"/>
       <w:rPr>
         <w:lang w:val="en-US"/>
       </w:rPr>
@@ -3989,14 +4096,12 @@
       </w:rPr>
       <w:tab/>
     </w:r>
-    <w:proofErr w:type="spellStart"/>
     <w:r>
       <w:rPr>
         <w:lang w:val="en-US"/>
       </w:rPr>
       <w:t>Projectdossier</w:t>
     </w:r>
-    <w:proofErr w:type="spellEnd"/>
   </w:p>
 </w:hdr>
 </file>
@@ -6807,15 +6912,15 @@
     <w:lsdException w:name="List Table 6 Colorful Accent 6" w:uiPriority="51"/>
     <w:lsdException w:name="List Table 7 Colorful Accent 6" w:uiPriority="52"/>
   </w:latentStyles>
-  <w:style w:type="paragraph" w:default="1" w:styleId="Normal">
+  <w:style w:type="paragraph" w:default="1" w:styleId="Standaard">
     <w:name w:val="Normal"/>
     <w:qFormat/>
   </w:style>
-  <w:style w:type="paragraph" w:styleId="Heading1">
+  <w:style w:type="paragraph" w:styleId="Kop1">
     <w:name w:val="heading 1"/>
-    <w:basedOn w:val="Normal"/>
-    <w:next w:val="Normal"/>
-    <w:link w:val="Heading1Char"/>
+    <w:basedOn w:val="Standaard"/>
+    <w:next w:val="Standaard"/>
+    <w:link w:val="Kop1Char"/>
     <w:uiPriority w:val="9"/>
     <w:qFormat/>
     <w:rsid w:val="00DA36EB"/>
@@ -6832,11 +6937,11 @@
       <w:szCs w:val="32"/>
     </w:rPr>
   </w:style>
-  <w:style w:type="paragraph" w:styleId="Heading2">
+  <w:style w:type="paragraph" w:styleId="Kop2">
     <w:name w:val="heading 2"/>
-    <w:basedOn w:val="Normal"/>
-    <w:next w:val="Normal"/>
-    <w:link w:val="Heading2Char"/>
+    <w:basedOn w:val="Standaard"/>
+    <w:next w:val="Standaard"/>
+    <w:link w:val="Kop2Char"/>
     <w:uiPriority w:val="9"/>
     <w:unhideWhenUsed/>
     <w:qFormat/>
@@ -6855,11 +6960,11 @@
       <w:szCs w:val="26"/>
     </w:rPr>
   </w:style>
-  <w:style w:type="paragraph" w:styleId="Heading3">
+  <w:style w:type="paragraph" w:styleId="Kop3">
     <w:name w:val="heading 3"/>
-    <w:basedOn w:val="Normal"/>
-    <w:next w:val="Normal"/>
-    <w:link w:val="Heading3Char"/>
+    <w:basedOn w:val="Standaard"/>
+    <w:next w:val="Standaard"/>
+    <w:link w:val="Kop3Char"/>
     <w:uiPriority w:val="9"/>
     <w:semiHidden/>
     <w:unhideWhenUsed/>
@@ -6878,11 +6983,11 @@
       <w:szCs w:val="24"/>
     </w:rPr>
   </w:style>
-  <w:style w:type="paragraph" w:styleId="Heading4">
+  <w:style w:type="paragraph" w:styleId="Kop4">
     <w:name w:val="heading 4"/>
-    <w:basedOn w:val="Normal"/>
-    <w:next w:val="Normal"/>
-    <w:link w:val="Heading4Char"/>
+    <w:basedOn w:val="Standaard"/>
+    <w:next w:val="Standaard"/>
+    <w:link w:val="Kop4Char"/>
     <w:uiPriority w:val="9"/>
     <w:semiHidden/>
     <w:unhideWhenUsed/>
@@ -6901,13 +7006,13 @@
       <w:color w:val="2E74B5" w:themeColor="accent1" w:themeShade="BF"/>
     </w:rPr>
   </w:style>
-  <w:style w:type="character" w:default="1" w:styleId="DefaultParagraphFont">
+  <w:style w:type="character" w:default="1" w:styleId="Standaardalinea-lettertype">
     <w:name w:val="Default Paragraph Font"/>
     <w:uiPriority w:val="1"/>
     <w:semiHidden/>
     <w:unhideWhenUsed/>
   </w:style>
-  <w:style w:type="table" w:default="1" w:styleId="TableNormal">
+  <w:style w:type="table" w:default="1" w:styleId="Standaardtabel">
     <w:name w:val="Normal Table"/>
     <w:uiPriority w:val="99"/>
     <w:semiHidden/>
@@ -6922,17 +7027,17 @@
       </w:tblCellMar>
     </w:tblPr>
   </w:style>
-  <w:style w:type="numbering" w:default="1" w:styleId="NoList">
+  <w:style w:type="numbering" w:default="1" w:styleId="Geenlijst">
     <w:name w:val="No List"/>
     <w:uiPriority w:val="99"/>
     <w:semiHidden/>
     <w:unhideWhenUsed/>
   </w:style>
-  <w:style w:type="paragraph" w:styleId="Title">
+  <w:style w:type="paragraph" w:styleId="Titel">
     <w:name w:val="Title"/>
-    <w:basedOn w:val="Normal"/>
-    <w:next w:val="Normal"/>
-    <w:link w:val="TitleChar"/>
+    <w:basedOn w:val="Standaard"/>
+    <w:next w:val="Standaard"/>
+    <w:link w:val="TitelChar"/>
     <w:uiPriority w:val="10"/>
     <w:qFormat/>
     <w:rsid w:val="00A060D2"/>
@@ -6948,10 +7053,10 @@
       <w:szCs w:val="56"/>
     </w:rPr>
   </w:style>
-  <w:style w:type="character" w:customStyle="1" w:styleId="TitleChar">
-    <w:name w:val="Title Char"/>
-    <w:basedOn w:val="DefaultParagraphFont"/>
-    <w:link w:val="Title"/>
+  <w:style w:type="character" w:customStyle="1" w:styleId="TitelChar">
+    <w:name w:val="Titel Char"/>
+    <w:basedOn w:val="Standaardalinea-lettertype"/>
+    <w:link w:val="Titel"/>
     <w:uiPriority w:val="10"/>
     <w:rsid w:val="00A060D2"/>
     <w:rPr>
@@ -6962,9 +7067,9 @@
       <w:szCs w:val="56"/>
     </w:rPr>
   </w:style>
-  <w:style w:type="paragraph" w:styleId="NoSpacing">
+  <w:style w:type="paragraph" w:styleId="Geenafstand">
     <w:name w:val="No Spacing"/>
-    <w:link w:val="NoSpacingChar"/>
+    <w:link w:val="GeenafstandChar"/>
     <w:uiPriority w:val="1"/>
     <w:qFormat/>
     <w:rsid w:val="00A060D2"/>
@@ -6972,11 +7077,11 @@
       <w:spacing w:after="0" w:line="240" w:lineRule="auto"/>
     </w:pPr>
   </w:style>
-  <w:style w:type="paragraph" w:styleId="Quote">
+  <w:style w:type="paragraph" w:styleId="Citaat">
     <w:name w:val="Quote"/>
-    <w:basedOn w:val="Normal"/>
-    <w:next w:val="Normal"/>
-    <w:link w:val="QuoteChar"/>
+    <w:basedOn w:val="Standaard"/>
+    <w:next w:val="Standaard"/>
+    <w:link w:val="CitaatChar"/>
     <w:uiPriority w:val="29"/>
     <w:qFormat/>
     <w:rsid w:val="00A060D2"/>
@@ -6991,10 +7096,10 @@
       <w:color w:val="404040" w:themeColor="text1" w:themeTint="BF"/>
     </w:rPr>
   </w:style>
-  <w:style w:type="character" w:customStyle="1" w:styleId="QuoteChar">
-    <w:name w:val="Quote Char"/>
-    <w:basedOn w:val="DefaultParagraphFont"/>
-    <w:link w:val="Quote"/>
+  <w:style w:type="character" w:customStyle="1" w:styleId="CitaatChar">
+    <w:name w:val="Citaat Char"/>
+    <w:basedOn w:val="Standaardalinea-lettertype"/>
+    <w:link w:val="Citaat"/>
     <w:uiPriority w:val="29"/>
     <w:rsid w:val="00A060D2"/>
     <w:rPr>
@@ -7003,9 +7108,9 @@
       <w:color w:val="404040" w:themeColor="text1" w:themeTint="BF"/>
     </w:rPr>
   </w:style>
-  <w:style w:type="paragraph" w:styleId="ListParagraph">
+  <w:style w:type="paragraph" w:styleId="Lijstalinea">
     <w:name w:val="List Paragraph"/>
-    <w:basedOn w:val="Normal"/>
+    <w:basedOn w:val="Standaard"/>
     <w:uiPriority w:val="34"/>
     <w:qFormat/>
     <w:rsid w:val="00A060D2"/>
@@ -7014,17 +7119,17 @@
       <w:contextualSpacing/>
     </w:pPr>
   </w:style>
-  <w:style w:type="character" w:customStyle="1" w:styleId="NoSpacingChar">
-    <w:name w:val="No Spacing Char"/>
-    <w:basedOn w:val="DefaultParagraphFont"/>
-    <w:link w:val="NoSpacing"/>
+  <w:style w:type="character" w:customStyle="1" w:styleId="GeenafstandChar">
+    <w:name w:val="Geen afstand Char"/>
+    <w:basedOn w:val="Standaardalinea-lettertype"/>
+    <w:link w:val="Geenafstand"/>
     <w:uiPriority w:val="1"/>
     <w:rsid w:val="003018CC"/>
   </w:style>
-  <w:style w:type="paragraph" w:styleId="Header">
+  <w:style w:type="paragraph" w:styleId="Koptekst">
     <w:name w:val="header"/>
-    <w:basedOn w:val="Normal"/>
-    <w:link w:val="HeaderChar"/>
+    <w:basedOn w:val="Standaard"/>
+    <w:link w:val="KoptekstChar"/>
     <w:uiPriority w:val="99"/>
     <w:unhideWhenUsed/>
     <w:rsid w:val="003018CC"/>
@@ -7036,17 +7141,17 @@
       <w:spacing w:after="0" w:line="240" w:lineRule="auto"/>
     </w:pPr>
   </w:style>
-  <w:style w:type="character" w:customStyle="1" w:styleId="HeaderChar">
-    <w:name w:val="Header Char"/>
-    <w:basedOn w:val="DefaultParagraphFont"/>
-    <w:link w:val="Header"/>
+  <w:style w:type="character" w:customStyle="1" w:styleId="KoptekstChar">
+    <w:name w:val="Koptekst Char"/>
+    <w:basedOn w:val="Standaardalinea-lettertype"/>
+    <w:link w:val="Koptekst"/>
     <w:uiPriority w:val="99"/>
     <w:rsid w:val="003018CC"/>
   </w:style>
-  <w:style w:type="paragraph" w:styleId="Footer">
+  <w:style w:type="paragraph" w:styleId="Voettekst">
     <w:name w:val="footer"/>
-    <w:basedOn w:val="Normal"/>
-    <w:link w:val="FooterChar"/>
+    <w:basedOn w:val="Standaard"/>
+    <w:link w:val="VoettekstChar"/>
     <w:uiPriority w:val="99"/>
     <w:unhideWhenUsed/>
     <w:rsid w:val="003018CC"/>
@@ -7058,17 +7163,17 @@
       <w:spacing w:after="0" w:line="240" w:lineRule="auto"/>
     </w:pPr>
   </w:style>
-  <w:style w:type="character" w:customStyle="1" w:styleId="FooterChar">
-    <w:name w:val="Footer Char"/>
-    <w:basedOn w:val="DefaultParagraphFont"/>
-    <w:link w:val="Footer"/>
+  <w:style w:type="character" w:customStyle="1" w:styleId="VoettekstChar">
+    <w:name w:val="Voettekst Char"/>
+    <w:basedOn w:val="Standaardalinea-lettertype"/>
+    <w:link w:val="Voettekst"/>
     <w:uiPriority w:val="99"/>
     <w:rsid w:val="003018CC"/>
   </w:style>
-  <w:style w:type="character" w:customStyle="1" w:styleId="Heading2Char">
-    <w:name w:val="Heading 2 Char"/>
-    <w:basedOn w:val="DefaultParagraphFont"/>
-    <w:link w:val="Heading2"/>
+  <w:style w:type="character" w:customStyle="1" w:styleId="Kop2Char">
+    <w:name w:val="Kop 2 Char"/>
+    <w:basedOn w:val="Standaardalinea-lettertype"/>
+    <w:link w:val="Kop2"/>
     <w:uiPriority w:val="9"/>
     <w:rsid w:val="002127E3"/>
     <w:rPr>
@@ -7088,10 +7193,10 @@
       </w:numPr>
     </w:pPr>
   </w:style>
-  <w:style w:type="character" w:customStyle="1" w:styleId="Heading1Char">
-    <w:name w:val="Heading 1 Char"/>
-    <w:basedOn w:val="DefaultParagraphFont"/>
-    <w:link w:val="Heading1"/>
+  <w:style w:type="character" w:customStyle="1" w:styleId="Kop1Char">
+    <w:name w:val="Kop 1 Char"/>
+    <w:basedOn w:val="Standaardalinea-lettertype"/>
+    <w:link w:val="Kop1"/>
     <w:uiPriority w:val="9"/>
     <w:rsid w:val="00DA36EB"/>
     <w:rPr>
@@ -7101,10 +7206,10 @@
       <w:szCs w:val="32"/>
     </w:rPr>
   </w:style>
-  <w:style w:type="paragraph" w:styleId="TOCHeading">
+  <w:style w:type="paragraph" w:styleId="Kopvaninhoudsopgave">
     <w:name w:val="TOC Heading"/>
-    <w:basedOn w:val="Heading1"/>
-    <w:next w:val="Normal"/>
+    <w:basedOn w:val="Kop1"/>
+    <w:next w:val="Standaard"/>
     <w:uiPriority w:val="39"/>
     <w:unhideWhenUsed/>
     <w:qFormat/>
@@ -7116,10 +7221,10 @@
       <w:lang w:eastAsia="nl-BE"/>
     </w:rPr>
   </w:style>
-  <w:style w:type="paragraph" w:styleId="TOC2">
+  <w:style w:type="paragraph" w:styleId="Inhopg2">
     <w:name w:val="toc 2"/>
-    <w:basedOn w:val="Normal"/>
-    <w:next w:val="Normal"/>
+    <w:basedOn w:val="Standaard"/>
+    <w:next w:val="Standaard"/>
     <w:autoRedefine/>
     <w:uiPriority w:val="39"/>
     <w:unhideWhenUsed/>
@@ -7138,7 +7243,7 @@
   </w:style>
   <w:style w:type="character" w:styleId="Hyperlink">
     <w:name w:val="Hyperlink"/>
-    <w:basedOn w:val="DefaultParagraphFont"/>
+    <w:basedOn w:val="Standaardalinea-lettertype"/>
     <w:uiPriority w:val="99"/>
     <w:unhideWhenUsed/>
     <w:rsid w:val="00DA36EB"/>
@@ -7147,10 +7252,10 @@
       <w:u w:val="single"/>
     </w:rPr>
   </w:style>
-  <w:style w:type="paragraph" w:styleId="BalloonText">
+  <w:style w:type="paragraph" w:styleId="Ballontekst">
     <w:name w:val="Balloon Text"/>
-    <w:basedOn w:val="Normal"/>
-    <w:link w:val="BalloonTextChar"/>
+    <w:basedOn w:val="Standaard"/>
+    <w:link w:val="BallontekstChar"/>
     <w:uiPriority w:val="99"/>
     <w:semiHidden/>
     <w:unhideWhenUsed/>
@@ -7164,10 +7269,10 @@
       <w:szCs w:val="18"/>
     </w:rPr>
   </w:style>
-  <w:style w:type="character" w:customStyle="1" w:styleId="BalloonTextChar">
-    <w:name w:val="Balloon Text Char"/>
-    <w:basedOn w:val="DefaultParagraphFont"/>
-    <w:link w:val="BalloonText"/>
+  <w:style w:type="character" w:customStyle="1" w:styleId="BallontekstChar">
+    <w:name w:val="Ballontekst Char"/>
+    <w:basedOn w:val="Standaardalinea-lettertype"/>
+    <w:link w:val="Ballontekst"/>
     <w:uiPriority w:val="99"/>
     <w:semiHidden/>
     <w:rsid w:val="00DA36EB"/>
@@ -7177,10 +7282,10 @@
       <w:szCs w:val="18"/>
     </w:rPr>
   </w:style>
-  <w:style w:type="paragraph" w:styleId="TOC1">
+  <w:style w:type="paragraph" w:styleId="Inhopg1">
     <w:name w:val="toc 1"/>
-    <w:basedOn w:val="Normal"/>
-    <w:next w:val="Normal"/>
+    <w:basedOn w:val="Standaard"/>
+    <w:next w:val="Standaard"/>
     <w:autoRedefine/>
     <w:uiPriority w:val="39"/>
     <w:unhideWhenUsed/>
@@ -7199,10 +7304,10 @@
       <w:szCs w:val="20"/>
     </w:rPr>
   </w:style>
-  <w:style w:type="paragraph" w:styleId="TOC3">
+  <w:style w:type="paragraph" w:styleId="Inhopg3">
     <w:name w:val="toc 3"/>
-    <w:basedOn w:val="Normal"/>
-    <w:next w:val="Normal"/>
+    <w:basedOn w:val="Standaard"/>
+    <w:next w:val="Standaard"/>
     <w:autoRedefine/>
     <w:uiPriority w:val="39"/>
     <w:unhideWhenUsed/>
@@ -7217,10 +7322,10 @@
       <w:szCs w:val="20"/>
     </w:rPr>
   </w:style>
-  <w:style w:type="paragraph" w:styleId="TOC4">
+  <w:style w:type="paragraph" w:styleId="Inhopg4">
     <w:name w:val="toc 4"/>
-    <w:basedOn w:val="Normal"/>
-    <w:next w:val="Normal"/>
+    <w:basedOn w:val="Standaard"/>
+    <w:next w:val="Standaard"/>
     <w:autoRedefine/>
     <w:uiPriority w:val="39"/>
     <w:unhideWhenUsed/>
@@ -7235,10 +7340,10 @@
       <w:szCs w:val="20"/>
     </w:rPr>
   </w:style>
-  <w:style w:type="paragraph" w:styleId="TOC5">
+  <w:style w:type="paragraph" w:styleId="Inhopg5">
     <w:name w:val="toc 5"/>
-    <w:basedOn w:val="Normal"/>
-    <w:next w:val="Normal"/>
+    <w:basedOn w:val="Standaard"/>
+    <w:next w:val="Standaard"/>
     <w:autoRedefine/>
     <w:uiPriority w:val="39"/>
     <w:unhideWhenUsed/>
@@ -7253,10 +7358,10 @@
       <w:szCs w:val="20"/>
     </w:rPr>
   </w:style>
-  <w:style w:type="paragraph" w:styleId="TOC6">
+  <w:style w:type="paragraph" w:styleId="Inhopg6">
     <w:name w:val="toc 6"/>
-    <w:basedOn w:val="Normal"/>
-    <w:next w:val="Normal"/>
+    <w:basedOn w:val="Standaard"/>
+    <w:next w:val="Standaard"/>
     <w:autoRedefine/>
     <w:uiPriority w:val="39"/>
     <w:unhideWhenUsed/>
@@ -7271,10 +7376,10 @@
       <w:szCs w:val="20"/>
     </w:rPr>
   </w:style>
-  <w:style w:type="paragraph" w:styleId="TOC7">
+  <w:style w:type="paragraph" w:styleId="Inhopg7">
     <w:name w:val="toc 7"/>
-    <w:basedOn w:val="Normal"/>
-    <w:next w:val="Normal"/>
+    <w:basedOn w:val="Standaard"/>
+    <w:next w:val="Standaard"/>
     <w:autoRedefine/>
     <w:uiPriority w:val="39"/>
     <w:unhideWhenUsed/>
@@ -7289,10 +7394,10 @@
       <w:szCs w:val="20"/>
     </w:rPr>
   </w:style>
-  <w:style w:type="paragraph" w:styleId="TOC8">
+  <w:style w:type="paragraph" w:styleId="Inhopg8">
     <w:name w:val="toc 8"/>
-    <w:basedOn w:val="Normal"/>
-    <w:next w:val="Normal"/>
+    <w:basedOn w:val="Standaard"/>
+    <w:next w:val="Standaard"/>
     <w:autoRedefine/>
     <w:uiPriority w:val="39"/>
     <w:unhideWhenUsed/>
@@ -7307,10 +7412,10 @@
       <w:szCs w:val="20"/>
     </w:rPr>
   </w:style>
-  <w:style w:type="paragraph" w:styleId="TOC9">
+  <w:style w:type="paragraph" w:styleId="Inhopg9">
     <w:name w:val="toc 9"/>
-    <w:basedOn w:val="Normal"/>
-    <w:next w:val="Normal"/>
+    <w:basedOn w:val="Standaard"/>
+    <w:next w:val="Standaard"/>
     <w:autoRedefine/>
     <w:uiPriority w:val="39"/>
     <w:unhideWhenUsed/>
@@ -7327,7 +7432,7 @@
   </w:style>
   <w:style w:type="paragraph" w:customStyle="1" w:styleId="Subtitel">
     <w:name w:val="Subtitel"/>
-    <w:basedOn w:val="ListParagraph"/>
+    <w:basedOn w:val="Lijstalinea"/>
     <w:qFormat/>
     <w:rsid w:val="00207187"/>
     <w:pPr>
@@ -7347,10 +7452,10 @@
       <w:szCs w:val="24"/>
     </w:rPr>
   </w:style>
-  <w:style w:type="character" w:customStyle="1" w:styleId="Heading3Char">
-    <w:name w:val="Heading 3 Char"/>
-    <w:basedOn w:val="DefaultParagraphFont"/>
-    <w:link w:val="Heading3"/>
+  <w:style w:type="character" w:customStyle="1" w:styleId="Kop3Char">
+    <w:name w:val="Kop 3 Char"/>
+    <w:basedOn w:val="Standaardalinea-lettertype"/>
+    <w:link w:val="Kop3"/>
     <w:uiPriority w:val="9"/>
     <w:semiHidden/>
     <w:rsid w:val="00041738"/>
@@ -7361,10 +7466,10 @@
       <w:szCs w:val="24"/>
     </w:rPr>
   </w:style>
-  <w:style w:type="character" w:customStyle="1" w:styleId="Heading4Char">
-    <w:name w:val="Heading 4 Char"/>
-    <w:basedOn w:val="DefaultParagraphFont"/>
-    <w:link w:val="Heading4"/>
+  <w:style w:type="character" w:customStyle="1" w:styleId="Kop4Char">
+    <w:name w:val="Kop 4 Char"/>
+    <w:basedOn w:val="Standaardalinea-lettertype"/>
+    <w:link w:val="Kop4"/>
     <w:uiPriority w:val="9"/>
     <w:semiHidden/>
     <w:rsid w:val="00041738"/>
@@ -7377,7 +7482,7 @@
   </w:style>
   <w:style w:type="paragraph" w:customStyle="1" w:styleId="FNFReqkleinetitles">
     <w:name w:val="F&amp;NF Req kleine titles"/>
-    <w:basedOn w:val="ListParagraph"/>
+    <w:basedOn w:val="Lijstalinea"/>
     <w:qFormat/>
     <w:rsid w:val="00207187"/>
     <w:pPr>
@@ -7680,7 +7785,7 @@
 </file>
 
 <file path=customXml/itemProps2.xml><?xml version="1.0" encoding="utf-8"?>
-<ds:datastoreItem xmlns:ds="http://schemas.openxmlformats.org/officeDocument/2006/customXml" ds:itemID="{8D326152-D38D-4D04-9D92-2FE5ECA28987}">
+<ds:datastoreItem xmlns:ds="http://schemas.openxmlformats.org/officeDocument/2006/customXml" ds:itemID="{269CCC0D-DBCE-4C3E-87BB-FAC4FAE2C0D7}">
   <ds:schemaRefs>
     <ds:schemaRef ds:uri="http://schemas.openxmlformats.org/officeDocument/2006/bibliography"/>
   </ds:schemaRefs>

</xml_diff>

<commit_message>
projectdossier bijgewerkt maar nog niet af
</commit_message>
<xml_diff>
--- a/Projectdossier/Projectdossier.docx
+++ b/Projectdossier/Projectdossier.docx
@@ -1144,7 +1144,7 @@
           <w:r>
             <w:fldChar w:fldCharType="separate"/>
           </w:r>
-          <w:hyperlink w:anchor="_Toc466738299" w:history="1">
+          <w:hyperlink w:anchor="_Toc468533840" w:history="1">
             <w:r>
               <w:rPr>
                 <w:rStyle w:val="Hyperlink"/>
@@ -1171,7 +1171,7 @@
                 <w:noProof/>
                 <w:webHidden/>
               </w:rPr>
-              <w:instrText xml:space="preserve"> PAGEREF _Toc466738299 \h </w:instrText>
+              <w:instrText xml:space="preserve"> PAGEREF _Toc468533840 \h </w:instrText>
             </w:r>
             <w:r>
               <w:rPr>
@@ -1215,7 +1215,7 @@
               <w:lang w:eastAsia="nl-BE"/>
             </w:rPr>
           </w:pPr>
-          <w:hyperlink w:anchor="_Toc466738300" w:history="1">
+          <w:hyperlink w:anchor="_Toc468533841" w:history="1">
             <w:r>
               <w:rPr>
                 <w:rStyle w:val="Hyperlink"/>
@@ -1242,7 +1242,7 @@
                 <w:noProof/>
                 <w:webHidden/>
               </w:rPr>
-              <w:instrText xml:space="preserve"> PAGEREF _Toc466738300 \h </w:instrText>
+              <w:instrText xml:space="preserve"> PAGEREF _Toc468533841 \h </w:instrText>
             </w:r>
             <w:r>
               <w:rPr>
@@ -1290,7 +1290,7 @@
               <w:lang w:eastAsia="nl-BE"/>
             </w:rPr>
           </w:pPr>
-          <w:hyperlink w:anchor="_Toc466738301" w:history="1">
+          <w:hyperlink w:anchor="_Toc468533842" w:history="1">
             <w:r>
               <w:rPr>
                 <w:rStyle w:val="Hyperlink"/>
@@ -1336,7 +1336,7 @@
                 <w:noProof/>
                 <w:webHidden/>
               </w:rPr>
-              <w:instrText xml:space="preserve"> PAGEREF _Toc466738301 \h </w:instrText>
+              <w:instrText xml:space="preserve"> PAGEREF _Toc468533842 \h </w:instrText>
             </w:r>
             <w:r>
               <w:rPr>
@@ -1384,7 +1384,7 @@
               <w:lang w:eastAsia="nl-BE"/>
             </w:rPr>
           </w:pPr>
-          <w:hyperlink w:anchor="_Toc466738302" w:history="1">
+          <w:hyperlink w:anchor="_Toc468533843" w:history="1">
             <w:r>
               <w:rPr>
                 <w:rStyle w:val="Hyperlink"/>
@@ -1430,7 +1430,7 @@
                 <w:noProof/>
                 <w:webHidden/>
               </w:rPr>
-              <w:instrText xml:space="preserve"> PAGEREF _Toc466738302 \h </w:instrText>
+              <w:instrText xml:space="preserve"> PAGEREF _Toc468533843 \h </w:instrText>
             </w:r>
             <w:r>
               <w:rPr>
@@ -1478,7 +1478,7 @@
               <w:lang w:eastAsia="nl-BE"/>
             </w:rPr>
           </w:pPr>
-          <w:hyperlink w:anchor="_Toc466738303" w:history="1">
+          <w:hyperlink w:anchor="_Toc468533844" w:history="1">
             <w:r>
               <w:rPr>
                 <w:rStyle w:val="Hyperlink"/>
@@ -1524,7 +1524,7 @@
                 <w:noProof/>
                 <w:webHidden/>
               </w:rPr>
-              <w:instrText xml:space="preserve"> PAGEREF _Toc466738303 \h </w:instrText>
+              <w:instrText xml:space="preserve"> PAGEREF _Toc468533844 \h </w:instrText>
             </w:r>
             <w:r>
               <w:rPr>
@@ -1572,7 +1572,7 @@
               <w:lang w:eastAsia="nl-BE"/>
             </w:rPr>
           </w:pPr>
-          <w:hyperlink w:anchor="_Toc466738304" w:history="1">
+          <w:hyperlink w:anchor="_Toc468533845" w:history="1">
             <w:r>
               <w:rPr>
                 <w:rStyle w:val="Hyperlink"/>
@@ -1618,7 +1618,7 @@
                 <w:noProof/>
                 <w:webHidden/>
               </w:rPr>
-              <w:instrText xml:space="preserve"> PAGEREF _Toc466738304 \h </w:instrText>
+              <w:instrText xml:space="preserve"> PAGEREF _Toc468533845 \h </w:instrText>
             </w:r>
             <w:r>
               <w:rPr>
@@ -1666,7 +1666,7 @@
               <w:lang w:eastAsia="nl-BE"/>
             </w:rPr>
           </w:pPr>
-          <w:hyperlink w:anchor="_Toc466738305" w:history="1">
+          <w:hyperlink w:anchor="_Toc468533846" w:history="1">
             <w:r>
               <w:rPr>
                 <w:rStyle w:val="Hyperlink"/>
@@ -1712,7 +1712,7 @@
                 <w:noProof/>
                 <w:webHidden/>
               </w:rPr>
-              <w:instrText xml:space="preserve"> PAGEREF _Toc466738305 \h </w:instrText>
+              <w:instrText xml:space="preserve"> PAGEREF _Toc468533846 \h </w:instrText>
             </w:r>
             <w:r>
               <w:rPr>
@@ -1760,7 +1760,7 @@
               <w:lang w:eastAsia="nl-BE"/>
             </w:rPr>
           </w:pPr>
-          <w:hyperlink w:anchor="_Toc466738306" w:history="1">
+          <w:hyperlink w:anchor="_Toc468533847" w:history="1">
             <w:r>
               <w:rPr>
                 <w:rStyle w:val="Hyperlink"/>
@@ -1806,7 +1806,7 @@
                 <w:noProof/>
                 <w:webHidden/>
               </w:rPr>
-              <w:instrText xml:space="preserve"> PAGEREF _Toc466738306 \h </w:instrText>
+              <w:instrText xml:space="preserve"> PAGEREF _Toc468533847 \h </w:instrText>
             </w:r>
             <w:r>
               <w:rPr>
@@ -1850,7 +1850,7 @@
               <w:lang w:eastAsia="nl-BE"/>
             </w:rPr>
           </w:pPr>
-          <w:hyperlink w:anchor="_Toc466738307" w:history="1">
+          <w:hyperlink w:anchor="_Toc468533848" w:history="1">
             <w:r>
               <w:rPr>
                 <w:rStyle w:val="Hyperlink"/>
@@ -1877,7 +1877,7 @@
                 <w:noProof/>
                 <w:webHidden/>
               </w:rPr>
-              <w:instrText xml:space="preserve"> PAGEREF _Toc466738307 \h </w:instrText>
+              <w:instrText xml:space="preserve"> PAGEREF _Toc468533848 \h </w:instrText>
             </w:r>
             <w:r>
               <w:rPr>
@@ -1925,7 +1925,7 @@
               <w:lang w:eastAsia="nl-BE"/>
             </w:rPr>
           </w:pPr>
-          <w:hyperlink w:anchor="_Toc466738308" w:history="1">
+          <w:hyperlink w:anchor="_Toc468533849" w:history="1">
             <w:r>
               <w:rPr>
                 <w:rStyle w:val="Hyperlink"/>
@@ -1971,7 +1971,7 @@
                 <w:noProof/>
                 <w:webHidden/>
               </w:rPr>
-              <w:instrText xml:space="preserve"> PAGEREF _Toc466738308 \h </w:instrText>
+              <w:instrText xml:space="preserve"> PAGEREF _Toc468533849 \h </w:instrText>
             </w:r>
             <w:r>
               <w:rPr>
@@ -2019,7 +2019,7 @@
               <w:lang w:eastAsia="nl-BE"/>
             </w:rPr>
           </w:pPr>
-          <w:hyperlink w:anchor="_Toc466738309" w:history="1">
+          <w:hyperlink w:anchor="_Toc468533850" w:history="1">
             <w:r>
               <w:rPr>
                 <w:rStyle w:val="Hyperlink"/>
@@ -2065,7 +2065,7 @@
                 <w:noProof/>
                 <w:webHidden/>
               </w:rPr>
-              <w:instrText xml:space="preserve"> PAGEREF _Toc466738309 \h </w:instrText>
+              <w:instrText xml:space="preserve"> PAGEREF _Toc468533850 \h </w:instrText>
             </w:r>
             <w:r>
               <w:rPr>
@@ -2113,7 +2113,7 @@
               <w:lang w:eastAsia="nl-BE"/>
             </w:rPr>
           </w:pPr>
-          <w:hyperlink w:anchor="_Toc466738310" w:history="1">
+          <w:hyperlink w:anchor="_Toc468533851" w:history="1">
             <w:r>
               <w:rPr>
                 <w:rStyle w:val="Hyperlink"/>
@@ -2159,7 +2159,7 @@
                 <w:noProof/>
                 <w:webHidden/>
               </w:rPr>
-              <w:instrText xml:space="preserve"> PAGEREF _Toc466738310 \h </w:instrText>
+              <w:instrText xml:space="preserve"> PAGEREF _Toc468533851 \h </w:instrText>
             </w:r>
             <w:r>
               <w:rPr>
@@ -2180,6 +2180,829 @@
                 <w:webHidden/>
               </w:rPr>
               <w:t>7</w:t>
+            </w:r>
+            <w:r>
+              <w:rPr>
+                <w:noProof/>
+                <w:webHidden/>
+              </w:rPr>
+              <w:fldChar w:fldCharType="end"/>
+            </w:r>
+          </w:hyperlink>
+        </w:p>
+        <w:p>
+          <w:pPr>
+            <w:pStyle w:val="Inhopg1"/>
+            <w:rPr>
+              <w:rFonts w:eastAsiaTheme="minorEastAsia" w:cstheme="minorBidi"/>
+              <w:b w:val="0"/>
+              <w:bCs w:val="0"/>
+              <w:noProof/>
+              <w:sz w:val="22"/>
+              <w:szCs w:val="22"/>
+              <w:lang w:eastAsia="nl-BE"/>
+            </w:rPr>
+          </w:pPr>
+          <w:hyperlink w:anchor="_Toc468533852" w:history="1">
+            <w:r>
+              <w:rPr>
+                <w:rStyle w:val="Hyperlink"/>
+                <w:noProof/>
+              </w:rPr>
+              <w:t>Procesmodel: ORM</w:t>
+            </w:r>
+            <w:r>
+              <w:rPr>
+                <w:noProof/>
+                <w:webHidden/>
+              </w:rPr>
+              <w:tab/>
+            </w:r>
+            <w:r>
+              <w:rPr>
+                <w:noProof/>
+                <w:webHidden/>
+              </w:rPr>
+              <w:fldChar w:fldCharType="begin"/>
+            </w:r>
+            <w:r>
+              <w:rPr>
+                <w:noProof/>
+                <w:webHidden/>
+              </w:rPr>
+              <w:instrText xml:space="preserve"> PAGEREF _Toc468533852 \h </w:instrText>
+            </w:r>
+            <w:r>
+              <w:rPr>
+                <w:noProof/>
+                <w:webHidden/>
+              </w:rPr>
+            </w:r>
+            <w:r>
+              <w:rPr>
+                <w:noProof/>
+                <w:webHidden/>
+              </w:rPr>
+              <w:fldChar w:fldCharType="separate"/>
+            </w:r>
+            <w:r>
+              <w:rPr>
+                <w:noProof/>
+                <w:webHidden/>
+              </w:rPr>
+              <w:t>9</w:t>
+            </w:r>
+            <w:r>
+              <w:rPr>
+                <w:noProof/>
+                <w:webHidden/>
+              </w:rPr>
+              <w:fldChar w:fldCharType="end"/>
+            </w:r>
+          </w:hyperlink>
+        </w:p>
+        <w:p>
+          <w:pPr>
+            <w:pStyle w:val="Inhopg2"/>
+            <w:tabs>
+              <w:tab w:val="left" w:pos="660"/>
+              <w:tab w:val="right" w:pos="9062"/>
+            </w:tabs>
+            <w:rPr>
+              <w:rFonts w:eastAsiaTheme="minorEastAsia" w:cstheme="minorBidi"/>
+              <w:i w:val="0"/>
+              <w:iCs w:val="0"/>
+              <w:noProof/>
+              <w:sz w:val="22"/>
+              <w:szCs w:val="22"/>
+              <w:lang w:eastAsia="nl-BE"/>
+            </w:rPr>
+          </w:pPr>
+          <w:hyperlink w:anchor="_Toc468533853" w:history="1">
+            <w:r>
+              <w:rPr>
+                <w:rStyle w:val="Hyperlink"/>
+                <w:noProof/>
+              </w:rPr>
+              <w:t>1.</w:t>
+            </w:r>
+            <w:r>
+              <w:rPr>
+                <w:rFonts w:eastAsiaTheme="minorEastAsia" w:cstheme="minorBidi"/>
+                <w:i w:val="0"/>
+                <w:iCs w:val="0"/>
+                <w:noProof/>
+                <w:sz w:val="22"/>
+                <w:szCs w:val="22"/>
+                <w:lang w:eastAsia="nl-BE"/>
+              </w:rPr>
+              <w:tab/>
+            </w:r>
+            <w:r>
+              <w:rPr>
+                <w:rStyle w:val="Hyperlink"/>
+                <w:noProof/>
+              </w:rPr>
+              <w:t>Speler</w:t>
+            </w:r>
+            <w:r>
+              <w:rPr>
+                <w:noProof/>
+                <w:webHidden/>
+              </w:rPr>
+              <w:tab/>
+            </w:r>
+            <w:r>
+              <w:rPr>
+                <w:noProof/>
+                <w:webHidden/>
+              </w:rPr>
+              <w:fldChar w:fldCharType="begin"/>
+            </w:r>
+            <w:r>
+              <w:rPr>
+                <w:noProof/>
+                <w:webHidden/>
+              </w:rPr>
+              <w:instrText xml:space="preserve"> PAGEREF _Toc468533853 \h </w:instrText>
+            </w:r>
+            <w:r>
+              <w:rPr>
+                <w:noProof/>
+                <w:webHidden/>
+              </w:rPr>
+            </w:r>
+            <w:r>
+              <w:rPr>
+                <w:noProof/>
+                <w:webHidden/>
+              </w:rPr>
+              <w:fldChar w:fldCharType="separate"/>
+            </w:r>
+            <w:r>
+              <w:rPr>
+                <w:noProof/>
+                <w:webHidden/>
+              </w:rPr>
+              <w:t>9</w:t>
+            </w:r>
+            <w:r>
+              <w:rPr>
+                <w:noProof/>
+                <w:webHidden/>
+              </w:rPr>
+              <w:fldChar w:fldCharType="end"/>
+            </w:r>
+          </w:hyperlink>
+        </w:p>
+        <w:p>
+          <w:pPr>
+            <w:pStyle w:val="Inhopg2"/>
+            <w:tabs>
+              <w:tab w:val="left" w:pos="660"/>
+              <w:tab w:val="right" w:pos="9062"/>
+            </w:tabs>
+            <w:rPr>
+              <w:rFonts w:eastAsiaTheme="minorEastAsia" w:cstheme="minorBidi"/>
+              <w:i w:val="0"/>
+              <w:iCs w:val="0"/>
+              <w:noProof/>
+              <w:sz w:val="22"/>
+              <w:szCs w:val="22"/>
+              <w:lang w:eastAsia="nl-BE"/>
+            </w:rPr>
+          </w:pPr>
+          <w:hyperlink w:anchor="_Toc468533854" w:history="1">
+            <w:r>
+              <w:rPr>
+                <w:rStyle w:val="Hyperlink"/>
+                <w:noProof/>
+              </w:rPr>
+              <w:t>2.</w:t>
+            </w:r>
+            <w:r>
+              <w:rPr>
+                <w:rFonts w:eastAsiaTheme="minorEastAsia" w:cstheme="minorBidi"/>
+                <w:i w:val="0"/>
+                <w:iCs w:val="0"/>
+                <w:noProof/>
+                <w:sz w:val="22"/>
+                <w:szCs w:val="22"/>
+                <w:lang w:eastAsia="nl-BE"/>
+              </w:rPr>
+              <w:tab/>
+            </w:r>
+            <w:r>
+              <w:rPr>
+                <w:rStyle w:val="Hyperlink"/>
+                <w:noProof/>
+              </w:rPr>
+              <w:t>Drone</w:t>
+            </w:r>
+            <w:r>
+              <w:rPr>
+                <w:noProof/>
+                <w:webHidden/>
+              </w:rPr>
+              <w:tab/>
+            </w:r>
+            <w:r>
+              <w:rPr>
+                <w:noProof/>
+                <w:webHidden/>
+              </w:rPr>
+              <w:fldChar w:fldCharType="begin"/>
+            </w:r>
+            <w:r>
+              <w:rPr>
+                <w:noProof/>
+                <w:webHidden/>
+              </w:rPr>
+              <w:instrText xml:space="preserve"> PAGEREF _Toc468533854 \h </w:instrText>
+            </w:r>
+            <w:r>
+              <w:rPr>
+                <w:noProof/>
+                <w:webHidden/>
+              </w:rPr>
+            </w:r>
+            <w:r>
+              <w:rPr>
+                <w:noProof/>
+                <w:webHidden/>
+              </w:rPr>
+              <w:fldChar w:fldCharType="separate"/>
+            </w:r>
+            <w:r>
+              <w:rPr>
+                <w:noProof/>
+                <w:webHidden/>
+              </w:rPr>
+              <w:t>10</w:t>
+            </w:r>
+            <w:r>
+              <w:rPr>
+                <w:noProof/>
+                <w:webHidden/>
+              </w:rPr>
+              <w:fldChar w:fldCharType="end"/>
+            </w:r>
+          </w:hyperlink>
+        </w:p>
+        <w:p>
+          <w:pPr>
+            <w:pStyle w:val="Inhopg2"/>
+            <w:tabs>
+              <w:tab w:val="left" w:pos="660"/>
+              <w:tab w:val="right" w:pos="9062"/>
+            </w:tabs>
+            <w:rPr>
+              <w:rFonts w:eastAsiaTheme="minorEastAsia" w:cstheme="minorBidi"/>
+              <w:i w:val="0"/>
+              <w:iCs w:val="0"/>
+              <w:noProof/>
+              <w:sz w:val="22"/>
+              <w:szCs w:val="22"/>
+              <w:lang w:eastAsia="nl-BE"/>
+            </w:rPr>
+          </w:pPr>
+          <w:hyperlink w:anchor="_Toc468533855" w:history="1">
+            <w:r>
+              <w:rPr>
+                <w:rStyle w:val="Hyperlink"/>
+                <w:noProof/>
+              </w:rPr>
+              <w:t>3.</w:t>
+            </w:r>
+            <w:r>
+              <w:rPr>
+                <w:rFonts w:eastAsiaTheme="minorEastAsia" w:cstheme="minorBidi"/>
+                <w:i w:val="0"/>
+                <w:iCs w:val="0"/>
+                <w:noProof/>
+                <w:sz w:val="22"/>
+                <w:szCs w:val="22"/>
+                <w:lang w:eastAsia="nl-BE"/>
+              </w:rPr>
+              <w:tab/>
+            </w:r>
+            <w:r>
+              <w:rPr>
+                <w:rStyle w:val="Hyperlink"/>
+                <w:noProof/>
+              </w:rPr>
+              <w:t>Vijand</w:t>
+            </w:r>
+            <w:r>
+              <w:rPr>
+                <w:noProof/>
+                <w:webHidden/>
+              </w:rPr>
+              <w:tab/>
+            </w:r>
+            <w:r>
+              <w:rPr>
+                <w:noProof/>
+                <w:webHidden/>
+              </w:rPr>
+              <w:fldChar w:fldCharType="begin"/>
+            </w:r>
+            <w:r>
+              <w:rPr>
+                <w:noProof/>
+                <w:webHidden/>
+              </w:rPr>
+              <w:instrText xml:space="preserve"> PAGEREF _Toc468533855 \h </w:instrText>
+            </w:r>
+            <w:r>
+              <w:rPr>
+                <w:noProof/>
+                <w:webHidden/>
+              </w:rPr>
+            </w:r>
+            <w:r>
+              <w:rPr>
+                <w:noProof/>
+                <w:webHidden/>
+              </w:rPr>
+              <w:fldChar w:fldCharType="separate"/>
+            </w:r>
+            <w:r>
+              <w:rPr>
+                <w:noProof/>
+                <w:webHidden/>
+              </w:rPr>
+              <w:t>11</w:t>
+            </w:r>
+            <w:r>
+              <w:rPr>
+                <w:noProof/>
+                <w:webHidden/>
+              </w:rPr>
+              <w:fldChar w:fldCharType="end"/>
+            </w:r>
+          </w:hyperlink>
+        </w:p>
+        <w:p>
+          <w:pPr>
+            <w:pStyle w:val="Inhopg2"/>
+            <w:tabs>
+              <w:tab w:val="left" w:pos="660"/>
+              <w:tab w:val="right" w:pos="9062"/>
+            </w:tabs>
+            <w:rPr>
+              <w:rFonts w:eastAsiaTheme="minorEastAsia" w:cstheme="minorBidi"/>
+              <w:i w:val="0"/>
+              <w:iCs w:val="0"/>
+              <w:noProof/>
+              <w:sz w:val="22"/>
+              <w:szCs w:val="22"/>
+              <w:lang w:eastAsia="nl-BE"/>
+            </w:rPr>
+          </w:pPr>
+          <w:hyperlink w:anchor="_Toc468533856" w:history="1">
+            <w:r>
+              <w:rPr>
+                <w:rStyle w:val="Hyperlink"/>
+                <w:noProof/>
+              </w:rPr>
+              <w:t>4.</w:t>
+            </w:r>
+            <w:r>
+              <w:rPr>
+                <w:rFonts w:eastAsiaTheme="minorEastAsia" w:cstheme="minorBidi"/>
+                <w:i w:val="0"/>
+                <w:iCs w:val="0"/>
+                <w:noProof/>
+                <w:sz w:val="22"/>
+                <w:szCs w:val="22"/>
+                <w:lang w:eastAsia="nl-BE"/>
+              </w:rPr>
+              <w:tab/>
+            </w:r>
+            <w:r>
+              <w:rPr>
+                <w:rStyle w:val="Hyperlink"/>
+                <w:noProof/>
+              </w:rPr>
+              <w:t>Upgrade</w:t>
+            </w:r>
+            <w:r>
+              <w:rPr>
+                <w:noProof/>
+                <w:webHidden/>
+              </w:rPr>
+              <w:tab/>
+            </w:r>
+            <w:r>
+              <w:rPr>
+                <w:noProof/>
+                <w:webHidden/>
+              </w:rPr>
+              <w:fldChar w:fldCharType="begin"/>
+            </w:r>
+            <w:r>
+              <w:rPr>
+                <w:noProof/>
+                <w:webHidden/>
+              </w:rPr>
+              <w:instrText xml:space="preserve"> PAGEREF _Toc468533856 \h </w:instrText>
+            </w:r>
+            <w:r>
+              <w:rPr>
+                <w:noProof/>
+                <w:webHidden/>
+              </w:rPr>
+            </w:r>
+            <w:r>
+              <w:rPr>
+                <w:noProof/>
+                <w:webHidden/>
+              </w:rPr>
+              <w:fldChar w:fldCharType="separate"/>
+            </w:r>
+            <w:r>
+              <w:rPr>
+                <w:noProof/>
+                <w:webHidden/>
+              </w:rPr>
+              <w:t>12</w:t>
+            </w:r>
+            <w:r>
+              <w:rPr>
+                <w:noProof/>
+                <w:webHidden/>
+              </w:rPr>
+              <w:fldChar w:fldCharType="end"/>
+            </w:r>
+          </w:hyperlink>
+        </w:p>
+        <w:p>
+          <w:pPr>
+            <w:pStyle w:val="Inhopg2"/>
+            <w:tabs>
+              <w:tab w:val="left" w:pos="660"/>
+              <w:tab w:val="right" w:pos="9062"/>
+            </w:tabs>
+            <w:rPr>
+              <w:rFonts w:eastAsiaTheme="minorEastAsia" w:cstheme="minorBidi"/>
+              <w:i w:val="0"/>
+              <w:iCs w:val="0"/>
+              <w:noProof/>
+              <w:sz w:val="22"/>
+              <w:szCs w:val="22"/>
+              <w:lang w:eastAsia="nl-BE"/>
+            </w:rPr>
+          </w:pPr>
+          <w:hyperlink w:anchor="_Toc468533857" w:history="1">
+            <w:r>
+              <w:rPr>
+                <w:rStyle w:val="Hyperlink"/>
+                <w:noProof/>
+              </w:rPr>
+              <w:t>5.</w:t>
+            </w:r>
+            <w:r>
+              <w:rPr>
+                <w:rFonts w:eastAsiaTheme="minorEastAsia" w:cstheme="minorBidi"/>
+                <w:i w:val="0"/>
+                <w:iCs w:val="0"/>
+                <w:noProof/>
+                <w:sz w:val="22"/>
+                <w:szCs w:val="22"/>
+                <w:lang w:eastAsia="nl-BE"/>
+              </w:rPr>
+              <w:tab/>
+            </w:r>
+            <w:r>
+              <w:rPr>
+                <w:rStyle w:val="Hyperlink"/>
+                <w:noProof/>
+              </w:rPr>
+              <w:t>Skin</w:t>
+            </w:r>
+            <w:r>
+              <w:rPr>
+                <w:noProof/>
+                <w:webHidden/>
+              </w:rPr>
+              <w:tab/>
+            </w:r>
+            <w:r>
+              <w:rPr>
+                <w:noProof/>
+                <w:webHidden/>
+              </w:rPr>
+              <w:fldChar w:fldCharType="begin"/>
+            </w:r>
+            <w:r>
+              <w:rPr>
+                <w:noProof/>
+                <w:webHidden/>
+              </w:rPr>
+              <w:instrText xml:space="preserve"> PAGEREF _Toc468533857 \h </w:instrText>
+            </w:r>
+            <w:r>
+              <w:rPr>
+                <w:noProof/>
+                <w:webHidden/>
+              </w:rPr>
+            </w:r>
+            <w:r>
+              <w:rPr>
+                <w:noProof/>
+                <w:webHidden/>
+              </w:rPr>
+              <w:fldChar w:fldCharType="separate"/>
+            </w:r>
+            <w:r>
+              <w:rPr>
+                <w:noProof/>
+                <w:webHidden/>
+              </w:rPr>
+              <w:t>13</w:t>
+            </w:r>
+            <w:r>
+              <w:rPr>
+                <w:noProof/>
+                <w:webHidden/>
+              </w:rPr>
+              <w:fldChar w:fldCharType="end"/>
+            </w:r>
+          </w:hyperlink>
+        </w:p>
+        <w:p>
+          <w:pPr>
+            <w:pStyle w:val="Inhopg2"/>
+            <w:tabs>
+              <w:tab w:val="left" w:pos="660"/>
+              <w:tab w:val="right" w:pos="9062"/>
+            </w:tabs>
+            <w:rPr>
+              <w:rFonts w:eastAsiaTheme="minorEastAsia" w:cstheme="minorBidi"/>
+              <w:i w:val="0"/>
+              <w:iCs w:val="0"/>
+              <w:noProof/>
+              <w:sz w:val="22"/>
+              <w:szCs w:val="22"/>
+              <w:lang w:eastAsia="nl-BE"/>
+            </w:rPr>
+          </w:pPr>
+          <w:hyperlink w:anchor="_Toc468533858" w:history="1">
+            <w:r>
+              <w:rPr>
+                <w:rStyle w:val="Hyperlink"/>
+                <w:noProof/>
+              </w:rPr>
+              <w:t>6.</w:t>
+            </w:r>
+            <w:r>
+              <w:rPr>
+                <w:rFonts w:eastAsiaTheme="minorEastAsia" w:cstheme="minorBidi"/>
+                <w:i w:val="0"/>
+                <w:iCs w:val="0"/>
+                <w:noProof/>
+                <w:sz w:val="22"/>
+                <w:szCs w:val="22"/>
+                <w:lang w:eastAsia="nl-BE"/>
+              </w:rPr>
+              <w:tab/>
+            </w:r>
+            <w:r>
+              <w:rPr>
+                <w:rStyle w:val="Hyperlink"/>
+                <w:noProof/>
+              </w:rPr>
+              <w:t>Clan</w:t>
+            </w:r>
+            <w:r>
+              <w:rPr>
+                <w:noProof/>
+                <w:webHidden/>
+              </w:rPr>
+              <w:tab/>
+            </w:r>
+            <w:r>
+              <w:rPr>
+                <w:noProof/>
+                <w:webHidden/>
+              </w:rPr>
+              <w:fldChar w:fldCharType="begin"/>
+            </w:r>
+            <w:r>
+              <w:rPr>
+                <w:noProof/>
+                <w:webHidden/>
+              </w:rPr>
+              <w:instrText xml:space="preserve"> PAGEREF _Toc468533858 \h </w:instrText>
+            </w:r>
+            <w:r>
+              <w:rPr>
+                <w:noProof/>
+                <w:webHidden/>
+              </w:rPr>
+            </w:r>
+            <w:r>
+              <w:rPr>
+                <w:noProof/>
+                <w:webHidden/>
+              </w:rPr>
+              <w:fldChar w:fldCharType="separate"/>
+            </w:r>
+            <w:r>
+              <w:rPr>
+                <w:noProof/>
+                <w:webHidden/>
+              </w:rPr>
+              <w:t>14</w:t>
+            </w:r>
+            <w:r>
+              <w:rPr>
+                <w:noProof/>
+                <w:webHidden/>
+              </w:rPr>
+              <w:fldChar w:fldCharType="end"/>
+            </w:r>
+          </w:hyperlink>
+        </w:p>
+        <w:p>
+          <w:pPr>
+            <w:pStyle w:val="Inhopg2"/>
+            <w:tabs>
+              <w:tab w:val="left" w:pos="660"/>
+              <w:tab w:val="right" w:pos="9062"/>
+            </w:tabs>
+            <w:rPr>
+              <w:rFonts w:eastAsiaTheme="minorEastAsia" w:cstheme="minorBidi"/>
+              <w:i w:val="0"/>
+              <w:iCs w:val="0"/>
+              <w:noProof/>
+              <w:sz w:val="22"/>
+              <w:szCs w:val="22"/>
+              <w:lang w:eastAsia="nl-BE"/>
+            </w:rPr>
+          </w:pPr>
+          <w:hyperlink w:anchor="_Toc468533859" w:history="1">
+            <w:r>
+              <w:rPr>
+                <w:rStyle w:val="Hyperlink"/>
+                <w:noProof/>
+              </w:rPr>
+              <w:t>7.</w:t>
+            </w:r>
+            <w:r>
+              <w:rPr>
+                <w:rFonts w:eastAsiaTheme="minorEastAsia" w:cstheme="minorBidi"/>
+                <w:i w:val="0"/>
+                <w:iCs w:val="0"/>
+                <w:noProof/>
+                <w:sz w:val="22"/>
+                <w:szCs w:val="22"/>
+                <w:lang w:eastAsia="nl-BE"/>
+              </w:rPr>
+              <w:tab/>
+            </w:r>
+            <w:r>
+              <w:rPr>
+                <w:rStyle w:val="Hyperlink"/>
+                <w:noProof/>
+              </w:rPr>
+              <w:t>Achievement</w:t>
+            </w:r>
+            <w:r>
+              <w:rPr>
+                <w:noProof/>
+                <w:webHidden/>
+              </w:rPr>
+              <w:tab/>
+            </w:r>
+            <w:r>
+              <w:rPr>
+                <w:noProof/>
+                <w:webHidden/>
+              </w:rPr>
+              <w:fldChar w:fldCharType="begin"/>
+            </w:r>
+            <w:r>
+              <w:rPr>
+                <w:noProof/>
+                <w:webHidden/>
+              </w:rPr>
+              <w:instrText xml:space="preserve"> PAGEREF _Toc468533859 \h </w:instrText>
+            </w:r>
+            <w:r>
+              <w:rPr>
+                <w:noProof/>
+                <w:webHidden/>
+              </w:rPr>
+            </w:r>
+            <w:r>
+              <w:rPr>
+                <w:noProof/>
+                <w:webHidden/>
+              </w:rPr>
+              <w:fldChar w:fldCharType="separate"/>
+            </w:r>
+            <w:r>
+              <w:rPr>
+                <w:noProof/>
+                <w:webHidden/>
+              </w:rPr>
+              <w:t>15</w:t>
+            </w:r>
+            <w:r>
+              <w:rPr>
+                <w:noProof/>
+                <w:webHidden/>
+              </w:rPr>
+              <w:fldChar w:fldCharType="end"/>
+            </w:r>
+          </w:hyperlink>
+        </w:p>
+        <w:p>
+          <w:pPr>
+            <w:pStyle w:val="Inhopg2"/>
+            <w:tabs>
+              <w:tab w:val="left" w:pos="660"/>
+              <w:tab w:val="right" w:pos="9062"/>
+            </w:tabs>
+            <w:rPr>
+              <w:rFonts w:eastAsiaTheme="minorEastAsia" w:cstheme="minorBidi"/>
+              <w:i w:val="0"/>
+              <w:iCs w:val="0"/>
+              <w:noProof/>
+              <w:sz w:val="22"/>
+              <w:szCs w:val="22"/>
+              <w:lang w:eastAsia="nl-BE"/>
+            </w:rPr>
+          </w:pPr>
+          <w:hyperlink w:anchor="_Toc468533860" w:history="1">
+            <w:r>
+              <w:rPr>
+                <w:rStyle w:val="Hyperlink"/>
+                <w:noProof/>
+              </w:rPr>
+              <w:t>8.</w:t>
+            </w:r>
+            <w:r>
+              <w:rPr>
+                <w:rFonts w:eastAsiaTheme="minorEastAsia" w:cstheme="minorBidi"/>
+                <w:i w:val="0"/>
+                <w:iCs w:val="0"/>
+                <w:noProof/>
+                <w:sz w:val="22"/>
+                <w:szCs w:val="22"/>
+                <w:lang w:eastAsia="nl-BE"/>
+              </w:rPr>
+              <w:tab/>
+            </w:r>
+            <w:r>
+              <w:rPr>
+                <w:rStyle w:val="Hyperlink"/>
+                <w:noProof/>
+              </w:rPr>
+              <w:t>Alles samen</w:t>
+            </w:r>
+            <w:r>
+              <w:rPr>
+                <w:noProof/>
+                <w:webHidden/>
+              </w:rPr>
+              <w:tab/>
+            </w:r>
+            <w:r>
+              <w:rPr>
+                <w:noProof/>
+                <w:webHidden/>
+              </w:rPr>
+              <w:fldChar w:fldCharType="begin"/>
+            </w:r>
+            <w:r>
+              <w:rPr>
+                <w:noProof/>
+                <w:webHidden/>
+              </w:rPr>
+              <w:instrText xml:space="preserve"> PAGEREF _Toc468533860 \h </w:instrText>
+            </w:r>
+            <w:r>
+              <w:rPr>
+                <w:noProof/>
+                <w:webHidden/>
+              </w:rPr>
+            </w:r>
+            <w:r>
+              <w:rPr>
+                <w:noProof/>
+                <w:webHidden/>
+              </w:rPr>
+              <w:fldChar w:fldCharType="separate"/>
+            </w:r>
+            <w:r>
+              <w:rPr>
+                <w:noProof/>
+                <w:webHidden/>
+              </w:rPr>
+              <w:t>16</w:t>
             </w:r>
             <w:r>
               <w:rPr>
@@ -2252,7 +3075,7 @@
           <w:szCs w:val="36"/>
         </w:rPr>
       </w:pPr>
-      <w:bookmarkStart w:id="0" w:name="_Toc466738299"/>
+      <w:bookmarkStart w:id="0" w:name="_Toc468533840"/>
       <w:r>
         <w:rPr>
           <w:szCs w:val="36"/>
@@ -2260,9 +3083,7 @@
         <w:lastRenderedPageBreak/>
         <w:t>Use Case Diagram</w:t>
       </w:r>
-      <w:bookmarkStart w:id="1" w:name="_GoBack"/>
       <w:bookmarkEnd w:id="0"/>
-      <w:bookmarkEnd w:id="1"/>
     </w:p>
     <w:p>
       <w:pPr>
@@ -2318,7 +3139,7 @@
           <w:szCs w:val="36"/>
         </w:rPr>
       </w:pPr>
-      <w:bookmarkStart w:id="2" w:name="_Toc466738300"/>
+      <w:bookmarkStart w:id="1" w:name="_Toc468533841"/>
       <w:r>
         <w:rPr>
           <w:szCs w:val="36"/>
@@ -2326,17 +3147,17 @@
         <w:lastRenderedPageBreak/>
         <w:t>Functional Requirements</w:t>
       </w:r>
+      <w:bookmarkEnd w:id="1"/>
+    </w:p>
+    <w:p>
+      <w:pPr>
+        <w:pStyle w:val="Subtitel"/>
+      </w:pPr>
+      <w:bookmarkStart w:id="2" w:name="_Toc468533842"/>
+      <w:r>
+        <w:t>Game Mechanics / Gameplay</w:t>
+      </w:r>
       <w:bookmarkEnd w:id="2"/>
-    </w:p>
-    <w:p>
-      <w:pPr>
-        <w:pStyle w:val="Subtitel"/>
-      </w:pPr>
-      <w:bookmarkStart w:id="3" w:name="_Toc466738301"/>
-      <w:r>
-        <w:t>Game Mechanics / Gameplay</w:t>
-      </w:r>
-      <w:bookmarkEnd w:id="3"/>
     </w:p>
     <w:p>
       <w:pPr>
@@ -2612,12 +3433,12 @@
       <w:pPr>
         <w:pStyle w:val="Subtitel"/>
       </w:pPr>
-      <w:bookmarkStart w:id="4" w:name="_Toc466738302"/>
+      <w:bookmarkStart w:id="3" w:name="_Toc468533843"/>
       <w:r>
         <w:lastRenderedPageBreak/>
         <w:t>Power ups / downs</w:t>
       </w:r>
-      <w:bookmarkEnd w:id="4"/>
+      <w:bookmarkEnd w:id="3"/>
     </w:p>
     <w:p>
       <w:pPr>
@@ -2720,11 +3541,11 @@
       <w:pPr>
         <w:pStyle w:val="Subtitel"/>
       </w:pPr>
-      <w:bookmarkStart w:id="5" w:name="_Toc466738303"/>
+      <w:bookmarkStart w:id="4" w:name="_Toc468533844"/>
       <w:r>
         <w:t>Campaign modus / Tech tree</w:t>
       </w:r>
-      <w:bookmarkEnd w:id="5"/>
+      <w:bookmarkEnd w:id="4"/>
     </w:p>
     <w:p/>
     <w:p>
@@ -2856,7 +3677,7 @@
       <w:pPr>
         <w:pStyle w:val="Subtitel"/>
       </w:pPr>
-      <w:bookmarkStart w:id="6" w:name="_Toc466738304"/>
+      <w:bookmarkStart w:id="5" w:name="_Toc468533845"/>
       <w:r>
         <w:t xml:space="preserve">Integratie </w:t>
       </w:r>
@@ -2866,7 +3687,7 @@
       <w:r>
         <w:t xml:space="preserve"> media</w:t>
       </w:r>
-      <w:bookmarkEnd w:id="6"/>
+      <w:bookmarkEnd w:id="5"/>
     </w:p>
     <w:p>
       <w:pPr>
@@ -3015,11 +3836,11 @@
       <w:pPr>
         <w:pStyle w:val="Subtitel"/>
       </w:pPr>
-      <w:bookmarkStart w:id="7" w:name="_Toc466738305"/>
+      <w:bookmarkStart w:id="6" w:name="_Toc468533846"/>
       <w:r>
         <w:t>Werking wedstrijden / clans / wars</w:t>
       </w:r>
-      <w:bookmarkEnd w:id="7"/>
+      <w:bookmarkEnd w:id="6"/>
     </w:p>
     <w:p>
       <w:pPr>
@@ -3144,11 +3965,11 @@
       <w:pPr>
         <w:pStyle w:val="Subtitel"/>
       </w:pPr>
-      <w:bookmarkStart w:id="8" w:name="_Toc466738306"/>
+      <w:bookmarkStart w:id="7" w:name="_Toc468533847"/>
       <w:r>
         <w:t>Monetisation</w:t>
       </w:r>
-      <w:bookmarkEnd w:id="8"/>
+      <w:bookmarkEnd w:id="7"/>
     </w:p>
     <w:p>
       <w:pPr>
@@ -3327,7 +4148,7 @@
           <w:szCs w:val="36"/>
         </w:rPr>
       </w:pPr>
-      <w:bookmarkStart w:id="9" w:name="_Toc466738307"/>
+      <w:bookmarkStart w:id="8" w:name="_Toc468533848"/>
       <w:r>
         <w:rPr>
           <w:szCs w:val="36"/>
@@ -3335,7 +4156,7 @@
         <w:lastRenderedPageBreak/>
         <w:t>Non Functional Requirements</w:t>
       </w:r>
-      <w:bookmarkEnd w:id="9"/>
+      <w:bookmarkEnd w:id="8"/>
     </w:p>
     <w:p>
       <w:pPr>
@@ -3355,11 +4176,11 @@
           <w:numId w:val="21"/>
         </w:numPr>
       </w:pPr>
-      <w:bookmarkStart w:id="10" w:name="_Toc466738308"/>
+      <w:bookmarkStart w:id="9" w:name="_Toc468533849"/>
       <w:r>
         <w:t>Distributieplatformen</w:t>
       </w:r>
-      <w:bookmarkEnd w:id="10"/>
+      <w:bookmarkEnd w:id="9"/>
     </w:p>
     <w:p>
       <w:pPr>
@@ -3505,11 +4326,11 @@
       <w:pPr>
         <w:pStyle w:val="Subtitel"/>
       </w:pPr>
-      <w:bookmarkStart w:id="11" w:name="_Toc466738309"/>
+      <w:bookmarkStart w:id="10" w:name="_Toc468533850"/>
       <w:r>
         <w:t>Performance requirements</w:t>
       </w:r>
-      <w:bookmarkEnd w:id="11"/>
+      <w:bookmarkEnd w:id="10"/>
     </w:p>
     <w:p>
       <w:pPr>
@@ -3595,11 +4416,11 @@
       <w:pPr>
         <w:pStyle w:val="Subtitel"/>
       </w:pPr>
-      <w:bookmarkStart w:id="12" w:name="_Toc466738310"/>
+      <w:bookmarkStart w:id="11" w:name="_Toc468533851"/>
       <w:r>
         <w:t>Security requirements</w:t>
       </w:r>
-      <w:bookmarkEnd w:id="12"/>
+      <w:bookmarkEnd w:id="11"/>
     </w:p>
     <w:p>
       <w:pPr>
@@ -3702,13 +4523,894 @@
       <w:r>
         <w:t>Wanneer er enige problemen zijn (bv. verbroken verbinding) dan zal er een rollback uitgevoerd worden, waardoor er geen gegevens verloren worden.</w:t>
       </w:r>
+      <w:r>
+        <w:br w:type="page"/>
+      </w:r>
+    </w:p>
+    <w:p>
+      <w:pPr>
+        <w:pStyle w:val="Kop2"/>
+      </w:pPr>
+      <w:bookmarkStart w:id="12" w:name="_Toc468533852"/>
+      <w:r>
+        <w:lastRenderedPageBreak/>
+        <w:t xml:space="preserve">Procesmodel: </w:t>
+      </w:r>
+      <w:r>
+        <w:t>ORM</w:t>
+      </w:r>
+      <w:bookmarkEnd w:id="12"/>
+    </w:p>
+    <w:p/>
+    <w:p>
+      <w:r>
+        <w:t>We hebben onze ORM in kleine stukken verdeeld zodat het duidelijker overkomt.</w:t>
+      </w:r>
+    </w:p>
+    <w:p>
+      <w:pPr>
+        <w:pStyle w:val="Subtitel"/>
+        <w:numPr>
+          <w:ilvl w:val="0"/>
+          <w:numId w:val="24"/>
+        </w:numPr>
+      </w:pPr>
+      <w:bookmarkStart w:id="13" w:name="_Toc468533853"/>
+      <w:r>
+        <w:t>Speler</w:t>
+      </w:r>
+      <w:bookmarkEnd w:id="13"/>
+    </w:p>
+    <w:p>
+      <w:r>
+        <w:t xml:space="preserve">Een speler heeft (een): </w:t>
+      </w:r>
+    </w:p>
+    <w:tbl>
+      <w:tblPr>
+        <w:tblStyle w:val="Tabelraster"/>
+        <w:tblW w:w="0" w:type="auto"/>
+        <w:tblLook w:val="04A0" w:firstRow="1" w:lastRow="0" w:firstColumn="1" w:lastColumn="0" w:noHBand="0" w:noVBand="1"/>
+      </w:tblPr>
+      <w:tblGrid>
+        <w:gridCol w:w="9062"/>
+      </w:tblGrid>
+      <w:tr>
+        <w:trPr>
+          <w:trHeight w:val="454"/>
+        </w:trPr>
+        <w:tc>
+          <w:tcPr>
+            <w:tcW w:w="9062" w:type="dxa"/>
+            <w:vAlign w:val="center"/>
+          </w:tcPr>
+          <w:p>
+            <w:r>
+              <w:t>Uniek nummer</w:t>
+            </w:r>
+          </w:p>
+        </w:tc>
+      </w:tr>
+      <w:tr>
+        <w:trPr>
+          <w:trHeight w:val="454"/>
+        </w:trPr>
+        <w:tc>
+          <w:tcPr>
+            <w:tcW w:w="9062" w:type="dxa"/>
+            <w:vAlign w:val="center"/>
+          </w:tcPr>
+          <w:p>
+            <w:r>
+              <w:t>Gebruikersnaam</w:t>
+            </w:r>
+          </w:p>
+        </w:tc>
+      </w:tr>
+      <w:tr>
+        <w:trPr>
+          <w:trHeight w:val="454"/>
+        </w:trPr>
+        <w:tc>
+          <w:tcPr>
+            <w:tcW w:w="9062" w:type="dxa"/>
+            <w:vAlign w:val="center"/>
+          </w:tcPr>
+          <w:p>
+            <w:r>
+              <w:t>Wachtwoord</w:t>
+            </w:r>
+          </w:p>
+        </w:tc>
+      </w:tr>
+      <w:tr>
+        <w:trPr>
+          <w:trHeight w:val="454"/>
+        </w:trPr>
+        <w:tc>
+          <w:tcPr>
+            <w:tcW w:w="9062" w:type="dxa"/>
+            <w:vAlign w:val="center"/>
+          </w:tcPr>
+          <w:p>
+            <w:r>
+              <w:t>Email</w:t>
+            </w:r>
+          </w:p>
+        </w:tc>
+      </w:tr>
+      <w:tr>
+        <w:trPr>
+          <w:trHeight w:val="454"/>
+        </w:trPr>
+        <w:tc>
+          <w:tcPr>
+            <w:tcW w:w="9062" w:type="dxa"/>
+            <w:vAlign w:val="center"/>
+          </w:tcPr>
+          <w:p>
+            <w:r>
+              <w:t>Level</w:t>
+            </w:r>
+          </w:p>
+        </w:tc>
+      </w:tr>
+      <w:tr>
+        <w:trPr>
+          <w:trHeight w:val="454"/>
+        </w:trPr>
+        <w:tc>
+          <w:tcPr>
+            <w:tcW w:w="9062" w:type="dxa"/>
+            <w:vAlign w:val="center"/>
+          </w:tcPr>
+          <w:p>
+            <w:r>
+              <w:t>XP</w:t>
+            </w:r>
+          </w:p>
+        </w:tc>
+      </w:tr>
+      <w:tr>
+        <w:trPr>
+          <w:trHeight w:val="454"/>
+        </w:trPr>
+        <w:tc>
+          <w:tcPr>
+            <w:tcW w:w="9062" w:type="dxa"/>
+            <w:vAlign w:val="center"/>
+          </w:tcPr>
+          <w:p>
+            <w:r>
+              <w:t xml:space="preserve">Profielfoto </w:t>
+            </w:r>
+          </w:p>
+        </w:tc>
+      </w:tr>
+      <w:tr>
+        <w:trPr>
+          <w:trHeight w:val="454"/>
+        </w:trPr>
+        <w:tc>
+          <w:tcPr>
+            <w:tcW w:w="9062" w:type="dxa"/>
+            <w:vAlign w:val="center"/>
+          </w:tcPr>
+          <w:p>
+            <w:r>
+              <w:t>Rank</w:t>
+            </w:r>
+          </w:p>
+        </w:tc>
+      </w:tr>
+      <w:tr>
+        <w:trPr>
+          <w:trHeight w:val="454"/>
+        </w:trPr>
+        <w:tc>
+          <w:tcPr>
+            <w:tcW w:w="9062" w:type="dxa"/>
+            <w:vAlign w:val="center"/>
+          </w:tcPr>
+          <w:p>
+            <w:r>
+              <w:t>Nuggets</w:t>
+            </w:r>
+          </w:p>
+        </w:tc>
+      </w:tr>
+      <w:tr>
+        <w:trPr>
+          <w:trHeight w:val="454"/>
+        </w:trPr>
+        <w:tc>
+          <w:tcPr>
+            <w:tcW w:w="9062" w:type="dxa"/>
+            <w:vAlign w:val="center"/>
+          </w:tcPr>
+          <w:p>
+            <w:r>
+              <w:t>Golden Nuggets</w:t>
+            </w:r>
+          </w:p>
+        </w:tc>
+      </w:tr>
+      <w:tr>
+        <w:trPr>
+          <w:trHeight w:val="454"/>
+        </w:trPr>
+        <w:tc>
+          <w:tcPr>
+            <w:tcW w:w="9062" w:type="dxa"/>
+            <w:vAlign w:val="center"/>
+          </w:tcPr>
+          <w:p>
+            <w:r>
+              <w:t>Achievements</w:t>
+            </w:r>
+          </w:p>
+        </w:tc>
+      </w:tr>
+    </w:tbl>
+    <w:p/>
+    <w:p>
+      <w:r>
+        <w:rPr>
+          <w:noProof/>
+          <w:lang w:eastAsia="nl-BE"/>
+        </w:rPr>
+        <w:drawing>
+          <wp:inline distT="0" distB="0" distL="0" distR="0" wp14:anchorId="4345F051" wp14:editId="448779F9">
+            <wp:extent cx="5760720" cy="3700780"/>
+            <wp:effectExtent l="0" t="0" r="0" b="0"/>
+            <wp:docPr id="1" name="Afbeelding 1"/>
+            <wp:cNvGraphicFramePr>
+              <a:graphicFrameLocks xmlns:a="http://schemas.openxmlformats.org/drawingml/2006/main" noChangeAspect="1"/>
+            </wp:cNvGraphicFramePr>
+            <a:graphic xmlns:a="http://schemas.openxmlformats.org/drawingml/2006/main">
+              <a:graphicData uri="http://schemas.openxmlformats.org/drawingml/2006/picture">
+                <pic:pic xmlns:pic="http://schemas.openxmlformats.org/drawingml/2006/picture">
+                  <pic:nvPicPr>
+                    <pic:cNvPr id="1" name=""/>
+                    <pic:cNvPicPr/>
+                  </pic:nvPicPr>
+                  <pic:blipFill>
+                    <a:blip r:embed="rId13"/>
+                    <a:stretch>
+                      <a:fillRect/>
+                    </a:stretch>
+                  </pic:blipFill>
+                  <pic:spPr>
+                    <a:xfrm>
+                      <a:off x="0" y="0"/>
+                      <a:ext cx="5760720" cy="3700780"/>
+                    </a:xfrm>
+                    <a:prstGeom prst="rect">
+                      <a:avLst/>
+                    </a:prstGeom>
+                  </pic:spPr>
+                </pic:pic>
+              </a:graphicData>
+            </a:graphic>
+          </wp:inline>
+        </w:drawing>
+      </w:r>
+    </w:p>
+    <w:p>
+      <w:pPr>
+        <w:rPr>
+          <w:rFonts w:asciiTheme="majorHAnsi" w:eastAsiaTheme="majorEastAsia" w:hAnsiTheme="majorHAnsi" w:cstheme="majorBidi"/>
+          <w:color w:val="2E74B5" w:themeColor="accent1" w:themeShade="BF"/>
+          <w:sz w:val="24"/>
+          <w:szCs w:val="24"/>
+        </w:rPr>
+      </w:pPr>
+    </w:p>
+    <w:p>
+      <w:pPr>
+        <w:pStyle w:val="Subtitel"/>
+      </w:pPr>
+      <w:bookmarkStart w:id="14" w:name="_Toc468533854"/>
+      <w:r>
+        <w:t>Drone</w:t>
+      </w:r>
+      <w:bookmarkEnd w:id="14"/>
+      <w:r>
+        <w:t xml:space="preserve"> </w:t>
+      </w:r>
+      <w:bookmarkStart w:id="15" w:name="_GoBack"/>
+      <w:bookmarkEnd w:id="15"/>
+    </w:p>
+    <w:p>
+      <w:r>
+        <w:t>Een Drone heeft (een):</w:t>
+      </w:r>
+    </w:p>
+    <w:tbl>
+      <w:tblPr>
+        <w:tblStyle w:val="Tabelraster"/>
+        <w:tblW w:w="0" w:type="auto"/>
+        <w:tblLook w:val="04A0" w:firstRow="1" w:lastRow="0" w:firstColumn="1" w:lastColumn="0" w:noHBand="0" w:noVBand="1"/>
+      </w:tblPr>
+      <w:tblGrid>
+        <w:gridCol w:w="9062"/>
+      </w:tblGrid>
+      <w:tr>
+        <w:trPr>
+          <w:trHeight w:val="454"/>
+        </w:trPr>
+        <w:tc>
+          <w:tcPr>
+            <w:tcW w:w="9062" w:type="dxa"/>
+          </w:tcPr>
+          <w:p>
+            <w:r>
+              <w:t>Uniek nummer</w:t>
+            </w:r>
+          </w:p>
+        </w:tc>
+      </w:tr>
+      <w:tr>
+        <w:trPr>
+          <w:trHeight w:val="454"/>
+        </w:trPr>
+        <w:tc>
+          <w:tcPr>
+            <w:tcW w:w="9062" w:type="dxa"/>
+          </w:tcPr>
+          <w:p>
+            <w:r>
+              <w:t>DroneNaam</w:t>
+            </w:r>
+          </w:p>
+        </w:tc>
+      </w:tr>
+      <w:tr>
+        <w:trPr>
+          <w:trHeight w:val="454"/>
+        </w:trPr>
+        <w:tc>
+          <w:tcPr>
+            <w:tcW w:w="9062" w:type="dxa"/>
+          </w:tcPr>
+          <w:p>
+            <w:r>
+              <w:t>Beschrijving</w:t>
+            </w:r>
+          </w:p>
+        </w:tc>
+      </w:tr>
+      <w:tr>
+        <w:trPr>
+          <w:trHeight w:val="454"/>
+        </w:trPr>
+        <w:tc>
+          <w:tcPr>
+            <w:tcW w:w="9062" w:type="dxa"/>
+          </w:tcPr>
+          <w:p>
+            <w:r>
+              <w:t>LevensPunten</w:t>
+            </w:r>
+          </w:p>
+        </w:tc>
+      </w:tr>
+      <w:tr>
+        <w:trPr>
+          <w:trHeight w:val="454"/>
+        </w:trPr>
+        <w:tc>
+          <w:tcPr>
+            <w:tcW w:w="9062" w:type="dxa"/>
+          </w:tcPr>
+          <w:p>
+            <w:r>
+              <w:t>Kracht</w:t>
+            </w:r>
+          </w:p>
+        </w:tc>
+      </w:tr>
+      <w:tr>
+        <w:trPr>
+          <w:trHeight w:val="454"/>
+        </w:trPr>
+        <w:tc>
+          <w:tcPr>
+            <w:tcW w:w="9062" w:type="dxa"/>
+          </w:tcPr>
+          <w:p>
+            <w:r>
+              <w:t>Uiterlijk</w:t>
+            </w:r>
+          </w:p>
+        </w:tc>
+      </w:tr>
+    </w:tbl>
+    <w:p/>
+    <w:p>
+      <w:pPr>
+        <w:pStyle w:val="Subtitel"/>
+        <w:numPr>
+          <w:ilvl w:val="0"/>
+          <w:numId w:val="24"/>
+        </w:numPr>
+      </w:pPr>
+    </w:p>
+    <w:p>
+      <w:r>
+        <w:rPr>
+          <w:noProof/>
+          <w:lang w:eastAsia="nl-BE"/>
+        </w:rPr>
+        <w:drawing>
+          <wp:inline distT="0" distB="0" distL="0" distR="0" wp14:anchorId="3190595C" wp14:editId="61B93C33">
+            <wp:extent cx="5760720" cy="6023610"/>
+            <wp:effectExtent l="0" t="0" r="0" b="0"/>
+            <wp:docPr id="2" name="Afbeelding 2"/>
+            <wp:cNvGraphicFramePr>
+              <a:graphicFrameLocks xmlns:a="http://schemas.openxmlformats.org/drawingml/2006/main" noChangeAspect="1"/>
+            </wp:cNvGraphicFramePr>
+            <a:graphic xmlns:a="http://schemas.openxmlformats.org/drawingml/2006/main">
+              <a:graphicData uri="http://schemas.openxmlformats.org/drawingml/2006/picture">
+                <pic:pic xmlns:pic="http://schemas.openxmlformats.org/drawingml/2006/picture">
+                  <pic:nvPicPr>
+                    <pic:cNvPr id="1" name=""/>
+                    <pic:cNvPicPr/>
+                  </pic:nvPicPr>
+                  <pic:blipFill>
+                    <a:blip r:embed="rId14"/>
+                    <a:stretch>
+                      <a:fillRect/>
+                    </a:stretch>
+                  </pic:blipFill>
+                  <pic:spPr>
+                    <a:xfrm>
+                      <a:off x="0" y="0"/>
+                      <a:ext cx="5760720" cy="6023610"/>
+                    </a:xfrm>
+                    <a:prstGeom prst="rect">
+                      <a:avLst/>
+                    </a:prstGeom>
+                  </pic:spPr>
+                </pic:pic>
+              </a:graphicData>
+            </a:graphic>
+          </wp:inline>
+        </w:drawing>
+      </w:r>
+    </w:p>
+    <w:p>
+      <w:r>
+        <w:br w:type="page"/>
+      </w:r>
+      <w:r>
+        <w:lastRenderedPageBreak/>
+        <w:t xml:space="preserve"> </w:t>
+      </w:r>
+    </w:p>
+    <w:p>
+      <w:pPr>
+        <w:rPr>
+          <w:rFonts w:asciiTheme="majorHAnsi" w:eastAsiaTheme="majorEastAsia" w:hAnsiTheme="majorHAnsi" w:cstheme="majorBidi"/>
+          <w:color w:val="2E74B5" w:themeColor="accent1" w:themeShade="BF"/>
+          <w:sz w:val="24"/>
+          <w:szCs w:val="24"/>
+        </w:rPr>
+      </w:pPr>
+    </w:p>
+    <w:p>
+      <w:pPr>
+        <w:pStyle w:val="Subtitel"/>
+        <w:numPr>
+          <w:ilvl w:val="0"/>
+          <w:numId w:val="24"/>
+        </w:numPr>
+      </w:pPr>
+      <w:bookmarkStart w:id="16" w:name="_Toc468533855"/>
+      <w:r>
+        <w:t>Vijand</w:t>
+      </w:r>
+      <w:bookmarkEnd w:id="16"/>
+    </w:p>
+    <w:p>
+      <w:r>
+        <w:rPr>
+          <w:noProof/>
+          <w:lang w:eastAsia="nl-BE"/>
+        </w:rPr>
+        <w:drawing>
+          <wp:inline distT="0" distB="0" distL="0" distR="0" wp14:anchorId="6939C180" wp14:editId="79A9C55F">
+            <wp:extent cx="5457825" cy="6858000"/>
+            <wp:effectExtent l="0" t="0" r="9525" b="0"/>
+            <wp:docPr id="3" name="Afbeelding 3"/>
+            <wp:cNvGraphicFramePr>
+              <a:graphicFrameLocks xmlns:a="http://schemas.openxmlformats.org/drawingml/2006/main" noChangeAspect="1"/>
+            </wp:cNvGraphicFramePr>
+            <a:graphic xmlns:a="http://schemas.openxmlformats.org/drawingml/2006/main">
+              <a:graphicData uri="http://schemas.openxmlformats.org/drawingml/2006/picture">
+                <pic:pic xmlns:pic="http://schemas.openxmlformats.org/drawingml/2006/picture">
+                  <pic:nvPicPr>
+                    <pic:cNvPr id="1" name=""/>
+                    <pic:cNvPicPr/>
+                  </pic:nvPicPr>
+                  <pic:blipFill>
+                    <a:blip r:embed="rId15"/>
+                    <a:stretch>
+                      <a:fillRect/>
+                    </a:stretch>
+                  </pic:blipFill>
+                  <pic:spPr>
+                    <a:xfrm>
+                      <a:off x="0" y="0"/>
+                      <a:ext cx="5457825" cy="6858000"/>
+                    </a:xfrm>
+                    <a:prstGeom prst="rect">
+                      <a:avLst/>
+                    </a:prstGeom>
+                  </pic:spPr>
+                </pic:pic>
+              </a:graphicData>
+            </a:graphic>
+          </wp:inline>
+        </w:drawing>
+      </w:r>
+    </w:p>
+    <w:p>
+      <w:pPr>
+        <w:rPr>
+          <w:rFonts w:asciiTheme="majorHAnsi" w:eastAsiaTheme="majorEastAsia" w:hAnsiTheme="majorHAnsi" w:cstheme="majorBidi"/>
+          <w:color w:val="2E74B5" w:themeColor="accent1" w:themeShade="BF"/>
+          <w:sz w:val="24"/>
+          <w:szCs w:val="24"/>
+        </w:rPr>
+      </w:pPr>
+      <w:r>
+        <w:br w:type="page"/>
+      </w:r>
+    </w:p>
+    <w:p>
+      <w:pPr>
+        <w:pStyle w:val="Subtitel"/>
+        <w:numPr>
+          <w:ilvl w:val="0"/>
+          <w:numId w:val="24"/>
+        </w:numPr>
+      </w:pPr>
+      <w:bookmarkStart w:id="17" w:name="_Toc468533856"/>
+      <w:r>
+        <w:lastRenderedPageBreak/>
+        <w:t>Upgrade</w:t>
+      </w:r>
+      <w:bookmarkEnd w:id="17"/>
+    </w:p>
+    <w:p>
+      <w:r>
+        <w:rPr>
+          <w:noProof/>
+          <w:lang w:eastAsia="nl-BE"/>
+        </w:rPr>
+        <w:drawing>
+          <wp:inline distT="0" distB="0" distL="0" distR="0" wp14:anchorId="3DBC6BE1" wp14:editId="4D237E67">
+            <wp:extent cx="5760720" cy="5697855"/>
+            <wp:effectExtent l="0" t="0" r="0" b="0"/>
+            <wp:docPr id="7" name="Afbeelding 7"/>
+            <wp:cNvGraphicFramePr>
+              <a:graphicFrameLocks xmlns:a="http://schemas.openxmlformats.org/drawingml/2006/main" noChangeAspect="1"/>
+            </wp:cNvGraphicFramePr>
+            <a:graphic xmlns:a="http://schemas.openxmlformats.org/drawingml/2006/main">
+              <a:graphicData uri="http://schemas.openxmlformats.org/drawingml/2006/picture">
+                <pic:pic xmlns:pic="http://schemas.openxmlformats.org/drawingml/2006/picture">
+                  <pic:nvPicPr>
+                    <pic:cNvPr id="1" name=""/>
+                    <pic:cNvPicPr/>
+                  </pic:nvPicPr>
+                  <pic:blipFill>
+                    <a:blip r:embed="rId16"/>
+                    <a:stretch>
+                      <a:fillRect/>
+                    </a:stretch>
+                  </pic:blipFill>
+                  <pic:spPr>
+                    <a:xfrm>
+                      <a:off x="0" y="0"/>
+                      <a:ext cx="5760720" cy="5697855"/>
+                    </a:xfrm>
+                    <a:prstGeom prst="rect">
+                      <a:avLst/>
+                    </a:prstGeom>
+                  </pic:spPr>
+                </pic:pic>
+              </a:graphicData>
+            </a:graphic>
+          </wp:inline>
+        </w:drawing>
+      </w:r>
+    </w:p>
+    <w:p>
+      <w:pPr>
+        <w:rPr>
+          <w:rFonts w:asciiTheme="majorHAnsi" w:eastAsiaTheme="majorEastAsia" w:hAnsiTheme="majorHAnsi" w:cstheme="majorBidi"/>
+          <w:color w:val="2E74B5" w:themeColor="accent1" w:themeShade="BF"/>
+          <w:sz w:val="24"/>
+          <w:szCs w:val="24"/>
+        </w:rPr>
+      </w:pPr>
+      <w:r>
+        <w:br w:type="page"/>
+      </w:r>
+    </w:p>
+    <w:p>
+      <w:pPr>
+        <w:pStyle w:val="Subtitel"/>
+        <w:numPr>
+          <w:ilvl w:val="0"/>
+          <w:numId w:val="24"/>
+        </w:numPr>
+      </w:pPr>
+      <w:bookmarkStart w:id="18" w:name="_Toc468533857"/>
+      <w:r>
+        <w:lastRenderedPageBreak/>
+        <w:t>Skin</w:t>
+      </w:r>
+      <w:bookmarkEnd w:id="18"/>
+    </w:p>
+    <w:p>
+      <w:pPr>
+        <w:rPr>
+          <w:rFonts w:asciiTheme="majorHAnsi" w:eastAsiaTheme="majorEastAsia" w:hAnsiTheme="majorHAnsi" w:cstheme="majorBidi"/>
+          <w:color w:val="2E74B5" w:themeColor="accent1" w:themeShade="BF"/>
+          <w:sz w:val="24"/>
+          <w:szCs w:val="24"/>
+        </w:rPr>
+      </w:pPr>
+      <w:r>
+        <w:rPr>
+          <w:noProof/>
+          <w:lang w:eastAsia="nl-BE"/>
+        </w:rPr>
+        <w:drawing>
+          <wp:inline distT="0" distB="0" distL="0" distR="0" wp14:anchorId="74E5B6D4" wp14:editId="0D3DE077">
+            <wp:extent cx="5760720" cy="5808980"/>
+            <wp:effectExtent l="0" t="0" r="0" b="1270"/>
+            <wp:docPr id="5" name="Afbeelding 5"/>
+            <wp:cNvGraphicFramePr>
+              <a:graphicFrameLocks xmlns:a="http://schemas.openxmlformats.org/drawingml/2006/main" noChangeAspect="1"/>
+            </wp:cNvGraphicFramePr>
+            <a:graphic xmlns:a="http://schemas.openxmlformats.org/drawingml/2006/main">
+              <a:graphicData uri="http://schemas.openxmlformats.org/drawingml/2006/picture">
+                <pic:pic xmlns:pic="http://schemas.openxmlformats.org/drawingml/2006/picture">
+                  <pic:nvPicPr>
+                    <pic:cNvPr id="1" name=""/>
+                    <pic:cNvPicPr/>
+                  </pic:nvPicPr>
+                  <pic:blipFill>
+                    <a:blip r:embed="rId17"/>
+                    <a:stretch>
+                      <a:fillRect/>
+                    </a:stretch>
+                  </pic:blipFill>
+                  <pic:spPr>
+                    <a:xfrm>
+                      <a:off x="0" y="0"/>
+                      <a:ext cx="5760720" cy="5808980"/>
+                    </a:xfrm>
+                    <a:prstGeom prst="rect">
+                      <a:avLst/>
+                    </a:prstGeom>
+                  </pic:spPr>
+                </pic:pic>
+              </a:graphicData>
+            </a:graphic>
+          </wp:inline>
+        </w:drawing>
+      </w:r>
+      <w:r>
+        <w:br w:type="page"/>
+      </w:r>
+    </w:p>
+    <w:p>
+      <w:pPr>
+        <w:pStyle w:val="Subtitel"/>
+        <w:numPr>
+          <w:ilvl w:val="0"/>
+          <w:numId w:val="24"/>
+        </w:numPr>
+      </w:pPr>
+      <w:bookmarkStart w:id="19" w:name="_Toc468533858"/>
+      <w:r>
+        <w:lastRenderedPageBreak/>
+        <w:t>Clan</w:t>
+      </w:r>
+      <w:bookmarkEnd w:id="19"/>
+    </w:p>
+    <w:p>
+      <w:pPr>
+        <w:rPr>
+          <w:rFonts w:asciiTheme="majorHAnsi" w:eastAsiaTheme="majorEastAsia" w:hAnsiTheme="majorHAnsi" w:cstheme="majorBidi"/>
+          <w:color w:val="2E74B5" w:themeColor="accent1" w:themeShade="BF"/>
+          <w:sz w:val="24"/>
+          <w:szCs w:val="24"/>
+        </w:rPr>
+      </w:pPr>
+      <w:r>
+        <w:rPr>
+          <w:noProof/>
+          <w:lang w:eastAsia="nl-BE"/>
+        </w:rPr>
+        <w:drawing>
+          <wp:inline distT="0" distB="0" distL="0" distR="0" wp14:anchorId="1C1E7F63" wp14:editId="35CE3BA3">
+            <wp:extent cx="5760720" cy="4580255"/>
+            <wp:effectExtent l="0" t="0" r="0" b="0"/>
+            <wp:docPr id="9" name="Afbeelding 9"/>
+            <wp:cNvGraphicFramePr>
+              <a:graphicFrameLocks xmlns:a="http://schemas.openxmlformats.org/drawingml/2006/main" noChangeAspect="1"/>
+            </wp:cNvGraphicFramePr>
+            <a:graphic xmlns:a="http://schemas.openxmlformats.org/drawingml/2006/main">
+              <a:graphicData uri="http://schemas.openxmlformats.org/drawingml/2006/picture">
+                <pic:pic xmlns:pic="http://schemas.openxmlformats.org/drawingml/2006/picture">
+                  <pic:nvPicPr>
+                    <pic:cNvPr id="1" name=""/>
+                    <pic:cNvPicPr/>
+                  </pic:nvPicPr>
+                  <pic:blipFill>
+                    <a:blip r:embed="rId18"/>
+                    <a:stretch>
+                      <a:fillRect/>
+                    </a:stretch>
+                  </pic:blipFill>
+                  <pic:spPr>
+                    <a:xfrm>
+                      <a:off x="0" y="0"/>
+                      <a:ext cx="5760720" cy="4580255"/>
+                    </a:xfrm>
+                    <a:prstGeom prst="rect">
+                      <a:avLst/>
+                    </a:prstGeom>
+                  </pic:spPr>
+                </pic:pic>
+              </a:graphicData>
+            </a:graphic>
+          </wp:inline>
+        </w:drawing>
+      </w:r>
+      <w:r>
+        <w:br w:type="page"/>
+      </w:r>
+    </w:p>
+    <w:p>
+      <w:pPr>
+        <w:pStyle w:val="Subtitel"/>
+        <w:numPr>
+          <w:ilvl w:val="0"/>
+          <w:numId w:val="24"/>
+        </w:numPr>
+      </w:pPr>
+      <w:bookmarkStart w:id="20" w:name="_Toc468533859"/>
+      <w:r>
+        <w:lastRenderedPageBreak/>
+        <w:t>Achievement</w:t>
+      </w:r>
+      <w:bookmarkEnd w:id="20"/>
+    </w:p>
+    <w:p>
+      <w:r>
+        <w:rPr>
+          <w:noProof/>
+          <w:lang w:eastAsia="nl-BE"/>
+        </w:rPr>
+        <w:drawing>
+          <wp:inline distT="0" distB="0" distL="0" distR="0" wp14:anchorId="7C924B8E" wp14:editId="2BE103E3">
+            <wp:extent cx="5760720" cy="4368800"/>
+            <wp:effectExtent l="0" t="0" r="0" b="0"/>
+            <wp:docPr id="14" name="Afbeelding 14"/>
+            <wp:cNvGraphicFramePr>
+              <a:graphicFrameLocks xmlns:a="http://schemas.openxmlformats.org/drawingml/2006/main" noChangeAspect="1"/>
+            </wp:cNvGraphicFramePr>
+            <a:graphic xmlns:a="http://schemas.openxmlformats.org/drawingml/2006/main">
+              <a:graphicData uri="http://schemas.openxmlformats.org/drawingml/2006/picture">
+                <pic:pic xmlns:pic="http://schemas.openxmlformats.org/drawingml/2006/picture">
+                  <pic:nvPicPr>
+                    <pic:cNvPr id="1" name=""/>
+                    <pic:cNvPicPr/>
+                  </pic:nvPicPr>
+                  <pic:blipFill>
+                    <a:blip r:embed="rId19"/>
+                    <a:stretch>
+                      <a:fillRect/>
+                    </a:stretch>
+                  </pic:blipFill>
+                  <pic:spPr>
+                    <a:xfrm>
+                      <a:off x="0" y="0"/>
+                      <a:ext cx="5760720" cy="4368800"/>
+                    </a:xfrm>
+                    <a:prstGeom prst="rect">
+                      <a:avLst/>
+                    </a:prstGeom>
+                  </pic:spPr>
+                </pic:pic>
+              </a:graphicData>
+            </a:graphic>
+          </wp:inline>
+        </w:drawing>
+      </w:r>
+    </w:p>
+    <w:p>
+      <w:pPr>
+        <w:rPr>
+          <w:rFonts w:asciiTheme="majorHAnsi" w:eastAsiaTheme="majorEastAsia" w:hAnsiTheme="majorHAnsi" w:cstheme="majorBidi"/>
+          <w:color w:val="2E74B5" w:themeColor="accent1" w:themeShade="BF"/>
+          <w:sz w:val="24"/>
+          <w:szCs w:val="24"/>
+        </w:rPr>
+      </w:pPr>
+      <w:r>
+        <w:br w:type="page"/>
+      </w:r>
+    </w:p>
+    <w:p>
+      <w:pPr>
+        <w:pStyle w:val="Subtitel"/>
+        <w:numPr>
+          <w:ilvl w:val="0"/>
+          <w:numId w:val="24"/>
+        </w:numPr>
+      </w:pPr>
+      <w:bookmarkStart w:id="21" w:name="_Toc468533860"/>
+      <w:r>
+        <w:lastRenderedPageBreak/>
+        <w:t>Alles samen</w:t>
+      </w:r>
+      <w:bookmarkEnd w:id="21"/>
     </w:p>
     <w:p>
       <w:pPr>
         <w:spacing w:after="0"/>
       </w:pPr>
     </w:p>
-    <w:p/>
+    <w:p>
+      <w:r>
+        <w:rPr>
+          <w:noProof/>
+          <w:lang w:eastAsia="nl-BE"/>
+        </w:rPr>
+        <w:drawing>
+          <wp:inline distT="0" distB="0" distL="0" distR="0" wp14:anchorId="2A70F01D" wp14:editId="414DD678">
+            <wp:extent cx="5760720" cy="3722370"/>
+            <wp:effectExtent l="0" t="0" r="0" b="0"/>
+            <wp:docPr id="15" name="Afbeelding 15"/>
+            <wp:cNvGraphicFramePr>
+              <a:graphicFrameLocks xmlns:a="http://schemas.openxmlformats.org/drawingml/2006/main" noChangeAspect="1"/>
+            </wp:cNvGraphicFramePr>
+            <a:graphic xmlns:a="http://schemas.openxmlformats.org/drawingml/2006/main">
+              <a:graphicData uri="http://schemas.openxmlformats.org/drawingml/2006/picture">
+                <pic:pic xmlns:pic="http://schemas.openxmlformats.org/drawingml/2006/picture">
+                  <pic:nvPicPr>
+                    <pic:cNvPr id="1" name=""/>
+                    <pic:cNvPicPr/>
+                  </pic:nvPicPr>
+                  <pic:blipFill>
+                    <a:blip r:embed="rId20"/>
+                    <a:stretch>
+                      <a:fillRect/>
+                    </a:stretch>
+                  </pic:blipFill>
+                  <pic:spPr>
+                    <a:xfrm>
+                      <a:off x="0" y="0"/>
+                      <a:ext cx="5760720" cy="3722370"/>
+                    </a:xfrm>
+                    <a:prstGeom prst="rect">
+                      <a:avLst/>
+                    </a:prstGeom>
+                  </pic:spPr>
+                </pic:pic>
+              </a:graphicData>
+            </a:graphic>
+          </wp:inline>
+        </w:drawing>
+      </w:r>
+    </w:p>
     <w:p>
       <w:pPr>
         <w:pStyle w:val="Lijstalinea"/>
@@ -4037,7 +5739,7 @@
                   <w:noProof/>
                   <w:lang w:val="nl-NL"/>
                 </w:rPr>
-                <w:t>5</w:t>
+                <w:t>15</w:t>
               </w:r>
               <w:r>
                 <w:fldChar w:fldCharType="end"/>
@@ -6490,6 +8192,66 @@
     </w:lvlOverride>
   </w:num>
   <w:num w:numId="22">
+    <w:abstractNumId w:val="8"/>
+    <w:lvlOverride w:ilvl="0">
+      <w:startOverride w:val="1"/>
+    </w:lvlOverride>
+    <w:lvlOverride w:ilvl="1">
+      <w:startOverride w:val="2"/>
+    </w:lvlOverride>
+    <w:lvlOverride w:ilvl="2">
+      <w:startOverride w:val="1"/>
+    </w:lvlOverride>
+    <w:lvlOverride w:ilvl="3">
+      <w:startOverride w:val="1"/>
+    </w:lvlOverride>
+    <w:lvlOverride w:ilvl="4">
+      <w:startOverride w:val="1"/>
+    </w:lvlOverride>
+    <w:lvlOverride w:ilvl="5">
+      <w:startOverride w:val="1"/>
+    </w:lvlOverride>
+    <w:lvlOverride w:ilvl="6">
+      <w:startOverride w:val="1"/>
+    </w:lvlOverride>
+    <w:lvlOverride w:ilvl="7">
+      <w:startOverride w:val="1"/>
+    </w:lvlOverride>
+    <w:lvlOverride w:ilvl="8">
+      <w:startOverride w:val="1"/>
+    </w:lvlOverride>
+  </w:num>
+  <w:num w:numId="23">
+    <w:abstractNumId w:val="8"/>
+    <w:lvlOverride w:ilvl="0">
+      <w:startOverride w:val="1"/>
+    </w:lvlOverride>
+    <w:lvlOverride w:ilvl="1">
+      <w:startOverride w:val="2"/>
+    </w:lvlOverride>
+    <w:lvlOverride w:ilvl="2">
+      <w:startOverride w:val="1"/>
+    </w:lvlOverride>
+    <w:lvlOverride w:ilvl="3">
+      <w:startOverride w:val="1"/>
+    </w:lvlOverride>
+    <w:lvlOverride w:ilvl="4">
+      <w:startOverride w:val="1"/>
+    </w:lvlOverride>
+    <w:lvlOverride w:ilvl="5">
+      <w:startOverride w:val="1"/>
+    </w:lvlOverride>
+    <w:lvlOverride w:ilvl="6">
+      <w:startOverride w:val="1"/>
+    </w:lvlOverride>
+    <w:lvlOverride w:ilvl="7">
+      <w:startOverride w:val="1"/>
+    </w:lvlOverride>
+    <w:lvlOverride w:ilvl="8">
+      <w:startOverride w:val="1"/>
+    </w:lvlOverride>
+  </w:num>
+  <w:num w:numId="24">
     <w:abstractNumId w:val="8"/>
     <w:lvlOverride w:ilvl="0">
       <w:startOverride w:val="1"/>
@@ -7497,6 +9259,25 @@
       <w:sz w:val="24"/>
     </w:rPr>
   </w:style>
+  <w:style w:type="table" w:styleId="Tabelraster">
+    <w:name w:val="Table Grid"/>
+    <w:basedOn w:val="Standaardtabel"/>
+    <w:uiPriority w:val="39"/>
+    <w:rsid w:val="00A16694"/>
+    <w:pPr>
+      <w:spacing w:after="0" w:line="240" w:lineRule="auto"/>
+    </w:pPr>
+    <w:tblPr>
+      <w:tblBorders>
+        <w:top w:val="single" w:sz="4" w:space="0" w:color="auto"/>
+        <w:left w:val="single" w:sz="4" w:space="0" w:color="auto"/>
+        <w:bottom w:val="single" w:sz="4" w:space="0" w:color="auto"/>
+        <w:right w:val="single" w:sz="4" w:space="0" w:color="auto"/>
+        <w:insideH w:val="single" w:sz="4" w:space="0" w:color="auto"/>
+        <w:insideV w:val="single" w:sz="4" w:space="0" w:color="auto"/>
+      </w:tblBorders>
+    </w:tblPr>
+  </w:style>
 </w:styles>
 </file>
 
@@ -7785,7 +9566,7 @@
 </file>
 
 <file path=customXml/itemProps2.xml><?xml version="1.0" encoding="utf-8"?>
-<ds:datastoreItem xmlns:ds="http://schemas.openxmlformats.org/officeDocument/2006/customXml" ds:itemID="{269CCC0D-DBCE-4C3E-87BB-FAC4FAE2C0D7}">
+<ds:datastoreItem xmlns:ds="http://schemas.openxmlformats.org/officeDocument/2006/customXml" ds:itemID="{C85BD5E4-6717-4A31-B456-2A6067ECF2E9}">
   <ds:schemaRefs>
     <ds:schemaRef ds:uri="http://schemas.openxmlformats.org/officeDocument/2006/bibliography"/>
   </ds:schemaRefs>

</xml_diff>

<commit_message>
kan game pauzeren n shit
</commit_message>
<xml_diff>
--- a/Projectdossier/Projectdossier.docx
+++ b/Projectdossier/Projectdossier.docx
@@ -1,6 +1,6 @@
 
 <file path=word/document.xml><?xml version="1.0" encoding="utf-8"?>
-<w:document xmlns:wpc="http://schemas.microsoft.com/office/word/2010/wordprocessingCanvas" xmlns:mc="http://schemas.openxmlformats.org/markup-compatibility/2006" xmlns:o="urn:schemas-microsoft-com:office:office" xmlns:r="http://schemas.openxmlformats.org/officeDocument/2006/relationships" xmlns:m="http://schemas.openxmlformats.org/officeDocument/2006/math" xmlns:v="urn:schemas-microsoft-com:vml" xmlns:wp14="http://schemas.microsoft.com/office/word/2010/wordprocessingDrawing" xmlns:wp="http://schemas.openxmlformats.org/drawingml/2006/wordprocessingDrawing" xmlns:w10="urn:schemas-microsoft-com:office:word" xmlns:w="http://schemas.openxmlformats.org/wordprocessingml/2006/main" xmlns:w14="http://schemas.microsoft.com/office/word/2010/wordml" xmlns:w15="http://schemas.microsoft.com/office/word/2012/wordml" xmlns:wpg="http://schemas.microsoft.com/office/word/2010/wordprocessingGroup" xmlns:wpi="http://schemas.microsoft.com/office/word/2010/wordprocessingInk" xmlns:wne="http://schemas.microsoft.com/office/word/2006/wordml" xmlns:wps="http://schemas.microsoft.com/office/word/2010/wordprocessingShape" mc:Ignorable="w14 w15 wp14">
+<w:document xmlns:wpc="http://schemas.microsoft.com/office/word/2010/wordprocessingCanvas" xmlns:cx="http://schemas.microsoft.com/office/drawing/2014/chartex" xmlns:cx1="http://schemas.microsoft.com/office/drawing/2015/9/8/chartex" xmlns:cx2="http://schemas.microsoft.com/office/drawing/2015/10/21/chartex" xmlns:mc="http://schemas.openxmlformats.org/markup-compatibility/2006" xmlns:o="urn:schemas-microsoft-com:office:office" xmlns:r="http://schemas.openxmlformats.org/officeDocument/2006/relationships" xmlns:m="http://schemas.openxmlformats.org/officeDocument/2006/math" xmlns:v="urn:schemas-microsoft-com:vml" xmlns:wp14="http://schemas.microsoft.com/office/word/2010/wordprocessingDrawing" xmlns:wp="http://schemas.openxmlformats.org/drawingml/2006/wordprocessingDrawing" xmlns:w10="urn:schemas-microsoft-com:office:word" xmlns:w="http://schemas.openxmlformats.org/wordprocessingml/2006/main" xmlns:w14="http://schemas.microsoft.com/office/word/2010/wordml" xmlns:w15="http://schemas.microsoft.com/office/word/2012/wordml" xmlns:w16se="http://schemas.microsoft.com/office/word/2015/wordml/symex" xmlns:wpg="http://schemas.microsoft.com/office/word/2010/wordprocessingGroup" xmlns:wpi="http://schemas.microsoft.com/office/word/2010/wordprocessingInk" xmlns:wne="http://schemas.microsoft.com/office/word/2006/wordml" xmlns:wps="http://schemas.microsoft.com/office/word/2010/wordprocessingShape" mc:Ignorable="w14 w15 w16se wp14">
   <w:body>
     <w:sdt>
       <w:sdtPr>
@@ -369,13 +369,23 @@
                                     </w:sdtPr>
                                     <w:sdtEndPr/>
                                     <w:sdtContent>
+                                      <w:proofErr w:type="spellStart"/>
                                       <w:r>
                                         <w:rPr>
                                           <w:color w:val="FFFFFF" w:themeColor="background1"/>
                                           <w:sz w:val="72"/>
                                           <w:szCs w:val="72"/>
                                         </w:rPr>
-                                        <w:t>Geometry Wars</w:t>
+                                        <w:t>Geometry</w:t>
+                                      </w:r>
+                                      <w:proofErr w:type="spellEnd"/>
+                                      <w:r>
+                                        <w:rPr>
+                                          <w:color w:val="FFFFFF" w:themeColor="background1"/>
+                                          <w:sz w:val="72"/>
+                                          <w:szCs w:val="72"/>
+                                        </w:rPr>
+                                        <w:t xml:space="preserve"> Wars</w:t>
                                       </w:r>
                                     </w:sdtContent>
                                   </w:sdt>
@@ -1144,7 +1154,7 @@
           <w:r>
             <w:fldChar w:fldCharType="separate"/>
           </w:r>
-          <w:hyperlink w:anchor="_Toc468533840" w:history="1">
+          <w:hyperlink w:anchor="_Toc469854205" w:history="1">
             <w:r>
               <w:rPr>
                 <w:rStyle w:val="Hyperlink"/>
@@ -1171,7 +1181,7 @@
                 <w:noProof/>
                 <w:webHidden/>
               </w:rPr>
-              <w:instrText xml:space="preserve"> PAGEREF _Toc468533840 \h </w:instrText>
+              <w:instrText xml:space="preserve"> PAGEREF _Toc469854205 \h </w:instrText>
             </w:r>
             <w:r>
               <w:rPr>
@@ -1215,7 +1225,7 @@
               <w:lang w:eastAsia="nl-BE"/>
             </w:rPr>
           </w:pPr>
-          <w:hyperlink w:anchor="_Toc468533841" w:history="1">
+          <w:hyperlink w:anchor="_Toc469854206" w:history="1">
             <w:r>
               <w:rPr>
                 <w:rStyle w:val="Hyperlink"/>
@@ -1242,7 +1252,7 @@
                 <w:noProof/>
                 <w:webHidden/>
               </w:rPr>
-              <w:instrText xml:space="preserve"> PAGEREF _Toc468533841 \h </w:instrText>
+              <w:instrText xml:space="preserve"> PAGEREF _Toc469854206 \h </w:instrText>
             </w:r>
             <w:r>
               <w:rPr>
@@ -1290,7 +1300,7 @@
               <w:lang w:eastAsia="nl-BE"/>
             </w:rPr>
           </w:pPr>
-          <w:hyperlink w:anchor="_Toc468533842" w:history="1">
+          <w:hyperlink w:anchor="_Toc469854207" w:history="1">
             <w:r>
               <w:rPr>
                 <w:rStyle w:val="Hyperlink"/>
@@ -1336,7 +1346,7 @@
                 <w:noProof/>
                 <w:webHidden/>
               </w:rPr>
-              <w:instrText xml:space="preserve"> PAGEREF _Toc468533842 \h </w:instrText>
+              <w:instrText xml:space="preserve"> PAGEREF _Toc469854207 \h </w:instrText>
             </w:r>
             <w:r>
               <w:rPr>
@@ -1384,7 +1394,7 @@
               <w:lang w:eastAsia="nl-BE"/>
             </w:rPr>
           </w:pPr>
-          <w:hyperlink w:anchor="_Toc468533843" w:history="1">
+          <w:hyperlink w:anchor="_Toc469854208" w:history="1">
             <w:r>
               <w:rPr>
                 <w:rStyle w:val="Hyperlink"/>
@@ -1430,7 +1440,7 @@
                 <w:noProof/>
                 <w:webHidden/>
               </w:rPr>
-              <w:instrText xml:space="preserve"> PAGEREF _Toc468533843 \h </w:instrText>
+              <w:instrText xml:space="preserve"> PAGEREF _Toc469854208 \h </w:instrText>
             </w:r>
             <w:r>
               <w:rPr>
@@ -1478,7 +1488,7 @@
               <w:lang w:eastAsia="nl-BE"/>
             </w:rPr>
           </w:pPr>
-          <w:hyperlink w:anchor="_Toc468533844" w:history="1">
+          <w:hyperlink w:anchor="_Toc469854209" w:history="1">
             <w:r>
               <w:rPr>
                 <w:rStyle w:val="Hyperlink"/>
@@ -1524,7 +1534,7 @@
                 <w:noProof/>
                 <w:webHidden/>
               </w:rPr>
-              <w:instrText xml:space="preserve"> PAGEREF _Toc468533844 \h </w:instrText>
+              <w:instrText xml:space="preserve"> PAGEREF _Toc469854209 \h </w:instrText>
             </w:r>
             <w:r>
               <w:rPr>
@@ -1572,7 +1582,7 @@
               <w:lang w:eastAsia="nl-BE"/>
             </w:rPr>
           </w:pPr>
-          <w:hyperlink w:anchor="_Toc468533845" w:history="1">
+          <w:hyperlink w:anchor="_Toc469854210" w:history="1">
             <w:r>
               <w:rPr>
                 <w:rStyle w:val="Hyperlink"/>
@@ -1618,7 +1628,7 @@
                 <w:noProof/>
                 <w:webHidden/>
               </w:rPr>
-              <w:instrText xml:space="preserve"> PAGEREF _Toc468533845 \h </w:instrText>
+              <w:instrText xml:space="preserve"> PAGEREF _Toc469854210 \h </w:instrText>
             </w:r>
             <w:r>
               <w:rPr>
@@ -1666,7 +1676,7 @@
               <w:lang w:eastAsia="nl-BE"/>
             </w:rPr>
           </w:pPr>
-          <w:hyperlink w:anchor="_Toc468533846" w:history="1">
+          <w:hyperlink w:anchor="_Toc469854211" w:history="1">
             <w:r>
               <w:rPr>
                 <w:rStyle w:val="Hyperlink"/>
@@ -1712,7 +1722,7 @@
                 <w:noProof/>
                 <w:webHidden/>
               </w:rPr>
-              <w:instrText xml:space="preserve"> PAGEREF _Toc468533846 \h </w:instrText>
+              <w:instrText xml:space="preserve"> PAGEREF _Toc469854211 \h </w:instrText>
             </w:r>
             <w:r>
               <w:rPr>
@@ -1760,7 +1770,7 @@
               <w:lang w:eastAsia="nl-BE"/>
             </w:rPr>
           </w:pPr>
-          <w:hyperlink w:anchor="_Toc468533847" w:history="1">
+          <w:hyperlink w:anchor="_Toc469854212" w:history="1">
             <w:r>
               <w:rPr>
                 <w:rStyle w:val="Hyperlink"/>
@@ -1806,7 +1816,7 @@
                 <w:noProof/>
                 <w:webHidden/>
               </w:rPr>
-              <w:instrText xml:space="preserve"> PAGEREF _Toc468533847 \h </w:instrText>
+              <w:instrText xml:space="preserve"> PAGEREF _Toc469854212 \h </w:instrText>
             </w:r>
             <w:r>
               <w:rPr>
@@ -1850,7 +1860,7 @@
               <w:lang w:eastAsia="nl-BE"/>
             </w:rPr>
           </w:pPr>
-          <w:hyperlink w:anchor="_Toc468533848" w:history="1">
+          <w:hyperlink w:anchor="_Toc469854213" w:history="1">
             <w:r>
               <w:rPr>
                 <w:rStyle w:val="Hyperlink"/>
@@ -1877,7 +1887,7 @@
                 <w:noProof/>
                 <w:webHidden/>
               </w:rPr>
-              <w:instrText xml:space="preserve"> PAGEREF _Toc468533848 \h </w:instrText>
+              <w:instrText xml:space="preserve"> PAGEREF _Toc469854213 \h </w:instrText>
             </w:r>
             <w:r>
               <w:rPr>
@@ -1925,7 +1935,7 @@
               <w:lang w:eastAsia="nl-BE"/>
             </w:rPr>
           </w:pPr>
-          <w:hyperlink w:anchor="_Toc468533849" w:history="1">
+          <w:hyperlink w:anchor="_Toc469854214" w:history="1">
             <w:r>
               <w:rPr>
                 <w:rStyle w:val="Hyperlink"/>
@@ -1971,7 +1981,7 @@
                 <w:noProof/>
                 <w:webHidden/>
               </w:rPr>
-              <w:instrText xml:space="preserve"> PAGEREF _Toc468533849 \h </w:instrText>
+              <w:instrText xml:space="preserve"> PAGEREF _Toc469854214 \h </w:instrText>
             </w:r>
             <w:r>
               <w:rPr>
@@ -2019,7 +2029,7 @@
               <w:lang w:eastAsia="nl-BE"/>
             </w:rPr>
           </w:pPr>
-          <w:hyperlink w:anchor="_Toc468533850" w:history="1">
+          <w:hyperlink w:anchor="_Toc469854215" w:history="1">
             <w:r>
               <w:rPr>
                 <w:rStyle w:val="Hyperlink"/>
@@ -2065,7 +2075,7 @@
                 <w:noProof/>
                 <w:webHidden/>
               </w:rPr>
-              <w:instrText xml:space="preserve"> PAGEREF _Toc468533850 \h </w:instrText>
+              <w:instrText xml:space="preserve"> PAGEREF _Toc469854215 \h </w:instrText>
             </w:r>
             <w:r>
               <w:rPr>
@@ -2113,7 +2123,7 @@
               <w:lang w:eastAsia="nl-BE"/>
             </w:rPr>
           </w:pPr>
-          <w:hyperlink w:anchor="_Toc468533851" w:history="1">
+          <w:hyperlink w:anchor="_Toc469854216" w:history="1">
             <w:r>
               <w:rPr>
                 <w:rStyle w:val="Hyperlink"/>
@@ -2159,7 +2169,7 @@
                 <w:noProof/>
                 <w:webHidden/>
               </w:rPr>
-              <w:instrText xml:space="preserve"> PAGEREF _Toc468533851 \h </w:instrText>
+              <w:instrText xml:space="preserve"> PAGEREF _Toc469854216 \h </w:instrText>
             </w:r>
             <w:r>
               <w:rPr>
@@ -2203,7 +2213,7 @@
               <w:lang w:eastAsia="nl-BE"/>
             </w:rPr>
           </w:pPr>
-          <w:hyperlink w:anchor="_Toc468533852" w:history="1">
+          <w:hyperlink w:anchor="_Toc469854217" w:history="1">
             <w:r>
               <w:rPr>
                 <w:rStyle w:val="Hyperlink"/>
@@ -2230,7 +2240,7 @@
                 <w:noProof/>
                 <w:webHidden/>
               </w:rPr>
-              <w:instrText xml:space="preserve"> PAGEREF _Toc468533852 \h </w:instrText>
+              <w:instrText xml:space="preserve"> PAGEREF _Toc469854217 \h </w:instrText>
             </w:r>
             <w:r>
               <w:rPr>
@@ -2278,7 +2288,7 @@
               <w:lang w:eastAsia="nl-BE"/>
             </w:rPr>
           </w:pPr>
-          <w:hyperlink w:anchor="_Toc468533853" w:history="1">
+          <w:hyperlink w:anchor="_Toc469854218" w:history="1">
             <w:r>
               <w:rPr>
                 <w:rStyle w:val="Hyperlink"/>
@@ -2324,7 +2334,7 @@
                 <w:noProof/>
                 <w:webHidden/>
               </w:rPr>
-              <w:instrText xml:space="preserve"> PAGEREF _Toc468533853 \h </w:instrText>
+              <w:instrText xml:space="preserve"> PAGEREF _Toc469854218 \h </w:instrText>
             </w:r>
             <w:r>
               <w:rPr>
@@ -2372,7 +2382,7 @@
               <w:lang w:eastAsia="nl-BE"/>
             </w:rPr>
           </w:pPr>
-          <w:hyperlink w:anchor="_Toc468533854" w:history="1">
+          <w:hyperlink w:anchor="_Toc469854219" w:history="1">
             <w:r>
               <w:rPr>
                 <w:rStyle w:val="Hyperlink"/>
@@ -2418,7 +2428,7 @@
                 <w:noProof/>
                 <w:webHidden/>
               </w:rPr>
-              <w:instrText xml:space="preserve"> PAGEREF _Toc468533854 \h </w:instrText>
+              <w:instrText xml:space="preserve"> PAGEREF _Toc469854219 \h </w:instrText>
             </w:r>
             <w:r>
               <w:rPr>
@@ -2466,7 +2476,7 @@
               <w:lang w:eastAsia="nl-BE"/>
             </w:rPr>
           </w:pPr>
-          <w:hyperlink w:anchor="_Toc468533855" w:history="1">
+          <w:hyperlink w:anchor="_Toc469854220" w:history="1">
             <w:r>
               <w:rPr>
                 <w:rStyle w:val="Hyperlink"/>
@@ -2512,7 +2522,7 @@
                 <w:noProof/>
                 <w:webHidden/>
               </w:rPr>
-              <w:instrText xml:space="preserve"> PAGEREF _Toc468533855 \h </w:instrText>
+              <w:instrText xml:space="preserve"> PAGEREF _Toc469854220 \h </w:instrText>
             </w:r>
             <w:r>
               <w:rPr>
@@ -2532,7 +2542,7 @@
                 <w:noProof/>
                 <w:webHidden/>
               </w:rPr>
-              <w:t>11</w:t>
+              <w:t>12</w:t>
             </w:r>
             <w:r>
               <w:rPr>
@@ -2560,7 +2570,7 @@
               <w:lang w:eastAsia="nl-BE"/>
             </w:rPr>
           </w:pPr>
-          <w:hyperlink w:anchor="_Toc468533856" w:history="1">
+          <w:hyperlink w:anchor="_Toc469854221" w:history="1">
             <w:r>
               <w:rPr>
                 <w:rStyle w:val="Hyperlink"/>
@@ -2606,7 +2616,7 @@
                 <w:noProof/>
                 <w:webHidden/>
               </w:rPr>
-              <w:instrText xml:space="preserve"> PAGEREF _Toc468533856 \h </w:instrText>
+              <w:instrText xml:space="preserve"> PAGEREF _Toc469854221 \h </w:instrText>
             </w:r>
             <w:r>
               <w:rPr>
@@ -2626,7 +2636,7 @@
                 <w:noProof/>
                 <w:webHidden/>
               </w:rPr>
-              <w:t>12</w:t>
+              <w:t>14</w:t>
             </w:r>
             <w:r>
               <w:rPr>
@@ -2654,7 +2664,7 @@
               <w:lang w:eastAsia="nl-BE"/>
             </w:rPr>
           </w:pPr>
-          <w:hyperlink w:anchor="_Toc468533857" w:history="1">
+          <w:hyperlink w:anchor="_Toc469854222" w:history="1">
             <w:r>
               <w:rPr>
                 <w:rStyle w:val="Hyperlink"/>
@@ -2700,7 +2710,7 @@
                 <w:noProof/>
                 <w:webHidden/>
               </w:rPr>
-              <w:instrText xml:space="preserve"> PAGEREF _Toc468533857 \h </w:instrText>
+              <w:instrText xml:space="preserve"> PAGEREF _Toc469854222 \h </w:instrText>
             </w:r>
             <w:r>
               <w:rPr>
@@ -2720,7 +2730,7 @@
                 <w:noProof/>
                 <w:webHidden/>
               </w:rPr>
-              <w:t>13</w:t>
+              <w:t>16</w:t>
             </w:r>
             <w:r>
               <w:rPr>
@@ -2748,7 +2758,7 @@
               <w:lang w:eastAsia="nl-BE"/>
             </w:rPr>
           </w:pPr>
-          <w:hyperlink w:anchor="_Toc468533858" w:history="1">
+          <w:hyperlink w:anchor="_Toc469854223" w:history="1">
             <w:r>
               <w:rPr>
                 <w:rStyle w:val="Hyperlink"/>
@@ -2794,7 +2804,7 @@
                 <w:noProof/>
                 <w:webHidden/>
               </w:rPr>
-              <w:instrText xml:space="preserve"> PAGEREF _Toc468533858 \h </w:instrText>
+              <w:instrText xml:space="preserve"> PAGEREF _Toc469854223 \h </w:instrText>
             </w:r>
             <w:r>
               <w:rPr>
@@ -2814,7 +2824,7 @@
                 <w:noProof/>
                 <w:webHidden/>
               </w:rPr>
-              <w:t>14</w:t>
+              <w:t>17</w:t>
             </w:r>
             <w:r>
               <w:rPr>
@@ -2842,7 +2852,7 @@
               <w:lang w:eastAsia="nl-BE"/>
             </w:rPr>
           </w:pPr>
-          <w:hyperlink w:anchor="_Toc468533859" w:history="1">
+          <w:hyperlink w:anchor="_Toc469854224" w:history="1">
             <w:r>
               <w:rPr>
                 <w:rStyle w:val="Hyperlink"/>
@@ -2888,7 +2898,7 @@
                 <w:noProof/>
                 <w:webHidden/>
               </w:rPr>
-              <w:instrText xml:space="preserve"> PAGEREF _Toc468533859 \h </w:instrText>
+              <w:instrText xml:space="preserve"> PAGEREF _Toc469854224 \h </w:instrText>
             </w:r>
             <w:r>
               <w:rPr>
@@ -2908,7 +2918,7 @@
                 <w:noProof/>
                 <w:webHidden/>
               </w:rPr>
-              <w:t>15</w:t>
+              <w:t>18</w:t>
             </w:r>
             <w:r>
               <w:rPr>
@@ -2936,7 +2946,7 @@
               <w:lang w:eastAsia="nl-BE"/>
             </w:rPr>
           </w:pPr>
-          <w:hyperlink w:anchor="_Toc468533860" w:history="1">
+          <w:hyperlink w:anchor="_Toc469854225" w:history="1">
             <w:r>
               <w:rPr>
                 <w:rStyle w:val="Hyperlink"/>
@@ -2961,6 +2971,100 @@
                 <w:rStyle w:val="Hyperlink"/>
                 <w:noProof/>
               </w:rPr>
+              <w:t>Sprite</w:t>
+            </w:r>
+            <w:r>
+              <w:rPr>
+                <w:noProof/>
+                <w:webHidden/>
+              </w:rPr>
+              <w:tab/>
+            </w:r>
+            <w:r>
+              <w:rPr>
+                <w:noProof/>
+                <w:webHidden/>
+              </w:rPr>
+              <w:fldChar w:fldCharType="begin"/>
+            </w:r>
+            <w:r>
+              <w:rPr>
+                <w:noProof/>
+                <w:webHidden/>
+              </w:rPr>
+              <w:instrText xml:space="preserve"> PAGEREF _Toc469854225 \h </w:instrText>
+            </w:r>
+            <w:r>
+              <w:rPr>
+                <w:noProof/>
+                <w:webHidden/>
+              </w:rPr>
+            </w:r>
+            <w:r>
+              <w:rPr>
+                <w:noProof/>
+                <w:webHidden/>
+              </w:rPr>
+              <w:fldChar w:fldCharType="separate"/>
+            </w:r>
+            <w:r>
+              <w:rPr>
+                <w:noProof/>
+                <w:webHidden/>
+              </w:rPr>
+              <w:t>19</w:t>
+            </w:r>
+            <w:r>
+              <w:rPr>
+                <w:noProof/>
+                <w:webHidden/>
+              </w:rPr>
+              <w:fldChar w:fldCharType="end"/>
+            </w:r>
+          </w:hyperlink>
+        </w:p>
+        <w:p>
+          <w:pPr>
+            <w:pStyle w:val="Inhopg2"/>
+            <w:tabs>
+              <w:tab w:val="left" w:pos="660"/>
+              <w:tab w:val="right" w:pos="9062"/>
+            </w:tabs>
+            <w:rPr>
+              <w:rFonts w:eastAsiaTheme="minorEastAsia" w:cstheme="minorBidi"/>
+              <w:i w:val="0"/>
+              <w:iCs w:val="0"/>
+              <w:noProof/>
+              <w:sz w:val="22"/>
+              <w:szCs w:val="22"/>
+              <w:lang w:eastAsia="nl-BE"/>
+            </w:rPr>
+          </w:pPr>
+          <w:hyperlink w:anchor="_Toc469854226" w:history="1">
+            <w:r>
+              <w:rPr>
+                <w:rStyle w:val="Hyperlink"/>
+                <w:noProof/>
+              </w:rPr>
+              <w:t>9.</w:t>
+            </w:r>
+            <w:r>
+              <w:rPr>
+                <w:rFonts w:eastAsiaTheme="minorEastAsia" w:cstheme="minorBidi"/>
+                <w:i w:val="0"/>
+                <w:iCs w:val="0"/>
+                <w:noProof/>
+                <w:sz w:val="22"/>
+                <w:szCs w:val="22"/>
+                <w:lang w:eastAsia="nl-BE"/>
+              </w:rPr>
+              <w:tab/>
+            </w:r>
+            <w:r>
+              <w:rPr>
+                <w:rStyle w:val="Hyperlink"/>
+                <w:noProof/>
+              </w:rPr>
               <w:t>Alles samen</w:t>
             </w:r>
             <w:r>
@@ -2982,7 +3086,7 @@
                 <w:noProof/>
                 <w:webHidden/>
               </w:rPr>
-              <w:instrText xml:space="preserve"> PAGEREF _Toc468533860 \h </w:instrText>
+              <w:instrText xml:space="preserve"> PAGEREF _Toc469854226 \h </w:instrText>
             </w:r>
             <w:r>
               <w:rPr>
@@ -3002,7 +3106,78 @@
                 <w:noProof/>
                 <w:webHidden/>
               </w:rPr>
-              <w:t>16</w:t>
+              <w:t>20</w:t>
+            </w:r>
+            <w:r>
+              <w:rPr>
+                <w:noProof/>
+                <w:webHidden/>
+              </w:rPr>
+              <w:fldChar w:fldCharType="end"/>
+            </w:r>
+          </w:hyperlink>
+        </w:p>
+        <w:p>
+          <w:pPr>
+            <w:pStyle w:val="Inhopg1"/>
+            <w:rPr>
+              <w:rFonts w:eastAsiaTheme="minorEastAsia" w:cstheme="minorBidi"/>
+              <w:b w:val="0"/>
+              <w:bCs w:val="0"/>
+              <w:noProof/>
+              <w:sz w:val="22"/>
+              <w:szCs w:val="22"/>
+              <w:lang w:eastAsia="nl-BE"/>
+            </w:rPr>
+          </w:pPr>
+          <w:hyperlink w:anchor="_Toc469854227" w:history="1">
+            <w:r>
+              <w:rPr>
+                <w:rStyle w:val="Hyperlink"/>
+                <w:noProof/>
+              </w:rPr>
+              <w:t>Procesmodel: Relationeel Modeling</w:t>
+            </w:r>
+            <w:r>
+              <w:rPr>
+                <w:noProof/>
+                <w:webHidden/>
+              </w:rPr>
+              <w:tab/>
+            </w:r>
+            <w:r>
+              <w:rPr>
+                <w:noProof/>
+                <w:webHidden/>
+              </w:rPr>
+              <w:fldChar w:fldCharType="begin"/>
+            </w:r>
+            <w:r>
+              <w:rPr>
+                <w:noProof/>
+                <w:webHidden/>
+              </w:rPr>
+              <w:instrText xml:space="preserve"> PAGEREF _Toc469854227 \h </w:instrText>
+            </w:r>
+            <w:r>
+              <w:rPr>
+                <w:noProof/>
+                <w:webHidden/>
+              </w:rPr>
+            </w:r>
+            <w:r>
+              <w:rPr>
+                <w:noProof/>
+                <w:webHidden/>
+              </w:rPr>
+              <w:fldChar w:fldCharType="separate"/>
+            </w:r>
+            <w:r>
+              <w:rPr>
+                <w:noProof/>
+                <w:webHidden/>
+              </w:rPr>
+              <w:t>21</w:t>
             </w:r>
             <w:r>
               <w:rPr>
@@ -3066,6 +3241,8 @@
           <w:docGrid w:linePitch="360"/>
         </w:sectPr>
       </w:pPr>
+      <w:bookmarkStart w:id="0" w:name="_GoBack"/>
+      <w:bookmarkEnd w:id="0"/>
     </w:p>
     <w:p>
       <w:pPr>
@@ -3075,15 +3252,23 @@
           <w:szCs w:val="36"/>
         </w:rPr>
       </w:pPr>
-      <w:bookmarkStart w:id="0" w:name="_Toc468533840"/>
+      <w:bookmarkStart w:id="1" w:name="_Toc469854205"/>
+      <w:proofErr w:type="spellStart"/>
       <w:r>
         <w:rPr>
           <w:szCs w:val="36"/>
         </w:rPr>
         <w:lastRenderedPageBreak/>
-        <w:t>Use Case Diagram</w:t>
-      </w:r>
-      <w:bookmarkEnd w:id="0"/>
+        <w:t>Use</w:t>
+      </w:r>
+      <w:proofErr w:type="spellEnd"/>
+      <w:r>
+        <w:rPr>
+          <w:szCs w:val="36"/>
+        </w:rPr>
+        <w:t xml:space="preserve"> Case Diagram</w:t>
+      </w:r>
+      <w:bookmarkEnd w:id="1"/>
     </w:p>
     <w:p>
       <w:pPr>
@@ -3111,7 +3296,7 @@
             <v:path o:extrusionok="f" gradientshapeok="t" o:connecttype="rect"/>
             <o:lock v:ext="edit" aspectratio="t"/>
           </v:shapetype>
-          <v:shape id="_x0000_i1025" type="#_x0000_t75" style="width:597.75pt;height:405pt">
+          <v:shape id="_x0000_i1025" type="#_x0000_t75" style="width:597.9pt;height:405.05pt">
             <v:imagedata r:id="rId11" o:title="UseCase"/>
           </v:shape>
         </w:pict>
@@ -3139,25 +3324,54 @@
           <w:szCs w:val="36"/>
         </w:rPr>
       </w:pPr>
-      <w:bookmarkStart w:id="1" w:name="_Toc468533841"/>
+      <w:bookmarkStart w:id="2" w:name="_Toc469854206"/>
+      <w:proofErr w:type="spellStart"/>
       <w:r>
         <w:rPr>
           <w:szCs w:val="36"/>
         </w:rPr>
         <w:lastRenderedPageBreak/>
-        <w:t>Functional Requirements</w:t>
-      </w:r>
-      <w:bookmarkEnd w:id="1"/>
+        <w:t>Functional</w:t>
+      </w:r>
+      <w:proofErr w:type="spellEnd"/>
+      <w:r>
+        <w:rPr>
+          <w:szCs w:val="36"/>
+        </w:rPr>
+        <w:t xml:space="preserve"> </w:t>
+      </w:r>
+      <w:proofErr w:type="spellStart"/>
+      <w:r>
+        <w:rPr>
+          <w:szCs w:val="36"/>
+        </w:rPr>
+        <w:t>Requirements</w:t>
+      </w:r>
+      <w:bookmarkEnd w:id="2"/>
+      <w:proofErr w:type="spellEnd"/>
     </w:p>
     <w:p>
       <w:pPr>
         <w:pStyle w:val="Subtitel"/>
       </w:pPr>
-      <w:bookmarkStart w:id="2" w:name="_Toc468533842"/>
-      <w:r>
-        <w:t>Game Mechanics / Gameplay</w:t>
-      </w:r>
-      <w:bookmarkEnd w:id="2"/>
+      <w:bookmarkStart w:id="3" w:name="_Toc469854207"/>
+      <w:r>
+        <w:t xml:space="preserve">Game </w:t>
+      </w:r>
+      <w:proofErr w:type="spellStart"/>
+      <w:proofErr w:type="gramStart"/>
+      <w:r>
+        <w:t>Mechanics</w:t>
+      </w:r>
+      <w:proofErr w:type="spellEnd"/>
+      <w:r>
+        <w:t xml:space="preserve"> /</w:t>
+      </w:r>
+      <w:proofErr w:type="gramEnd"/>
+      <w:r>
+        <w:t xml:space="preserve"> Gameplay</w:t>
+      </w:r>
+      <w:bookmarkEnd w:id="3"/>
     </w:p>
     <w:p>
       <w:pPr>
@@ -3198,8 +3412,13 @@
       <w:r>
         <w:t xml:space="preserve">gekozen </w:t>
       </w:r>
-      <w:r>
-        <w:t>controls.</w:t>
+      <w:proofErr w:type="spellStart"/>
+      <w:r>
+        <w:t>controls</w:t>
+      </w:r>
+      <w:proofErr w:type="spellEnd"/>
+      <w:r>
+        <w:t>.</w:t>
       </w:r>
     </w:p>
     <w:p>
@@ -3333,7 +3552,15 @@
         <w:spacing w:line="320" w:lineRule="atLeast"/>
       </w:pPr>
       <w:r>
-        <w:t>Bij het einde van de game wordt de score omgezet in XP. Als er genoeg XP verdient is, kan je een level hoger gaan.</w:t>
+        <w:t xml:space="preserve">Bij het einde van de game wordt de score omgezet in XP. Als er genoeg XP </w:t>
+      </w:r>
+      <w:proofErr w:type="gramStart"/>
+      <w:r>
+        <w:t>verdient</w:t>
+      </w:r>
+      <w:proofErr w:type="gramEnd"/>
+      <w:r>
+        <w:t xml:space="preserve"> is, kan je een level hoger gaan.</w:t>
       </w:r>
     </w:p>
     <w:p>
@@ -3346,7 +3573,23 @@
         <w:spacing w:line="320" w:lineRule="atLeast"/>
       </w:pPr>
       <w:r>
-        <w:t>De speler kan achievements verkrijgen, een achievement is een badge die een speciale waarde aangeeft na je een taak voldaan hebt.</w:t>
+        <w:t xml:space="preserve">De speler kan </w:t>
+      </w:r>
+      <w:proofErr w:type="spellStart"/>
+      <w:r>
+        <w:t>achievements</w:t>
+      </w:r>
+      <w:proofErr w:type="spellEnd"/>
+      <w:r>
+        <w:t xml:space="preserve"> verkrijgen, een </w:t>
+      </w:r>
+      <w:proofErr w:type="spellStart"/>
+      <w:r>
+        <w:t>achievement</w:t>
+      </w:r>
+      <w:proofErr w:type="spellEnd"/>
+      <w:r>
+        <w:t xml:space="preserve"> is een badge die een speciale waarde aangeeft na je een taak voldaan hebt.</w:t>
       </w:r>
     </w:p>
     <w:p/>
@@ -3354,9 +3597,19 @@
       <w:pPr>
         <w:pStyle w:val="FNFReqkleinetitles"/>
       </w:pPr>
-      <w:r>
-        <w:t>Supporting characters</w:t>
-      </w:r>
+      <w:proofErr w:type="spellStart"/>
+      <w:r>
+        <w:t>Supporting</w:t>
+      </w:r>
+      <w:proofErr w:type="spellEnd"/>
+      <w:r>
+        <w:t xml:space="preserve"> </w:t>
+      </w:r>
+      <w:proofErr w:type="spellStart"/>
+      <w:r>
+        <w:t>characters</w:t>
+      </w:r>
+      <w:proofErr w:type="spellEnd"/>
     </w:p>
     <w:p>
       <w:pPr>
@@ -3430,12 +3683,20 @@
       <w:pPr>
         <w:pStyle w:val="Subtitel"/>
       </w:pPr>
-      <w:bookmarkStart w:id="3" w:name="_Toc468533843"/>
+      <w:bookmarkStart w:id="4" w:name="_Toc469854208"/>
       <w:r>
         <w:lastRenderedPageBreak/>
-        <w:t>Power ups / downs</w:t>
-      </w:r>
-      <w:bookmarkEnd w:id="3"/>
+        <w:t xml:space="preserve">Power </w:t>
+      </w:r>
+      <w:proofErr w:type="gramStart"/>
+      <w:r>
+        <w:t>ups /</w:t>
+      </w:r>
+      <w:proofErr w:type="gramEnd"/>
+      <w:r>
+        <w:t xml:space="preserve"> downs</w:t>
+      </w:r>
+      <w:bookmarkEnd w:id="4"/>
     </w:p>
     <w:p>
       <w:pPr>
@@ -3518,7 +3779,15 @@
         <w:t>is</w:t>
       </w:r>
       <w:r>
-        <w:t xml:space="preserve"> Nuggets.</w:t>
+        <w:t xml:space="preserve"> </w:t>
+      </w:r>
+      <w:proofErr w:type="spellStart"/>
+      <w:r>
+        <w:t>Nuggets</w:t>
+      </w:r>
+      <w:proofErr w:type="spellEnd"/>
+      <w:r>
+        <w:t>.</w:t>
       </w:r>
     </w:p>
     <w:p>
@@ -3544,11 +3813,24 @@
       <w:pPr>
         <w:pStyle w:val="Subtitel"/>
       </w:pPr>
-      <w:bookmarkStart w:id="4" w:name="_Toc468533844"/>
-      <w:r>
-        <w:t>Campaign modus / Tech tree</w:t>
-      </w:r>
-      <w:bookmarkEnd w:id="4"/>
+      <w:bookmarkStart w:id="5" w:name="_Toc469854209"/>
+      <w:proofErr w:type="spellStart"/>
+      <w:r>
+        <w:t>Campaign</w:t>
+      </w:r>
+      <w:proofErr w:type="spellEnd"/>
+      <w:r>
+        <w:t xml:space="preserve"> </w:t>
+      </w:r>
+      <w:proofErr w:type="gramStart"/>
+      <w:r>
+        <w:t>modus /</w:t>
+      </w:r>
+      <w:proofErr w:type="gramEnd"/>
+      <w:r>
+        <w:t xml:space="preserve"> Tech tree</w:t>
+      </w:r>
+      <w:bookmarkEnd w:id="5"/>
     </w:p>
     <w:p/>
     <w:p>
@@ -3568,7 +3850,15 @@
         </w:numPr>
       </w:pPr>
       <w:r>
-        <w:t>De Campaign modus legt het concept van het spel uit.</w:t>
+        <w:t xml:space="preserve">De </w:t>
+      </w:r>
+      <w:proofErr w:type="spellStart"/>
+      <w:r>
+        <w:t>Campaign</w:t>
+      </w:r>
+      <w:proofErr w:type="spellEnd"/>
+      <w:r>
+        <w:t xml:space="preserve"> modus legt het concept van het spel uit.</w:t>
       </w:r>
     </w:p>
     <w:p>
@@ -3639,7 +3929,15 @@
         <w:t>de kracht van je schip</w:t>
       </w:r>
       <w:r>
-        <w:t xml:space="preserve"> versterken ten koste van Nuggets, maar niet alles kan op hetzelfde moment versterkt worden, zodat me</w:t>
+        <w:t xml:space="preserve"> versterken ten koste van </w:t>
+      </w:r>
+      <w:proofErr w:type="spellStart"/>
+      <w:r>
+        <w:t>Nuggets</w:t>
+      </w:r>
+      <w:proofErr w:type="spellEnd"/>
+      <w:r>
+        <w:t>, maar niet alles kan op hetzelfde moment versterkt worden, zodat me</w:t>
       </w:r>
       <w:r>
         <w:t xml:space="preserve">n “sets” kan maken van </w:t>
@@ -3663,7 +3961,15 @@
         <w:t>De toegankelijkheid van de volledige Tech Tree is afhankelijk van je level, niet alle</w:t>
       </w:r>
       <w:r>
-        <w:t>s is verkrijgbaar voor je een maximum level behaalt.</w:t>
+        <w:t xml:space="preserve">s is verkrijgbaar voor je een </w:t>
+      </w:r>
+      <w:proofErr w:type="gramStart"/>
+      <w:r>
+        <w:t>maximum level</w:t>
+      </w:r>
+      <w:proofErr w:type="gramEnd"/>
+      <w:r>
+        <w:t xml:space="preserve"> behaalt.</w:t>
       </w:r>
     </w:p>
     <w:p>
@@ -3680,17 +3986,19 @@
       <w:pPr>
         <w:pStyle w:val="Subtitel"/>
       </w:pPr>
-      <w:bookmarkStart w:id="5" w:name="_Toc468533845"/>
+      <w:bookmarkStart w:id="6" w:name="_Toc469854210"/>
       <w:r>
         <w:t xml:space="preserve">Integratie </w:t>
       </w:r>
+      <w:proofErr w:type="spellStart"/>
       <w:r>
         <w:t>Social</w:t>
       </w:r>
+      <w:proofErr w:type="spellEnd"/>
       <w:r>
         <w:t xml:space="preserve"> media</w:t>
       </w:r>
-      <w:bookmarkEnd w:id="5"/>
+      <w:bookmarkEnd w:id="6"/>
     </w:p>
     <w:p>
       <w:pPr>
@@ -3724,7 +4032,15 @@
         </w:numPr>
       </w:pPr>
       <w:r>
-        <w:t>De score die je behaald hebt na het spelen van een spel kan je online delen met een scorebord op Facebook / Twitter.</w:t>
+        <w:t xml:space="preserve">De score die je behaald hebt na het spelen van een spel kan je online delen met een scorebord op </w:t>
+      </w:r>
+      <w:proofErr w:type="gramStart"/>
+      <w:r>
+        <w:t>Facebook /</w:t>
+      </w:r>
+      <w:proofErr w:type="gramEnd"/>
+      <w:r>
+        <w:t xml:space="preserve"> Twitter.</w:t>
       </w:r>
     </w:p>
     <w:p>
@@ -3753,10 +4069,33 @@
       <w:pPr>
         <w:pStyle w:val="FNFReqkleinetitles"/>
       </w:pPr>
+      <w:proofErr w:type="spellStart"/>
       <w:r>
         <w:lastRenderedPageBreak/>
-        <w:t>LiveStreaming Twitch / Youtube</w:t>
-      </w:r>
+        <w:t>LiveStreaming</w:t>
+      </w:r>
+      <w:proofErr w:type="spellEnd"/>
+      <w:r>
+        <w:t xml:space="preserve"> </w:t>
+      </w:r>
+      <w:proofErr w:type="spellStart"/>
+      <w:proofErr w:type="gramStart"/>
+      <w:r>
+        <w:t>Twitch</w:t>
+      </w:r>
+      <w:proofErr w:type="spellEnd"/>
+      <w:r>
+        <w:t xml:space="preserve"> /</w:t>
+      </w:r>
+      <w:proofErr w:type="gramEnd"/>
+      <w:r>
+        <w:t xml:space="preserve"> </w:t>
+      </w:r>
+      <w:proofErr w:type="spellStart"/>
+      <w:r>
+        <w:t>Youtube</w:t>
+      </w:r>
+      <w:proofErr w:type="spellEnd"/>
     </w:p>
     <w:p>
       <w:pPr>
@@ -3772,10 +4111,39 @@
         </w:numPr>
       </w:pPr>
       <w:r>
-        <w:t>Je kan het spel live</w:t>
-      </w:r>
-      <w:r>
-        <w:t>streamen via Twitch / Youtube. Er kan rechtstreeks vanuit het spel gestreamd worden naar de verschillende Streaming kanalen.</w:t>
+        <w:t xml:space="preserve">Je kan het spel </w:t>
+      </w:r>
+      <w:proofErr w:type="spellStart"/>
+      <w:r>
+        <w:t>live</w:t>
+      </w:r>
+      <w:r>
+        <w:t>streamen</w:t>
+      </w:r>
+      <w:proofErr w:type="spellEnd"/>
+      <w:r>
+        <w:t xml:space="preserve"> via </w:t>
+      </w:r>
+      <w:proofErr w:type="spellStart"/>
+      <w:proofErr w:type="gramStart"/>
+      <w:r>
+        <w:t>Twitch</w:t>
+      </w:r>
+      <w:proofErr w:type="spellEnd"/>
+      <w:r>
+        <w:t xml:space="preserve"> /</w:t>
+      </w:r>
+      <w:proofErr w:type="gramEnd"/>
+      <w:r>
+        <w:t xml:space="preserve"> </w:t>
+      </w:r>
+      <w:proofErr w:type="spellStart"/>
+      <w:r>
+        <w:t>Youtube</w:t>
+      </w:r>
+      <w:proofErr w:type="spellEnd"/>
+      <w:r>
+        <w:t>. Er kan rechtstreeks vanuit het spel gestreamd worden naar de verschillende Streaming kanalen.</w:t>
       </w:r>
     </w:p>
     <w:p>
@@ -3787,7 +4155,15 @@
         </w:numPr>
       </w:pPr>
       <w:r>
-        <w:t>Wedstrijden en Wars worden ook live gestreamd op Twitch.</w:t>
+        <w:t xml:space="preserve">Wedstrijden en Wars worden ook live gestreamd op </w:t>
+      </w:r>
+      <w:proofErr w:type="spellStart"/>
+      <w:r>
+        <w:t>Twitch</w:t>
+      </w:r>
+      <w:proofErr w:type="spellEnd"/>
+      <w:r>
+        <w:t>.</w:t>
       </w:r>
     </w:p>
     <w:p/>
@@ -3813,7 +4189,15 @@
         </w:numPr>
       </w:pPr>
       <w:r>
-        <w:t>Je kan discussies houden over het spel met andere spelers via Reddit door middel van het aanmaken van een nieuwe thread.</w:t>
+        <w:t xml:space="preserve">Je kan discussies houden over het spel met andere spelers via </w:t>
+      </w:r>
+      <w:proofErr w:type="spellStart"/>
+      <w:r>
+        <w:t>Reddit</w:t>
+      </w:r>
+      <w:proofErr w:type="spellEnd"/>
+      <w:r>
+        <w:t xml:space="preserve"> door middel van het aanmaken van een nieuwe thread.</w:t>
       </w:r>
     </w:p>
     <w:p>
@@ -3825,7 +4209,23 @@
         </w:numPr>
       </w:pPr>
       <w:r>
-        <w:t>Er zal ook een server voorzien zijn op Discord. De server houdt gewoon een group chat in van de spelers die hun ervaringen willen delen.</w:t>
+        <w:t xml:space="preserve">Er zal ook een server voorzien zijn op </w:t>
+      </w:r>
+      <w:proofErr w:type="spellStart"/>
+      <w:r>
+        <w:t>Discord</w:t>
+      </w:r>
+      <w:proofErr w:type="spellEnd"/>
+      <w:r>
+        <w:t xml:space="preserve">. De server houdt gewoon een </w:t>
+      </w:r>
+      <w:proofErr w:type="spellStart"/>
+      <w:r>
+        <w:t>group</w:t>
+      </w:r>
+      <w:proofErr w:type="spellEnd"/>
+      <w:r>
+        <w:t xml:space="preserve"> chat in van de spelers die hun ervaringen willen delen.</w:t>
       </w:r>
     </w:p>
     <w:p/>
@@ -3839,11 +4239,19 @@
       <w:pPr>
         <w:pStyle w:val="Subtitel"/>
       </w:pPr>
-      <w:bookmarkStart w:id="6" w:name="_Toc468533846"/>
-      <w:r>
-        <w:t>Werking wedstrijden / clans / wars</w:t>
-      </w:r>
-      <w:bookmarkEnd w:id="6"/>
+      <w:bookmarkStart w:id="7" w:name="_Toc469854211"/>
+      <w:r>
+        <w:t xml:space="preserve">Werking </w:t>
+      </w:r>
+      <w:proofErr w:type="gramStart"/>
+      <w:r>
+        <w:t>wedstrijden /</w:t>
+      </w:r>
+      <w:proofErr w:type="gramEnd"/>
+      <w:r>
+        <w:t xml:space="preserve"> clans / wars</w:t>
+      </w:r>
+      <w:bookmarkEnd w:id="7"/>
     </w:p>
     <w:p>
       <w:pPr>
@@ -3968,19 +4376,26 @@
       <w:pPr>
         <w:pStyle w:val="Subtitel"/>
       </w:pPr>
-      <w:bookmarkStart w:id="7" w:name="_Toc468533847"/>
+      <w:bookmarkStart w:id="8" w:name="_Toc469854212"/>
+      <w:proofErr w:type="spellStart"/>
       <w:r>
         <w:t>Monetisation</w:t>
       </w:r>
-      <w:bookmarkEnd w:id="7"/>
+      <w:bookmarkEnd w:id="8"/>
+      <w:proofErr w:type="spellEnd"/>
     </w:p>
     <w:p>
       <w:pPr>
         <w:pStyle w:val="FNFReqkleinetitles"/>
       </w:pPr>
       <w:r>
-        <w:t>Golden Nuggets</w:t>
-      </w:r>
+        <w:t xml:space="preserve">Golden </w:t>
+      </w:r>
+      <w:proofErr w:type="spellStart"/>
+      <w:r>
+        <w:t>Nuggets</w:t>
+      </w:r>
+      <w:proofErr w:type="spellEnd"/>
     </w:p>
     <w:p>
       <w:pPr>
@@ -3996,7 +4411,23 @@
         </w:numPr>
       </w:pPr>
       <w:r>
-        <w:t>Golden Nuggets zijn Nuggets die je alleen kunt verkrijgen met geld.</w:t>
+        <w:t xml:space="preserve">Golden </w:t>
+      </w:r>
+      <w:proofErr w:type="spellStart"/>
+      <w:r>
+        <w:t>Nuggets</w:t>
+      </w:r>
+      <w:proofErr w:type="spellEnd"/>
+      <w:r>
+        <w:t xml:space="preserve"> zijn </w:t>
+      </w:r>
+      <w:proofErr w:type="spellStart"/>
+      <w:r>
+        <w:t>Nuggets</w:t>
+      </w:r>
+      <w:proofErr w:type="spellEnd"/>
+      <w:r>
+        <w:t xml:space="preserve"> die je alleen kunt verkrijgen met geld.</w:t>
       </w:r>
     </w:p>
     <w:p>
@@ -4014,7 +4445,15 @@
         <w:t>Golden</w:t>
       </w:r>
       <w:r>
-        <w:t xml:space="preserve"> Nuggets.</w:t>
+        <w:t xml:space="preserve"> </w:t>
+      </w:r>
+      <w:proofErr w:type="spellStart"/>
+      <w:r>
+        <w:t>Nuggets</w:t>
+      </w:r>
+      <w:proofErr w:type="spellEnd"/>
+      <w:r>
+        <w:t>.</w:t>
       </w:r>
     </w:p>
     <w:p/>
@@ -4041,7 +4480,15 @@
         </w:numPr>
       </w:pPr>
       <w:r>
-        <w:t>Skins zijn de verschillende weergave van het ruimteschip / drone naar keuze.</w:t>
+        <w:t xml:space="preserve">Skins zijn de verschillende weergave van het </w:t>
+      </w:r>
+      <w:proofErr w:type="gramStart"/>
+      <w:r>
+        <w:t>ruimteschip /</w:t>
+      </w:r>
+      <w:proofErr w:type="gramEnd"/>
+      <w:r>
+        <w:t xml:space="preserve"> drone naar keuze.</w:t>
       </w:r>
     </w:p>
     <w:p>
@@ -4059,7 +4506,15 @@
         <w:t>Golden</w:t>
       </w:r>
       <w:r>
-        <w:t xml:space="preserve"> Nuggets.</w:t>
+        <w:t xml:space="preserve"> </w:t>
+      </w:r>
+      <w:proofErr w:type="spellStart"/>
+      <w:r>
+        <w:t>Nuggets</w:t>
+      </w:r>
+      <w:proofErr w:type="spellEnd"/>
+      <w:r>
+        <w:t>.</w:t>
       </w:r>
     </w:p>
     <w:p>
@@ -4076,8 +4531,13 @@
       <w:r>
         <w:t xml:space="preserve">gewone </w:t>
       </w:r>
-      <w:r>
-        <w:t>Nuggets.</w:t>
+      <w:proofErr w:type="spellStart"/>
+      <w:r>
+        <w:t>Nuggets</w:t>
+      </w:r>
+      <w:proofErr w:type="spellEnd"/>
+      <w:r>
+        <w:t>.</w:t>
       </w:r>
     </w:p>
     <w:p/>
@@ -4110,7 +4570,15 @@
         <w:t>Golden</w:t>
       </w:r>
       <w:r>
-        <w:t xml:space="preserve"> Nuggets.</w:t>
+        <w:t xml:space="preserve"> </w:t>
+      </w:r>
+      <w:proofErr w:type="spellStart"/>
+      <w:r>
+        <w:t>Nuggets</w:t>
+      </w:r>
+      <w:proofErr w:type="spellEnd"/>
+      <w:r>
+        <w:t>.</w:t>
       </w:r>
     </w:p>
     <w:p>
@@ -4151,15 +4619,37 @@
           <w:szCs w:val="36"/>
         </w:rPr>
       </w:pPr>
-      <w:bookmarkStart w:id="8" w:name="_Toc468533848"/>
+      <w:bookmarkStart w:id="9" w:name="_Toc469854213"/>
       <w:r>
         <w:rPr>
           <w:szCs w:val="36"/>
         </w:rPr>
         <w:lastRenderedPageBreak/>
-        <w:t>Non Functional Requirements</w:t>
-      </w:r>
-      <w:bookmarkEnd w:id="8"/>
+        <w:t xml:space="preserve">Non </w:t>
+      </w:r>
+      <w:proofErr w:type="spellStart"/>
+      <w:r>
+        <w:rPr>
+          <w:szCs w:val="36"/>
+        </w:rPr>
+        <w:t>Functional</w:t>
+      </w:r>
+      <w:proofErr w:type="spellEnd"/>
+      <w:r>
+        <w:rPr>
+          <w:szCs w:val="36"/>
+        </w:rPr>
+        <w:t xml:space="preserve"> </w:t>
+      </w:r>
+      <w:proofErr w:type="spellStart"/>
+      <w:r>
+        <w:rPr>
+          <w:szCs w:val="36"/>
+        </w:rPr>
+        <w:t>Requirements</w:t>
+      </w:r>
+      <w:bookmarkEnd w:id="9"/>
+      <w:proofErr w:type="spellEnd"/>
     </w:p>
     <w:p>
       <w:pPr>
@@ -4179,11 +4669,11 @@
           <w:numId w:val="21"/>
         </w:numPr>
       </w:pPr>
-      <w:bookmarkStart w:id="9" w:name="_Toc468533849"/>
+      <w:bookmarkStart w:id="10" w:name="_Toc469854214"/>
       <w:r>
         <w:t>Distributieplatformen</w:t>
       </w:r>
-      <w:bookmarkEnd w:id="9"/>
+      <w:bookmarkEnd w:id="10"/>
     </w:p>
     <w:p>
       <w:pPr>
@@ -4207,12 +4697,18 @@
           <w:numId w:val="8"/>
         </w:numPr>
       </w:pPr>
-      <w:r>
-        <w:t>De keyboard bestuurt het schip van de speler, je kan</w:t>
+      <w:proofErr w:type="gramStart"/>
+      <w:r>
+        <w:t>De</w:t>
+      </w:r>
+      <w:proofErr w:type="gramEnd"/>
+      <w:r>
+        <w:t xml:space="preserve"> keyboard bestuurt het schip van de speler, je kan</w:t>
       </w:r>
       <w:r>
         <w:t xml:space="preserve"> kiezen tussen de pijltjes of “</w:t>
       </w:r>
+      <w:proofErr w:type="spellStart"/>
       <w:r>
         <w:t>w</w:t>
       </w:r>
@@ -4220,7 +4716,11 @@
         <w:t>a</w:t>
       </w:r>
       <w:r>
-        <w:t>sd”.</w:t>
+        <w:t>sd</w:t>
+      </w:r>
+      <w:proofErr w:type="spellEnd"/>
+      <w:r>
+        <w:t>”.</w:t>
       </w:r>
     </w:p>
     <w:p>
@@ -4244,7 +4744,15 @@
         </w:numPr>
       </w:pPr>
       <w:r>
-        <w:t>Door te klikken met de linkermuis of rechtermuisknop wordt er afgevuurd.</w:t>
+        <w:t xml:space="preserve">Door te klikken met de </w:t>
+      </w:r>
+      <w:proofErr w:type="spellStart"/>
+      <w:r>
+        <w:t>linkermuis</w:t>
+      </w:r>
+      <w:proofErr w:type="spellEnd"/>
+      <w:r>
+        <w:t xml:space="preserve"> of rechtermuisknop wordt er afgevuurd.</w:t>
       </w:r>
     </w:p>
     <w:p/>
@@ -4271,7 +4779,15 @@
         </w:numPr>
       </w:pPr>
       <w:r>
-        <w:t>De linkeranalog stick bestuurt het schip.</w:t>
+        <w:t xml:space="preserve">De </w:t>
+      </w:r>
+      <w:proofErr w:type="spellStart"/>
+      <w:r>
+        <w:t>linkeranalog</w:t>
+      </w:r>
+      <w:proofErr w:type="spellEnd"/>
+      <w:r>
+        <w:t xml:space="preserve"> stick bestuurt het schip.</w:t>
       </w:r>
     </w:p>
     <w:p>
@@ -4283,7 +4799,15 @@
         </w:numPr>
       </w:pPr>
       <w:r>
-        <w:t>De rechteranalog stick is het mikpunt ten opzichte van het schip.</w:t>
+        <w:t xml:space="preserve">De </w:t>
+      </w:r>
+      <w:proofErr w:type="spellStart"/>
+      <w:r>
+        <w:t>rechteranalog</w:t>
+      </w:r>
+      <w:proofErr w:type="spellEnd"/>
+      <w:r>
+        <w:t xml:space="preserve"> stick is het mikpunt ten opzichte van het schip.</w:t>
       </w:r>
     </w:p>
     <w:p>
@@ -4329,18 +4853,28 @@
       <w:pPr>
         <w:pStyle w:val="Subtitel"/>
       </w:pPr>
-      <w:bookmarkStart w:id="10" w:name="_Toc468533850"/>
-      <w:r>
-        <w:t>Performance requirements</w:t>
-      </w:r>
-      <w:bookmarkEnd w:id="10"/>
+      <w:bookmarkStart w:id="11" w:name="_Toc469854215"/>
+      <w:r>
+        <w:t xml:space="preserve">Performance </w:t>
+      </w:r>
+      <w:proofErr w:type="spellStart"/>
+      <w:r>
+        <w:t>requirements</w:t>
+      </w:r>
+      <w:bookmarkEnd w:id="11"/>
+      <w:proofErr w:type="spellEnd"/>
     </w:p>
     <w:p>
       <w:pPr>
         <w:pStyle w:val="FNFReqkleinetitles"/>
       </w:pPr>
-      <w:r>
-        <w:t xml:space="preserve">Tijd / ruimte </w:t>
+      <w:proofErr w:type="gramStart"/>
+      <w:r>
+        <w:t>Tijd /</w:t>
+      </w:r>
+      <w:proofErr w:type="gramEnd"/>
+      <w:r>
+        <w:t xml:space="preserve"> ruimte </w:t>
       </w:r>
     </w:p>
     <w:p>
@@ -4419,11 +4953,16 @@
       <w:pPr>
         <w:pStyle w:val="Subtitel"/>
       </w:pPr>
-      <w:bookmarkStart w:id="11" w:name="_Toc468533851"/>
-      <w:r>
-        <w:t>Security requirements</w:t>
-      </w:r>
-      <w:bookmarkEnd w:id="11"/>
+      <w:bookmarkStart w:id="12" w:name="_Toc469854216"/>
+      <w:r>
+        <w:t xml:space="preserve">Security </w:t>
+      </w:r>
+      <w:proofErr w:type="spellStart"/>
+      <w:r>
+        <w:t>requirements</w:t>
+      </w:r>
+      <w:bookmarkEnd w:id="12"/>
+      <w:proofErr w:type="spellEnd"/>
     </w:p>
     <w:p>
       <w:pPr>
@@ -4448,13 +4987,29 @@
         </w:numPr>
       </w:pPr>
       <w:r>
-        <w:t xml:space="preserve">Indien de persoon wilt registreren, wordt de gebruikersnaam en wachtwoord  </w:t>
-      </w:r>
-      <w:r>
-        <w:t>in de databank opgeslagen en geë</w:t>
-      </w:r>
-      <w:r>
-        <w:t>ncrypteerd.</w:t>
+        <w:t xml:space="preserve">Indien de persoon wilt registreren, wordt de gebruikersnaam en </w:t>
+      </w:r>
+      <w:proofErr w:type="gramStart"/>
+      <w:r>
+        <w:t xml:space="preserve">wachtwoord  </w:t>
+      </w:r>
+      <w:r>
+        <w:t>in</w:t>
+      </w:r>
+      <w:proofErr w:type="gramEnd"/>
+      <w:r>
+        <w:t xml:space="preserve"> de databank opgeslagen en </w:t>
+      </w:r>
+      <w:proofErr w:type="spellStart"/>
+      <w:r>
+        <w:t>geë</w:t>
+      </w:r>
+      <w:r>
+        <w:t>ncrypteerd</w:t>
+      </w:r>
+      <w:proofErr w:type="spellEnd"/>
+      <w:r>
+        <w:t>.</w:t>
       </w:r>
     </w:p>
     <w:p>
@@ -4524,7 +5079,15 @@
         </w:numPr>
       </w:pPr>
       <w:r>
-        <w:t>Wanneer er enige problemen zijn (bv. verbroken verbinding) dan zal er een rollback uitgevoerd worden, waardoor er geen gegevens verloren worden.</w:t>
+        <w:t xml:space="preserve">Wanneer er enige problemen zijn (bv. verbroken verbinding) dan zal er een </w:t>
+      </w:r>
+      <w:proofErr w:type="spellStart"/>
+      <w:r>
+        <w:t>rollback</w:t>
+      </w:r>
+      <w:proofErr w:type="spellEnd"/>
+      <w:r>
+        <w:t xml:space="preserve"> uitgevoerd worden, waardoor er geen gegevens verloren worden.</w:t>
       </w:r>
       <w:r>
         <w:br w:type="page"/>
@@ -4534,7 +5097,7 @@
       <w:pPr>
         <w:pStyle w:val="Kop2"/>
       </w:pPr>
-      <w:bookmarkStart w:id="12" w:name="_Toc468533852"/>
+      <w:bookmarkStart w:id="13" w:name="_Toc469854217"/>
       <w:r>
         <w:lastRenderedPageBreak/>
         <w:t xml:space="preserve">Procesmodel: </w:t>
@@ -4542,7 +5105,7 @@
       <w:r>
         <w:t>ORM</w:t>
       </w:r>
-      <w:bookmarkEnd w:id="12"/>
+      <w:bookmarkEnd w:id="13"/>
     </w:p>
     <w:p/>
     <w:p>
@@ -4558,11 +5121,11 @@
           <w:numId w:val="24"/>
         </w:numPr>
       </w:pPr>
-      <w:bookmarkStart w:id="13" w:name="_Toc468533853"/>
+      <w:bookmarkStart w:id="14" w:name="_Toc469854218"/>
       <w:r>
         <w:t>Speler</w:t>
       </w:r>
-      <w:bookmarkEnd w:id="13"/>
+      <w:bookmarkEnd w:id="14"/>
     </w:p>
     <w:p>
       <w:r>
@@ -4716,9 +5279,11 @@
             <w:vAlign w:val="center"/>
           </w:tcPr>
           <w:p>
+            <w:proofErr w:type="spellStart"/>
             <w:r>
               <w:t>Nuggets</w:t>
             </w:r>
+            <w:proofErr w:type="spellEnd"/>
           </w:p>
         </w:tc>
       </w:tr>
@@ -4733,8 +5298,13 @@
           </w:tcPr>
           <w:p>
             <w:r>
-              <w:t>Golden Nuggets</w:t>
-            </w:r>
+              <w:t xml:space="preserve">Golden </w:t>
+            </w:r>
+            <w:proofErr w:type="spellStart"/>
+            <w:r>
+              <w:t>Nuggets</w:t>
+            </w:r>
+            <w:proofErr w:type="spellEnd"/>
           </w:p>
         </w:tc>
       </w:tr>
@@ -4748,9 +5318,11 @@
             <w:vAlign w:val="center"/>
           </w:tcPr>
           <w:p>
+            <w:proofErr w:type="spellStart"/>
             <w:r>
               <w:t>Achievements</w:t>
             </w:r>
+            <w:proofErr w:type="spellEnd"/>
           </w:p>
         </w:tc>
       </w:tr>
@@ -4763,7 +5335,7 @@
           <w:lang w:eastAsia="nl-BE"/>
         </w:rPr>
         <w:drawing>
-          <wp:inline distT="0" distB="0" distL="0" distR="0" wp14:anchorId="4345F051" wp14:editId="448779F9">
+          <wp:inline distT="0" distB="0" distL="0" distR="0" wp14:anchorId="12A0D427" wp14:editId="3EF79676">
             <wp:extent cx="5760720" cy="3700780"/>
             <wp:effectExtent l="0" t="0" r="0" b="0"/>
             <wp:docPr id="1" name="Afbeelding 1"/>
@@ -4813,11 +5385,11 @@
       <w:pPr>
         <w:pStyle w:val="Subtitel"/>
       </w:pPr>
-      <w:bookmarkStart w:id="14" w:name="_Toc468533854"/>
+      <w:bookmarkStart w:id="15" w:name="_Toc469854219"/>
       <w:r>
         <w:t>Drone</w:t>
       </w:r>
-      <w:bookmarkEnd w:id="14"/>
+      <w:bookmarkEnd w:id="15"/>
       <w:r>
         <w:t xml:space="preserve"> </w:t>
       </w:r>
@@ -4860,9 +5432,11 @@
             <w:tcW w:w="9062" w:type="dxa"/>
           </w:tcPr>
           <w:p>
+            <w:proofErr w:type="spellStart"/>
             <w:r>
               <w:t>DroneNaam</w:t>
             </w:r>
+            <w:proofErr w:type="spellEnd"/>
           </w:p>
         </w:tc>
       </w:tr>
@@ -4890,9 +5464,11 @@
             <w:tcW w:w="9062" w:type="dxa"/>
           </w:tcPr>
           <w:p>
+            <w:proofErr w:type="spellStart"/>
             <w:r>
               <w:t>LevensPunten</w:t>
             </w:r>
+            <w:proofErr w:type="spellEnd"/>
           </w:p>
         </w:tc>
       </w:tr>
@@ -4943,7 +5519,7 @@
           <w:lang w:eastAsia="nl-BE"/>
         </w:rPr>
         <w:drawing>
-          <wp:inline distT="0" distB="0" distL="0" distR="0" wp14:anchorId="3190595C" wp14:editId="61B93C33">
+          <wp:inline distT="0" distB="0" distL="0" distR="0" wp14:anchorId="3B5412D8" wp14:editId="2363CA7A">
             <wp:extent cx="5760720" cy="6023610"/>
             <wp:effectExtent l="0" t="0" r="0" b="0"/>
             <wp:docPr id="2" name="Afbeelding 2"/>
@@ -4992,12 +5568,12 @@
           <w:numId w:val="24"/>
         </w:numPr>
       </w:pPr>
-      <w:bookmarkStart w:id="15" w:name="_Toc468533855"/>
+      <w:bookmarkStart w:id="16" w:name="_Toc469854220"/>
       <w:r>
         <w:lastRenderedPageBreak/>
         <w:t>Vijand</w:t>
       </w:r>
-      <w:bookmarkEnd w:id="15"/>
+      <w:bookmarkEnd w:id="16"/>
     </w:p>
     <w:p>
       <w:r>
@@ -5037,9 +5613,11 @@
             <w:tcW w:w="9062" w:type="dxa"/>
           </w:tcPr>
           <w:p>
+            <w:proofErr w:type="spellStart"/>
             <w:r>
               <w:t>VijandNaam</w:t>
             </w:r>
+            <w:proofErr w:type="spellEnd"/>
           </w:p>
         </w:tc>
       </w:tr>
@@ -5067,9 +5645,11 @@
             <w:tcW w:w="9062" w:type="dxa"/>
           </w:tcPr>
           <w:p>
+            <w:proofErr w:type="spellStart"/>
             <w:r>
               <w:t>LevensPunten</w:t>
             </w:r>
+            <w:proofErr w:type="spellEnd"/>
           </w:p>
         </w:tc>
       </w:tr>
@@ -5123,7 +5703,7 @@
         </w:rPr>
         <w:lastRenderedPageBreak/>
         <w:drawing>
-          <wp:inline distT="0" distB="0" distL="0" distR="0" wp14:anchorId="6939C180" wp14:editId="79A9C55F">
+          <wp:inline distT="0" distB="0" distL="0" distR="0" wp14:anchorId="465B7446" wp14:editId="3D8885FC">
             <wp:extent cx="5457825" cy="6858000"/>
             <wp:effectExtent l="0" t="0" r="9525" b="0"/>
             <wp:docPr id="3" name="Afbeelding 3"/>
@@ -5180,12 +5760,12 @@
           <w:numId w:val="24"/>
         </w:numPr>
       </w:pPr>
-      <w:bookmarkStart w:id="16" w:name="_Toc468533856"/>
+      <w:bookmarkStart w:id="17" w:name="_Toc469854221"/>
       <w:r>
         <w:lastRenderedPageBreak/>
         <w:t>Upgrade</w:t>
       </w:r>
-      <w:bookmarkEnd w:id="16"/>
+      <w:bookmarkEnd w:id="17"/>
     </w:p>
     <w:p/>
     <w:p>
@@ -5313,7 +5893,7 @@
         </w:rPr>
         <w:lastRenderedPageBreak/>
         <w:drawing>
-          <wp:inline distT="0" distB="0" distL="0" distR="0" wp14:anchorId="3DBC6BE1" wp14:editId="4D237E67">
+          <wp:inline distT="0" distB="0" distL="0" distR="0" wp14:anchorId="3988E53F" wp14:editId="53CF6D6A">
             <wp:extent cx="5760720" cy="5697855"/>
             <wp:effectExtent l="0" t="0" r="0" b="0"/>
             <wp:docPr id="7" name="Afbeelding 7"/>
@@ -5370,12 +5950,12 @@
           <w:numId w:val="24"/>
         </w:numPr>
       </w:pPr>
-      <w:bookmarkStart w:id="17" w:name="_Toc468533857"/>
+      <w:bookmarkStart w:id="18" w:name="_Toc469854222"/>
       <w:r>
         <w:lastRenderedPageBreak/>
         <w:t>Skin</w:t>
       </w:r>
-      <w:bookmarkEnd w:id="17"/>
+      <w:bookmarkEnd w:id="18"/>
     </w:p>
     <w:p>
       <w:pPr>
@@ -5482,7 +6062,7 @@
           <w:lang w:eastAsia="nl-BE"/>
         </w:rPr>
         <w:drawing>
-          <wp:inline distT="0" distB="0" distL="0" distR="0" wp14:anchorId="0003D262" wp14:editId="7864399B">
+          <wp:inline distT="0" distB="0" distL="0" distR="0" wp14:anchorId="57A558F1" wp14:editId="7D5202CB">
             <wp:extent cx="5760720" cy="6337935"/>
             <wp:effectExtent l="0" t="0" r="0" b="5715"/>
             <wp:docPr id="4" name="Afbeelding 4"/>
@@ -5529,12 +6109,12 @@
           <w:numId w:val="24"/>
         </w:numPr>
       </w:pPr>
-      <w:bookmarkStart w:id="18" w:name="_Toc468533858"/>
+      <w:bookmarkStart w:id="19" w:name="_Toc469854223"/>
       <w:r>
         <w:lastRenderedPageBreak/>
         <w:t>Clan</w:t>
       </w:r>
-      <w:bookmarkEnd w:id="18"/>
+      <w:bookmarkEnd w:id="19"/>
     </w:p>
     <w:p>
       <w:pPr>
@@ -5586,9 +6166,11 @@
             <w:vAlign w:val="center"/>
           </w:tcPr>
           <w:p>
+            <w:proofErr w:type="spellStart"/>
             <w:r>
               <w:t>ClanNaam</w:t>
             </w:r>
+            <w:proofErr w:type="spellEnd"/>
           </w:p>
         </w:tc>
       </w:tr>
@@ -5650,9 +6232,11 @@
             <w:vAlign w:val="center"/>
           </w:tcPr>
           <w:p>
+            <w:proofErr w:type="spellStart"/>
             <w:r>
               <w:t>Achievements</w:t>
             </w:r>
+            <w:proofErr w:type="spellEnd"/>
           </w:p>
         </w:tc>
       </w:tr>
@@ -5673,7 +6257,7 @@
           <w:lang w:eastAsia="nl-BE"/>
         </w:rPr>
         <w:drawing>
-          <wp:inline distT="0" distB="0" distL="0" distR="0" wp14:anchorId="1C1E7F63" wp14:editId="35CE3BA3">
+          <wp:inline distT="0" distB="0" distL="0" distR="0" wp14:anchorId="4E421F81" wp14:editId="59BF7825">
             <wp:extent cx="5760720" cy="4580255"/>
             <wp:effectExtent l="0" t="0" r="0" b="0"/>
             <wp:docPr id="9" name="Afbeelding 9"/>
@@ -5720,12 +6304,14 @@
           <w:numId w:val="24"/>
         </w:numPr>
       </w:pPr>
-      <w:bookmarkStart w:id="19" w:name="_Toc468533859"/>
+      <w:bookmarkStart w:id="20" w:name="_Toc469854224"/>
+      <w:proofErr w:type="spellStart"/>
       <w:r>
         <w:lastRenderedPageBreak/>
         <w:t>Achievement</w:t>
       </w:r>
-      <w:bookmarkEnd w:id="19"/>
+      <w:bookmarkEnd w:id="20"/>
+      <w:proofErr w:type="spellEnd"/>
     </w:p>
     <w:p>
       <w:pPr>
@@ -5739,7 +6325,15 @@
     </w:p>
     <w:p>
       <w:r>
-        <w:t>Een Achievement heeft (een):</w:t>
+        <w:t xml:space="preserve">Een </w:t>
+      </w:r>
+      <w:proofErr w:type="spellStart"/>
+      <w:r>
+        <w:t>Achievement</w:t>
+      </w:r>
+      <w:proofErr w:type="spellEnd"/>
+      <w:r>
+        <w:t xml:space="preserve"> heeft (een):</w:t>
       </w:r>
     </w:p>
     <w:tbl>
@@ -5777,9 +6371,11 @@
             <w:vAlign w:val="center"/>
           </w:tcPr>
           <w:p>
+            <w:proofErr w:type="spellStart"/>
             <w:r>
               <w:t>AchievementNaam</w:t>
             </w:r>
+            <w:proofErr w:type="spellEnd"/>
           </w:p>
         </w:tc>
       </w:tr>
@@ -5856,7 +6452,7 @@
           <w:lang w:eastAsia="nl-BE"/>
         </w:rPr>
         <w:drawing>
-          <wp:inline distT="0" distB="0" distL="0" distR="0" wp14:anchorId="0B95D56C" wp14:editId="3EE06F8A">
+          <wp:inline distT="0" distB="0" distL="0" distR="0" wp14:anchorId="21710CF1" wp14:editId="090A49CD">
             <wp:extent cx="5760720" cy="4737735"/>
             <wp:effectExtent l="0" t="0" r="0" b="5715"/>
             <wp:docPr id="6" name="Afbeelding 6"/>
@@ -5913,29 +6509,32 @@
           <w:numId w:val="24"/>
         </w:numPr>
       </w:pPr>
-      <w:bookmarkStart w:id="20" w:name="_Toc468533860"/>
+      <w:bookmarkStart w:id="21" w:name="_Toc469854225"/>
       <w:r>
         <w:lastRenderedPageBreak/>
-        <w:t>Alles samen</w:t>
-      </w:r>
-      <w:bookmarkEnd w:id="20"/>
-    </w:p>
-    <w:p>
-      <w:pPr>
-        <w:spacing w:after="0"/>
-      </w:pPr>
-    </w:p>
-    <w:p>
+        <w:t>Sprite</w:t>
+      </w:r>
+      <w:bookmarkEnd w:id="21"/>
+    </w:p>
+    <w:p>
+      <w:pPr>
+        <w:rPr>
+          <w:rFonts w:asciiTheme="majorHAnsi" w:eastAsiaTheme="majorEastAsia" w:hAnsiTheme="majorHAnsi" w:cstheme="majorBidi"/>
+          <w:color w:val="2E74B5" w:themeColor="accent1" w:themeShade="BF"/>
+          <w:sz w:val="24"/>
+          <w:szCs w:val="24"/>
+        </w:rPr>
+      </w:pPr>
       <w:r>
         <w:rPr>
           <w:noProof/>
           <w:lang w:eastAsia="nl-BE"/>
         </w:rPr>
         <w:drawing>
-          <wp:inline distT="0" distB="0" distL="0" distR="0" wp14:anchorId="2A70F01D" wp14:editId="414DD678">
-            <wp:extent cx="5760720" cy="3722370"/>
-            <wp:effectExtent l="0" t="0" r="0" b="0"/>
-            <wp:docPr id="15" name="Afbeelding 15"/>
+          <wp:inline distT="0" distB="0" distL="0" distR="0" wp14:anchorId="6ABE058D" wp14:editId="16E7E863">
+            <wp:extent cx="5760720" cy="4010660"/>
+            <wp:effectExtent l="0" t="0" r="0" b="8890"/>
+            <wp:docPr id="26" name="Afbeelding 26"/>
             <wp:cNvGraphicFramePr>
               <a:graphicFrameLocks xmlns:a="http://schemas.openxmlformats.org/drawingml/2006/main" noChangeAspect="1"/>
             </wp:cNvGraphicFramePr>
@@ -5955,6 +6554,92 @@
                   <pic:spPr>
                     <a:xfrm>
                       <a:off x="0" y="0"/>
+                      <a:ext cx="5760720" cy="4010660"/>
+                    </a:xfrm>
+                    <a:prstGeom prst="rect">
+                      <a:avLst/>
+                    </a:prstGeom>
+                  </pic:spPr>
+                </pic:pic>
+              </a:graphicData>
+            </a:graphic>
+          </wp:inline>
+        </w:drawing>
+      </w:r>
+    </w:p>
+    <w:p>
+      <w:pPr>
+        <w:pStyle w:val="Subtitel"/>
+        <w:numPr>
+          <w:ilvl w:val="0"/>
+          <w:numId w:val="0"/>
+        </w:numPr>
+        <w:ind w:left="360"/>
+      </w:pPr>
+    </w:p>
+    <w:p>
+      <w:pPr>
+        <w:rPr>
+          <w:rFonts w:asciiTheme="majorHAnsi" w:eastAsiaTheme="majorEastAsia" w:hAnsiTheme="majorHAnsi" w:cstheme="majorBidi"/>
+          <w:color w:val="2E74B5" w:themeColor="accent1" w:themeShade="BF"/>
+          <w:sz w:val="24"/>
+          <w:szCs w:val="24"/>
+        </w:rPr>
+      </w:pPr>
+      <w:r>
+        <w:br w:type="page"/>
+      </w:r>
+    </w:p>
+    <w:p>
+      <w:pPr>
+        <w:pStyle w:val="Subtitel"/>
+        <w:numPr>
+          <w:ilvl w:val="0"/>
+          <w:numId w:val="24"/>
+        </w:numPr>
+      </w:pPr>
+      <w:bookmarkStart w:id="22" w:name="_Toc469854226"/>
+      <w:r>
+        <w:lastRenderedPageBreak/>
+        <w:t>Alles samen</w:t>
+      </w:r>
+      <w:bookmarkEnd w:id="22"/>
+    </w:p>
+    <w:p>
+      <w:pPr>
+        <w:spacing w:after="0"/>
+      </w:pPr>
+    </w:p>
+    <w:p>
+      <w:r>
+        <w:rPr>
+          <w:noProof/>
+          <w:lang w:eastAsia="nl-BE"/>
+        </w:rPr>
+        <w:drawing>
+          <wp:inline distT="0" distB="0" distL="0" distR="0" wp14:anchorId="59CAE299" wp14:editId="5763F01B">
+            <wp:extent cx="5760720" cy="3722370"/>
+            <wp:effectExtent l="0" t="0" r="0" b="0"/>
+            <wp:docPr id="15" name="Afbeelding 15"/>
+            <wp:cNvGraphicFramePr>
+              <a:graphicFrameLocks xmlns:a="http://schemas.openxmlformats.org/drawingml/2006/main" noChangeAspect="1"/>
+            </wp:cNvGraphicFramePr>
+            <a:graphic xmlns:a="http://schemas.openxmlformats.org/drawingml/2006/main">
+              <a:graphicData uri="http://schemas.openxmlformats.org/drawingml/2006/picture">
+                <pic:pic xmlns:pic="http://schemas.openxmlformats.org/drawingml/2006/picture">
+                  <pic:nvPicPr>
+                    <pic:cNvPr id="1" name=""/>
+                    <pic:cNvPicPr/>
+                  </pic:nvPicPr>
+                  <pic:blipFill>
+                    <a:blip r:embed="rId21"/>
+                    <a:stretch>
+                      <a:fillRect/>
+                    </a:stretch>
+                  </pic:blipFill>
+                  <pic:spPr>
+                    <a:xfrm>
+                      <a:off x="0" y="0"/>
                       <a:ext cx="5760720" cy="3722370"/>
                     </a:xfrm>
                     <a:prstGeom prst="rect">
@@ -5987,7 +6672,7 @@
           <w:ilvl w:val="0"/>
           <w:numId w:val="0"/>
         </w:numPr>
-        <w:ind w:left="357"/>
+        <w:ind w:left="357" w:hanging="357"/>
       </w:pPr>
     </w:p>
     <w:p>
@@ -6004,10 +6689,17 @@
       <w:pPr>
         <w:pStyle w:val="Kop2"/>
       </w:pPr>
+      <w:bookmarkStart w:id="23" w:name="_Toc469854227"/>
       <w:r>
         <w:lastRenderedPageBreak/>
-        <w:t>Procesmodel: Relationeel Modeling</w:t>
-      </w:r>
+        <w:t xml:space="preserve">Procesmodel: Relationeel </w:t>
+      </w:r>
+      <w:proofErr w:type="spellStart"/>
+      <w:r>
+        <w:t>Modeling</w:t>
+      </w:r>
+      <w:bookmarkEnd w:id="23"/>
+      <w:proofErr w:type="spellEnd"/>
     </w:p>
     <w:p/>
     <w:tbl>
@@ -6172,9 +6864,11 @@
                 </mc:Fallback>
               </mc:AlternateContent>
             </w:r>
+            <w:proofErr w:type="spellStart"/>
             <w:r>
               <w:t>Achievement</w:t>
             </w:r>
+            <w:proofErr w:type="spellEnd"/>
           </w:p>
         </w:tc>
         <w:tc>
@@ -6252,9 +6946,11 @@
                 </mc:Fallback>
               </mc:AlternateContent>
             </w:r>
+            <w:proofErr w:type="spellStart"/>
             <w:r>
               <w:t>AchNr</w:t>
             </w:r>
+            <w:proofErr w:type="spellEnd"/>
           </w:p>
         </w:tc>
         <w:tc>
@@ -6262,9 +6958,11 @@
             <w:tcW w:w="1999" w:type="dxa"/>
           </w:tcPr>
           <w:p>
+            <w:proofErr w:type="spellStart"/>
             <w:r>
               <w:t>AchNaam</w:t>
             </w:r>
+            <w:proofErr w:type="spellEnd"/>
           </w:p>
         </w:tc>
         <w:tc>
@@ -6618,9 +7316,11 @@
             </w:tcBorders>
           </w:tcPr>
           <w:p>
+            <w:proofErr w:type="spellStart"/>
             <w:r>
               <w:t>ClanNr</w:t>
             </w:r>
+            <w:proofErr w:type="spellEnd"/>
           </w:p>
         </w:tc>
         <w:tc>
@@ -6628,9 +7328,11 @@
             <w:tcW w:w="1999" w:type="dxa"/>
           </w:tcPr>
           <w:p>
+            <w:proofErr w:type="spellStart"/>
             <w:r>
               <w:t>ClanNaam</w:t>
             </w:r>
+            <w:proofErr w:type="spellEnd"/>
           </w:p>
         </w:tc>
         <w:tc>
@@ -6705,9 +7407,13 @@
                 </mc:Fallback>
               </mc:AlternateContent>
             </w:r>
+            <w:proofErr w:type="spellStart"/>
+            <w:proofErr w:type="gramStart"/>
             <w:r>
               <w:t>spelerNr</w:t>
             </w:r>
+            <w:proofErr w:type="spellEnd"/>
+            <w:proofErr w:type="gramEnd"/>
           </w:p>
         </w:tc>
         <w:tc>
@@ -6735,9 +7441,11 @@
             <w:tcW w:w="2000" w:type="dxa"/>
           </w:tcPr>
           <w:p>
+            <w:proofErr w:type="spellStart"/>
             <w:r>
               <w:t>AchNr</w:t>
             </w:r>
+            <w:proofErr w:type="spellEnd"/>
           </w:p>
         </w:tc>
       </w:tr>
@@ -6984,9 +7692,11 @@
             </w:tcBorders>
           </w:tcPr>
           <w:p>
+            <w:proofErr w:type="spellStart"/>
             <w:r>
               <w:t>SkinNr</w:t>
             </w:r>
+            <w:proofErr w:type="spellEnd"/>
           </w:p>
         </w:tc>
         <w:tc>
@@ -6994,9 +7704,11 @@
             <w:tcW w:w="2799" w:type="dxa"/>
           </w:tcPr>
           <w:p>
+            <w:proofErr w:type="spellStart"/>
             <w:r>
               <w:t>SkinNaam</w:t>
             </w:r>
+            <w:proofErr w:type="spellEnd"/>
           </w:p>
         </w:tc>
         <w:tc>
@@ -7132,9 +7844,11 @@
             </w:tcBorders>
           </w:tcPr>
           <w:p>
+            <w:proofErr w:type="spellStart"/>
             <w:r>
               <w:t>SpelerNr</w:t>
             </w:r>
+            <w:proofErr w:type="spellEnd"/>
           </w:p>
         </w:tc>
         <w:tc>
@@ -7197,9 +7911,11 @@
             </w:tcBorders>
           </w:tcPr>
           <w:p>
+            <w:proofErr w:type="spellStart"/>
             <w:r>
               <w:t>Xp</w:t>
             </w:r>
+            <w:proofErr w:type="spellEnd"/>
           </w:p>
         </w:tc>
       </w:tr>
@@ -7337,9 +8053,11 @@
             </w:tcBorders>
           </w:tcPr>
           <w:p>
+            <w:proofErr w:type="spellStart"/>
             <w:r>
               <w:t>Nuggets</w:t>
             </w:r>
+            <w:proofErr w:type="spellEnd"/>
           </w:p>
         </w:tc>
         <w:tc>
@@ -7350,9 +8068,11 @@
             </w:tcBorders>
           </w:tcPr>
           <w:p>
+            <w:proofErr w:type="spellStart"/>
             <w:r>
               <w:t>GoldenNuggets</w:t>
             </w:r>
+            <w:proofErr w:type="spellEnd"/>
           </w:p>
         </w:tc>
         <w:tc>
@@ -7431,9 +8151,11 @@
                 </mc:Fallback>
               </mc:AlternateContent>
             </w:r>
+            <w:proofErr w:type="spellStart"/>
             <w:r>
               <w:t>AchNr</w:t>
             </w:r>
+            <w:proofErr w:type="spellEnd"/>
           </w:p>
         </w:tc>
         <w:tc>
@@ -7630,9 +8352,11 @@
             </w:tcBorders>
           </w:tcPr>
           <w:p>
+            <w:proofErr w:type="spellStart"/>
             <w:r>
               <w:t>UpgradeNr</w:t>
             </w:r>
+            <w:proofErr w:type="spellEnd"/>
           </w:p>
         </w:tc>
         <w:tc>
@@ -7640,9 +8364,11 @@
             <w:tcW w:w="1999" w:type="dxa"/>
           </w:tcPr>
           <w:p>
+            <w:proofErr w:type="spellStart"/>
             <w:r>
               <w:t>UpgradeNaam</w:t>
             </w:r>
+            <w:proofErr w:type="spellEnd"/>
           </w:p>
         </w:tc>
         <w:tc>
@@ -7800,9 +8526,11 @@
             </w:tcBorders>
           </w:tcPr>
           <w:p>
+            <w:proofErr w:type="spellStart"/>
             <w:r>
               <w:t>VijandNr</w:t>
             </w:r>
+            <w:proofErr w:type="spellEnd"/>
           </w:p>
         </w:tc>
         <w:tc>
@@ -7810,9 +8538,11 @@
             <w:tcW w:w="1749" w:type="dxa"/>
           </w:tcPr>
           <w:p>
+            <w:proofErr w:type="spellStart"/>
             <w:r>
               <w:t>VijandNaam</w:t>
             </w:r>
+            <w:proofErr w:type="spellEnd"/>
           </w:p>
         </w:tc>
         <w:tc>
@@ -7954,9 +8684,11 @@
             </w:tcBorders>
           </w:tcPr>
           <w:p>
+            <w:proofErr w:type="spellStart"/>
             <w:r>
               <w:t>DroneNr</w:t>
             </w:r>
+            <w:proofErr w:type="spellEnd"/>
           </w:p>
         </w:tc>
         <w:tc>
@@ -7964,9 +8696,11 @@
             <w:tcW w:w="1749" w:type="dxa"/>
           </w:tcPr>
           <w:p>
+            <w:proofErr w:type="spellStart"/>
             <w:r>
               <w:t>DroneNaam</w:t>
             </w:r>
+            <w:proofErr w:type="spellEnd"/>
           </w:p>
         </w:tc>
         <w:tc>
@@ -8026,10 +8760,7 @@
     </w:p>
     <w:p/>
     <w:p/>
-    <w:p>
-      <w:bookmarkStart w:id="21" w:name="_GoBack"/>
-      <w:bookmarkEnd w:id="21"/>
-    </w:p>
+    <w:p/>
     <w:sectPr>
       <w:pgSz w:w="16838" w:h="11906" w:orient="landscape"/>
       <w:pgMar w:top="1418" w:right="1418" w:bottom="1418" w:left="1418" w:header="709" w:footer="709" w:gutter="0"/>
@@ -8041,7 +8772,7 @@
 </file>
 
 <file path=word/endnotes.xml><?xml version="1.0" encoding="utf-8"?>
-<w:endnotes xmlns:wpc="http://schemas.microsoft.com/office/word/2010/wordprocessingCanvas" xmlns:mc="http://schemas.openxmlformats.org/markup-compatibility/2006" xmlns:o="urn:schemas-microsoft-com:office:office" xmlns:r="http://schemas.openxmlformats.org/officeDocument/2006/relationships" xmlns:m="http://schemas.openxmlformats.org/officeDocument/2006/math" xmlns:v="urn:schemas-microsoft-com:vml" xmlns:wp14="http://schemas.microsoft.com/office/word/2010/wordprocessingDrawing" xmlns:wp="http://schemas.openxmlformats.org/drawingml/2006/wordprocessingDrawing" xmlns:w10="urn:schemas-microsoft-com:office:word" xmlns:w="http://schemas.openxmlformats.org/wordprocessingml/2006/main" xmlns:w14="http://schemas.microsoft.com/office/word/2010/wordml" xmlns:w15="http://schemas.microsoft.com/office/word/2012/wordml" xmlns:wpg="http://schemas.microsoft.com/office/word/2010/wordprocessingGroup" xmlns:wpi="http://schemas.microsoft.com/office/word/2010/wordprocessingInk" xmlns:wne="http://schemas.microsoft.com/office/word/2006/wordml" xmlns:wps="http://schemas.microsoft.com/office/word/2010/wordprocessingShape" mc:Ignorable="w14 w15 wp14">
+<w:endnotes xmlns:wpc="http://schemas.microsoft.com/office/word/2010/wordprocessingCanvas" xmlns:cx="http://schemas.microsoft.com/office/drawing/2014/chartex" xmlns:cx1="http://schemas.microsoft.com/office/drawing/2015/9/8/chartex" xmlns:cx2="http://schemas.microsoft.com/office/drawing/2015/10/21/chartex" xmlns:mc="http://schemas.openxmlformats.org/markup-compatibility/2006" xmlns:o="urn:schemas-microsoft-com:office:office" xmlns:r="http://schemas.openxmlformats.org/officeDocument/2006/relationships" xmlns:m="http://schemas.openxmlformats.org/officeDocument/2006/math" xmlns:v="urn:schemas-microsoft-com:vml" xmlns:wp14="http://schemas.microsoft.com/office/word/2010/wordprocessingDrawing" xmlns:wp="http://schemas.openxmlformats.org/drawingml/2006/wordprocessingDrawing" xmlns:w10="urn:schemas-microsoft-com:office:word" xmlns:w="http://schemas.openxmlformats.org/wordprocessingml/2006/main" xmlns:w14="http://schemas.microsoft.com/office/word/2010/wordml" xmlns:w15="http://schemas.microsoft.com/office/word/2012/wordml" xmlns:w16se="http://schemas.microsoft.com/office/word/2015/wordml/symex" xmlns:wpg="http://schemas.microsoft.com/office/word/2010/wordprocessingGroup" xmlns:wpi="http://schemas.microsoft.com/office/word/2010/wordprocessingInk" xmlns:wne="http://schemas.microsoft.com/office/word/2006/wordml" xmlns:wps="http://schemas.microsoft.com/office/word/2010/wordprocessingShape" mc:Ignorable="w14 w15 w16se wp14">
   <w:endnote w:type="separator" w:id="-1">
     <w:p>
       <w:pPr>
@@ -8066,7 +8797,7 @@
 </file>
 
 <file path=word/footer1.xml><?xml version="1.0" encoding="utf-8"?>
-<w:ftr xmlns:wpc="http://schemas.microsoft.com/office/word/2010/wordprocessingCanvas" xmlns:mc="http://schemas.openxmlformats.org/markup-compatibility/2006" xmlns:o="urn:schemas-microsoft-com:office:office" xmlns:r="http://schemas.openxmlformats.org/officeDocument/2006/relationships" xmlns:m="http://schemas.openxmlformats.org/officeDocument/2006/math" xmlns:v="urn:schemas-microsoft-com:vml" xmlns:wp14="http://schemas.microsoft.com/office/word/2010/wordprocessingDrawing" xmlns:wp="http://schemas.openxmlformats.org/drawingml/2006/wordprocessingDrawing" xmlns:w10="urn:schemas-microsoft-com:office:word" xmlns:w="http://schemas.openxmlformats.org/wordprocessingml/2006/main" xmlns:w14="http://schemas.microsoft.com/office/word/2010/wordml" xmlns:w15="http://schemas.microsoft.com/office/word/2012/wordml" xmlns:wpg="http://schemas.microsoft.com/office/word/2010/wordprocessingGroup" xmlns:wpi="http://schemas.microsoft.com/office/word/2010/wordprocessingInk" xmlns:wne="http://schemas.microsoft.com/office/word/2006/wordml" xmlns:wps="http://schemas.microsoft.com/office/word/2010/wordprocessingShape" mc:Ignorable="w14 w15 wp14">
+<w:ftr xmlns:wpc="http://schemas.microsoft.com/office/word/2010/wordprocessingCanvas" xmlns:cx="http://schemas.microsoft.com/office/drawing/2014/chartex" xmlns:cx1="http://schemas.microsoft.com/office/drawing/2015/9/8/chartex" xmlns:cx2="http://schemas.microsoft.com/office/drawing/2015/10/21/chartex" xmlns:mc="http://schemas.openxmlformats.org/markup-compatibility/2006" xmlns:o="urn:schemas-microsoft-com:office:office" xmlns:r="http://schemas.openxmlformats.org/officeDocument/2006/relationships" xmlns:m="http://schemas.openxmlformats.org/officeDocument/2006/math" xmlns:v="urn:schemas-microsoft-com:vml" xmlns:wp14="http://schemas.microsoft.com/office/word/2010/wordprocessingDrawing" xmlns:wp="http://schemas.openxmlformats.org/drawingml/2006/wordprocessingDrawing" xmlns:w10="urn:schemas-microsoft-com:office:word" xmlns:w="http://schemas.openxmlformats.org/wordprocessingml/2006/main" xmlns:w14="http://schemas.microsoft.com/office/word/2010/wordml" xmlns:w15="http://schemas.microsoft.com/office/word/2012/wordml" xmlns:w16se="http://schemas.microsoft.com/office/word/2015/wordml/symex" xmlns:wpg="http://schemas.microsoft.com/office/word/2010/wordprocessingGroup" xmlns:wpi="http://schemas.microsoft.com/office/word/2010/wordprocessingInk" xmlns:wne="http://schemas.microsoft.com/office/word/2006/wordml" xmlns:wps="http://schemas.microsoft.com/office/word/2010/wordprocessingShape" mc:Ignorable="w14 w15 w16se wp14">
   <w:tbl>
     <w:tblPr>
       <w:tblpPr w:leftFromText="187" w:rightFromText="187" w:vertAnchor="page" w:horzAnchor="margin" w:tblpXSpec="center" w:tblpYSpec="bottom"/>
@@ -8124,13 +8855,23 @@
                   <w:szCs w:val="20"/>
                 </w:rPr>
               </w:pPr>
+              <w:proofErr w:type="spellStart"/>
               <w:r>
                 <w:rPr>
                   <w:rFonts w:asciiTheme="majorHAnsi" w:eastAsiaTheme="majorEastAsia" w:hAnsiTheme="majorHAnsi" w:cstheme="majorBidi"/>
                   <w:sz w:val="20"/>
                   <w:szCs w:val="20"/>
                 </w:rPr>
-                <w:t>Howest TI</w:t>
+                <w:t>Howest</w:t>
+              </w:r>
+              <w:proofErr w:type="spellEnd"/>
+              <w:r>
+                <w:rPr>
+                  <w:rFonts w:asciiTheme="majorHAnsi" w:eastAsiaTheme="majorEastAsia" w:hAnsiTheme="majorHAnsi" w:cstheme="majorBidi"/>
+                  <w:sz w:val="20"/>
+                  <w:szCs w:val="20"/>
+                </w:rPr>
+                <w:t xml:space="preserve"> TI</w:t>
               </w:r>
               <w:r>
                 <w:rPr>
@@ -8210,7 +8951,7 @@
 </file>
 
 <file path=word/footer2.xml><?xml version="1.0" encoding="utf-8"?>
-<w:ftr xmlns:wpc="http://schemas.microsoft.com/office/word/2010/wordprocessingCanvas" xmlns:mc="http://schemas.openxmlformats.org/markup-compatibility/2006" xmlns:o="urn:schemas-microsoft-com:office:office" xmlns:r="http://schemas.openxmlformats.org/officeDocument/2006/relationships" xmlns:m="http://schemas.openxmlformats.org/officeDocument/2006/math" xmlns:v="urn:schemas-microsoft-com:vml" xmlns:wp14="http://schemas.microsoft.com/office/word/2010/wordprocessingDrawing" xmlns:wp="http://schemas.openxmlformats.org/drawingml/2006/wordprocessingDrawing" xmlns:w10="urn:schemas-microsoft-com:office:word" xmlns:w="http://schemas.openxmlformats.org/wordprocessingml/2006/main" xmlns:w14="http://schemas.microsoft.com/office/word/2010/wordml" xmlns:w15="http://schemas.microsoft.com/office/word/2012/wordml" xmlns:wpg="http://schemas.microsoft.com/office/word/2010/wordprocessingGroup" xmlns:wpi="http://schemas.microsoft.com/office/word/2010/wordprocessingInk" xmlns:wne="http://schemas.microsoft.com/office/word/2006/wordml" xmlns:wps="http://schemas.microsoft.com/office/word/2010/wordprocessingShape" mc:Ignorable="w14 w15 wp14">
+<w:ftr xmlns:wpc="http://schemas.microsoft.com/office/word/2010/wordprocessingCanvas" xmlns:cx="http://schemas.microsoft.com/office/drawing/2014/chartex" xmlns:cx1="http://schemas.microsoft.com/office/drawing/2015/9/8/chartex" xmlns:cx2="http://schemas.microsoft.com/office/drawing/2015/10/21/chartex" xmlns:mc="http://schemas.openxmlformats.org/markup-compatibility/2006" xmlns:o="urn:schemas-microsoft-com:office:office" xmlns:r="http://schemas.openxmlformats.org/officeDocument/2006/relationships" xmlns:m="http://schemas.openxmlformats.org/officeDocument/2006/math" xmlns:v="urn:schemas-microsoft-com:vml" xmlns:wp14="http://schemas.microsoft.com/office/word/2010/wordprocessingDrawing" xmlns:wp="http://schemas.openxmlformats.org/drawingml/2006/wordprocessingDrawing" xmlns:w10="urn:schemas-microsoft-com:office:word" xmlns:w="http://schemas.openxmlformats.org/wordprocessingml/2006/main" xmlns:w14="http://schemas.microsoft.com/office/word/2010/wordml" xmlns:w15="http://schemas.microsoft.com/office/word/2012/wordml" xmlns:w16se="http://schemas.microsoft.com/office/word/2015/wordml/symex" xmlns:wpg="http://schemas.microsoft.com/office/word/2010/wordprocessingGroup" xmlns:wpi="http://schemas.microsoft.com/office/word/2010/wordprocessingInk" xmlns:wne="http://schemas.microsoft.com/office/word/2006/wordml" xmlns:wps="http://schemas.microsoft.com/office/word/2010/wordprocessingShape" mc:Ignorable="w14 w15 w16se wp14">
   <w:tbl>
     <w:tblPr>
       <w:tblpPr w:leftFromText="187" w:rightFromText="187" w:vertAnchor="page" w:horzAnchor="margin" w:tblpXSpec="center" w:tblpYSpec="bottom"/>
@@ -8268,13 +9009,23 @@
                   <w:szCs w:val="20"/>
                 </w:rPr>
               </w:pPr>
+              <w:proofErr w:type="spellStart"/>
               <w:r>
                 <w:rPr>
                   <w:rFonts w:asciiTheme="majorHAnsi" w:eastAsiaTheme="majorEastAsia" w:hAnsiTheme="majorHAnsi" w:cstheme="majorBidi"/>
                   <w:sz w:val="20"/>
                   <w:szCs w:val="20"/>
                 </w:rPr>
-                <w:t>Howest TI</w:t>
+                <w:t>Howest</w:t>
+              </w:r>
+              <w:proofErr w:type="spellEnd"/>
+              <w:r>
+                <w:rPr>
+                  <w:rFonts w:asciiTheme="majorHAnsi" w:eastAsiaTheme="majorEastAsia" w:hAnsiTheme="majorHAnsi" w:cstheme="majorBidi"/>
+                  <w:sz w:val="20"/>
+                  <w:szCs w:val="20"/>
+                </w:rPr>
+                <w:t xml:space="preserve"> TI</w:t>
               </w:r>
               <w:r>
                 <w:rPr>
@@ -8334,7 +9085,7 @@
                   <w:noProof/>
                   <w:lang w:val="nl-NL"/>
                 </w:rPr>
-                <w:t>20</w:t>
+                <w:t>2</w:t>
               </w:r>
               <w:r>
                 <w:fldChar w:fldCharType="end"/>
@@ -8354,7 +9105,7 @@
 </file>
 
 <file path=word/footnotes.xml><?xml version="1.0" encoding="utf-8"?>
-<w:footnotes xmlns:wpc="http://schemas.microsoft.com/office/word/2010/wordprocessingCanvas" xmlns:mc="http://schemas.openxmlformats.org/markup-compatibility/2006" xmlns:o="urn:schemas-microsoft-com:office:office" xmlns:r="http://schemas.openxmlformats.org/officeDocument/2006/relationships" xmlns:m="http://schemas.openxmlformats.org/officeDocument/2006/math" xmlns:v="urn:schemas-microsoft-com:vml" xmlns:wp14="http://schemas.microsoft.com/office/word/2010/wordprocessingDrawing" xmlns:wp="http://schemas.openxmlformats.org/drawingml/2006/wordprocessingDrawing" xmlns:w10="urn:schemas-microsoft-com:office:word" xmlns:w="http://schemas.openxmlformats.org/wordprocessingml/2006/main" xmlns:w14="http://schemas.microsoft.com/office/word/2010/wordml" xmlns:w15="http://schemas.microsoft.com/office/word/2012/wordml" xmlns:wpg="http://schemas.microsoft.com/office/word/2010/wordprocessingGroup" xmlns:wpi="http://schemas.microsoft.com/office/word/2010/wordprocessingInk" xmlns:wne="http://schemas.microsoft.com/office/word/2006/wordml" xmlns:wps="http://schemas.microsoft.com/office/word/2010/wordprocessingShape" mc:Ignorable="w14 w15 wp14">
+<w:footnotes xmlns:wpc="http://schemas.microsoft.com/office/word/2010/wordprocessingCanvas" xmlns:cx="http://schemas.microsoft.com/office/drawing/2014/chartex" xmlns:cx1="http://schemas.microsoft.com/office/drawing/2015/9/8/chartex" xmlns:cx2="http://schemas.microsoft.com/office/drawing/2015/10/21/chartex" xmlns:mc="http://schemas.openxmlformats.org/markup-compatibility/2006" xmlns:o="urn:schemas-microsoft-com:office:office" xmlns:r="http://schemas.openxmlformats.org/officeDocument/2006/relationships" xmlns:m="http://schemas.openxmlformats.org/officeDocument/2006/math" xmlns:v="urn:schemas-microsoft-com:vml" xmlns:wp14="http://schemas.microsoft.com/office/word/2010/wordprocessingDrawing" xmlns:wp="http://schemas.openxmlformats.org/drawingml/2006/wordprocessingDrawing" xmlns:w10="urn:schemas-microsoft-com:office:word" xmlns:w="http://schemas.openxmlformats.org/wordprocessingml/2006/main" xmlns:w14="http://schemas.microsoft.com/office/word/2010/wordml" xmlns:w15="http://schemas.microsoft.com/office/word/2012/wordml" xmlns:w16se="http://schemas.microsoft.com/office/word/2015/wordml/symex" xmlns:wpg="http://schemas.microsoft.com/office/word/2010/wordprocessingGroup" xmlns:wpi="http://schemas.microsoft.com/office/word/2010/wordprocessingInk" xmlns:wne="http://schemas.microsoft.com/office/word/2006/wordml" xmlns:wps="http://schemas.microsoft.com/office/word/2010/wordprocessingShape" mc:Ignorable="w14 w15 w16se wp14">
   <w:footnote w:type="separator" w:id="-1">
     <w:p>
       <w:pPr>
@@ -8379,7 +9130,7 @@
 </file>
 
 <file path=word/header1.xml><?xml version="1.0" encoding="utf-8"?>
-<w:hdr xmlns:wpc="http://schemas.microsoft.com/office/word/2010/wordprocessingCanvas" xmlns:mc="http://schemas.openxmlformats.org/markup-compatibility/2006" xmlns:o="urn:schemas-microsoft-com:office:office" xmlns:r="http://schemas.openxmlformats.org/officeDocument/2006/relationships" xmlns:m="http://schemas.openxmlformats.org/officeDocument/2006/math" xmlns:v="urn:schemas-microsoft-com:vml" xmlns:wp14="http://schemas.microsoft.com/office/word/2010/wordprocessingDrawing" xmlns:wp="http://schemas.openxmlformats.org/drawingml/2006/wordprocessingDrawing" xmlns:w10="urn:schemas-microsoft-com:office:word" xmlns:w="http://schemas.openxmlformats.org/wordprocessingml/2006/main" xmlns:w14="http://schemas.microsoft.com/office/word/2010/wordml" xmlns:w15="http://schemas.microsoft.com/office/word/2012/wordml" xmlns:wpg="http://schemas.microsoft.com/office/word/2010/wordprocessingGroup" xmlns:wpi="http://schemas.microsoft.com/office/word/2010/wordprocessingInk" xmlns:wne="http://schemas.microsoft.com/office/word/2006/wordml" xmlns:wps="http://schemas.microsoft.com/office/word/2010/wordprocessingShape" mc:Ignorable="w14 w15 wp14">
+<w:hdr xmlns:wpc="http://schemas.microsoft.com/office/word/2010/wordprocessingCanvas" xmlns:cx="http://schemas.microsoft.com/office/drawing/2014/chartex" xmlns:cx1="http://schemas.microsoft.com/office/drawing/2015/9/8/chartex" xmlns:cx2="http://schemas.microsoft.com/office/drawing/2015/10/21/chartex" xmlns:mc="http://schemas.openxmlformats.org/markup-compatibility/2006" xmlns:o="urn:schemas-microsoft-com:office:office" xmlns:r="http://schemas.openxmlformats.org/officeDocument/2006/relationships" xmlns:m="http://schemas.openxmlformats.org/officeDocument/2006/math" xmlns:v="urn:schemas-microsoft-com:vml" xmlns:wp14="http://schemas.microsoft.com/office/word/2010/wordprocessingDrawing" xmlns:wp="http://schemas.openxmlformats.org/drawingml/2006/wordprocessingDrawing" xmlns:w10="urn:schemas-microsoft-com:office:word" xmlns:w="http://schemas.openxmlformats.org/wordprocessingml/2006/main" xmlns:w14="http://schemas.microsoft.com/office/word/2010/wordml" xmlns:w15="http://schemas.microsoft.com/office/word/2012/wordml" xmlns:w16se="http://schemas.microsoft.com/office/word/2015/wordml/symex" xmlns:wpg="http://schemas.microsoft.com/office/word/2010/wordprocessingGroup" xmlns:wpi="http://schemas.microsoft.com/office/word/2010/wordprocessingInk" xmlns:wne="http://schemas.microsoft.com/office/word/2006/wordml" xmlns:wps="http://schemas.microsoft.com/office/word/2010/wordprocessingShape" mc:Ignorable="w14 w15 w16se wp14">
   <w:p>
     <w:pPr>
       <w:pStyle w:val="Koptekst"/>
@@ -8393,18 +9144,20 @@
       </w:rPr>
       <w:tab/>
     </w:r>
+    <w:proofErr w:type="spellStart"/>
     <w:r>
       <w:rPr>
         <w:lang w:val="en-US"/>
       </w:rPr>
       <w:t>Projectdossier</w:t>
     </w:r>
+    <w:proofErr w:type="spellEnd"/>
   </w:p>
 </w:hdr>
 </file>
 
 <file path=word/numbering.xml><?xml version="1.0" encoding="utf-8"?>
-<w:numbering xmlns:wpc="http://schemas.microsoft.com/office/word/2010/wordprocessingCanvas" xmlns:mc="http://schemas.openxmlformats.org/markup-compatibility/2006" xmlns:o="urn:schemas-microsoft-com:office:office" xmlns:r="http://schemas.openxmlformats.org/officeDocument/2006/relationships" xmlns:m="http://schemas.openxmlformats.org/officeDocument/2006/math" xmlns:v="urn:schemas-microsoft-com:vml" xmlns:wp14="http://schemas.microsoft.com/office/word/2010/wordprocessingDrawing" xmlns:wp="http://schemas.openxmlformats.org/drawingml/2006/wordprocessingDrawing" xmlns:w10="urn:schemas-microsoft-com:office:word" xmlns:w="http://schemas.openxmlformats.org/wordprocessingml/2006/main" xmlns:w14="http://schemas.microsoft.com/office/word/2010/wordml" xmlns:w15="http://schemas.microsoft.com/office/word/2012/wordml" xmlns:wpg="http://schemas.microsoft.com/office/word/2010/wordprocessingGroup" xmlns:wpi="http://schemas.microsoft.com/office/word/2010/wordprocessingInk" xmlns:wne="http://schemas.microsoft.com/office/word/2006/wordml" xmlns:wps="http://schemas.microsoft.com/office/word/2010/wordprocessingShape" mc:Ignorable="w14 w15 wp14">
+<w:numbering xmlns:wpc="http://schemas.microsoft.com/office/word/2010/wordprocessingCanvas" xmlns:cx="http://schemas.microsoft.com/office/drawing/2014/chartex" xmlns:cx1="http://schemas.microsoft.com/office/drawing/2015/9/8/chartex" xmlns:cx2="http://schemas.microsoft.com/office/drawing/2015/10/21/chartex" xmlns:mc="http://schemas.openxmlformats.org/markup-compatibility/2006" xmlns:o="urn:schemas-microsoft-com:office:office" xmlns:r="http://schemas.openxmlformats.org/officeDocument/2006/relationships" xmlns:m="http://schemas.openxmlformats.org/officeDocument/2006/math" xmlns:v="urn:schemas-microsoft-com:vml" xmlns:wp14="http://schemas.microsoft.com/office/word/2010/wordprocessingDrawing" xmlns:wp="http://schemas.openxmlformats.org/drawingml/2006/wordprocessingDrawing" xmlns:w10="urn:schemas-microsoft-com:office:word" xmlns:w="http://schemas.openxmlformats.org/wordprocessingml/2006/main" xmlns:w14="http://schemas.microsoft.com/office/word/2010/wordml" xmlns:w15="http://schemas.microsoft.com/office/word/2012/wordml" xmlns:w16se="http://schemas.microsoft.com/office/word/2015/wordml/symex" xmlns:wpg="http://schemas.microsoft.com/office/word/2010/wordprocessingGroup" xmlns:wpi="http://schemas.microsoft.com/office/word/2010/wordprocessingInk" xmlns:wne="http://schemas.microsoft.com/office/word/2006/wordml" xmlns:wps="http://schemas.microsoft.com/office/word/2010/wordprocessingShape" mc:Ignorable="w14 w15 w16se wp14">
   <w:abstractNum w:abstractNumId="0" w15:restartNumberingAfterBreak="0">
     <w:nsid w:val="06B21AFA"/>
     <w:multiLevelType w:val="multilevel"/>
@@ -10880,7 +11633,7 @@
 </file>
 
 <file path=word/styles.xml><?xml version="1.0" encoding="utf-8"?>
-<w:styles xmlns:mc="http://schemas.openxmlformats.org/markup-compatibility/2006" xmlns:r="http://schemas.openxmlformats.org/officeDocument/2006/relationships" xmlns:w="http://schemas.openxmlformats.org/wordprocessingml/2006/main" xmlns:w14="http://schemas.microsoft.com/office/word/2010/wordml" xmlns:w15="http://schemas.microsoft.com/office/word/2012/wordml" mc:Ignorable="w14 w15">
+<w:styles xmlns:mc="http://schemas.openxmlformats.org/markup-compatibility/2006" xmlns:r="http://schemas.openxmlformats.org/officeDocument/2006/relationships" xmlns:w="http://schemas.openxmlformats.org/wordprocessingml/2006/main" xmlns:w14="http://schemas.microsoft.com/office/word/2010/wordml" xmlns:w15="http://schemas.microsoft.com/office/word/2012/wordml" xmlns:w16se="http://schemas.microsoft.com/office/word/2015/wordml/symex" mc:Ignorable="w14 w15 w16se">
   <w:docDefaults>
     <w:rPrDefault>
       <w:rPr>
@@ -10896,7 +11649,7 @@
       </w:pPr>
     </w:pPrDefault>
   </w:docDefaults>
-  <w:latentStyles w:defLockedState="0" w:defUIPriority="99" w:defSemiHidden="0" w:defUnhideWhenUsed="0" w:defQFormat="0" w:count="371">
+  <w:latentStyles w:defLockedState="0" w:defUIPriority="99" w:defSemiHidden="0" w:defUnhideWhenUsed="0" w:defQFormat="0" w:count="372">
     <w:lsdException w:name="Normal" w:uiPriority="0" w:qFormat="1"/>
     <w:lsdException w:name="heading 1" w:uiPriority="9" w:qFormat="1"/>
     <w:lsdException w:name="heading 2" w:semiHidden="1" w:uiPriority="9" w:unhideWhenUsed="1" w:qFormat="1"/>
@@ -11002,7 +11755,6 @@
     <w:lsdException w:name="HTML Sample" w:semiHidden="1" w:unhideWhenUsed="1"/>
     <w:lsdException w:name="HTML Typewriter" w:semiHidden="1" w:unhideWhenUsed="1"/>
     <w:lsdException w:name="HTML Variable" w:semiHidden="1" w:unhideWhenUsed="1"/>
-    <w:lsdException w:name="Normal Table" w:semiHidden="1" w:unhideWhenUsed="1"/>
     <w:lsdException w:name="annotation subject" w:semiHidden="1" w:unhideWhenUsed="1"/>
     <w:lsdException w:name="No List" w:semiHidden="1" w:unhideWhenUsed="1"/>
     <w:lsdException w:name="Outline List 1" w:semiHidden="1" w:unhideWhenUsed="1"/>
@@ -11049,10 +11801,8 @@
     <w:lsdException w:name="Table Subtle 2" w:semiHidden="1" w:unhideWhenUsed="1"/>
     <w:lsdException w:name="Table Web 1" w:semiHidden="1" w:unhideWhenUsed="1"/>
     <w:lsdException w:name="Table Web 2" w:semiHidden="1" w:unhideWhenUsed="1"/>
-    <w:lsdException w:name="Table Web 3" w:semiHidden="1" w:unhideWhenUsed="1"/>
     <w:lsdException w:name="Balloon Text" w:semiHidden="1" w:unhideWhenUsed="1"/>
     <w:lsdException w:name="Table Grid" w:uiPriority="39"/>
-    <w:lsdException w:name="Table Theme" w:semiHidden="1" w:unhideWhenUsed="1"/>
     <w:lsdException w:name="Placeholder Text" w:semiHidden="1"/>
     <w:lsdException w:name="No Spacing" w:uiPriority="1" w:qFormat="1"/>
     <w:lsdException w:name="Light Shading" w:uiPriority="60"/>
@@ -11268,6 +12018,7 @@
     <w:lsdException w:name="List Table 5 Dark Accent 6" w:uiPriority="50"/>
     <w:lsdException w:name="List Table 6 Colorful Accent 6" w:uiPriority="51"/>
     <w:lsdException w:name="List Table 7 Colorful Accent 6" w:uiPriority="52"/>
+    <w:lsdException w:name="Mention" w:semiHidden="1" w:unhideWhenUsed="1"/>
   </w:latentStyles>
   <w:style w:type="paragraph" w:default="1" w:styleId="Standaard">
     <w:name w:val="Normal"/>
@@ -12161,7 +12912,7 @@
 </file>
 
 <file path=customXml/itemProps2.xml><?xml version="1.0" encoding="utf-8"?>
-<ds:datastoreItem xmlns:ds="http://schemas.openxmlformats.org/officeDocument/2006/customXml" ds:itemID="{EB2B5D0C-08FD-49D6-9261-C12019C7B6B2}">
+<ds:datastoreItem xmlns:ds="http://schemas.openxmlformats.org/officeDocument/2006/customXml" ds:itemID="{CFB59F9B-B67A-43A5-9B43-6C45C39130DA}">
   <ds:schemaRefs>
     <ds:schemaRef ds:uri="http://schemas.openxmlformats.org/officeDocument/2006/bibliography"/>
   </ds:schemaRefs>

</xml_diff>